<commit_message>
Zmienione warianty realizacji projektu
</commit_message>
<xml_diff>
--- a/Internetowy system zarządzania warsztatem samochodowym.docx
+++ b/Internetowy system zarządzania warsztatem samochodowym.docx
@@ -130,21 +130,7 @@
         <w:rPr>
           <w:rFonts w:cs="Times New Roman"/>
         </w:rPr>
-        <w:t xml:space="preserve">Jacek </w:t>
-      </w:r>
-      <w:proofErr w:type="spellStart"/>
-      <w:r>
-        <w:rPr>
-          <w:rFonts w:cs="Times New Roman"/>
-        </w:rPr>
-        <w:t>Sienniak</w:t>
-      </w:r>
-      <w:proofErr w:type="spellEnd"/>
-      <w:r>
-        <w:rPr>
-          <w:rFonts w:cs="Times New Roman"/>
-        </w:rPr>
-        <w:t xml:space="preserve"> </w:t>
+        <w:t xml:space="preserve">Jacek Sienniak </w:t>
       </w:r>
     </w:p>
     <w:p>
@@ -3300,21 +3286,7 @@
               <w:rPr>
                 <w:rFonts w:cs="Times New Roman"/>
               </w:rPr>
-              <w:t xml:space="preserve">BMW. </w:t>
-            </w:r>
-            <w:proofErr w:type="spellStart"/>
-            <w:r>
-              <w:rPr>
-                <w:rFonts w:cs="Times New Roman"/>
-              </w:rPr>
-              <w:t>Stando</w:t>
-            </w:r>
-            <w:proofErr w:type="spellEnd"/>
-            <w:r>
-              <w:rPr>
-                <w:rFonts w:cs="Times New Roman"/>
-              </w:rPr>
-              <w:t xml:space="preserve"> Service</w:t>
+              <w:t>BMW. Stando Service</w:t>
             </w:r>
           </w:p>
           <w:p>
@@ -3323,19 +3295,11 @@
                 <w:rFonts w:cs="Times New Roman"/>
               </w:rPr>
             </w:pPr>
-            <w:proofErr w:type="spellStart"/>
-            <w:r>
-              <w:rPr>
-                <w:rFonts w:cs="Times New Roman"/>
-              </w:rPr>
-              <w:t>ul.Główna</w:t>
-            </w:r>
-            <w:proofErr w:type="spellEnd"/>
-            <w:r>
-              <w:rPr>
-                <w:rFonts w:cs="Times New Roman"/>
-              </w:rPr>
-              <w:t xml:space="preserve"> 2a, Psary </w:t>
+            <w:r>
+              <w:rPr>
+                <w:rFonts w:cs="Times New Roman"/>
+              </w:rPr>
+              <w:t xml:space="preserve">ul.Główna 2a, Psary </w:t>
             </w:r>
           </w:p>
           <w:p>
@@ -3382,14 +3346,12 @@
                 <w:rFonts w:cs="Times New Roman"/>
               </w:rPr>
             </w:pPr>
-            <w:proofErr w:type="spellStart"/>
             <w:r>
               <w:rPr>
                 <w:rFonts w:cs="Times New Roman"/>
               </w:rPr>
               <w:t>StyleAuto</w:t>
             </w:r>
-            <w:proofErr w:type="spellEnd"/>
           </w:p>
           <w:p>
             <w:pPr>
@@ -3484,21 +3446,7 @@
               <w:rPr>
                 <w:rFonts w:cs="Times New Roman"/>
               </w:rPr>
-              <w:t xml:space="preserve">ul. </w:t>
-            </w:r>
-            <w:proofErr w:type="spellStart"/>
-            <w:r>
-              <w:rPr>
-                <w:rFonts w:cs="Times New Roman"/>
-              </w:rPr>
-              <w:t>Partynicka</w:t>
-            </w:r>
-            <w:proofErr w:type="spellEnd"/>
-            <w:r>
-              <w:rPr>
-                <w:rFonts w:cs="Times New Roman"/>
-              </w:rPr>
-              <w:t xml:space="preserve"> 53, 53-031 Wrocław</w:t>
+              <w:t>ul. Partynicka 53, 53-031 Wrocław</w:t>
             </w:r>
           </w:p>
           <w:p>
@@ -3508,19 +3456,11 @@
                 <w:rFonts w:cs="Times New Roman"/>
               </w:rPr>
             </w:pPr>
-            <w:proofErr w:type="spellStart"/>
-            <w:r>
-              <w:rPr>
-                <w:rFonts w:cs="Times New Roman"/>
-              </w:rPr>
-              <w:t>tel</w:t>
-            </w:r>
-            <w:proofErr w:type="spellEnd"/>
-            <w:r>
-              <w:rPr>
-                <w:rFonts w:cs="Times New Roman"/>
-              </w:rPr>
-              <w:t>: (071) 3398321</w:t>
+            <w:r>
+              <w:rPr>
+                <w:rFonts w:cs="Times New Roman"/>
+              </w:rPr>
+              <w:t>tel: (071) 3398321</w:t>
             </w:r>
           </w:p>
         </w:tc>
@@ -3736,6 +3676,9 @@
       <w:r>
         <w:t>Na rynku istnieje kilka uniwersalnych systemów do zastosowań przez serwisy samochodów osobowych. Zdecydowana większość zakładów używa programów typu desktop dedykowanych dla ich konkretnej firmy</w:t>
       </w:r>
+      <w:r>
+        <w:t>.</w:t>
+      </w:r>
     </w:p>
     <w:p/>
     <w:p>
@@ -3760,13 +3703,8 @@
         <w:ind w:left="1284"/>
       </w:pPr>
       <w:r>
-        <w:t xml:space="preserve">Na rynku brak jest wyspecjalizowanego w dziedzinie serwisu samochodów systemu, który pozwala na wygodne i efektywne zarządzenie warsztatem samochodowym udostępniając dodatkowo możliwość zarządzania zakładem poprzez </w:t>
-      </w:r>
-      <w:proofErr w:type="spellStart"/>
-      <w:r>
-        <w:t>smartfon</w:t>
-      </w:r>
-      <w:proofErr w:type="spellEnd"/>
+        <w:t>Na rynku brak jest wyspecjalizowanego w dziedzinie serwisu samochodów systemu, który pozwala na wygodne i efektywne zarządzenie warsztatem samochodowym udostępniając dodatkowo możliwość zarządzania zakładem poprzez smartfon</w:t>
+      </w:r>
       <w:r>
         <w:t>.</w:t>
       </w:r>
@@ -3910,6 +3848,7 @@
     </w:p>
     <w:p>
       <w:pPr>
+        <w:spacing w:after="0"/>
         <w:ind w:left="1284"/>
         <w:rPr>
           <w:rFonts w:cs="Times New Roman"/>
@@ -3919,21 +3858,7 @@
         <w:rPr>
           <w:rFonts w:cs="Times New Roman"/>
         </w:rPr>
-        <w:t>System (</w:t>
-      </w:r>
-      <w:proofErr w:type="spellStart"/>
-      <w:r>
-        <w:rPr>
-          <w:rFonts w:cs="Times New Roman"/>
-        </w:rPr>
-        <w:t>webowy,mobilny</w:t>
-      </w:r>
-      <w:proofErr w:type="spellEnd"/>
-      <w:r>
-        <w:rPr>
-          <w:rFonts w:cs="Times New Roman"/>
-        </w:rPr>
-        <w:t>) zapewniający podstawową funkcjonalność (przyjmowanie zleceń napraw, faktury itp.) używając do tego mniejszej ilości zasobów ludzkich.</w:t>
+        <w:t>System (webowy,mobilny) zapewniający podstawową funkcjonalność (przyjmowanie zleceń napraw, faktury itp.) używając do tego mniejszej ilości zasobów ludzkich.</w:t>
       </w:r>
       <w:r>
         <w:rPr>
@@ -3944,6 +3869,7 @@
     </w:p>
     <w:p>
       <w:pPr>
+        <w:spacing w:after="0"/>
         <w:ind w:left="1284"/>
         <w:rPr>
           <w:rFonts w:cs="Times New Roman"/>
@@ -3953,12 +3879,75 @@
         <w:rPr>
           <w:rFonts w:cs="Times New Roman"/>
         </w:rPr>
+        <w:t>Mimo ograniczonej funkcjonalności system nadal będzie rozszerzalny i na życzenie klienta będzie można dodać nowe funkcjonalności i moduły.</w:t>
+      </w:r>
+    </w:p>
+    <w:p>
+      <w:pPr>
+        <w:spacing w:after="0"/>
+        <w:ind w:left="1284"/>
+        <w:rPr>
+          <w:rFonts w:cs="Times New Roman"/>
+        </w:rPr>
+      </w:pPr>
+    </w:p>
+    <w:p>
+      <w:pPr>
+        <w:ind w:left="1284"/>
+        <w:rPr>
+          <w:rFonts w:cs="Times New Roman"/>
+        </w:rPr>
+      </w:pPr>
+      <w:r>
+        <w:rPr>
+          <w:rFonts w:cs="Times New Roman"/>
+        </w:rPr>
         <w:t>Technologia realizacji:</w:t>
       </w:r>
     </w:p>
     <w:p>
       <w:pPr>
         <w:ind w:left="1284"/>
+        <w:rPr>
+          <w:rFonts w:cs="Times New Roman"/>
+          <w:color w:val="1F497D" w:themeColor="text2"/>
+          <w:sz w:val="40"/>
+          <w:szCs w:val="40"/>
+        </w:rPr>
+      </w:pPr>
+      <w:r>
+        <w:rPr>
+          <w:rFonts w:cs="Times New Roman"/>
+          <w:color w:val="1F497D" w:themeColor="text2"/>
+          <w:sz w:val="40"/>
+          <w:szCs w:val="40"/>
+        </w:rPr>
+        <w:t>Framework internetowy Javy +Baza danych Oracle/SQL</w:t>
+      </w:r>
+      <w:r>
+        <w:rPr>
+          <w:rFonts w:cs="Times New Roman"/>
+          <w:color w:val="1F497D" w:themeColor="text2"/>
+          <w:sz w:val="40"/>
+          <w:szCs w:val="40"/>
+        </w:rPr>
+        <w:t xml:space="preserve"> Server</w:t>
+      </w:r>
+    </w:p>
+    <w:p>
+      <w:pPr>
+        <w:ind w:left="1284"/>
+        <w:rPr>
+          <w:rFonts w:cs="Times New Roman"/>
+        </w:rPr>
+      </w:pPr>
+    </w:p>
+    <w:p>
+      <w:pPr>
+        <w:ind w:left="1284"/>
+        <w:rPr>
+          <w:rFonts w:cs="Times New Roman"/>
+        </w:rPr>
       </w:pPr>
       <w:r>
         <w:rPr>
@@ -3971,6 +3960,132 @@
           <w:rFonts w:cs="Times New Roman"/>
         </w:rPr>
         <w:t xml:space="preserve"> funkcjonalność:</w:t>
+      </w:r>
+    </w:p>
+    <w:p>
+      <w:pPr>
+        <w:pStyle w:val="Akapitzlist"/>
+        <w:numPr>
+          <w:ilvl w:val="0"/>
+          <w:numId w:val="28"/>
+        </w:numPr>
+      </w:pPr>
+      <w:r>
+        <w:t>Serwisowe zlecenia naprawy pojazdów</w:t>
+      </w:r>
+    </w:p>
+    <w:p>
+      <w:pPr>
+        <w:pStyle w:val="Akapitzlist"/>
+        <w:numPr>
+          <w:ilvl w:val="0"/>
+          <w:numId w:val="28"/>
+        </w:numPr>
+      </w:pPr>
+      <w:r>
+        <w:t>Zlecenia przeglądów technicznych pojazdów</w:t>
+      </w:r>
+    </w:p>
+    <w:p>
+      <w:pPr>
+        <w:pStyle w:val="Akapitzlist"/>
+        <w:numPr>
+          <w:ilvl w:val="0"/>
+          <w:numId w:val="28"/>
+        </w:numPr>
+      </w:pPr>
+      <w:r>
+        <w:t>Adnotacje do zgłoszeń o historii napraw, wykonanych już czynnościach</w:t>
+      </w:r>
+    </w:p>
+    <w:p>
+      <w:pPr>
+        <w:pStyle w:val="Akapitzlist"/>
+        <w:numPr>
+          <w:ilvl w:val="0"/>
+          <w:numId w:val="28"/>
+        </w:numPr>
+      </w:pPr>
+      <w:r>
+        <w:t xml:space="preserve">Tworzenie dokumentów sprzedaży części </w:t>
+      </w:r>
+    </w:p>
+    <w:p>
+      <w:pPr>
+        <w:pStyle w:val="Akapitzlist"/>
+        <w:numPr>
+          <w:ilvl w:val="0"/>
+          <w:numId w:val="28"/>
+        </w:numPr>
+      </w:pPr>
+      <w:r>
+        <w:t>Tworzenie rachunków za usługi serwisowe</w:t>
+      </w:r>
+    </w:p>
+    <w:p>
+      <w:pPr>
+        <w:pStyle w:val="Akapitzlist"/>
+        <w:numPr>
+          <w:ilvl w:val="0"/>
+          <w:numId w:val="28"/>
+        </w:numPr>
+      </w:pPr>
+      <w:r>
+        <w:t>Obsługa płatności gotówką oraz kartą płatniczą</w:t>
+      </w:r>
+      <w:r>
+        <w:t xml:space="preserve"> poprzez dołączony terminal</w:t>
+      </w:r>
+    </w:p>
+    <w:p>
+      <w:pPr>
+        <w:pStyle w:val="Akapitzlist"/>
+        <w:numPr>
+          <w:ilvl w:val="0"/>
+          <w:numId w:val="28"/>
+        </w:numPr>
+      </w:pPr>
+      <w:r>
+        <w:t>Obsługa popularnych drukarek</w:t>
+      </w:r>
+    </w:p>
+    <w:p>
+      <w:pPr>
+        <w:pStyle w:val="Akapitzlist"/>
+        <w:numPr>
+          <w:ilvl w:val="0"/>
+          <w:numId w:val="28"/>
+        </w:numPr>
+      </w:pPr>
+      <w:r>
+        <w:t>Archiwizacja dokumentów w bazie danych</w:t>
+      </w:r>
+    </w:p>
+    <w:p>
+      <w:pPr>
+        <w:pStyle w:val="Akapitzlist"/>
+        <w:numPr>
+          <w:ilvl w:val="0"/>
+          <w:numId w:val="28"/>
+        </w:numPr>
+      </w:pPr>
+      <w:r>
+        <w:t>Informowanie klienta o postępie prac serwisowych</w:t>
+      </w:r>
+    </w:p>
+    <w:p>
+      <w:pPr>
+        <w:pStyle w:val="Akapitzlist"/>
+        <w:ind w:left="2004"/>
+      </w:pPr>
+    </w:p>
+    <w:p>
+      <w:pPr>
+        <w:pStyle w:val="Akapitzlist"/>
+        <w:ind w:left="2004"/>
+      </w:pPr>
+      <w:r>
+        <w:t>Wszystkie powyższe czynności mogą być wykonane działając na tablecie/smartfonie</w:t>
       </w:r>
     </w:p>
     <w:p>
@@ -4001,21 +4116,7 @@
         <w:rPr>
           <w:rFonts w:cs="Times New Roman"/>
         </w:rPr>
-        <w:t>System (</w:t>
-      </w:r>
-      <w:proofErr w:type="spellStart"/>
-      <w:r>
-        <w:rPr>
-          <w:rFonts w:cs="Times New Roman"/>
-        </w:rPr>
-        <w:t>webowy,mobilny</w:t>
-      </w:r>
-      <w:proofErr w:type="spellEnd"/>
-      <w:r>
-        <w:rPr>
-          <w:rFonts w:cs="Times New Roman"/>
-        </w:rPr>
-        <w:t>) zapewniający szerszą funkcjonalność od poprzedniej z większym budżetem przy wykorzystaniu większych zasobów ludzkich.</w:t>
+        <w:t>System (webowy,mobilny) zapewniający szerszą funkcjonalność od poprzedniej z większym budżetem przy wykorzystaniu większych zasobów ludzkich.</w:t>
       </w:r>
     </w:p>
     <w:p/>
@@ -4036,6 +4137,46 @@
     <w:p>
       <w:pPr>
         <w:ind w:left="1284"/>
+        <w:rPr>
+          <w:rFonts w:cs="Times New Roman"/>
+          <w:color w:val="1F497D" w:themeColor="text2"/>
+          <w:sz w:val="40"/>
+          <w:szCs w:val="40"/>
+        </w:rPr>
+      </w:pPr>
+      <w:r>
+        <w:rPr>
+          <w:rFonts w:cs="Times New Roman"/>
+          <w:color w:val="1F497D" w:themeColor="text2"/>
+          <w:sz w:val="40"/>
+          <w:szCs w:val="40"/>
+        </w:rPr>
+        <w:t>Framework internetowy Javy +Baza danych Oracle/SQL</w:t>
+      </w:r>
+      <w:r>
+        <w:rPr>
+          <w:rFonts w:cs="Times New Roman"/>
+          <w:color w:val="1F497D" w:themeColor="text2"/>
+          <w:sz w:val="40"/>
+          <w:szCs w:val="40"/>
+        </w:rPr>
+        <w:t xml:space="preserve"> Server</w:t>
+      </w:r>
+    </w:p>
+    <w:p>
+      <w:pPr>
+        <w:ind w:left="1284"/>
+        <w:rPr>
+          <w:rFonts w:cs="Times New Roman"/>
+        </w:rPr>
+      </w:pPr>
+    </w:p>
+    <w:p>
+      <w:pPr>
+        <w:ind w:left="1284"/>
+        <w:rPr>
+          <w:rFonts w:cs="Times New Roman"/>
+        </w:rPr>
       </w:pPr>
       <w:r>
         <w:rPr>
@@ -4048,6 +4189,190 @@
           <w:rFonts w:cs="Times New Roman"/>
         </w:rPr>
         <w:t>funkcjonalność:</w:t>
+      </w:r>
+    </w:p>
+    <w:p>
+      <w:pPr>
+        <w:pStyle w:val="Akapitzlist"/>
+        <w:numPr>
+          <w:ilvl w:val="0"/>
+          <w:numId w:val="29"/>
+        </w:numPr>
+      </w:pPr>
+      <w:r>
+        <w:t>Serwisowe zlecenia naprawy pojazdów</w:t>
+      </w:r>
+    </w:p>
+    <w:p>
+      <w:pPr>
+        <w:pStyle w:val="Akapitzlist"/>
+        <w:numPr>
+          <w:ilvl w:val="0"/>
+          <w:numId w:val="29"/>
+        </w:numPr>
+      </w:pPr>
+      <w:r>
+        <w:t>Zlecenia przeglądów technicznych pojazdów</w:t>
+      </w:r>
+    </w:p>
+    <w:p>
+      <w:pPr>
+        <w:pStyle w:val="Akapitzlist"/>
+        <w:numPr>
+          <w:ilvl w:val="0"/>
+          <w:numId w:val="29"/>
+        </w:numPr>
+      </w:pPr>
+      <w:r>
+        <w:t>Adnotacje do zgłoszeń o historii napraw, wykonanych już czynnościach</w:t>
+      </w:r>
+    </w:p>
+    <w:p>
+      <w:pPr>
+        <w:pStyle w:val="Akapitzlist"/>
+        <w:numPr>
+          <w:ilvl w:val="0"/>
+          <w:numId w:val="29"/>
+        </w:numPr>
+      </w:pPr>
+      <w:r>
+        <w:t xml:space="preserve">Tworzenie dokumentów sprzedaży części </w:t>
+      </w:r>
+    </w:p>
+    <w:p>
+      <w:pPr>
+        <w:pStyle w:val="Akapitzlist"/>
+        <w:numPr>
+          <w:ilvl w:val="0"/>
+          <w:numId w:val="29"/>
+        </w:numPr>
+      </w:pPr>
+      <w:r>
+        <w:t>Tworzenie rachunków za usługi serwisowe</w:t>
+      </w:r>
+    </w:p>
+    <w:p>
+      <w:pPr>
+        <w:pStyle w:val="Akapitzlist"/>
+        <w:numPr>
+          <w:ilvl w:val="0"/>
+          <w:numId w:val="29"/>
+        </w:numPr>
+      </w:pPr>
+      <w:r>
+        <w:t>Obsługa płatności gotówką oraz kartą płatniczą poprzez dołączony terminal</w:t>
+      </w:r>
+    </w:p>
+    <w:p>
+      <w:pPr>
+        <w:pStyle w:val="Akapitzlist"/>
+        <w:numPr>
+          <w:ilvl w:val="0"/>
+          <w:numId w:val="29"/>
+        </w:numPr>
+      </w:pPr>
+      <w:r>
+        <w:t>Obsługa popularnych drukarek</w:t>
+      </w:r>
+    </w:p>
+    <w:p>
+      <w:pPr>
+        <w:pStyle w:val="Akapitzlist"/>
+        <w:numPr>
+          <w:ilvl w:val="0"/>
+          <w:numId w:val="29"/>
+        </w:numPr>
+      </w:pPr>
+      <w:r>
+        <w:t>Archiwizacja dokumentów w bazie danych</w:t>
+      </w:r>
+    </w:p>
+    <w:p>
+      <w:pPr>
+        <w:pStyle w:val="Akapitzlist"/>
+        <w:numPr>
+          <w:ilvl w:val="0"/>
+          <w:numId w:val="29"/>
+        </w:numPr>
+      </w:pPr>
+      <w:r>
+        <w:t>Informowanie klienta o postępie prac serwisowych</w:t>
+      </w:r>
+    </w:p>
+    <w:p>
+      <w:pPr>
+        <w:pStyle w:val="Akapitzlist"/>
+        <w:ind w:left="2004"/>
+      </w:pPr>
+    </w:p>
+    <w:p>
+      <w:pPr>
+        <w:pStyle w:val="Akapitzlist"/>
+        <w:ind w:left="1416"/>
+      </w:pPr>
+      <w:r>
+        <w:t>Dodatkowo:</w:t>
+      </w:r>
+    </w:p>
+    <w:p>
+      <w:pPr>
+        <w:pStyle w:val="Akapitzlist"/>
+        <w:numPr>
+          <w:ilvl w:val="0"/>
+          <w:numId w:val="29"/>
+        </w:numPr>
+      </w:pPr>
+      <w:r>
+        <w:t>Obsługa przelewów internetowych jako płatności za usługi/części</w:t>
+      </w:r>
+    </w:p>
+    <w:p>
+      <w:pPr>
+        <w:pStyle w:val="Akapitzlist"/>
+        <w:numPr>
+          <w:ilvl w:val="0"/>
+          <w:numId w:val="29"/>
+        </w:numPr>
+      </w:pPr>
+      <w:r>
+        <w:t>Raporty kontrahenta zawierające podsumowania sprzedaży towarów/wykonanych usług</w:t>
+      </w:r>
+    </w:p>
+    <w:p>
+      <w:pPr>
+        <w:pStyle w:val="Akapitzlist"/>
+        <w:numPr>
+          <w:ilvl w:val="0"/>
+          <w:numId w:val="29"/>
+        </w:numPr>
+      </w:pPr>
+      <w:r>
+        <w:t>Wbudowane słowniki marek samochodów/modeli/części</w:t>
+      </w:r>
+    </w:p>
+    <w:p>
+      <w:pPr>
+        <w:pStyle w:val="Akapitzlist"/>
+        <w:numPr>
+          <w:ilvl w:val="0"/>
+          <w:numId w:val="29"/>
+        </w:numPr>
+      </w:pPr>
+      <w:r>
+        <w:t>Monitorowanie na bieżąco stanu części w magazynie zakładowym</w:t>
+      </w:r>
+    </w:p>
+    <w:p>
+      <w:pPr>
+        <w:ind w:left="1284"/>
+      </w:pPr>
+    </w:p>
+    <w:p>
+      <w:pPr>
+        <w:ind w:left="1416" w:firstLine="708"/>
+      </w:pPr>
+      <w:r>
+        <w:t>Wszystkie powyższe czynności mogą być wykonane działając na tablecie/smartfonie</w:t>
       </w:r>
     </w:p>
     <w:p/>
@@ -4071,26 +4396,21 @@
     <w:p>
       <w:pPr>
         <w:ind w:left="1284"/>
-      </w:pPr>
-      <w:r>
-        <w:rPr>
-          <w:rFonts w:cs="Times New Roman"/>
-        </w:rPr>
-        <w:t>System (</w:t>
-      </w:r>
-      <w:proofErr w:type="spellStart"/>
-      <w:r>
-        <w:rPr>
-          <w:rFonts w:cs="Times New Roman"/>
-        </w:rPr>
-        <w:t>webowy,mobilny</w:t>
-      </w:r>
-      <w:proofErr w:type="spellEnd"/>
-      <w:r>
-        <w:rPr>
-          <w:rFonts w:cs="Times New Roman"/>
-        </w:rPr>
-        <w:t>) zapewniający szerszą funkcjonalność przy większym budżecie na projekt z zasobami ludzkimi tej samej wielkości co w przypadku 1.</w:t>
+        <w:rPr>
+          <w:rFonts w:cs="Times New Roman"/>
+        </w:rPr>
+      </w:pPr>
+      <w:r>
+        <w:rPr>
+          <w:rFonts w:cs="Times New Roman"/>
+        </w:rPr>
+        <w:t>System (webowy,mobilny) zapewniający szerszą funkcjonalność przy większym budżecie na projekt.</w:t>
+      </w:r>
+      <w:r>
+        <w:rPr>
+          <w:rFonts w:cs="Times New Roman"/>
+        </w:rPr>
+        <w:t xml:space="preserve"> Do realizacji systemu zostaną użyte stabilne, szybkie i efektywne technologie.</w:t>
       </w:r>
     </w:p>
     <w:p>
@@ -4110,23 +4430,260 @@
     <w:p>
       <w:pPr>
         <w:ind w:left="1284"/>
-      </w:pPr>
-      <w:r>
-        <w:rPr>
-          <w:rFonts w:cs="Times New Roman"/>
-        </w:rPr>
-        <w:t xml:space="preserve">Podstawowa </w:t>
+        <w:rPr>
+          <w:rFonts w:cs="Times New Roman"/>
+        </w:rPr>
+      </w:pPr>
+      <w:r>
+        <w:rPr>
+          <w:rFonts w:cs="Times New Roman"/>
+        </w:rPr>
+        <w:t>Część interfejsowa dla wersji internetowej zrealizowana w framework Java Script ExtJs 4.2</w:t>
+      </w:r>
+    </w:p>
+    <w:p>
+      <w:pPr>
+        <w:ind w:left="1284"/>
+        <w:rPr>
+          <w:rFonts w:cs="Times New Roman"/>
+        </w:rPr>
+      </w:pPr>
+      <w:r>
+        <w:rPr>
+          <w:rFonts w:cs="Times New Roman"/>
+        </w:rPr>
+        <w:t>Część serwerowa zrealizowana w framework asp.net MVC4 z wykorzystaniem relacyjnych baz danych Ms SQL 2012 EnterpriseEdition</w:t>
+      </w:r>
+    </w:p>
+    <w:p>
+      <w:pPr>
+        <w:ind w:left="1284"/>
+        <w:rPr>
+          <w:rFonts w:cs="Times New Roman"/>
+        </w:rPr>
+      </w:pPr>
+      <w:r>
+        <w:rPr>
+          <w:rFonts w:cs="Times New Roman"/>
+        </w:rPr>
+        <w:t>Dla klientów udostępnione będą jednocześnie 3 serwery równoważące między sobą obciążenie ze względu na liczbę żądań</w:t>
+      </w:r>
+      <w:r>
+        <w:rPr>
+          <w:rFonts w:cs="Times New Roman"/>
+        </w:rPr>
+        <w:t>.</w:t>
+      </w:r>
+    </w:p>
+    <w:p>
+      <w:pPr>
+        <w:ind w:left="1284"/>
+        <w:rPr>
+          <w:rFonts w:cs="Times New Roman"/>
+        </w:rPr>
+      </w:pPr>
+    </w:p>
+    <w:p>
+      <w:pPr>
+        <w:ind w:left="1284"/>
+        <w:rPr>
+          <w:rFonts w:cs="Times New Roman"/>
+        </w:rPr>
+      </w:pPr>
+      <w:r>
+        <w:rPr>
+          <w:rFonts w:cs="Times New Roman"/>
+        </w:rPr>
+        <w:t>Podstawowa funkcjonalność:</w:t>
+      </w:r>
+    </w:p>
+    <w:p>
+      <w:pPr>
+        <w:pStyle w:val="Akapitzlist"/>
+        <w:numPr>
+          <w:ilvl w:val="0"/>
+          <w:numId w:val="30"/>
+        </w:numPr>
+      </w:pPr>
+      <w:r>
+        <w:t>Serwisowe zlecenia naprawy pojazdów</w:t>
+      </w:r>
+    </w:p>
+    <w:p>
+      <w:pPr>
+        <w:pStyle w:val="Akapitzlist"/>
+        <w:numPr>
+          <w:ilvl w:val="0"/>
+          <w:numId w:val="30"/>
+        </w:numPr>
+      </w:pPr>
+      <w:r>
+        <w:t>Zlecenia przeglądów technicznych pojazdów</w:t>
+      </w:r>
+    </w:p>
+    <w:p>
+      <w:pPr>
+        <w:pStyle w:val="Akapitzlist"/>
+        <w:numPr>
+          <w:ilvl w:val="0"/>
+          <w:numId w:val="30"/>
+        </w:numPr>
+      </w:pPr>
+      <w:r>
+        <w:t>Adnotacje do zgłoszeń o historii napraw, wykonanych już czynnościach</w:t>
+      </w:r>
+    </w:p>
+    <w:p>
+      <w:pPr>
+        <w:pStyle w:val="Akapitzlist"/>
+        <w:numPr>
+          <w:ilvl w:val="0"/>
+          <w:numId w:val="30"/>
+        </w:numPr>
+      </w:pPr>
+      <w:r>
+        <w:t xml:space="preserve">Tworzenie dokumentów sprzedaży części </w:t>
+      </w:r>
+    </w:p>
+    <w:p>
+      <w:pPr>
+        <w:pStyle w:val="Akapitzlist"/>
+        <w:numPr>
+          <w:ilvl w:val="0"/>
+          <w:numId w:val="30"/>
+        </w:numPr>
+      </w:pPr>
+      <w:r>
+        <w:lastRenderedPageBreak/>
+        <w:t>Tworzenie rachunków za usługi serwisowe</w:t>
+      </w:r>
+    </w:p>
+    <w:p>
+      <w:pPr>
+        <w:pStyle w:val="Akapitzlist"/>
+        <w:numPr>
+          <w:ilvl w:val="0"/>
+          <w:numId w:val="30"/>
+        </w:numPr>
+      </w:pPr>
+      <w:r>
+        <w:t>Obsługa płatności gotówką oraz kartą płatniczą poprzez dołączony terminal</w:t>
+      </w:r>
+    </w:p>
+    <w:p>
+      <w:pPr>
+        <w:pStyle w:val="Akapitzlist"/>
+        <w:numPr>
+          <w:ilvl w:val="0"/>
+          <w:numId w:val="30"/>
+        </w:numPr>
+      </w:pPr>
+      <w:r>
+        <w:t>Obsługa popularnych drukarek</w:t>
+      </w:r>
+    </w:p>
+    <w:p>
+      <w:pPr>
+        <w:pStyle w:val="Akapitzlist"/>
+        <w:numPr>
+          <w:ilvl w:val="0"/>
+          <w:numId w:val="30"/>
+        </w:numPr>
+      </w:pPr>
+      <w:r>
+        <w:t>Archiwizacja dokumentów w bazie danych</w:t>
+      </w:r>
+    </w:p>
+    <w:p>
+      <w:pPr>
+        <w:pStyle w:val="Akapitzlist"/>
+        <w:numPr>
+          <w:ilvl w:val="0"/>
+          <w:numId w:val="30"/>
+        </w:numPr>
+      </w:pPr>
+      <w:r>
+        <w:t>Informowanie klienta o postępie prac serwisowych</w:t>
+      </w:r>
+    </w:p>
+    <w:p>
+      <w:pPr>
+        <w:pStyle w:val="Akapitzlist"/>
+        <w:ind w:left="2004"/>
+      </w:pPr>
+    </w:p>
+    <w:p>
+      <w:pPr>
+        <w:pStyle w:val="Akapitzlist"/>
+        <w:ind w:left="1416"/>
+      </w:pPr>
+      <w:r>
+        <w:t>Dodatkowo:</w:t>
+      </w:r>
+    </w:p>
+    <w:p>
+      <w:pPr>
+        <w:pStyle w:val="Akapitzlist"/>
+        <w:numPr>
+          <w:ilvl w:val="0"/>
+          <w:numId w:val="30"/>
+        </w:numPr>
+      </w:pPr>
+      <w:r>
+        <w:t>Obsługa przelewów internetowych jako płatności za usługi/części</w:t>
+      </w:r>
+    </w:p>
+    <w:p>
+      <w:pPr>
+        <w:pStyle w:val="Akapitzlist"/>
+        <w:numPr>
+          <w:ilvl w:val="0"/>
+          <w:numId w:val="30"/>
+        </w:numPr>
+      </w:pPr>
+      <w:r>
+        <w:t>Raporty kontrahenta zawierające podsumowania sprzedaży towarów/wykonanych usług</w:t>
+      </w:r>
+    </w:p>
+    <w:p>
+      <w:pPr>
+        <w:pStyle w:val="Akapitzlist"/>
+        <w:numPr>
+          <w:ilvl w:val="0"/>
+          <w:numId w:val="30"/>
+        </w:numPr>
+      </w:pPr>
+      <w:r>
+        <w:t>Wbudowane słowniki marek samochodów/modeli/części</w:t>
+      </w:r>
+    </w:p>
+    <w:p>
+      <w:pPr>
+        <w:pStyle w:val="Akapitzlist"/>
+        <w:numPr>
+          <w:ilvl w:val="0"/>
+          <w:numId w:val="30"/>
+        </w:numPr>
+      </w:pPr>
+      <w:r>
+        <w:t>Monitorowanie na bieżąco stanu części w magazynie zakładowym</w:t>
       </w:r>
       <w:bookmarkStart w:id="20" w:name="_GoBack"/>
       <w:bookmarkEnd w:id="20"/>
-      <w:r>
-        <w:rPr>
-          <w:rFonts w:cs="Times New Roman"/>
-        </w:rPr>
-        <w:t>funkcjonalność:</w:t>
-      </w:r>
-    </w:p>
-    <w:p/>
+    </w:p>
+    <w:p>
+      <w:pPr>
+        <w:ind w:left="1416" w:firstLine="708"/>
+      </w:pPr>
+      <w:r>
+        <w:t>Wszystkie powyższe czynności mogą być wykonane działając na tablecie/smartfonie</w:t>
+      </w:r>
+    </w:p>
+    <w:p>
+      <w:pPr>
+        <w:ind w:left="1416" w:firstLine="708"/>
+      </w:pPr>
+    </w:p>
     <w:p>
       <w:pPr>
         <w:pStyle w:val="Nagwek1"/>
@@ -6316,6 +6873,178 @@
     </w:lvl>
   </w:abstractNum>
   <w:abstractNum w:abstractNumId="2">
+    <w:nsid w:val="13ED17EB"/>
+    <w:multiLevelType w:val="hybridMultilevel"/>
+    <w:tmpl w:val="5CAED756"/>
+    <w:lvl w:ilvl="0" w:tplc="04150017">
+      <w:start w:val="1"/>
+      <w:numFmt w:val="lowerLetter"/>
+      <w:lvlText w:val="%1)"/>
+      <w:lvlJc w:val="left"/>
+      <w:pPr>
+        <w:ind w:left="2004" w:hanging="360"/>
+      </w:pPr>
+    </w:lvl>
+    <w:lvl w:ilvl="1" w:tplc="04150019" w:tentative="1">
+      <w:start w:val="1"/>
+      <w:numFmt w:val="lowerLetter"/>
+      <w:lvlText w:val="%2."/>
+      <w:lvlJc w:val="left"/>
+      <w:pPr>
+        <w:ind w:left="2724" w:hanging="360"/>
+      </w:pPr>
+    </w:lvl>
+    <w:lvl w:ilvl="2" w:tplc="0415001B" w:tentative="1">
+      <w:start w:val="1"/>
+      <w:numFmt w:val="lowerRoman"/>
+      <w:lvlText w:val="%3."/>
+      <w:lvlJc w:val="right"/>
+      <w:pPr>
+        <w:ind w:left="3444" w:hanging="180"/>
+      </w:pPr>
+    </w:lvl>
+    <w:lvl w:ilvl="3" w:tplc="0415000F" w:tentative="1">
+      <w:start w:val="1"/>
+      <w:numFmt w:val="decimal"/>
+      <w:lvlText w:val="%4."/>
+      <w:lvlJc w:val="left"/>
+      <w:pPr>
+        <w:ind w:left="4164" w:hanging="360"/>
+      </w:pPr>
+    </w:lvl>
+    <w:lvl w:ilvl="4" w:tplc="04150019" w:tentative="1">
+      <w:start w:val="1"/>
+      <w:numFmt w:val="lowerLetter"/>
+      <w:lvlText w:val="%5."/>
+      <w:lvlJc w:val="left"/>
+      <w:pPr>
+        <w:ind w:left="4884" w:hanging="360"/>
+      </w:pPr>
+    </w:lvl>
+    <w:lvl w:ilvl="5" w:tplc="0415001B" w:tentative="1">
+      <w:start w:val="1"/>
+      <w:numFmt w:val="lowerRoman"/>
+      <w:lvlText w:val="%6."/>
+      <w:lvlJc w:val="right"/>
+      <w:pPr>
+        <w:ind w:left="5604" w:hanging="180"/>
+      </w:pPr>
+    </w:lvl>
+    <w:lvl w:ilvl="6" w:tplc="0415000F" w:tentative="1">
+      <w:start w:val="1"/>
+      <w:numFmt w:val="decimal"/>
+      <w:lvlText w:val="%7."/>
+      <w:lvlJc w:val="left"/>
+      <w:pPr>
+        <w:ind w:left="6324" w:hanging="360"/>
+      </w:pPr>
+    </w:lvl>
+    <w:lvl w:ilvl="7" w:tplc="04150019" w:tentative="1">
+      <w:start w:val="1"/>
+      <w:numFmt w:val="lowerLetter"/>
+      <w:lvlText w:val="%8."/>
+      <w:lvlJc w:val="left"/>
+      <w:pPr>
+        <w:ind w:left="7044" w:hanging="360"/>
+      </w:pPr>
+    </w:lvl>
+    <w:lvl w:ilvl="8" w:tplc="0415001B" w:tentative="1">
+      <w:start w:val="1"/>
+      <w:numFmt w:val="lowerRoman"/>
+      <w:lvlText w:val="%9."/>
+      <w:lvlJc w:val="right"/>
+      <w:pPr>
+        <w:ind w:left="7764" w:hanging="180"/>
+      </w:pPr>
+    </w:lvl>
+  </w:abstractNum>
+  <w:abstractNum w:abstractNumId="3">
+    <w:nsid w:val="151A3508"/>
+    <w:multiLevelType w:val="hybridMultilevel"/>
+    <w:tmpl w:val="5676671A"/>
+    <w:lvl w:ilvl="0" w:tplc="04150017">
+      <w:start w:val="1"/>
+      <w:numFmt w:val="lowerLetter"/>
+      <w:lvlText w:val="%1)"/>
+      <w:lvlJc w:val="left"/>
+      <w:pPr>
+        <w:ind w:left="2004" w:hanging="360"/>
+      </w:pPr>
+    </w:lvl>
+    <w:lvl w:ilvl="1" w:tplc="04150019" w:tentative="1">
+      <w:start w:val="1"/>
+      <w:numFmt w:val="lowerLetter"/>
+      <w:lvlText w:val="%2."/>
+      <w:lvlJc w:val="left"/>
+      <w:pPr>
+        <w:ind w:left="2724" w:hanging="360"/>
+      </w:pPr>
+    </w:lvl>
+    <w:lvl w:ilvl="2" w:tplc="0415001B" w:tentative="1">
+      <w:start w:val="1"/>
+      <w:numFmt w:val="lowerRoman"/>
+      <w:lvlText w:val="%3."/>
+      <w:lvlJc w:val="right"/>
+      <w:pPr>
+        <w:ind w:left="3444" w:hanging="180"/>
+      </w:pPr>
+    </w:lvl>
+    <w:lvl w:ilvl="3" w:tplc="0415000F" w:tentative="1">
+      <w:start w:val="1"/>
+      <w:numFmt w:val="decimal"/>
+      <w:lvlText w:val="%4."/>
+      <w:lvlJc w:val="left"/>
+      <w:pPr>
+        <w:ind w:left="4164" w:hanging="360"/>
+      </w:pPr>
+    </w:lvl>
+    <w:lvl w:ilvl="4" w:tplc="04150019" w:tentative="1">
+      <w:start w:val="1"/>
+      <w:numFmt w:val="lowerLetter"/>
+      <w:lvlText w:val="%5."/>
+      <w:lvlJc w:val="left"/>
+      <w:pPr>
+        <w:ind w:left="4884" w:hanging="360"/>
+      </w:pPr>
+    </w:lvl>
+    <w:lvl w:ilvl="5" w:tplc="0415001B" w:tentative="1">
+      <w:start w:val="1"/>
+      <w:numFmt w:val="lowerRoman"/>
+      <w:lvlText w:val="%6."/>
+      <w:lvlJc w:val="right"/>
+      <w:pPr>
+        <w:ind w:left="5604" w:hanging="180"/>
+      </w:pPr>
+    </w:lvl>
+    <w:lvl w:ilvl="6" w:tplc="0415000F" w:tentative="1">
+      <w:start w:val="1"/>
+      <w:numFmt w:val="decimal"/>
+      <w:lvlText w:val="%7."/>
+      <w:lvlJc w:val="left"/>
+      <w:pPr>
+        <w:ind w:left="6324" w:hanging="360"/>
+      </w:pPr>
+    </w:lvl>
+    <w:lvl w:ilvl="7" w:tplc="04150019" w:tentative="1">
+      <w:start w:val="1"/>
+      <w:numFmt w:val="lowerLetter"/>
+      <w:lvlText w:val="%8."/>
+      <w:lvlJc w:val="left"/>
+      <w:pPr>
+        <w:ind w:left="7044" w:hanging="360"/>
+      </w:pPr>
+    </w:lvl>
+    <w:lvl w:ilvl="8" w:tplc="0415001B" w:tentative="1">
+      <w:start w:val="1"/>
+      <w:numFmt w:val="lowerRoman"/>
+      <w:lvlText w:val="%9."/>
+      <w:lvlJc w:val="right"/>
+      <w:pPr>
+        <w:ind w:left="7764" w:hanging="180"/>
+      </w:pPr>
+    </w:lvl>
+  </w:abstractNum>
+  <w:abstractNum w:abstractNumId="4">
     <w:nsid w:val="1B1D58BE"/>
     <w:multiLevelType w:val="hybridMultilevel"/>
     <w:tmpl w:val="8944899A"/>
@@ -6428,7 +7157,93 @@
       </w:rPr>
     </w:lvl>
   </w:abstractNum>
-  <w:abstractNum w:abstractNumId="3">
+  <w:abstractNum w:abstractNumId="5">
+    <w:nsid w:val="1DF459F1"/>
+    <w:multiLevelType w:val="hybridMultilevel"/>
+    <w:tmpl w:val="5CAED756"/>
+    <w:lvl w:ilvl="0" w:tplc="04150017">
+      <w:start w:val="1"/>
+      <w:numFmt w:val="lowerLetter"/>
+      <w:lvlText w:val="%1)"/>
+      <w:lvlJc w:val="left"/>
+      <w:pPr>
+        <w:ind w:left="2004" w:hanging="360"/>
+      </w:pPr>
+    </w:lvl>
+    <w:lvl w:ilvl="1" w:tplc="04150019" w:tentative="1">
+      <w:start w:val="1"/>
+      <w:numFmt w:val="lowerLetter"/>
+      <w:lvlText w:val="%2."/>
+      <w:lvlJc w:val="left"/>
+      <w:pPr>
+        <w:ind w:left="2724" w:hanging="360"/>
+      </w:pPr>
+    </w:lvl>
+    <w:lvl w:ilvl="2" w:tplc="0415001B" w:tentative="1">
+      <w:start w:val="1"/>
+      <w:numFmt w:val="lowerRoman"/>
+      <w:lvlText w:val="%3."/>
+      <w:lvlJc w:val="right"/>
+      <w:pPr>
+        <w:ind w:left="3444" w:hanging="180"/>
+      </w:pPr>
+    </w:lvl>
+    <w:lvl w:ilvl="3" w:tplc="0415000F" w:tentative="1">
+      <w:start w:val="1"/>
+      <w:numFmt w:val="decimal"/>
+      <w:lvlText w:val="%4."/>
+      <w:lvlJc w:val="left"/>
+      <w:pPr>
+        <w:ind w:left="4164" w:hanging="360"/>
+      </w:pPr>
+    </w:lvl>
+    <w:lvl w:ilvl="4" w:tplc="04150019" w:tentative="1">
+      <w:start w:val="1"/>
+      <w:numFmt w:val="lowerLetter"/>
+      <w:lvlText w:val="%5."/>
+      <w:lvlJc w:val="left"/>
+      <w:pPr>
+        <w:ind w:left="4884" w:hanging="360"/>
+      </w:pPr>
+    </w:lvl>
+    <w:lvl w:ilvl="5" w:tplc="0415001B" w:tentative="1">
+      <w:start w:val="1"/>
+      <w:numFmt w:val="lowerRoman"/>
+      <w:lvlText w:val="%6."/>
+      <w:lvlJc w:val="right"/>
+      <w:pPr>
+        <w:ind w:left="5604" w:hanging="180"/>
+      </w:pPr>
+    </w:lvl>
+    <w:lvl w:ilvl="6" w:tplc="0415000F" w:tentative="1">
+      <w:start w:val="1"/>
+      <w:numFmt w:val="decimal"/>
+      <w:lvlText w:val="%7."/>
+      <w:lvlJc w:val="left"/>
+      <w:pPr>
+        <w:ind w:left="6324" w:hanging="360"/>
+      </w:pPr>
+    </w:lvl>
+    <w:lvl w:ilvl="7" w:tplc="04150019" w:tentative="1">
+      <w:start w:val="1"/>
+      <w:numFmt w:val="lowerLetter"/>
+      <w:lvlText w:val="%8."/>
+      <w:lvlJc w:val="left"/>
+      <w:pPr>
+        <w:ind w:left="7044" w:hanging="360"/>
+      </w:pPr>
+    </w:lvl>
+    <w:lvl w:ilvl="8" w:tplc="0415001B" w:tentative="1">
+      <w:start w:val="1"/>
+      <w:numFmt w:val="lowerRoman"/>
+      <w:lvlText w:val="%9."/>
+      <w:lvlJc w:val="right"/>
+      <w:pPr>
+        <w:ind w:left="7764" w:hanging="180"/>
+      </w:pPr>
+    </w:lvl>
+  </w:abstractNum>
+  <w:abstractNum w:abstractNumId="6">
     <w:nsid w:val="2B052AFF"/>
     <w:multiLevelType w:val="multilevel"/>
     <w:tmpl w:val="F1D28FE8"/>
@@ -6542,7 +7357,7 @@
       </w:rPr>
     </w:lvl>
   </w:abstractNum>
-  <w:abstractNum w:abstractNumId="4">
+  <w:abstractNum w:abstractNumId="7">
     <w:nsid w:val="2B424A2B"/>
     <w:multiLevelType w:val="hybridMultilevel"/>
     <w:tmpl w:val="A224E836"/>
@@ -6655,7 +7470,7 @@
       </w:rPr>
     </w:lvl>
   </w:abstractNum>
-  <w:abstractNum w:abstractNumId="5">
+  <w:abstractNum w:abstractNumId="8">
     <w:nsid w:val="398C7177"/>
     <w:multiLevelType w:val="hybridMultilevel"/>
     <w:tmpl w:val="874041C6"/>
@@ -6768,7 +7583,7 @@
       </w:rPr>
     </w:lvl>
   </w:abstractNum>
-  <w:abstractNum w:abstractNumId="6">
+  <w:abstractNum w:abstractNumId="9">
     <w:nsid w:val="498B197E"/>
     <w:multiLevelType w:val="multilevel"/>
     <w:tmpl w:val="23BA1F98"/>
@@ -6881,7 +7696,7 @@
       </w:rPr>
     </w:lvl>
   </w:abstractNum>
-  <w:abstractNum w:abstractNumId="7">
+  <w:abstractNum w:abstractNumId="10">
     <w:nsid w:val="4A346589"/>
     <w:multiLevelType w:val="multilevel"/>
     <w:tmpl w:val="23BA1F98"/>
@@ -6994,7 +7809,7 @@
       </w:rPr>
     </w:lvl>
   </w:abstractNum>
-  <w:abstractNum w:abstractNumId="8">
+  <w:abstractNum w:abstractNumId="11">
     <w:nsid w:val="4DD5215D"/>
     <w:multiLevelType w:val="hybridMultilevel"/>
     <w:tmpl w:val="43767D4A"/>
@@ -7107,7 +7922,7 @@
       </w:rPr>
     </w:lvl>
   </w:abstractNum>
-  <w:abstractNum w:abstractNumId="9">
+  <w:abstractNum w:abstractNumId="12">
     <w:nsid w:val="53CF6CAB"/>
     <w:multiLevelType w:val="multilevel"/>
     <w:tmpl w:val="23BA1F98"/>
@@ -7220,7 +8035,7 @@
       </w:rPr>
     </w:lvl>
   </w:abstractNum>
-  <w:abstractNum w:abstractNumId="10">
+  <w:abstractNum w:abstractNumId="13">
     <w:nsid w:val="552E1A38"/>
     <w:multiLevelType w:val="hybridMultilevel"/>
     <w:tmpl w:val="74149298"/>
@@ -7310,7 +8125,7 @@
       </w:pPr>
     </w:lvl>
   </w:abstractNum>
-  <w:abstractNum w:abstractNumId="11">
+  <w:abstractNum w:abstractNumId="14">
     <w:nsid w:val="5ED14001"/>
     <w:multiLevelType w:val="hybridMultilevel"/>
     <w:tmpl w:val="2B304286"/>
@@ -7423,7 +8238,7 @@
       </w:rPr>
     </w:lvl>
   </w:abstractNum>
-  <w:abstractNum w:abstractNumId="12">
+  <w:abstractNum w:abstractNumId="15">
     <w:nsid w:val="60B82ED5"/>
     <w:multiLevelType w:val="multilevel"/>
     <w:tmpl w:val="CA686C16"/>
@@ -7536,7 +8351,7 @@
       </w:rPr>
     </w:lvl>
   </w:abstractNum>
-  <w:abstractNum w:abstractNumId="13">
+  <w:abstractNum w:abstractNumId="16">
     <w:nsid w:val="62DB35C7"/>
     <w:multiLevelType w:val="multilevel"/>
     <w:tmpl w:val="23BA1F98"/>
@@ -7649,7 +8464,7 @@
       </w:rPr>
     </w:lvl>
   </w:abstractNum>
-  <w:abstractNum w:abstractNumId="14">
+  <w:abstractNum w:abstractNumId="17">
     <w:nsid w:val="64EE456B"/>
     <w:multiLevelType w:val="hybridMultilevel"/>
     <w:tmpl w:val="94027502"/>
@@ -7762,7 +8577,7 @@
       </w:rPr>
     </w:lvl>
   </w:abstractNum>
-  <w:abstractNum w:abstractNumId="15">
+  <w:abstractNum w:abstractNumId="18">
     <w:nsid w:val="6CD03CD1"/>
     <w:multiLevelType w:val="multilevel"/>
     <w:tmpl w:val="B0A89FAA"/>
@@ -7875,7 +8690,7 @@
       </w:rPr>
     </w:lvl>
   </w:abstractNum>
-  <w:abstractNum w:abstractNumId="16">
+  <w:abstractNum w:abstractNumId="19">
     <w:nsid w:val="73BF4388"/>
     <w:multiLevelType w:val="hybridMultilevel"/>
     <w:tmpl w:val="D40A1092"/>
@@ -7988,7 +8803,7 @@
       </w:rPr>
     </w:lvl>
   </w:abstractNum>
-  <w:abstractNum w:abstractNumId="17">
+  <w:abstractNum w:abstractNumId="20">
     <w:nsid w:val="75D06CD7"/>
     <w:multiLevelType w:val="multilevel"/>
     <w:tmpl w:val="04150025"/>
@@ -8083,7 +8898,7 @@
       </w:pPr>
     </w:lvl>
   </w:abstractNum>
-  <w:abstractNum w:abstractNumId="18">
+  <w:abstractNum w:abstractNumId="21">
     <w:nsid w:val="7A387E98"/>
     <w:multiLevelType w:val="multilevel"/>
     <w:tmpl w:val="E15AF526"/>
@@ -8196,7 +9011,7 @@
       </w:rPr>
     </w:lvl>
   </w:abstractNum>
-  <w:abstractNum w:abstractNumId="19">
+  <w:abstractNum w:abstractNumId="22">
     <w:nsid w:val="7D503A26"/>
     <w:multiLevelType w:val="hybridMultilevel"/>
     <w:tmpl w:val="AB3806F0"/>
@@ -8309,7 +9124,7 @@
       </w:rPr>
     </w:lvl>
   </w:abstractNum>
-  <w:abstractNum w:abstractNumId="20">
+  <w:abstractNum w:abstractNumId="23">
     <w:nsid w:val="7FD4302F"/>
     <w:multiLevelType w:val="multilevel"/>
     <w:tmpl w:val="556C84EA"/>
@@ -8426,61 +9241,61 @@
     <w:abstractNumId w:val="0"/>
   </w:num>
   <w:num w:numId="2">
-    <w:abstractNumId w:val="5"/>
+    <w:abstractNumId w:val="8"/>
   </w:num>
   <w:num w:numId="3">
     <w:abstractNumId w:val="1"/>
   </w:num>
   <w:num w:numId="4">
+    <w:abstractNumId w:val="18"/>
+  </w:num>
+  <w:num w:numId="5">
+    <w:abstractNumId w:val="21"/>
+  </w:num>
+  <w:num w:numId="6">
+    <w:abstractNumId w:val="23"/>
+  </w:num>
+  <w:num w:numId="7">
     <w:abstractNumId w:val="15"/>
   </w:num>
-  <w:num w:numId="5">
-    <w:abstractNumId w:val="18"/>
+  <w:num w:numId="8">
+    <w:abstractNumId w:val="16"/>
   </w:num>
-  <w:num w:numId="6">
-    <w:abstractNumId w:val="20"/>
+  <w:num w:numId="9">
+    <w:abstractNumId w:val="9"/>
   </w:num>
-  <w:num w:numId="7">
+  <w:num w:numId="10">
     <w:abstractNumId w:val="12"/>
   </w:num>
-  <w:num w:numId="8">
+  <w:num w:numId="11">
+    <w:abstractNumId w:val="10"/>
+  </w:num>
+  <w:num w:numId="12">
+    <w:abstractNumId w:val="6"/>
+  </w:num>
+  <w:num w:numId="13">
     <w:abstractNumId w:val="13"/>
   </w:num>
-  <w:num w:numId="9">
-    <w:abstractNumId w:val="6"/>
+  <w:num w:numId="14">
+    <w:abstractNumId w:val="4"/>
   </w:num>
-  <w:num w:numId="10">
-    <w:abstractNumId w:val="9"/>
+  <w:num w:numId="15">
+    <w:abstractNumId w:val="19"/>
   </w:num>
-  <w:num w:numId="11">
+  <w:num w:numId="16">
     <w:abstractNumId w:val="7"/>
   </w:num>
-  <w:num w:numId="12">
-    <w:abstractNumId w:val="3"/>
-  </w:num>
-  <w:num w:numId="13">
-    <w:abstractNumId w:val="10"/>
-  </w:num>
-  <w:num w:numId="14">
-    <w:abstractNumId w:val="2"/>
-  </w:num>
-  <w:num w:numId="15">
-    <w:abstractNumId w:val="16"/>
-  </w:num>
-  <w:num w:numId="16">
-    <w:abstractNumId w:val="4"/>
-  </w:num>
   <w:num w:numId="17">
-    <w:abstractNumId w:val="19"/>
+    <w:abstractNumId w:val="22"/>
   </w:num>
   <w:num w:numId="18">
-    <w:abstractNumId w:val="14"/>
+    <w:abstractNumId w:val="17"/>
   </w:num>
   <w:num w:numId="19">
-    <w:abstractNumId w:val="8"/>
+    <w:abstractNumId w:val="11"/>
   </w:num>
   <w:num w:numId="20">
-    <w:abstractNumId w:val="2"/>
+    <w:abstractNumId w:val="4"/>
     <w:lvlOverride w:ilvl="0"/>
     <w:lvlOverride w:ilvl="1"/>
     <w:lvlOverride w:ilvl="2"/>
@@ -8492,7 +9307,7 @@
     <w:lvlOverride w:ilvl="8"/>
   </w:num>
   <w:num w:numId="21">
-    <w:abstractNumId w:val="16"/>
+    <w:abstractNumId w:val="19"/>
     <w:lvlOverride w:ilvl="0"/>
     <w:lvlOverride w:ilvl="1"/>
     <w:lvlOverride w:ilvl="2"/>
@@ -8504,7 +9319,7 @@
     <w:lvlOverride w:ilvl="8"/>
   </w:num>
   <w:num w:numId="22">
-    <w:abstractNumId w:val="4"/>
+    <w:abstractNumId w:val="7"/>
     <w:lvlOverride w:ilvl="0"/>
     <w:lvlOverride w:ilvl="1"/>
     <w:lvlOverride w:ilvl="2"/>
@@ -8516,7 +9331,7 @@
     <w:lvlOverride w:ilvl="8"/>
   </w:num>
   <w:num w:numId="23">
-    <w:abstractNumId w:val="19"/>
+    <w:abstractNumId w:val="22"/>
     <w:lvlOverride w:ilvl="0"/>
     <w:lvlOverride w:ilvl="1"/>
     <w:lvlOverride w:ilvl="2"/>
@@ -8528,7 +9343,7 @@
     <w:lvlOverride w:ilvl="8"/>
   </w:num>
   <w:num w:numId="24">
-    <w:abstractNumId w:val="14"/>
+    <w:abstractNumId w:val="17"/>
     <w:lvlOverride w:ilvl="0"/>
     <w:lvlOverride w:ilvl="1"/>
     <w:lvlOverride w:ilvl="2"/>
@@ -8540,7 +9355,7 @@
     <w:lvlOverride w:ilvl="8"/>
   </w:num>
   <w:num w:numId="25">
-    <w:abstractNumId w:val="8"/>
+    <w:abstractNumId w:val="11"/>
     <w:lvlOverride w:ilvl="0"/>
     <w:lvlOverride w:ilvl="1"/>
     <w:lvlOverride w:ilvl="2"/>
@@ -8552,10 +9367,19 @@
     <w:lvlOverride w:ilvl="8"/>
   </w:num>
   <w:num w:numId="26">
-    <w:abstractNumId w:val="17"/>
+    <w:abstractNumId w:val="20"/>
   </w:num>
   <w:num w:numId="27">
-    <w:abstractNumId w:val="11"/>
+    <w:abstractNumId w:val="14"/>
+  </w:num>
+  <w:num w:numId="28">
+    <w:abstractNumId w:val="3"/>
+  </w:num>
+  <w:num w:numId="29">
+    <w:abstractNumId w:val="5"/>
+  </w:num>
+  <w:num w:numId="30">
+    <w:abstractNumId w:val="2"/>
   </w:num>
 </w:numbering>
 </file>

</xml_diff>

<commit_message>
Wstępna analiza swot wariantów
</commit_message>
<xml_diff>
--- a/Internetowy system zarządzania warsztatem samochodowym.docx
+++ b/Internetowy system zarządzania warsztatem samochodowym.docx
@@ -130,7 +130,21 @@
         <w:rPr>
           <w:rFonts w:cs="Times New Roman"/>
         </w:rPr>
-        <w:t xml:space="preserve">Jacek Sienniak </w:t>
+        <w:t xml:space="preserve">Jacek </w:t>
+      </w:r>
+      <w:proofErr w:type="spellStart"/>
+      <w:r>
+        <w:rPr>
+          <w:rFonts w:cs="Times New Roman"/>
+        </w:rPr>
+        <w:t>Sienniak</w:t>
+      </w:r>
+      <w:proofErr w:type="spellEnd"/>
+      <w:r>
+        <w:rPr>
+          <w:rFonts w:cs="Times New Roman"/>
+        </w:rPr>
+        <w:t xml:space="preserve"> </w:t>
       </w:r>
     </w:p>
     <w:p>
@@ -813,6 +827,8 @@
               <w:tab/>
               <w:t>Temat studium.</w:t>
             </w:r>
+            <w:bookmarkStart w:id="0" w:name="_GoBack"/>
+            <w:bookmarkEnd w:id="0"/>
             <w:r>
               <w:rPr>
                 <w:rStyle w:val="Hipercze"/>
@@ -1522,7 +1538,7 @@
                 <w:noProof/>
                 <w:webHidden/>
               </w:rPr>
-              <w:t>3</w:t>
+              <w:t>4</w:t>
             </w:r>
             <w:r>
               <w:rPr>
@@ -1616,7 +1632,7 @@
                 <w:noProof/>
                 <w:webHidden/>
               </w:rPr>
-              <w:t>3</w:t>
+              <w:t>4</w:t>
             </w:r>
             <w:r>
               <w:rPr>
@@ -1710,7 +1726,7 @@
                 <w:noProof/>
                 <w:webHidden/>
               </w:rPr>
-              <w:t>3</w:t>
+              <w:t>4</w:t>
             </w:r>
             <w:r>
               <w:rPr>
@@ -1804,7 +1820,7 @@
                 <w:noProof/>
                 <w:webHidden/>
               </w:rPr>
-              <w:t>3</w:t>
+              <w:t>4</w:t>
             </w:r>
             <w:r>
               <w:rPr>
@@ -1898,7 +1914,7 @@
                 <w:noProof/>
                 <w:webHidden/>
               </w:rPr>
-              <w:t>3</w:t>
+              <w:t>4</w:t>
             </w:r>
             <w:r>
               <w:rPr>
@@ -1992,7 +2008,7 @@
                 <w:noProof/>
                 <w:webHidden/>
               </w:rPr>
-              <w:t>3</w:t>
+              <w:t>4</w:t>
             </w:r>
             <w:r>
               <w:rPr>
@@ -2086,7 +2102,7 @@
                 <w:noProof/>
                 <w:webHidden/>
               </w:rPr>
-              <w:t>3</w:t>
+              <w:t>4</w:t>
             </w:r>
             <w:r>
               <w:rPr>
@@ -2180,7 +2196,7 @@
                 <w:noProof/>
                 <w:webHidden/>
               </w:rPr>
-              <w:t>3</w:t>
+              <w:t>4</w:t>
             </w:r>
             <w:r>
               <w:rPr>
@@ -2274,7 +2290,7 @@
                 <w:noProof/>
                 <w:webHidden/>
               </w:rPr>
-              <w:t>3</w:t>
+              <w:t>4</w:t>
             </w:r>
             <w:r>
               <w:rPr>
@@ -2368,7 +2384,7 @@
                 <w:noProof/>
                 <w:webHidden/>
               </w:rPr>
-              <w:t>3</w:t>
+              <w:t>5</w:t>
             </w:r>
             <w:r>
               <w:rPr>
@@ -2462,7 +2478,7 @@
                 <w:noProof/>
                 <w:webHidden/>
               </w:rPr>
-              <w:t>3</w:t>
+              <w:t>6</w:t>
             </w:r>
             <w:r>
               <w:rPr>
@@ -2556,7 +2572,7 @@
                 <w:noProof/>
                 <w:webHidden/>
               </w:rPr>
-              <w:t>3</w:t>
+              <w:t>6</w:t>
             </w:r>
             <w:r>
               <w:rPr>
@@ -2650,7 +2666,7 @@
                 <w:noProof/>
                 <w:webHidden/>
               </w:rPr>
-              <w:t>3</w:t>
+              <w:t>6</w:t>
             </w:r>
             <w:r>
               <w:rPr>
@@ -2744,7 +2760,7 @@
                 <w:noProof/>
                 <w:webHidden/>
               </w:rPr>
-              <w:t>3</w:t>
+              <w:t>6</w:t>
             </w:r>
             <w:r>
               <w:rPr>
@@ -2838,7 +2854,7 @@
                 <w:noProof/>
                 <w:webHidden/>
               </w:rPr>
-              <w:t>3</w:t>
+              <w:t>6</w:t>
             </w:r>
             <w:r>
               <w:rPr>
@@ -2932,7 +2948,7 @@
                 <w:noProof/>
                 <w:webHidden/>
               </w:rPr>
-              <w:t>3</w:t>
+              <w:t>6</w:t>
             </w:r>
             <w:r>
               <w:rPr>
@@ -3026,7 +3042,7 @@
                 <w:noProof/>
                 <w:webHidden/>
               </w:rPr>
-              <w:t>3</w:t>
+              <w:t>6</w:t>
             </w:r>
             <w:r>
               <w:rPr>
@@ -3120,7 +3136,7 @@
                 <w:noProof/>
                 <w:webHidden/>
               </w:rPr>
-              <w:t>3</w:t>
+              <w:t>6</w:t>
             </w:r>
             <w:r>
               <w:rPr>
@@ -3171,7 +3187,7 @@
           <w:rFonts w:ascii="Times New Roman" w:hAnsi="Times New Roman" w:cs="Times New Roman"/>
         </w:rPr>
       </w:pPr>
-      <w:bookmarkStart w:id="0" w:name="_Toc369107271"/>
+      <w:bookmarkStart w:id="1" w:name="_Toc369107271"/>
       <w:r>
         <w:rPr>
           <w:rFonts w:ascii="Times New Roman" w:hAnsi="Times New Roman" w:cs="Times New Roman"/>
@@ -3179,7 +3195,7 @@
         <w:lastRenderedPageBreak/>
         <w:t>Podsumowanie.</w:t>
       </w:r>
-      <w:bookmarkEnd w:id="0"/>
+      <w:bookmarkEnd w:id="1"/>
     </w:p>
     <w:p>
       <w:pPr>
@@ -3205,14 +3221,14 @@
           <w:rFonts w:ascii="Times New Roman" w:hAnsi="Times New Roman" w:cs="Times New Roman"/>
         </w:rPr>
       </w:pPr>
-      <w:bookmarkStart w:id="1" w:name="_Toc369107272"/>
+      <w:bookmarkStart w:id="2" w:name="_Toc369107272"/>
       <w:r>
         <w:rPr>
           <w:rFonts w:ascii="Times New Roman" w:hAnsi="Times New Roman" w:cs="Times New Roman"/>
         </w:rPr>
         <w:t>Założenia realizacji studium.</w:t>
       </w:r>
-      <w:bookmarkEnd w:id="1"/>
+      <w:bookmarkEnd w:id="2"/>
     </w:p>
     <w:p>
       <w:pPr>
@@ -3222,14 +3238,14 @@
           <w:rFonts w:cs="Times New Roman"/>
         </w:rPr>
       </w:pPr>
-      <w:bookmarkStart w:id="2" w:name="_Toc369107273"/>
+      <w:bookmarkStart w:id="3" w:name="_Toc369107273"/>
       <w:r>
         <w:rPr>
           <w:rFonts w:cs="Times New Roman"/>
         </w:rPr>
         <w:t>Zlecający i podstawa wykonania studium.</w:t>
       </w:r>
-      <w:bookmarkEnd w:id="2"/>
+      <w:bookmarkEnd w:id="3"/>
     </w:p>
     <w:p>
       <w:pPr>
@@ -3286,7 +3302,21 @@
               <w:rPr>
                 <w:rFonts w:cs="Times New Roman"/>
               </w:rPr>
-              <w:t>BMW. Stando Service</w:t>
+              <w:t xml:space="preserve">BMW. </w:t>
+            </w:r>
+            <w:proofErr w:type="spellStart"/>
+            <w:r>
+              <w:rPr>
+                <w:rFonts w:cs="Times New Roman"/>
+              </w:rPr>
+              <w:t>Stando</w:t>
+            </w:r>
+            <w:proofErr w:type="spellEnd"/>
+            <w:r>
+              <w:rPr>
+                <w:rFonts w:cs="Times New Roman"/>
+              </w:rPr>
+              <w:t xml:space="preserve"> Service</w:t>
             </w:r>
           </w:p>
           <w:p>
@@ -3295,11 +3325,19 @@
                 <w:rFonts w:cs="Times New Roman"/>
               </w:rPr>
             </w:pPr>
-            <w:r>
-              <w:rPr>
-                <w:rFonts w:cs="Times New Roman"/>
-              </w:rPr>
-              <w:t xml:space="preserve">ul.Główna 2a, Psary </w:t>
+            <w:proofErr w:type="spellStart"/>
+            <w:r>
+              <w:rPr>
+                <w:rFonts w:cs="Times New Roman"/>
+              </w:rPr>
+              <w:t>ul.Główna</w:t>
+            </w:r>
+            <w:proofErr w:type="spellEnd"/>
+            <w:r>
+              <w:rPr>
+                <w:rFonts w:cs="Times New Roman"/>
+              </w:rPr>
+              <w:t xml:space="preserve"> 2a, Psary </w:t>
             </w:r>
           </w:p>
           <w:p>
@@ -3346,12 +3384,14 @@
                 <w:rFonts w:cs="Times New Roman"/>
               </w:rPr>
             </w:pPr>
+            <w:proofErr w:type="spellStart"/>
             <w:r>
               <w:rPr>
                 <w:rFonts w:cs="Times New Roman"/>
               </w:rPr>
               <w:t>StyleAuto</w:t>
             </w:r>
+            <w:proofErr w:type="spellEnd"/>
           </w:p>
           <w:p>
             <w:pPr>
@@ -3446,7 +3486,21 @@
               <w:rPr>
                 <w:rFonts w:cs="Times New Roman"/>
               </w:rPr>
-              <w:t>ul. Partynicka 53, 53-031 Wrocław</w:t>
+              <w:t xml:space="preserve">ul. </w:t>
+            </w:r>
+            <w:proofErr w:type="spellStart"/>
+            <w:r>
+              <w:rPr>
+                <w:rFonts w:cs="Times New Roman"/>
+              </w:rPr>
+              <w:t>Partynicka</w:t>
+            </w:r>
+            <w:proofErr w:type="spellEnd"/>
+            <w:r>
+              <w:rPr>
+                <w:rFonts w:cs="Times New Roman"/>
+              </w:rPr>
+              <w:t xml:space="preserve"> 53, 53-031 Wrocław</w:t>
             </w:r>
           </w:p>
           <w:p>
@@ -3456,11 +3510,19 @@
                 <w:rFonts w:cs="Times New Roman"/>
               </w:rPr>
             </w:pPr>
-            <w:r>
-              <w:rPr>
-                <w:rFonts w:cs="Times New Roman"/>
-              </w:rPr>
-              <w:t>tel: (071) 3398321</w:t>
+            <w:proofErr w:type="spellStart"/>
+            <w:r>
+              <w:rPr>
+                <w:rFonts w:cs="Times New Roman"/>
+              </w:rPr>
+              <w:t>tel</w:t>
+            </w:r>
+            <w:proofErr w:type="spellEnd"/>
+            <w:r>
+              <w:rPr>
+                <w:rFonts w:cs="Times New Roman"/>
+              </w:rPr>
+              <w:t>: (071) 3398321</w:t>
             </w:r>
           </w:p>
         </w:tc>
@@ -3482,14 +3544,14 @@
           <w:rFonts w:cs="Times New Roman"/>
         </w:rPr>
       </w:pPr>
-      <w:bookmarkStart w:id="3" w:name="_Toc369107274"/>
+      <w:bookmarkStart w:id="4" w:name="_Toc369107274"/>
       <w:r>
         <w:rPr>
           <w:rFonts w:cs="Times New Roman"/>
         </w:rPr>
         <w:t>Temat studium.</w:t>
       </w:r>
-      <w:bookmarkEnd w:id="3"/>
+      <w:bookmarkEnd w:id="4"/>
     </w:p>
     <w:p>
       <w:pPr>
@@ -3507,14 +3569,14 @@
           <w:rFonts w:cs="Times New Roman"/>
         </w:rPr>
       </w:pPr>
-      <w:bookmarkStart w:id="4" w:name="_Toc369107275"/>
+      <w:bookmarkStart w:id="5" w:name="_Toc369107275"/>
       <w:r>
         <w:rPr>
           <w:rFonts w:cs="Times New Roman"/>
         </w:rPr>
         <w:t>Cel studium wykonalności.</w:t>
       </w:r>
-      <w:bookmarkEnd w:id="4"/>
+      <w:bookmarkEnd w:id="5"/>
     </w:p>
     <w:p>
       <w:pPr>
@@ -3604,14 +3666,14 @@
           <w:rFonts w:cs="Times New Roman"/>
         </w:rPr>
       </w:pPr>
-      <w:bookmarkStart w:id="5" w:name="_Toc369107276"/>
+      <w:bookmarkStart w:id="6" w:name="_Toc369107276"/>
       <w:r>
         <w:rPr>
           <w:rFonts w:cs="Times New Roman"/>
         </w:rPr>
         <w:t>Ograniczenia.</w:t>
       </w:r>
-      <w:bookmarkEnd w:id="5"/>
+      <w:bookmarkEnd w:id="6"/>
     </w:p>
     <w:p>
       <w:pPr>
@@ -3621,14 +3683,14 @@
           <w:rFonts w:ascii="Times New Roman" w:hAnsi="Times New Roman" w:cs="Times New Roman"/>
         </w:rPr>
       </w:pPr>
-      <w:bookmarkStart w:id="6" w:name="_Toc369107277"/>
+      <w:bookmarkStart w:id="7" w:name="_Toc369107277"/>
       <w:r>
         <w:rPr>
           <w:rFonts w:ascii="Times New Roman" w:hAnsi="Times New Roman" w:cs="Times New Roman"/>
         </w:rPr>
         <w:t>Opis stanu istniejącego.</w:t>
       </w:r>
-      <w:bookmarkEnd w:id="6"/>
+      <w:bookmarkEnd w:id="7"/>
     </w:p>
     <w:p>
       <w:pPr>
@@ -3638,14 +3700,14 @@
           <w:rFonts w:cs="Times New Roman"/>
         </w:rPr>
       </w:pPr>
-      <w:bookmarkStart w:id="7" w:name="_Toc369107278"/>
+      <w:bookmarkStart w:id="8" w:name="_Toc369107278"/>
       <w:r>
         <w:rPr>
           <w:rFonts w:cs="Times New Roman"/>
         </w:rPr>
         <w:t>Istniejące systemy, użytkownicy, przetwarzane dane.</w:t>
       </w:r>
-      <w:bookmarkEnd w:id="7"/>
+      <w:bookmarkEnd w:id="8"/>
     </w:p>
     <w:p>
       <w:pPr>
@@ -3660,14 +3722,14 @@
           <w:rFonts w:cs="Times New Roman"/>
         </w:rPr>
       </w:pPr>
-      <w:bookmarkStart w:id="8" w:name="_Toc369107279"/>
+      <w:bookmarkStart w:id="9" w:name="_Toc369107279"/>
       <w:r>
         <w:rPr>
           <w:rFonts w:cs="Times New Roman"/>
         </w:rPr>
         <w:t>Podobne systemy dostępne na rynku.</w:t>
       </w:r>
-      <w:bookmarkEnd w:id="8"/>
+      <w:bookmarkEnd w:id="9"/>
     </w:p>
     <w:p>
       <w:pPr>
@@ -3689,22 +3751,27 @@
           <w:rFonts w:cs="Times New Roman"/>
         </w:rPr>
       </w:pPr>
-      <w:bookmarkStart w:id="9" w:name="_Toc369107280"/>
+      <w:bookmarkStart w:id="10" w:name="_Toc369107280"/>
       <w:r>
         <w:rPr>
           <w:rFonts w:cs="Times New Roman"/>
         </w:rPr>
         <w:t>Problem i motywacja do realizacji nowego systemu.</w:t>
       </w:r>
-      <w:bookmarkEnd w:id="9"/>
+      <w:bookmarkEnd w:id="10"/>
     </w:p>
     <w:p>
       <w:pPr>
         <w:ind w:left="1284"/>
       </w:pPr>
       <w:r>
-        <w:t>Na rynku brak jest wyspecjalizowanego w dziedzinie serwisu samochodów systemu, który pozwala na wygodne i efektywne zarządzenie warsztatem samochodowym udostępniając dodatkowo możliwość zarządzania zakładem poprzez smartfon</w:t>
-      </w:r>
+        <w:t xml:space="preserve">Na rynku brak jest wyspecjalizowanego w dziedzinie serwisu samochodów systemu, który pozwala na wygodne i efektywne zarządzenie warsztatem samochodowym udostępniając dodatkowo możliwość zarządzania zakładem poprzez </w:t>
+      </w:r>
+      <w:proofErr w:type="spellStart"/>
+      <w:r>
+        <w:t>smartfon</w:t>
+      </w:r>
+      <w:proofErr w:type="spellEnd"/>
       <w:r>
         <w:t>.</w:t>
       </w:r>
@@ -3717,7 +3784,7 @@
           <w:rFonts w:ascii="Times New Roman" w:hAnsi="Times New Roman" w:cs="Times New Roman"/>
         </w:rPr>
       </w:pPr>
-      <w:bookmarkStart w:id="10" w:name="_Toc369107281"/>
+      <w:bookmarkStart w:id="11" w:name="_Toc369107281"/>
       <w:r>
         <w:rPr>
           <w:rFonts w:ascii="Times New Roman" w:hAnsi="Times New Roman" w:cs="Times New Roman"/>
@@ -3725,7 +3792,7 @@
         <w:lastRenderedPageBreak/>
         <w:t>Wymagania dla systemu.</w:t>
       </w:r>
-      <w:bookmarkEnd w:id="10"/>
+      <w:bookmarkEnd w:id="11"/>
     </w:p>
     <w:p>
       <w:pPr>
@@ -3735,14 +3802,14 @@
           <w:rFonts w:cs="Times New Roman"/>
         </w:rPr>
       </w:pPr>
-      <w:bookmarkStart w:id="11" w:name="_Toc369107282"/>
+      <w:bookmarkStart w:id="12" w:name="_Toc369107282"/>
       <w:r>
         <w:rPr>
           <w:rFonts w:cs="Times New Roman"/>
         </w:rPr>
         <w:t>Funkcjonalne.</w:t>
       </w:r>
-      <w:bookmarkEnd w:id="11"/>
+      <w:bookmarkEnd w:id="12"/>
     </w:p>
     <w:p>
       <w:pPr>
@@ -3752,14 +3819,14 @@
           <w:rFonts w:cs="Times New Roman"/>
         </w:rPr>
       </w:pPr>
-      <w:bookmarkStart w:id="12" w:name="_Toc369107283"/>
+      <w:bookmarkStart w:id="13" w:name="_Toc369107283"/>
       <w:r>
         <w:rPr>
           <w:rFonts w:cs="Times New Roman"/>
         </w:rPr>
         <w:t>Niefunkcjonalne.</w:t>
       </w:r>
-      <w:bookmarkEnd w:id="12"/>
+      <w:bookmarkEnd w:id="13"/>
     </w:p>
     <w:p>
       <w:pPr>
@@ -3769,14 +3836,14 @@
           <w:rFonts w:cs="Times New Roman"/>
         </w:rPr>
       </w:pPr>
-      <w:bookmarkStart w:id="13" w:name="_Toc369107284"/>
+      <w:bookmarkStart w:id="14" w:name="_Toc369107284"/>
       <w:r>
         <w:rPr>
           <w:rFonts w:cs="Times New Roman"/>
         </w:rPr>
         <w:t>Jakościowe.</w:t>
       </w:r>
-      <w:bookmarkEnd w:id="13"/>
+      <w:bookmarkEnd w:id="14"/>
     </w:p>
     <w:p>
       <w:pPr>
@@ -3786,14 +3853,14 @@
           <w:rFonts w:cs="Times New Roman"/>
         </w:rPr>
       </w:pPr>
-      <w:bookmarkStart w:id="14" w:name="_Toc369107285"/>
+      <w:bookmarkStart w:id="15" w:name="_Toc369107285"/>
       <w:r>
         <w:rPr>
           <w:rFonts w:cs="Times New Roman"/>
         </w:rPr>
         <w:t>Architektura.</w:t>
       </w:r>
-      <w:bookmarkEnd w:id="14"/>
+      <w:bookmarkEnd w:id="15"/>
     </w:p>
     <w:p>
       <w:pPr>
@@ -3803,14 +3870,14 @@
           <w:rFonts w:cs="Times New Roman"/>
         </w:rPr>
       </w:pPr>
-      <w:bookmarkStart w:id="15" w:name="_Toc369107286"/>
+      <w:bookmarkStart w:id="16" w:name="_Toc369107286"/>
       <w:r>
         <w:rPr>
           <w:rFonts w:cs="Times New Roman"/>
         </w:rPr>
         <w:t>Wymagania techniczno-technologiczne.</w:t>
       </w:r>
-      <w:bookmarkEnd w:id="15"/>
+      <w:bookmarkEnd w:id="16"/>
     </w:p>
     <w:p>
       <w:pPr>
@@ -3820,14 +3887,14 @@
           <w:rFonts w:ascii="Times New Roman" w:hAnsi="Times New Roman" w:cs="Times New Roman"/>
         </w:rPr>
       </w:pPr>
-      <w:bookmarkStart w:id="16" w:name="_Toc369107287"/>
+      <w:bookmarkStart w:id="17" w:name="_Toc369107287"/>
       <w:r>
         <w:rPr>
           <w:rFonts w:ascii="Times New Roman" w:hAnsi="Times New Roman" w:cs="Times New Roman"/>
         </w:rPr>
         <w:t>Propozycje systemu-warianty.</w:t>
       </w:r>
-      <w:bookmarkEnd w:id="16"/>
+      <w:bookmarkEnd w:id="17"/>
     </w:p>
     <w:p>
       <w:pPr>
@@ -3837,14 +3904,14 @@
           <w:rFonts w:cs="Times New Roman"/>
         </w:rPr>
       </w:pPr>
-      <w:bookmarkStart w:id="17" w:name="_Toc369107288"/>
+      <w:bookmarkStart w:id="18" w:name="_Toc369107288"/>
       <w:r>
         <w:rPr>
           <w:rFonts w:cs="Times New Roman"/>
         </w:rPr>
         <w:t>Architektura/technologia/funkcjonalność-wariant 1.</w:t>
       </w:r>
-      <w:bookmarkEnd w:id="17"/>
+      <w:bookmarkEnd w:id="18"/>
     </w:p>
     <w:p>
       <w:pPr>
@@ -3858,7 +3925,21 @@
         <w:rPr>
           <w:rFonts w:cs="Times New Roman"/>
         </w:rPr>
-        <w:t>System (webowy,mobilny) zapewniający podstawową funkcjonalność (przyjmowanie zleceń napraw, faktury itp.) używając do tego mniejszej ilości zasobów ludzkich.</w:t>
+        <w:t>System (</w:t>
+      </w:r>
+      <w:proofErr w:type="spellStart"/>
+      <w:r>
+        <w:rPr>
+          <w:rFonts w:cs="Times New Roman"/>
+        </w:rPr>
+        <w:t>webowy,mobilny</w:t>
+      </w:r>
+      <w:proofErr w:type="spellEnd"/>
+      <w:r>
+        <w:rPr>
+          <w:rFonts w:cs="Times New Roman"/>
+        </w:rPr>
+        <w:t>) zapewniający podstawową funkcjonalność (przyjmowanie zleceń napraw, faktury itp.) używając do tego mniejszej ilości zasobów ludzkich.</w:t>
       </w:r>
       <w:r>
         <w:rPr>
@@ -3922,7 +4003,27 @@
           <w:sz w:val="40"/>
           <w:szCs w:val="40"/>
         </w:rPr>
-        <w:t>Framework internetowy Javy +Baza danych Oracle/SQL</w:t>
+        <w:t xml:space="preserve">Framework internetowy Javy +Baza danych </w:t>
+      </w:r>
+      <w:proofErr w:type="spellStart"/>
+      <w:r>
+        <w:rPr>
+          <w:rFonts w:cs="Times New Roman"/>
+          <w:color w:val="1F497D" w:themeColor="text2"/>
+          <w:sz w:val="40"/>
+          <w:szCs w:val="40"/>
+        </w:rPr>
+        <w:t>Oracle</w:t>
+      </w:r>
+      <w:proofErr w:type="spellEnd"/>
+      <w:r>
+        <w:rPr>
+          <w:rFonts w:cs="Times New Roman"/>
+          <w:color w:val="1F497D" w:themeColor="text2"/>
+          <w:sz w:val="40"/>
+          <w:szCs w:val="40"/>
+        </w:rPr>
+        <w:t>/SQL</w:t>
       </w:r>
       <w:r>
         <w:rPr>
@@ -4085,8 +4186,13 @@
         <w:ind w:left="2004"/>
       </w:pPr>
       <w:r>
-        <w:t>Wszystkie powyższe czynności mogą być wykonane działając na tablecie/smartfonie</w:t>
-      </w:r>
+        <w:t>Wszystkie powyższe czynności mogą być wykonane działając na tablecie/</w:t>
+      </w:r>
+      <w:proofErr w:type="spellStart"/>
+      <w:r>
+        <w:t>smartfonie</w:t>
+      </w:r>
+      <w:proofErr w:type="spellEnd"/>
     </w:p>
     <w:p>
       <w:pPr>
@@ -4096,14 +4202,14 @@
           <w:rFonts w:cs="Times New Roman"/>
         </w:rPr>
       </w:pPr>
-      <w:bookmarkStart w:id="18" w:name="_Toc369107289"/>
+      <w:bookmarkStart w:id="19" w:name="_Toc369107289"/>
       <w:r>
         <w:rPr>
           <w:rFonts w:cs="Times New Roman"/>
         </w:rPr>
         <w:t>Architektura/technologia/funkcjonalność-wariant 2.</w:t>
       </w:r>
-      <w:bookmarkEnd w:id="18"/>
+      <w:bookmarkEnd w:id="19"/>
     </w:p>
     <w:p>
       <w:pPr>
@@ -4116,7 +4222,21 @@
         <w:rPr>
           <w:rFonts w:cs="Times New Roman"/>
         </w:rPr>
-        <w:t>System (webowy,mobilny) zapewniający szerszą funkcjonalność od poprzedniej z większym budżetem przy wykorzystaniu większych zasobów ludzkich.</w:t>
+        <w:t>System (</w:t>
+      </w:r>
+      <w:proofErr w:type="spellStart"/>
+      <w:r>
+        <w:rPr>
+          <w:rFonts w:cs="Times New Roman"/>
+        </w:rPr>
+        <w:t>webowy,mobilny</w:t>
+      </w:r>
+      <w:proofErr w:type="spellEnd"/>
+      <w:r>
+        <w:rPr>
+          <w:rFonts w:cs="Times New Roman"/>
+        </w:rPr>
+        <w:t>) zapewniający szerszą funkcjonalność od poprzedniej z większym budżetem przy wykorzystaniu większych zasobów ludzkich.</w:t>
       </w:r>
     </w:p>
     <w:p/>
@@ -4151,7 +4271,27 @@
           <w:sz w:val="40"/>
           <w:szCs w:val="40"/>
         </w:rPr>
-        <w:t>Framework internetowy Javy +Baza danych Oracle/SQL</w:t>
+        <w:t xml:space="preserve">Framework internetowy Javy +Baza danych </w:t>
+      </w:r>
+      <w:proofErr w:type="spellStart"/>
+      <w:r>
+        <w:rPr>
+          <w:rFonts w:cs="Times New Roman"/>
+          <w:color w:val="1F497D" w:themeColor="text2"/>
+          <w:sz w:val="40"/>
+          <w:szCs w:val="40"/>
+        </w:rPr>
+        <w:t>Oracle</w:t>
+      </w:r>
+      <w:proofErr w:type="spellEnd"/>
+      <w:r>
+        <w:rPr>
+          <w:rFonts w:cs="Times New Roman"/>
+          <w:color w:val="1F497D" w:themeColor="text2"/>
+          <w:sz w:val="40"/>
+          <w:szCs w:val="40"/>
+        </w:rPr>
+        <w:t>/SQL</w:t>
       </w:r>
       <w:r>
         <w:rPr>
@@ -4372,8 +4512,13 @@
         <w:ind w:left="1416" w:firstLine="708"/>
       </w:pPr>
       <w:r>
-        <w:t>Wszystkie powyższe czynności mogą być wykonane działając na tablecie/smartfonie</w:t>
-      </w:r>
+        <w:t>Wszystkie powyższe czynności mogą być wykonane działając na tablecie/</w:t>
+      </w:r>
+      <w:proofErr w:type="spellStart"/>
+      <w:r>
+        <w:t>smartfonie</w:t>
+      </w:r>
+      <w:proofErr w:type="spellEnd"/>
     </w:p>
     <w:p/>
     <w:p>
@@ -4384,14 +4529,14 @@
           <w:rFonts w:cs="Times New Roman"/>
         </w:rPr>
       </w:pPr>
-      <w:bookmarkStart w:id="19" w:name="_Toc369107290"/>
+      <w:bookmarkStart w:id="20" w:name="_Toc369107290"/>
       <w:r>
         <w:rPr>
           <w:rFonts w:cs="Times New Roman"/>
         </w:rPr>
         <w:t>Architektura/technologia/funkcjonalność-wariant 3.</w:t>
       </w:r>
-      <w:bookmarkEnd w:id="19"/>
+      <w:bookmarkEnd w:id="20"/>
     </w:p>
     <w:p>
       <w:pPr>
@@ -4404,7 +4549,21 @@
         <w:rPr>
           <w:rFonts w:cs="Times New Roman"/>
         </w:rPr>
-        <w:t>System (webowy,mobilny) zapewniający szerszą funkcjonalność przy większym budżecie na projekt.</w:t>
+        <w:t>System (</w:t>
+      </w:r>
+      <w:proofErr w:type="spellStart"/>
+      <w:r>
+        <w:rPr>
+          <w:rFonts w:cs="Times New Roman"/>
+        </w:rPr>
+        <w:t>webowy,mobilny</w:t>
+      </w:r>
+      <w:proofErr w:type="spellEnd"/>
+      <w:r>
+        <w:rPr>
+          <w:rFonts w:cs="Times New Roman"/>
+        </w:rPr>
+        <w:t>) zapewniający szerszą funkcjonalność przy większym budżecie na projekt.</w:t>
       </w:r>
       <w:r>
         <w:rPr>
@@ -4438,7 +4597,49 @@
         <w:rPr>
           <w:rFonts w:cs="Times New Roman"/>
         </w:rPr>
-        <w:t>Część interfejsowa dla wersji internetowej zrealizowana w framework Java Script ExtJs 4.2</w:t>
+        <w:t xml:space="preserve">Część interfejsowa dla wersji internetowej zrealizowana w </w:t>
+      </w:r>
+      <w:proofErr w:type="spellStart"/>
+      <w:r>
+        <w:rPr>
+          <w:rFonts w:cs="Times New Roman"/>
+        </w:rPr>
+        <w:t>framework</w:t>
+      </w:r>
+      <w:proofErr w:type="spellEnd"/>
+      <w:r>
+        <w:rPr>
+          <w:rFonts w:cs="Times New Roman"/>
+        </w:rPr>
+        <w:t xml:space="preserve"> Java </w:t>
+      </w:r>
+      <w:proofErr w:type="spellStart"/>
+      <w:r>
+        <w:rPr>
+          <w:rFonts w:cs="Times New Roman"/>
+        </w:rPr>
+        <w:t>Script</w:t>
+      </w:r>
+      <w:proofErr w:type="spellEnd"/>
+      <w:r>
+        <w:rPr>
+          <w:rFonts w:cs="Times New Roman"/>
+        </w:rPr>
+        <w:t xml:space="preserve"> </w:t>
+      </w:r>
+      <w:proofErr w:type="spellStart"/>
+      <w:r>
+        <w:rPr>
+          <w:rFonts w:cs="Times New Roman"/>
+        </w:rPr>
+        <w:t>ExtJs</w:t>
+      </w:r>
+      <w:proofErr w:type="spellEnd"/>
+      <w:r>
+        <w:rPr>
+          <w:rFonts w:cs="Times New Roman"/>
+        </w:rPr>
+        <w:t xml:space="preserve"> 4.2</w:t>
       </w:r>
     </w:p>
     <w:p>
@@ -4452,8 +4653,30 @@
         <w:rPr>
           <w:rFonts w:cs="Times New Roman"/>
         </w:rPr>
-        <w:t>Część serwerowa zrealizowana w framework asp.net MVC4 z wykorzystaniem relacyjnych baz danych Ms SQL 2012 EnterpriseEdition</w:t>
-      </w:r>
+        <w:t xml:space="preserve">Część serwerowa zrealizowana w </w:t>
+      </w:r>
+      <w:proofErr w:type="spellStart"/>
+      <w:r>
+        <w:rPr>
+          <w:rFonts w:cs="Times New Roman"/>
+        </w:rPr>
+        <w:t>framework</w:t>
+      </w:r>
+      <w:proofErr w:type="spellEnd"/>
+      <w:r>
+        <w:rPr>
+          <w:rFonts w:cs="Times New Roman"/>
+        </w:rPr>
+        <w:t xml:space="preserve"> asp.net MVC4 z wykorzystaniem relacyjnych baz danych Ms SQL 2012 </w:t>
+      </w:r>
+      <w:proofErr w:type="spellStart"/>
+      <w:r>
+        <w:rPr>
+          <w:rFonts w:cs="Times New Roman"/>
+        </w:rPr>
+        <w:t>EnterpriseEdition</w:t>
+      </w:r>
+      <w:proofErr w:type="spellEnd"/>
     </w:p>
     <w:p>
       <w:pPr>
@@ -4668,15 +4891,21 @@
       <w:r>
         <w:t>Monitorowanie na bieżąco stanu części w magazynie zakładowym</w:t>
       </w:r>
-      <w:bookmarkStart w:id="20" w:name="_GoBack"/>
-      <w:bookmarkEnd w:id="20"/>
     </w:p>
     <w:p>
       <w:pPr>
         <w:ind w:left="1416" w:firstLine="708"/>
       </w:pPr>
       <w:r>
-        <w:t>Wszystkie powyższe czynności mogą być wykonane działając na tablecie/smartfonie</w:t>
+        <w:t>Wszystkie powyższe czynności mogą być wykonane działając na tablecie/</w:t>
+      </w:r>
+      <w:proofErr w:type="spellStart"/>
+      <w:r>
+        <w:t>smartfonie</w:t>
+      </w:r>
+      <w:proofErr w:type="spellEnd"/>
+      <w:r>
+        <w:t>.</w:t>
       </w:r>
     </w:p>
     <w:p>
@@ -4958,7 +5187,7 @@
               <w:pStyle w:val="Akapitzlist"/>
               <w:numPr>
                 <w:ilvl w:val="0"/>
-                <w:numId w:val="20"/>
+                <w:numId w:val="31"/>
               </w:numPr>
               <w:rPr>
                 <w:rFonts w:cs="Times New Roman"/>
@@ -4968,7 +5197,7 @@
               <w:rPr>
                 <w:rFonts w:cs="Times New Roman"/>
               </w:rPr>
-              <w:t>Chęć podjęcia nowych wyzwań</w:t>
+              <w:t>System będzie stabilniejszy ze względu na mniejszy stopień skomplikowania</w:t>
             </w:r>
           </w:p>
           <w:p>
@@ -4976,7 +5205,7 @@
               <w:pStyle w:val="Akapitzlist"/>
               <w:numPr>
                 <w:ilvl w:val="0"/>
-                <w:numId w:val="20"/>
+                <w:numId w:val="31"/>
               </w:numPr>
               <w:rPr>
                 <w:rFonts w:cs="Times New Roman"/>
@@ -4986,7 +5215,7 @@
               <w:rPr>
                 <w:rFonts w:cs="Times New Roman"/>
               </w:rPr>
-              <w:t>Zaangażowanie</w:t>
+              <w:t>Ze względu na technologię system będzie dostępny na wiele platform</w:t>
             </w:r>
           </w:p>
           <w:p>
@@ -4994,7 +5223,7 @@
               <w:pStyle w:val="Akapitzlist"/>
               <w:numPr>
                 <w:ilvl w:val="0"/>
-                <w:numId w:val="20"/>
+                <w:numId w:val="31"/>
               </w:numPr>
               <w:rPr>
                 <w:rFonts w:cs="Times New Roman"/>
@@ -5004,51 +5233,8 @@
               <w:rPr>
                 <w:rFonts w:cs="Times New Roman"/>
               </w:rPr>
-              <w:t>Ewentualna porażka nie będzie bardzo dotkliwa ze względu na niskie koszty</w:t>
-            </w:r>
-          </w:p>
-          <w:p>
-            <w:pPr>
-              <w:pStyle w:val="Akapitzlist"/>
-              <w:numPr>
-                <w:ilvl w:val="0"/>
-                <w:numId w:val="20"/>
-              </w:numPr>
-              <w:rPr>
-                <w:rFonts w:cs="Times New Roman"/>
-              </w:rPr>
-            </w:pPr>
-            <w:r>
-              <w:rPr>
-                <w:rFonts w:cs="Times New Roman"/>
-              </w:rPr>
-              <w:t>Ze względu na małą ilość osób w zespole minimalizacja ilości konfliktów (ściślejsza współpraca)</w:t>
-            </w:r>
-          </w:p>
-          <w:p>
-            <w:pPr>
-              <w:pStyle w:val="Akapitzlist"/>
-              <w:numPr>
-                <w:ilvl w:val="0"/>
-                <w:numId w:val="20"/>
-              </w:numPr>
-              <w:rPr>
-                <w:rFonts w:cs="Times New Roman"/>
-              </w:rPr>
-            </w:pPr>
-            <w:r>
-              <w:rPr>
-                <w:rFonts w:cs="Times New Roman"/>
-              </w:rPr>
-              <w:t>Łatwa koordynacja zespołem tworzącym produkt</w:t>
-            </w:r>
-          </w:p>
-          <w:p>
-            <w:pPr>
-              <w:rPr>
-                <w:rFonts w:cs="Times New Roman"/>
-              </w:rPr>
-            </w:pPr>
+              <w:t>Szybki czas produkcji systemu</w:t>
+            </w:r>
           </w:p>
           <w:p>
             <w:pPr>
@@ -5073,7 +5259,7 @@
               <w:pStyle w:val="Akapitzlist"/>
               <w:numPr>
                 <w:ilvl w:val="0"/>
-                <w:numId w:val="20"/>
+                <w:numId w:val="31"/>
               </w:numPr>
               <w:rPr>
                 <w:rFonts w:cs="Times New Roman"/>
@@ -5083,7 +5269,7 @@
               <w:rPr>
                 <w:rFonts w:cs="Times New Roman"/>
               </w:rPr>
-              <w:t>Możliwie zbyt mała ilość ludzi w zespole</w:t>
+              <w:t>Produkt nie zaspokoi wielu wymagań na produkt w swoim pierwotnym stanie</w:t>
             </w:r>
           </w:p>
           <w:p>
@@ -5091,7 +5277,7 @@
               <w:pStyle w:val="Akapitzlist"/>
               <w:numPr>
                 <w:ilvl w:val="0"/>
-                <w:numId w:val="20"/>
+                <w:numId w:val="31"/>
               </w:numPr>
               <w:rPr>
                 <w:rFonts w:cs="Times New Roman"/>
@@ -5101,52 +5287,14 @@
               <w:rPr>
                 <w:rFonts w:cs="Times New Roman"/>
               </w:rPr>
-              <w:t>Brak przewagi nad konkurencją</w:t>
-            </w:r>
-          </w:p>
-          <w:p>
-            <w:pPr>
-              <w:pStyle w:val="Akapitzlist"/>
-              <w:numPr>
-                <w:ilvl w:val="0"/>
-                <w:numId w:val="20"/>
-              </w:numPr>
-              <w:rPr>
-                <w:rFonts w:cs="Times New Roman"/>
-              </w:rPr>
-            </w:pPr>
-            <w:r>
-              <w:rPr>
-                <w:rFonts w:cs="Times New Roman"/>
-              </w:rPr>
-              <w:t>Budowany produkt nie będzie innowacją</w:t>
-            </w:r>
-          </w:p>
-          <w:p>
-            <w:pPr>
-              <w:pStyle w:val="Akapitzlist"/>
-              <w:numPr>
-                <w:ilvl w:val="0"/>
-                <w:numId w:val="20"/>
-              </w:numPr>
-              <w:rPr>
-                <w:rFonts w:cs="Times New Roman"/>
-              </w:rPr>
-            </w:pPr>
-            <w:r>
-              <w:rPr>
-                <w:rFonts w:cs="Times New Roman"/>
-              </w:rPr>
-              <w:t>Brak doświadczenia przy tworzeniu tego typu produktów</w:t>
-            </w:r>
-          </w:p>
-          <w:p>
-            <w:pPr>
-              <w:ind w:left="360"/>
-              <w:rPr>
-                <w:rFonts w:cs="Times New Roman"/>
-              </w:rPr>
-            </w:pPr>
+              <w:t xml:space="preserve">Technologia w której system zostanie wykonany nie jest jedną z </w:t>
+            </w:r>
+            <w:r>
+              <w:rPr>
+                <w:rFonts w:cs="Times New Roman"/>
+              </w:rPr>
+              <w:t>najwydajniejszych</w:t>
+            </w:r>
           </w:p>
         </w:tc>
       </w:tr>
@@ -5270,23 +5418,6 @@
           <w:p>
             <w:pPr>
               <w:pStyle w:val="Akapitzlist"/>
-              <w:numPr>
-                <w:ilvl w:val="0"/>
-                <w:numId w:val="21"/>
-              </w:numPr>
-              <w:rPr>
-                <w:rFonts w:cs="Times New Roman"/>
-              </w:rPr>
-            </w:pPr>
-            <w:r>
-              <w:rPr>
-                <w:rFonts w:cs="Times New Roman"/>
-              </w:rPr>
-              <w:t>Zaistnienie w nowych sektorach rynkowych</w:t>
-            </w:r>
-          </w:p>
-          <w:p>
-            <w:pPr>
               <w:rPr>
                 <w:rFonts w:cs="Times New Roman"/>
               </w:rPr>
@@ -5319,7 +5450,7 @@
               <w:rPr>
                 <w:rFonts w:cs="Times New Roman"/>
               </w:rPr>
-              <w:t>Zniszczenie na starcie dobrego imienia firmy kiepskim programem</w:t>
+              <w:t>Trudności w późniejszej integracji systemu z nowymi modułami</w:t>
             </w:r>
           </w:p>
           <w:p>
@@ -5337,7 +5468,7 @@
               <w:rPr>
                 <w:rFonts w:cs="Times New Roman"/>
               </w:rPr>
-              <w:t>Wyrobienie sobie złej opinii rynku,</w:t>
+              <w:t>Niezadowolenie klientów zakładu w związku z niewystarczającym zaspokojeniem potrzeb rynku</w:t>
             </w:r>
           </w:p>
           <w:p>
@@ -5355,25 +5486,7 @@
               <w:rPr>
                 <w:rFonts w:cs="Times New Roman"/>
               </w:rPr>
-              <w:t xml:space="preserve">Rażąca przewaga konkurencji </w:t>
-            </w:r>
-          </w:p>
-          <w:p>
-            <w:pPr>
-              <w:pStyle w:val="Akapitzlist"/>
-              <w:numPr>
-                <w:ilvl w:val="0"/>
-                <w:numId w:val="21"/>
-              </w:numPr>
-              <w:rPr>
-                <w:rFonts w:cs="Times New Roman"/>
-              </w:rPr>
-            </w:pPr>
-            <w:r>
-              <w:rPr>
-                <w:rFonts w:cs="Times New Roman"/>
-              </w:rPr>
-              <w:t>Funkcjonalność może być zbyt uboga jak na oczekiwania rynku</w:t>
+              <w:t>Opóźnienia w działaniu systemu</w:t>
             </w:r>
           </w:p>
         </w:tc>
@@ -5494,7 +5607,7 @@
               <w:pStyle w:val="Akapitzlist"/>
               <w:numPr>
                 <w:ilvl w:val="0"/>
-                <w:numId w:val="22"/>
+                <w:numId w:val="32"/>
               </w:numPr>
               <w:rPr>
                 <w:rFonts w:cs="Times New Roman"/>
@@ -5504,7 +5617,7 @@
               <w:rPr>
                 <w:rFonts w:cs="Times New Roman"/>
               </w:rPr>
-              <w:t>Chęć podjęcia nowych wyzwań</w:t>
+              <w:t>System zaspokajający potrzeby zleceniodawcy</w:t>
             </w:r>
           </w:p>
           <w:p>
@@ -5512,7 +5625,7 @@
               <w:pStyle w:val="Akapitzlist"/>
               <w:numPr>
                 <w:ilvl w:val="0"/>
-                <w:numId w:val="22"/>
+                <w:numId w:val="32"/>
               </w:numPr>
               <w:rPr>
                 <w:rFonts w:cs="Times New Roman"/>
@@ -5522,29 +5635,12 @@
               <w:rPr>
                 <w:rFonts w:cs="Times New Roman"/>
               </w:rPr>
-              <w:t>Zaangażowanie</w:t>
+              <w:t>System dostępny na wiele platform</w:t>
             </w:r>
           </w:p>
           <w:p>
             <w:pPr>
               <w:pStyle w:val="Akapitzlist"/>
-              <w:numPr>
-                <w:ilvl w:val="0"/>
-                <w:numId w:val="22"/>
-              </w:numPr>
-              <w:rPr>
-                <w:rFonts w:cs="Times New Roman"/>
-              </w:rPr>
-            </w:pPr>
-            <w:r>
-              <w:rPr>
-                <w:rFonts w:cs="Times New Roman"/>
-              </w:rPr>
-              <w:t>Duży zespół ludzi gotowych do pracy</w:t>
-            </w:r>
-          </w:p>
-          <w:p>
-            <w:pPr>
               <w:rPr>
                 <w:rFonts w:cs="Times New Roman"/>
               </w:rPr>
@@ -5583,7 +5679,7 @@
               <w:rPr>
                 <w:rFonts w:cs="Times New Roman"/>
               </w:rPr>
-              <w:t>Brak przewagi nad konkurencją</w:t>
+              <w:t>Technologia w której system zostanie wykonany nie jest jedną z najwydajniejszych</w:t>
             </w:r>
           </w:p>
           <w:p>
@@ -5601,52 +5697,8 @@
               <w:rPr>
                 <w:rFonts w:cs="Times New Roman"/>
               </w:rPr>
-              <w:t>Budowany produkt nie będzie innowacją</w:t>
-            </w:r>
-          </w:p>
-          <w:p>
-            <w:pPr>
-              <w:pStyle w:val="Akapitzlist"/>
-              <w:numPr>
-                <w:ilvl w:val="0"/>
-                <w:numId w:val="22"/>
-              </w:numPr>
-              <w:rPr>
-                <w:rFonts w:cs="Times New Roman"/>
-              </w:rPr>
-            </w:pPr>
-            <w:r>
-              <w:rPr>
-                <w:rFonts w:cs="Times New Roman"/>
-              </w:rPr>
-              <w:t>Dochód z tytułu produkty może być nie adekwatny do liczby ludzi i włożonej pracy</w:t>
-            </w:r>
-          </w:p>
-          <w:p>
-            <w:pPr>
-              <w:pStyle w:val="Akapitzlist"/>
-              <w:numPr>
-                <w:ilvl w:val="0"/>
-                <w:numId w:val="22"/>
-              </w:numPr>
-              <w:rPr>
-                <w:rFonts w:cs="Times New Roman"/>
-              </w:rPr>
-            </w:pPr>
-            <w:r>
-              <w:rPr>
-                <w:rFonts w:cs="Times New Roman"/>
-              </w:rPr>
-              <w:t>Brak doświadczenia przy produktach tego typu</w:t>
-            </w:r>
-          </w:p>
-          <w:p>
-            <w:pPr>
-              <w:ind w:left="360"/>
-              <w:rPr>
-                <w:rFonts w:cs="Times New Roman"/>
-              </w:rPr>
-            </w:pPr>
+              <w:t>Większy stopień skomplikowania projektu</w:t>
+            </w:r>
           </w:p>
         </w:tc>
       </w:tr>
@@ -5745,76 +5797,8 @@
               <w:rPr>
                 <w:rFonts w:cs="Times New Roman"/>
               </w:rPr>
-              <w:t>Stworzenie konkurencyjnego na rynku produktu</w:t>
-            </w:r>
-          </w:p>
-          <w:p>
-            <w:pPr>
-              <w:pStyle w:val="Akapitzlist"/>
-              <w:numPr>
-                <w:ilvl w:val="0"/>
-                <w:numId w:val="23"/>
-              </w:numPr>
-              <w:rPr>
-                <w:rFonts w:cs="Times New Roman"/>
-              </w:rPr>
-            </w:pPr>
-            <w:r>
-              <w:rPr>
-                <w:rFonts w:cs="Times New Roman"/>
-              </w:rPr>
-              <w:t>Rozsławienie marki firmy</w:t>
-            </w:r>
-          </w:p>
-          <w:p>
-            <w:pPr>
-              <w:pStyle w:val="Akapitzlist"/>
-              <w:numPr>
-                <w:ilvl w:val="0"/>
-                <w:numId w:val="23"/>
-              </w:numPr>
-              <w:rPr>
-                <w:rFonts w:cs="Times New Roman"/>
-              </w:rPr>
-            </w:pPr>
-            <w:r>
-              <w:rPr>
-                <w:rFonts w:cs="Times New Roman"/>
-              </w:rPr>
-              <w:t>Produkt skupiający wiele funkcjonalności w jednym miejscu</w:t>
-            </w:r>
-          </w:p>
-          <w:p>
-            <w:pPr>
-              <w:pStyle w:val="Akapitzlist"/>
-              <w:numPr>
-                <w:ilvl w:val="0"/>
-                <w:numId w:val="23"/>
-              </w:numPr>
-              <w:rPr>
-                <w:rFonts w:cs="Times New Roman"/>
-              </w:rPr>
-            </w:pPr>
-            <w:r>
-              <w:rPr>
-                <w:rFonts w:cs="Times New Roman"/>
-              </w:rPr>
-              <w:t xml:space="preserve">Zaistnienie w nowych sektorach </w:t>
-            </w:r>
-            <w:r>
-              <w:rPr>
-                <w:rFonts w:cs="Times New Roman"/>
-              </w:rPr>
-              <w:lastRenderedPageBreak/>
-              <w:t>rynkowych</w:t>
-            </w:r>
-          </w:p>
-          <w:p>
-            <w:pPr>
-              <w:rPr>
-                <w:rFonts w:cs="Times New Roman"/>
-              </w:rPr>
-            </w:pPr>
+              <w:t>Powstanie produktu w pełni zaspokającego potrzeby zleceniodawców</w:t>
+            </w:r>
           </w:p>
         </w:tc>
         <w:tc>
@@ -5842,114 +5826,8 @@
               <w:rPr>
                 <w:rFonts w:cs="Times New Roman"/>
               </w:rPr>
-              <w:lastRenderedPageBreak/>
-              <w:t>Zniszczenie na starcie dobrego imienia firmy kiepskim programem</w:t>
-            </w:r>
-          </w:p>
-          <w:p>
-            <w:pPr>
-              <w:pStyle w:val="Akapitzlist"/>
-              <w:numPr>
-                <w:ilvl w:val="0"/>
-                <w:numId w:val="23"/>
-              </w:numPr>
-              <w:rPr>
-                <w:rFonts w:cs="Times New Roman"/>
-              </w:rPr>
-            </w:pPr>
-            <w:r>
-              <w:rPr>
-                <w:rFonts w:cs="Times New Roman"/>
-              </w:rPr>
-              <w:t>Wyrobienie sobie złej opinii rynku,</w:t>
-            </w:r>
-          </w:p>
-          <w:p>
-            <w:pPr>
-              <w:pStyle w:val="Akapitzlist"/>
-              <w:numPr>
-                <w:ilvl w:val="0"/>
-                <w:numId w:val="23"/>
-              </w:numPr>
-              <w:rPr>
-                <w:rFonts w:cs="Times New Roman"/>
-              </w:rPr>
-            </w:pPr>
-            <w:r>
-              <w:rPr>
-                <w:rFonts w:cs="Times New Roman"/>
-              </w:rPr>
-              <w:t xml:space="preserve">Rażąca przewaga konkurencji </w:t>
-            </w:r>
-          </w:p>
-          <w:p>
-            <w:pPr>
-              <w:pStyle w:val="Akapitzlist"/>
-              <w:numPr>
-                <w:ilvl w:val="0"/>
-                <w:numId w:val="23"/>
-              </w:numPr>
-              <w:rPr>
-                <w:rFonts w:cs="Times New Roman"/>
-              </w:rPr>
-            </w:pPr>
-            <w:r>
-              <w:rPr>
-                <w:rFonts w:cs="Times New Roman"/>
-              </w:rPr>
-              <w:t>Trudność koordynowania pracy w zespole</w:t>
-            </w:r>
-          </w:p>
-          <w:p>
-            <w:pPr>
-              <w:pStyle w:val="Akapitzlist"/>
-              <w:numPr>
-                <w:ilvl w:val="0"/>
-                <w:numId w:val="23"/>
-              </w:numPr>
-              <w:rPr>
-                <w:rFonts w:cs="Times New Roman"/>
-              </w:rPr>
-            </w:pPr>
-            <w:r>
-              <w:rPr>
-                <w:rFonts w:cs="Times New Roman"/>
-              </w:rPr>
-              <w:t xml:space="preserve">Trudność w kontrolowaniu przebiegu </w:t>
-            </w:r>
-            <w:r>
-              <w:rPr>
-                <w:rFonts w:cs="Times New Roman"/>
-              </w:rPr>
-              <w:lastRenderedPageBreak/>
-              <w:t>prac</w:t>
-            </w:r>
-          </w:p>
-          <w:p>
-            <w:pPr>
-              <w:pStyle w:val="Akapitzlist"/>
-              <w:numPr>
-                <w:ilvl w:val="0"/>
-                <w:numId w:val="23"/>
-              </w:numPr>
-              <w:rPr>
-                <w:rFonts w:cs="Times New Roman"/>
-              </w:rPr>
-            </w:pPr>
-            <w:r>
-              <w:rPr>
-                <w:rFonts w:cs="Times New Roman"/>
-              </w:rPr>
-              <w:t>Trudność w rozwiązywaniu konfliktów</w:t>
-            </w:r>
-          </w:p>
-          <w:p>
-            <w:pPr>
-              <w:pStyle w:val="Akapitzlist"/>
-              <w:rPr>
-                <w:rFonts w:cs="Times New Roman"/>
-              </w:rPr>
-            </w:pPr>
+              <w:t>Opóźnienia w działaniu systemu</w:t>
+            </w:r>
           </w:p>
         </w:tc>
       </w:tr>
@@ -5974,10 +5852,53 @@
           <w:rFonts w:cs="Times New Roman"/>
         </w:rPr>
       </w:pPr>
-      <w:r>
-        <w:rPr>
-          <w:rFonts w:cs="Times New Roman"/>
-        </w:rPr>
+    </w:p>
+    <w:p>
+      <w:pPr>
+        <w:rPr>
+          <w:rFonts w:cs="Times New Roman"/>
+        </w:rPr>
+      </w:pPr>
+    </w:p>
+    <w:p>
+      <w:pPr>
+        <w:rPr>
+          <w:rFonts w:cs="Times New Roman"/>
+        </w:rPr>
+      </w:pPr>
+    </w:p>
+    <w:p>
+      <w:pPr>
+        <w:rPr>
+          <w:rFonts w:cs="Times New Roman"/>
+        </w:rPr>
+      </w:pPr>
+    </w:p>
+    <w:p>
+      <w:pPr>
+        <w:rPr>
+          <w:rFonts w:cs="Times New Roman"/>
+        </w:rPr>
+      </w:pPr>
+    </w:p>
+    <w:p>
+      <w:pPr>
+        <w:rPr>
+          <w:rFonts w:cs="Times New Roman"/>
+        </w:rPr>
+      </w:pPr>
+    </w:p>
+    <w:p>
+      <w:pPr>
+        <w:rPr>
+          <w:rFonts w:cs="Times New Roman"/>
+        </w:rPr>
+      </w:pPr>
+      <w:r>
+        <w:rPr>
+          <w:rFonts w:cs="Times New Roman"/>
+        </w:rPr>
+        <w:lastRenderedPageBreak/>
         <w:t>Wariant 3</w:t>
       </w:r>
     </w:p>
@@ -6076,7 +5997,7 @@
               <w:pStyle w:val="Akapitzlist"/>
               <w:numPr>
                 <w:ilvl w:val="0"/>
-                <w:numId w:val="24"/>
+                <w:numId w:val="23"/>
               </w:numPr>
               <w:rPr>
                 <w:rFonts w:cs="Times New Roman"/>
@@ -6086,7 +6007,7 @@
               <w:rPr>
                 <w:rFonts w:cs="Times New Roman"/>
               </w:rPr>
-              <w:t>Chęć podjęcia nowych wyzwań</w:t>
+              <w:t>System zaspokajający potrzeby zleceniodawcy</w:t>
             </w:r>
           </w:p>
           <w:p>
@@ -6094,7 +6015,7 @@
               <w:pStyle w:val="Akapitzlist"/>
               <w:numPr>
                 <w:ilvl w:val="0"/>
-                <w:numId w:val="24"/>
+                <w:numId w:val="23"/>
               </w:numPr>
               <w:rPr>
                 <w:rFonts w:cs="Times New Roman"/>
@@ -6104,7 +6025,7 @@
               <w:rPr>
                 <w:rFonts w:cs="Times New Roman"/>
               </w:rPr>
-              <w:t>Zaangażowanie</w:t>
+              <w:t>System dostępny na wiele platform</w:t>
             </w:r>
           </w:p>
           <w:p>
@@ -6112,7 +6033,7 @@
               <w:pStyle w:val="Akapitzlist"/>
               <w:numPr>
                 <w:ilvl w:val="0"/>
-                <w:numId w:val="24"/>
+                <w:numId w:val="23"/>
               </w:numPr>
               <w:rPr>
                 <w:rFonts w:cs="Times New Roman"/>
@@ -6122,65 +6043,12 @@
               <w:rPr>
                 <w:rFonts w:cs="Times New Roman"/>
               </w:rPr>
-              <w:t>Zespół ludzi gotowych do pracy</w:t>
+              <w:t>Przyspieszenie pracy systemu ze względu na rozdzielenie części interfejsu przetwarzanej u klienta i części serwerowej przetwarzanej na serwerze</w:t>
             </w:r>
           </w:p>
           <w:p>
             <w:pPr>
               <w:pStyle w:val="Akapitzlist"/>
-              <w:numPr>
-                <w:ilvl w:val="0"/>
-                <w:numId w:val="24"/>
-              </w:numPr>
-              <w:rPr>
-                <w:rFonts w:cs="Times New Roman"/>
-              </w:rPr>
-            </w:pPr>
-            <w:r>
-              <w:rPr>
-                <w:rFonts w:cs="Times New Roman"/>
-              </w:rPr>
-              <w:t>Łatwa współpraca w małej liczbie osób</w:t>
-            </w:r>
-          </w:p>
-          <w:p>
-            <w:pPr>
-              <w:pStyle w:val="Akapitzlist"/>
-              <w:numPr>
-                <w:ilvl w:val="0"/>
-                <w:numId w:val="24"/>
-              </w:numPr>
-              <w:rPr>
-                <w:rFonts w:cs="Times New Roman"/>
-              </w:rPr>
-            </w:pPr>
-            <w:r>
-              <w:rPr>
-                <w:rFonts w:cs="Times New Roman"/>
-              </w:rPr>
-              <w:t>Minimalizacja konfliktów w grupie</w:t>
-            </w:r>
-          </w:p>
-          <w:p>
-            <w:pPr>
-              <w:pStyle w:val="Akapitzlist"/>
-              <w:numPr>
-                <w:ilvl w:val="0"/>
-                <w:numId w:val="24"/>
-              </w:numPr>
-              <w:rPr>
-                <w:rFonts w:cs="Times New Roman"/>
-              </w:rPr>
-            </w:pPr>
-            <w:r>
-              <w:rPr>
-                <w:rFonts w:cs="Times New Roman"/>
-              </w:rPr>
-              <w:t>Łatwiejsza kontrola przebiegu pracy w grupie</w:t>
-            </w:r>
-          </w:p>
-          <w:p>
-            <w:pPr>
               <w:rPr>
                 <w:rFonts w:cs="Times New Roman"/>
               </w:rPr>
@@ -6219,7 +6087,7 @@
               <w:rPr>
                 <w:rFonts w:cs="Times New Roman"/>
               </w:rPr>
-              <w:t>Możliwie zbyt mała ilość ludzi w zespole</w:t>
+              <w:t>Większy koszt realizacji projektu</w:t>
             </w:r>
           </w:p>
           <w:p>
@@ -6237,70 +6105,8 @@
               <w:rPr>
                 <w:rFonts w:cs="Times New Roman"/>
               </w:rPr>
-              <w:t>Brak przewagi nad konkurencją</w:t>
-            </w:r>
-          </w:p>
-          <w:p>
-            <w:pPr>
-              <w:pStyle w:val="Akapitzlist"/>
-              <w:numPr>
-                <w:ilvl w:val="0"/>
-                <w:numId w:val="24"/>
-              </w:numPr>
-              <w:rPr>
-                <w:rFonts w:cs="Times New Roman"/>
-              </w:rPr>
-            </w:pPr>
-            <w:r>
-              <w:rPr>
-                <w:rFonts w:cs="Times New Roman"/>
-              </w:rPr>
-              <w:t>Budowany produkt nie będzie innowacją</w:t>
-            </w:r>
-          </w:p>
-          <w:p>
-            <w:pPr>
-              <w:pStyle w:val="Akapitzlist"/>
-              <w:numPr>
-                <w:ilvl w:val="0"/>
-                <w:numId w:val="24"/>
-              </w:numPr>
-              <w:rPr>
-                <w:rFonts w:cs="Times New Roman"/>
-              </w:rPr>
-            </w:pPr>
-            <w:r>
-              <w:rPr>
-                <w:rFonts w:cs="Times New Roman"/>
-              </w:rPr>
-              <w:t>Brak doświadczenia przy tworzeniu tego typu produktów</w:t>
-            </w:r>
-          </w:p>
-          <w:p>
-            <w:pPr>
-              <w:pStyle w:val="Akapitzlist"/>
-              <w:numPr>
-                <w:ilvl w:val="0"/>
-                <w:numId w:val="24"/>
-              </w:numPr>
-              <w:rPr>
-                <w:rFonts w:cs="Times New Roman"/>
-              </w:rPr>
-            </w:pPr>
-            <w:r>
-              <w:rPr>
-                <w:rFonts w:cs="Times New Roman"/>
-              </w:rPr>
-              <w:t>Brak doświadczenia w prowadzeniu dużych projektów informatycznych</w:t>
-            </w:r>
-          </w:p>
-          <w:p>
-            <w:pPr>
-              <w:ind w:left="360"/>
-              <w:rPr>
-                <w:rFonts w:cs="Times New Roman"/>
-              </w:rPr>
-            </w:pPr>
+              <w:t>Większe koszty z tytułu licencji na system.</w:t>
+            </w:r>
           </w:p>
         </w:tc>
       </w:tr>
@@ -6400,87 +6206,8 @@
               <w:rPr>
                 <w:rFonts w:cs="Times New Roman"/>
               </w:rPr>
-              <w:t>Stworzenie konkurencyjnego na rynku produktu</w:t>
-            </w:r>
-          </w:p>
-          <w:p>
-            <w:pPr>
-              <w:pStyle w:val="Akapitzlist"/>
-              <w:numPr>
-                <w:ilvl w:val="0"/>
-                <w:numId w:val="25"/>
-              </w:numPr>
-              <w:rPr>
-                <w:rFonts w:cs="Times New Roman"/>
-              </w:rPr>
-            </w:pPr>
-            <w:r>
-              <w:rPr>
-                <w:rFonts w:cs="Times New Roman"/>
-              </w:rPr>
-              <w:t>Rozsławienie marki firmy</w:t>
-            </w:r>
-          </w:p>
-          <w:p>
-            <w:pPr>
-              <w:pStyle w:val="Akapitzlist"/>
-              <w:numPr>
-                <w:ilvl w:val="0"/>
-                <w:numId w:val="25"/>
-              </w:numPr>
-              <w:rPr>
-                <w:rFonts w:cs="Times New Roman"/>
-              </w:rPr>
-            </w:pPr>
-            <w:r>
-              <w:rPr>
-                <w:rFonts w:cs="Times New Roman"/>
-              </w:rPr>
-              <w:t>Produkt skupiający wiele funkcjonalności w jednym miejscu</w:t>
-            </w:r>
-          </w:p>
-          <w:p>
-            <w:pPr>
-              <w:pStyle w:val="Akapitzlist"/>
-              <w:numPr>
-                <w:ilvl w:val="0"/>
-                <w:numId w:val="25"/>
-              </w:numPr>
-              <w:rPr>
-                <w:rFonts w:cs="Times New Roman"/>
-              </w:rPr>
-            </w:pPr>
-            <w:r>
-              <w:rPr>
-                <w:rFonts w:cs="Times New Roman"/>
-              </w:rPr>
-              <w:t>Możliwość uzyskania bardzo dużego dochodu ze sprzedaży produktu</w:t>
-            </w:r>
-          </w:p>
-          <w:p>
-            <w:pPr>
-              <w:pStyle w:val="Akapitzlist"/>
-              <w:numPr>
-                <w:ilvl w:val="0"/>
-                <w:numId w:val="25"/>
-              </w:numPr>
-              <w:rPr>
-                <w:rFonts w:cs="Times New Roman"/>
-              </w:rPr>
-            </w:pPr>
-            <w:r>
-              <w:rPr>
-                <w:rFonts w:cs="Times New Roman"/>
-              </w:rPr>
-              <w:t>Zaistnienie w nowych sektorach rynkowych</w:t>
-            </w:r>
-          </w:p>
-          <w:p>
-            <w:pPr>
-              <w:rPr>
-                <w:rFonts w:cs="Times New Roman"/>
-              </w:rPr>
-            </w:pPr>
+              <w:t>System pozwalający w pełni zaspokoić wymagania zleceniodawców</w:t>
+            </w:r>
           </w:p>
         </w:tc>
         <w:tc>
@@ -6495,21 +6222,11 @@
           </w:tcPr>
           <w:p>
             <w:pPr>
-              <w:pStyle w:val="Akapitzlist"/>
-              <w:numPr>
-                <w:ilvl w:val="0"/>
-                <w:numId w:val="25"/>
-              </w:numPr>
+              <w:ind w:left="360"/>
               <w:rPr>
                 <w:rFonts w:cs="Times New Roman"/>
               </w:rPr>
             </w:pPr>
-            <w:r>
-              <w:rPr>
-                <w:rFonts w:cs="Times New Roman"/>
-              </w:rPr>
-              <w:t>Zniszczenie na starcie dobrego imienia firmy kiepskim programem</w:t>
-            </w:r>
           </w:p>
           <w:p>
             <w:pPr>
@@ -6526,79 +6243,7 @@
               <w:rPr>
                 <w:rFonts w:cs="Times New Roman"/>
               </w:rPr>
-              <w:t>Wyrobienie sobie złej opinii rynku,</w:t>
-            </w:r>
-          </w:p>
-          <w:p>
-            <w:pPr>
-              <w:pStyle w:val="Akapitzlist"/>
-              <w:numPr>
-                <w:ilvl w:val="0"/>
-                <w:numId w:val="25"/>
-              </w:numPr>
-              <w:rPr>
-                <w:rFonts w:cs="Times New Roman"/>
-              </w:rPr>
-            </w:pPr>
-            <w:r>
-              <w:rPr>
-                <w:rFonts w:cs="Times New Roman"/>
-              </w:rPr>
-              <w:t>Rażąca przewaga konkurencji</w:t>
-            </w:r>
-          </w:p>
-          <w:p>
-            <w:pPr>
-              <w:pStyle w:val="Akapitzlist"/>
-              <w:numPr>
-                <w:ilvl w:val="0"/>
-                <w:numId w:val="25"/>
-              </w:numPr>
-              <w:rPr>
-                <w:rFonts w:cs="Times New Roman"/>
-              </w:rPr>
-            </w:pPr>
-            <w:r>
-              <w:rPr>
-                <w:rFonts w:cs="Times New Roman"/>
-              </w:rPr>
-              <w:t xml:space="preserve">Duża szansa niepowodzenia produktu </w:t>
-            </w:r>
-          </w:p>
-          <w:p>
-            <w:pPr>
-              <w:pStyle w:val="Akapitzlist"/>
-              <w:numPr>
-                <w:ilvl w:val="0"/>
-                <w:numId w:val="25"/>
-              </w:numPr>
-              <w:rPr>
-                <w:rFonts w:cs="Times New Roman"/>
-              </w:rPr>
-            </w:pPr>
-            <w:r>
-              <w:rPr>
-                <w:rFonts w:cs="Times New Roman"/>
-              </w:rPr>
-              <w:t>Możliwe niepowodzenie projektu</w:t>
-            </w:r>
-          </w:p>
-          <w:p>
-            <w:pPr>
-              <w:pStyle w:val="Akapitzlist"/>
-              <w:numPr>
-                <w:ilvl w:val="0"/>
-                <w:numId w:val="25"/>
-              </w:numPr>
-              <w:rPr>
-                <w:rFonts w:cs="Times New Roman"/>
-              </w:rPr>
-            </w:pPr>
-            <w:r>
-              <w:rPr>
-                <w:rFonts w:cs="Times New Roman"/>
-              </w:rPr>
-              <w:t>Możliwe niedotrzymanie umówionych terminów</w:t>
+              <w:t>Większa trudność w integracji systemu z nowymi modułami</w:t>
             </w:r>
           </w:p>
           <w:p>
@@ -7812,7 +7457,7 @@
   <w:abstractNum w:abstractNumId="11">
     <w:nsid w:val="4DD5215D"/>
     <w:multiLevelType w:val="hybridMultilevel"/>
-    <w:tmpl w:val="43767D4A"/>
+    <w:tmpl w:val="632E6CB8"/>
     <w:lvl w:ilvl="0" w:tplc="04150001">
       <w:start w:val="1"/>
       <w:numFmt w:val="bullet"/>
@@ -8126,6 +7771,119 @@
     </w:lvl>
   </w:abstractNum>
   <w:abstractNum w:abstractNumId="14">
+    <w:nsid w:val="5D4A38D4"/>
+    <w:multiLevelType w:val="hybridMultilevel"/>
+    <w:tmpl w:val="E0887442"/>
+    <w:lvl w:ilvl="0" w:tplc="04150001">
+      <w:start w:val="1"/>
+      <w:numFmt w:val="bullet"/>
+      <w:lvlText w:val=""/>
+      <w:lvlJc w:val="left"/>
+      <w:pPr>
+        <w:ind w:left="720" w:hanging="360"/>
+      </w:pPr>
+      <w:rPr>
+        <w:rFonts w:ascii="Symbol" w:hAnsi="Symbol" w:hint="default"/>
+      </w:rPr>
+    </w:lvl>
+    <w:lvl w:ilvl="1" w:tplc="04150003" w:tentative="1">
+      <w:start w:val="1"/>
+      <w:numFmt w:val="bullet"/>
+      <w:lvlText w:val="o"/>
+      <w:lvlJc w:val="left"/>
+      <w:pPr>
+        <w:ind w:left="1440" w:hanging="360"/>
+      </w:pPr>
+      <w:rPr>
+        <w:rFonts w:ascii="Courier New" w:hAnsi="Courier New" w:cs="Courier New" w:hint="default"/>
+      </w:rPr>
+    </w:lvl>
+    <w:lvl w:ilvl="2" w:tplc="04150005" w:tentative="1">
+      <w:start w:val="1"/>
+      <w:numFmt w:val="bullet"/>
+      <w:lvlText w:val=""/>
+      <w:lvlJc w:val="left"/>
+      <w:pPr>
+        <w:ind w:left="2160" w:hanging="360"/>
+      </w:pPr>
+      <w:rPr>
+        <w:rFonts w:ascii="Wingdings" w:hAnsi="Wingdings" w:hint="default"/>
+      </w:rPr>
+    </w:lvl>
+    <w:lvl w:ilvl="3" w:tplc="04150001" w:tentative="1">
+      <w:start w:val="1"/>
+      <w:numFmt w:val="bullet"/>
+      <w:lvlText w:val=""/>
+      <w:lvlJc w:val="left"/>
+      <w:pPr>
+        <w:ind w:left="2880" w:hanging="360"/>
+      </w:pPr>
+      <w:rPr>
+        <w:rFonts w:ascii="Symbol" w:hAnsi="Symbol" w:hint="default"/>
+      </w:rPr>
+    </w:lvl>
+    <w:lvl w:ilvl="4" w:tplc="04150003" w:tentative="1">
+      <w:start w:val="1"/>
+      <w:numFmt w:val="bullet"/>
+      <w:lvlText w:val="o"/>
+      <w:lvlJc w:val="left"/>
+      <w:pPr>
+        <w:ind w:left="3600" w:hanging="360"/>
+      </w:pPr>
+      <w:rPr>
+        <w:rFonts w:ascii="Courier New" w:hAnsi="Courier New" w:cs="Courier New" w:hint="default"/>
+      </w:rPr>
+    </w:lvl>
+    <w:lvl w:ilvl="5" w:tplc="04150005" w:tentative="1">
+      <w:start w:val="1"/>
+      <w:numFmt w:val="bullet"/>
+      <w:lvlText w:val=""/>
+      <w:lvlJc w:val="left"/>
+      <w:pPr>
+        <w:ind w:left="4320" w:hanging="360"/>
+      </w:pPr>
+      <w:rPr>
+        <w:rFonts w:ascii="Wingdings" w:hAnsi="Wingdings" w:hint="default"/>
+      </w:rPr>
+    </w:lvl>
+    <w:lvl w:ilvl="6" w:tplc="04150001" w:tentative="1">
+      <w:start w:val="1"/>
+      <w:numFmt w:val="bullet"/>
+      <w:lvlText w:val=""/>
+      <w:lvlJc w:val="left"/>
+      <w:pPr>
+        <w:ind w:left="5040" w:hanging="360"/>
+      </w:pPr>
+      <w:rPr>
+        <w:rFonts w:ascii="Symbol" w:hAnsi="Symbol" w:hint="default"/>
+      </w:rPr>
+    </w:lvl>
+    <w:lvl w:ilvl="7" w:tplc="04150003" w:tentative="1">
+      <w:start w:val="1"/>
+      <w:numFmt w:val="bullet"/>
+      <w:lvlText w:val="o"/>
+      <w:lvlJc w:val="left"/>
+      <w:pPr>
+        <w:ind w:left="5760" w:hanging="360"/>
+      </w:pPr>
+      <w:rPr>
+        <w:rFonts w:ascii="Courier New" w:hAnsi="Courier New" w:cs="Courier New" w:hint="default"/>
+      </w:rPr>
+    </w:lvl>
+    <w:lvl w:ilvl="8" w:tplc="04150005" w:tentative="1">
+      <w:start w:val="1"/>
+      <w:numFmt w:val="bullet"/>
+      <w:lvlText w:val=""/>
+      <w:lvlJc w:val="left"/>
+      <w:pPr>
+        <w:ind w:left="6480" w:hanging="360"/>
+      </w:pPr>
+      <w:rPr>
+        <w:rFonts w:ascii="Wingdings" w:hAnsi="Wingdings" w:hint="default"/>
+      </w:rPr>
+    </w:lvl>
+  </w:abstractNum>
+  <w:abstractNum w:abstractNumId="15">
     <w:nsid w:val="5ED14001"/>
     <w:multiLevelType w:val="hybridMultilevel"/>
     <w:tmpl w:val="2B304286"/>
@@ -8238,7 +7996,7 @@
       </w:rPr>
     </w:lvl>
   </w:abstractNum>
-  <w:abstractNum w:abstractNumId="15">
+  <w:abstractNum w:abstractNumId="16">
     <w:nsid w:val="60B82ED5"/>
     <w:multiLevelType w:val="multilevel"/>
     <w:tmpl w:val="CA686C16"/>
@@ -8351,7 +8109,7 @@
       </w:rPr>
     </w:lvl>
   </w:abstractNum>
-  <w:abstractNum w:abstractNumId="16">
+  <w:abstractNum w:abstractNumId="17">
     <w:nsid w:val="62DB35C7"/>
     <w:multiLevelType w:val="multilevel"/>
     <w:tmpl w:val="23BA1F98"/>
@@ -8464,7 +8222,7 @@
       </w:rPr>
     </w:lvl>
   </w:abstractNum>
-  <w:abstractNum w:abstractNumId="17">
+  <w:abstractNum w:abstractNumId="18">
     <w:nsid w:val="64EE456B"/>
     <w:multiLevelType w:val="hybridMultilevel"/>
     <w:tmpl w:val="94027502"/>
@@ -8577,7 +8335,120 @@
       </w:rPr>
     </w:lvl>
   </w:abstractNum>
-  <w:abstractNum w:abstractNumId="18">
+  <w:abstractNum w:abstractNumId="19">
+    <w:nsid w:val="6B8523AB"/>
+    <w:multiLevelType w:val="hybridMultilevel"/>
+    <w:tmpl w:val="1F266104"/>
+    <w:lvl w:ilvl="0" w:tplc="04150001">
+      <w:start w:val="1"/>
+      <w:numFmt w:val="bullet"/>
+      <w:lvlText w:val=""/>
+      <w:lvlJc w:val="left"/>
+      <w:pPr>
+        <w:ind w:left="720" w:hanging="360"/>
+      </w:pPr>
+      <w:rPr>
+        <w:rFonts w:ascii="Symbol" w:hAnsi="Symbol" w:hint="default"/>
+      </w:rPr>
+    </w:lvl>
+    <w:lvl w:ilvl="1" w:tplc="04150003" w:tentative="1">
+      <w:start w:val="1"/>
+      <w:numFmt w:val="bullet"/>
+      <w:lvlText w:val="o"/>
+      <w:lvlJc w:val="left"/>
+      <w:pPr>
+        <w:ind w:left="1440" w:hanging="360"/>
+      </w:pPr>
+      <w:rPr>
+        <w:rFonts w:ascii="Courier New" w:hAnsi="Courier New" w:cs="Courier New" w:hint="default"/>
+      </w:rPr>
+    </w:lvl>
+    <w:lvl w:ilvl="2" w:tplc="04150005" w:tentative="1">
+      <w:start w:val="1"/>
+      <w:numFmt w:val="bullet"/>
+      <w:lvlText w:val=""/>
+      <w:lvlJc w:val="left"/>
+      <w:pPr>
+        <w:ind w:left="2160" w:hanging="360"/>
+      </w:pPr>
+      <w:rPr>
+        <w:rFonts w:ascii="Wingdings" w:hAnsi="Wingdings" w:hint="default"/>
+      </w:rPr>
+    </w:lvl>
+    <w:lvl w:ilvl="3" w:tplc="04150001" w:tentative="1">
+      <w:start w:val="1"/>
+      <w:numFmt w:val="bullet"/>
+      <w:lvlText w:val=""/>
+      <w:lvlJc w:val="left"/>
+      <w:pPr>
+        <w:ind w:left="2880" w:hanging="360"/>
+      </w:pPr>
+      <w:rPr>
+        <w:rFonts w:ascii="Symbol" w:hAnsi="Symbol" w:hint="default"/>
+      </w:rPr>
+    </w:lvl>
+    <w:lvl w:ilvl="4" w:tplc="04150003" w:tentative="1">
+      <w:start w:val="1"/>
+      <w:numFmt w:val="bullet"/>
+      <w:lvlText w:val="o"/>
+      <w:lvlJc w:val="left"/>
+      <w:pPr>
+        <w:ind w:left="3600" w:hanging="360"/>
+      </w:pPr>
+      <w:rPr>
+        <w:rFonts w:ascii="Courier New" w:hAnsi="Courier New" w:cs="Courier New" w:hint="default"/>
+      </w:rPr>
+    </w:lvl>
+    <w:lvl w:ilvl="5" w:tplc="04150005" w:tentative="1">
+      <w:start w:val="1"/>
+      <w:numFmt w:val="bullet"/>
+      <w:lvlText w:val=""/>
+      <w:lvlJc w:val="left"/>
+      <w:pPr>
+        <w:ind w:left="4320" w:hanging="360"/>
+      </w:pPr>
+      <w:rPr>
+        <w:rFonts w:ascii="Wingdings" w:hAnsi="Wingdings" w:hint="default"/>
+      </w:rPr>
+    </w:lvl>
+    <w:lvl w:ilvl="6" w:tplc="04150001" w:tentative="1">
+      <w:start w:val="1"/>
+      <w:numFmt w:val="bullet"/>
+      <w:lvlText w:val=""/>
+      <w:lvlJc w:val="left"/>
+      <w:pPr>
+        <w:ind w:left="5040" w:hanging="360"/>
+      </w:pPr>
+      <w:rPr>
+        <w:rFonts w:ascii="Symbol" w:hAnsi="Symbol" w:hint="default"/>
+      </w:rPr>
+    </w:lvl>
+    <w:lvl w:ilvl="7" w:tplc="04150003" w:tentative="1">
+      <w:start w:val="1"/>
+      <w:numFmt w:val="bullet"/>
+      <w:lvlText w:val="o"/>
+      <w:lvlJc w:val="left"/>
+      <w:pPr>
+        <w:ind w:left="5760" w:hanging="360"/>
+      </w:pPr>
+      <w:rPr>
+        <w:rFonts w:ascii="Courier New" w:hAnsi="Courier New" w:cs="Courier New" w:hint="default"/>
+      </w:rPr>
+    </w:lvl>
+    <w:lvl w:ilvl="8" w:tplc="04150005" w:tentative="1">
+      <w:start w:val="1"/>
+      <w:numFmt w:val="bullet"/>
+      <w:lvlText w:val=""/>
+      <w:lvlJc w:val="left"/>
+      <w:pPr>
+        <w:ind w:left="6480" w:hanging="360"/>
+      </w:pPr>
+      <w:rPr>
+        <w:rFonts w:ascii="Wingdings" w:hAnsi="Wingdings" w:hint="default"/>
+      </w:rPr>
+    </w:lvl>
+  </w:abstractNum>
+  <w:abstractNum w:abstractNumId="20">
     <w:nsid w:val="6CD03CD1"/>
     <w:multiLevelType w:val="multilevel"/>
     <w:tmpl w:val="B0A89FAA"/>
@@ -8690,7 +8561,7 @@
       </w:rPr>
     </w:lvl>
   </w:abstractNum>
-  <w:abstractNum w:abstractNumId="19">
+  <w:abstractNum w:abstractNumId="21">
     <w:nsid w:val="73BF4388"/>
     <w:multiLevelType w:val="hybridMultilevel"/>
     <w:tmpl w:val="D40A1092"/>
@@ -8803,7 +8674,7 @@
       </w:rPr>
     </w:lvl>
   </w:abstractNum>
-  <w:abstractNum w:abstractNumId="20">
+  <w:abstractNum w:abstractNumId="22">
     <w:nsid w:val="75D06CD7"/>
     <w:multiLevelType w:val="multilevel"/>
     <w:tmpl w:val="04150025"/>
@@ -8898,7 +8769,7 @@
       </w:pPr>
     </w:lvl>
   </w:abstractNum>
-  <w:abstractNum w:abstractNumId="21">
+  <w:abstractNum w:abstractNumId="23">
     <w:nsid w:val="7A387E98"/>
     <w:multiLevelType w:val="multilevel"/>
     <w:tmpl w:val="E15AF526"/>
@@ -9011,10 +8882,10 @@
       </w:rPr>
     </w:lvl>
   </w:abstractNum>
-  <w:abstractNum w:abstractNumId="22">
+  <w:abstractNum w:abstractNumId="24">
     <w:nsid w:val="7D503A26"/>
     <w:multiLevelType w:val="hybridMultilevel"/>
-    <w:tmpl w:val="AB3806F0"/>
+    <w:tmpl w:val="8DD8127A"/>
     <w:lvl w:ilvl="0" w:tplc="04150001">
       <w:start w:val="1"/>
       <w:numFmt w:val="bullet"/>
@@ -9124,7 +8995,7 @@
       </w:rPr>
     </w:lvl>
   </w:abstractNum>
-  <w:abstractNum w:abstractNumId="23">
+  <w:abstractNum w:abstractNumId="25">
     <w:nsid w:val="7FD4302F"/>
     <w:multiLevelType w:val="multilevel"/>
     <w:tmpl w:val="556C84EA"/>
@@ -9247,19 +9118,19 @@
     <w:abstractNumId w:val="1"/>
   </w:num>
   <w:num w:numId="4">
-    <w:abstractNumId w:val="18"/>
+    <w:abstractNumId w:val="20"/>
   </w:num>
   <w:num w:numId="5">
-    <w:abstractNumId w:val="21"/>
+    <w:abstractNumId w:val="23"/>
   </w:num>
   <w:num w:numId="6">
-    <w:abstractNumId w:val="23"/>
+    <w:abstractNumId w:val="25"/>
   </w:num>
   <w:num w:numId="7">
-    <w:abstractNumId w:val="15"/>
+    <w:abstractNumId w:val="16"/>
   </w:num>
   <w:num w:numId="8">
-    <w:abstractNumId w:val="16"/>
+    <w:abstractNumId w:val="17"/>
   </w:num>
   <w:num w:numId="9">
     <w:abstractNumId w:val="9"/>
@@ -9280,16 +9151,16 @@
     <w:abstractNumId w:val="4"/>
   </w:num>
   <w:num w:numId="15">
-    <w:abstractNumId w:val="19"/>
+    <w:abstractNumId w:val="21"/>
   </w:num>
   <w:num w:numId="16">
     <w:abstractNumId w:val="7"/>
   </w:num>
   <w:num w:numId="17">
-    <w:abstractNumId w:val="22"/>
+    <w:abstractNumId w:val="24"/>
   </w:num>
   <w:num w:numId="18">
-    <w:abstractNumId w:val="17"/>
+    <w:abstractNumId w:val="18"/>
   </w:num>
   <w:num w:numId="19">
     <w:abstractNumId w:val="11"/>
@@ -9307,7 +9178,7 @@
     <w:lvlOverride w:ilvl="8"/>
   </w:num>
   <w:num w:numId="21">
-    <w:abstractNumId w:val="19"/>
+    <w:abstractNumId w:val="21"/>
     <w:lvlOverride w:ilvl="0"/>
     <w:lvlOverride w:ilvl="1"/>
     <w:lvlOverride w:ilvl="2"/>
@@ -9331,19 +9202,10 @@
     <w:lvlOverride w:ilvl="8"/>
   </w:num>
   <w:num w:numId="23">
-    <w:abstractNumId w:val="22"/>
-    <w:lvlOverride w:ilvl="0"/>
-    <w:lvlOverride w:ilvl="1"/>
-    <w:lvlOverride w:ilvl="2"/>
-    <w:lvlOverride w:ilvl="3"/>
-    <w:lvlOverride w:ilvl="4"/>
-    <w:lvlOverride w:ilvl="5"/>
-    <w:lvlOverride w:ilvl="6"/>
-    <w:lvlOverride w:ilvl="7"/>
-    <w:lvlOverride w:ilvl="8"/>
+    <w:abstractNumId w:val="24"/>
   </w:num>
   <w:num w:numId="24">
-    <w:abstractNumId w:val="17"/>
+    <w:abstractNumId w:val="18"/>
     <w:lvlOverride w:ilvl="0"/>
     <w:lvlOverride w:ilvl="1"/>
     <w:lvlOverride w:ilvl="2"/>
@@ -9356,21 +9218,12 @@
   </w:num>
   <w:num w:numId="25">
     <w:abstractNumId w:val="11"/>
-    <w:lvlOverride w:ilvl="0"/>
-    <w:lvlOverride w:ilvl="1"/>
-    <w:lvlOverride w:ilvl="2"/>
-    <w:lvlOverride w:ilvl="3"/>
-    <w:lvlOverride w:ilvl="4"/>
-    <w:lvlOverride w:ilvl="5"/>
-    <w:lvlOverride w:ilvl="6"/>
-    <w:lvlOverride w:ilvl="7"/>
-    <w:lvlOverride w:ilvl="8"/>
   </w:num>
   <w:num w:numId="26">
-    <w:abstractNumId w:val="20"/>
+    <w:abstractNumId w:val="22"/>
   </w:num>
   <w:num w:numId="27">
-    <w:abstractNumId w:val="14"/>
+    <w:abstractNumId w:val="15"/>
   </w:num>
   <w:num w:numId="28">
     <w:abstractNumId w:val="3"/>
@@ -9380,6 +9233,12 @@
   </w:num>
   <w:num w:numId="30">
     <w:abstractNumId w:val="2"/>
+  </w:num>
+  <w:num w:numId="31">
+    <w:abstractNumId w:val="14"/>
+  </w:num>
+  <w:num w:numId="32">
+    <w:abstractNumId w:val="19"/>
   </w:num>
 </w:numbering>
 </file>

</xml_diff>

<commit_message>
punkty 6 i 10
</commit_message>
<xml_diff>
--- a/Internetowy system zarządzania warsztatem samochodowym.docx
+++ b/Internetowy system zarządzania warsztatem samochodowym.docx
@@ -1,6 +1,6 @@
 
 <file path=word/document.xml><?xml version="1.0" encoding="utf-8"?>
-<w:document xmlns:wpc="http://schemas.microsoft.com/office/word/2010/wordprocessingCanvas" xmlns:mc="http://schemas.openxmlformats.org/markup-compatibility/2006" xmlns:o="urn:schemas-microsoft-com:office:office" xmlns:r="http://schemas.openxmlformats.org/officeDocument/2006/relationships" xmlns:m="http://schemas.openxmlformats.org/officeDocument/2006/math" xmlns:v="urn:schemas-microsoft-com:vml" xmlns:wp14="http://schemas.microsoft.com/office/word/2010/wordprocessingDrawing" xmlns:wp="http://schemas.openxmlformats.org/drawingml/2006/wordprocessingDrawing" xmlns:w10="urn:schemas-microsoft-com:office:word" xmlns:w="http://schemas.openxmlformats.org/wordprocessingml/2006/main" xmlns:w14="http://schemas.microsoft.com/office/word/2010/wordml" xmlns:wpg="http://schemas.microsoft.com/office/word/2010/wordprocessingGroup" xmlns:wpi="http://schemas.microsoft.com/office/word/2010/wordprocessingInk" xmlns:wne="http://schemas.microsoft.com/office/word/2006/wordml" xmlns:wps="http://schemas.microsoft.com/office/word/2010/wordprocessingShape" mc:Ignorable="w14 wp14">
+<w:document xmlns:wpc="http://schemas.microsoft.com/office/word/2010/wordprocessingCanvas" xmlns:mc="http://schemas.openxmlformats.org/markup-compatibility/2006" xmlns:o="urn:schemas-microsoft-com:office:office" xmlns:r="http://schemas.openxmlformats.org/officeDocument/2006/relationships" xmlns:m="http://schemas.openxmlformats.org/officeDocument/2006/math" xmlns:v="urn:schemas-microsoft-com:vml" xmlns:wp14="http://schemas.microsoft.com/office/word/2010/wordprocessingDrawing" xmlns:wp="http://schemas.openxmlformats.org/drawingml/2006/wordprocessingDrawing" xmlns:w10="urn:schemas-microsoft-com:office:word" xmlns:w="http://schemas.openxmlformats.org/wordprocessingml/2006/main" xmlns:w14="http://schemas.microsoft.com/office/word/2010/wordml" xmlns:w15="http://schemas.microsoft.com/office/word/2012/wordml" xmlns:wpg="http://schemas.microsoft.com/office/word/2010/wordprocessingGroup" xmlns:wpi="http://schemas.microsoft.com/office/word/2010/wordprocessingInk" xmlns:wne="http://schemas.microsoft.com/office/word/2006/wordml" xmlns:wps="http://schemas.microsoft.com/office/word/2010/wordprocessingShape" mc:Ignorable="w14 w15 wp14">
   <w:body>
     <w:p>
       <w:pPr>
@@ -131,6 +131,12 @@
           <w:rFonts w:cs="Times New Roman"/>
         </w:rPr>
         <w:t xml:space="preserve">Jacek Sienniak </w:t>
+      </w:r>
+      <w:r>
+        <w:rPr>
+          <w:rFonts w:cs="Times New Roman"/>
+        </w:rPr>
+        <w:t>179294</w:t>
       </w:r>
     </w:p>
     <w:p>
@@ -461,6 +467,7 @@
           <w:docPartUnique/>
         </w:docPartObj>
       </w:sdtPr>
+      <w:sdtEndPr/>
       <w:sdtContent>
         <w:p>
           <w:pPr>
@@ -513,7 +520,7 @@
             </w:rPr>
             <w:fldChar w:fldCharType="separate"/>
           </w:r>
-          <w:hyperlink r:id="rId6" w:anchor="_Toc369107271" w:history="1">
+          <w:hyperlink r:id="rId5" w:anchor="_Toc369107271" w:history="1">
             <w:r>
               <w:rPr>
                 <w:rStyle w:val="Hipercze"/>
@@ -607,7 +614,7 @@
               <w:noProof/>
             </w:rPr>
           </w:pPr>
-          <w:hyperlink r:id="rId7" w:anchor="_Toc369107272" w:history="1">
+          <w:hyperlink r:id="rId6" w:anchor="_Toc369107272" w:history="1">
             <w:r>
               <w:rPr>
                 <w:rStyle w:val="Hipercze"/>
@@ -701,7 +708,7 @@
               <w:noProof/>
             </w:rPr>
           </w:pPr>
-          <w:hyperlink r:id="rId8" w:anchor="_Toc369107273" w:history="1">
+          <w:hyperlink r:id="rId7" w:anchor="_Toc369107273" w:history="1">
             <w:r>
               <w:rPr>
                 <w:rStyle w:val="Hipercze"/>
@@ -795,7 +802,7 @@
               <w:noProof/>
             </w:rPr>
           </w:pPr>
-          <w:hyperlink r:id="rId9" w:anchor="_Toc369107274" w:history="1">
+          <w:hyperlink r:id="rId8" w:anchor="_Toc369107274" w:history="1">
             <w:r>
               <w:rPr>
                 <w:rStyle w:val="Hipercze"/>
@@ -889,7 +896,7 @@
               <w:noProof/>
             </w:rPr>
           </w:pPr>
-          <w:hyperlink r:id="rId10" w:anchor="_Toc369107275" w:history="1">
+          <w:hyperlink r:id="rId9" w:anchor="_Toc369107275" w:history="1">
             <w:r>
               <w:rPr>
                 <w:rStyle w:val="Hipercze"/>
@@ -983,7 +990,7 @@
               <w:noProof/>
             </w:rPr>
           </w:pPr>
-          <w:hyperlink r:id="rId11" w:anchor="_Toc369107276" w:history="1">
+          <w:hyperlink r:id="rId10" w:anchor="_Toc369107276" w:history="1">
             <w:r>
               <w:rPr>
                 <w:rStyle w:val="Hipercze"/>
@@ -1077,7 +1084,7 @@
               <w:noProof/>
             </w:rPr>
           </w:pPr>
-          <w:hyperlink r:id="rId12" w:anchor="_Toc369107277" w:history="1">
+          <w:hyperlink r:id="rId11" w:anchor="_Toc369107277" w:history="1">
             <w:r>
               <w:rPr>
                 <w:rStyle w:val="Hipercze"/>
@@ -1171,7 +1178,7 @@
               <w:noProof/>
             </w:rPr>
           </w:pPr>
-          <w:hyperlink r:id="rId13" w:anchor="_Toc369107278" w:history="1">
+          <w:hyperlink r:id="rId12" w:anchor="_Toc369107278" w:history="1">
             <w:r>
               <w:rPr>
                 <w:rStyle w:val="Hipercze"/>
@@ -1265,7 +1272,7 @@
               <w:noProof/>
             </w:rPr>
           </w:pPr>
-          <w:hyperlink r:id="rId14" w:anchor="_Toc369107279" w:history="1">
+          <w:hyperlink r:id="rId13" w:anchor="_Toc369107279" w:history="1">
             <w:r>
               <w:rPr>
                 <w:rStyle w:val="Hipercze"/>
@@ -1359,7 +1366,7 @@
               <w:noProof/>
             </w:rPr>
           </w:pPr>
-          <w:hyperlink r:id="rId15" w:anchor="_Toc369107280" w:history="1">
+          <w:hyperlink r:id="rId14" w:anchor="_Toc369107280" w:history="1">
             <w:r>
               <w:rPr>
                 <w:rStyle w:val="Hipercze"/>
@@ -1453,7 +1460,7 @@
               <w:noProof/>
             </w:rPr>
           </w:pPr>
-          <w:hyperlink r:id="rId16" w:anchor="_Toc369107281" w:history="1">
+          <w:hyperlink r:id="rId15" w:anchor="_Toc369107281" w:history="1">
             <w:r>
               <w:rPr>
                 <w:rStyle w:val="Hipercze"/>
@@ -1547,7 +1554,7 @@
               <w:noProof/>
             </w:rPr>
           </w:pPr>
-          <w:hyperlink r:id="rId17" w:anchor="_Toc369107282" w:history="1">
+          <w:hyperlink r:id="rId16" w:anchor="_Toc369107282" w:history="1">
             <w:r>
               <w:rPr>
                 <w:rStyle w:val="Hipercze"/>
@@ -1641,7 +1648,7 @@
               <w:noProof/>
             </w:rPr>
           </w:pPr>
-          <w:hyperlink r:id="rId18" w:anchor="_Toc369107283" w:history="1">
+          <w:hyperlink r:id="rId17" w:anchor="_Toc369107283" w:history="1">
             <w:r>
               <w:rPr>
                 <w:rStyle w:val="Hipercze"/>
@@ -1735,7 +1742,7 @@
               <w:noProof/>
             </w:rPr>
           </w:pPr>
-          <w:hyperlink r:id="rId19" w:anchor="_Toc369107284" w:history="1">
+          <w:hyperlink r:id="rId18" w:anchor="_Toc369107284" w:history="1">
             <w:r>
               <w:rPr>
                 <w:rStyle w:val="Hipercze"/>
@@ -1829,7 +1836,7 @@
               <w:noProof/>
             </w:rPr>
           </w:pPr>
-          <w:hyperlink r:id="rId20" w:anchor="_Toc369107285" w:history="1">
+          <w:hyperlink r:id="rId19" w:anchor="_Toc369107285" w:history="1">
             <w:r>
               <w:rPr>
                 <w:rStyle w:val="Hipercze"/>
@@ -1923,7 +1930,7 @@
               <w:noProof/>
             </w:rPr>
           </w:pPr>
-          <w:hyperlink r:id="rId21" w:anchor="_Toc369107286" w:history="1">
+          <w:hyperlink r:id="rId20" w:anchor="_Toc369107286" w:history="1">
             <w:r>
               <w:rPr>
                 <w:rStyle w:val="Hipercze"/>
@@ -2017,7 +2024,7 @@
               <w:noProof/>
             </w:rPr>
           </w:pPr>
-          <w:hyperlink r:id="rId22" w:anchor="_Toc369107287" w:history="1">
+          <w:hyperlink r:id="rId21" w:anchor="_Toc369107287" w:history="1">
             <w:r>
               <w:rPr>
                 <w:rStyle w:val="Hipercze"/>
@@ -2111,7 +2118,7 @@
               <w:noProof/>
             </w:rPr>
           </w:pPr>
-          <w:hyperlink r:id="rId23" w:anchor="_Toc369107288" w:history="1">
+          <w:hyperlink r:id="rId22" w:anchor="_Toc369107288" w:history="1">
             <w:r>
               <w:rPr>
                 <w:rStyle w:val="Hipercze"/>
@@ -2205,7 +2212,7 @@
               <w:noProof/>
             </w:rPr>
           </w:pPr>
-          <w:hyperlink r:id="rId24" w:anchor="_Toc369107289" w:history="1">
+          <w:hyperlink r:id="rId23" w:anchor="_Toc369107289" w:history="1">
             <w:r>
               <w:rPr>
                 <w:rStyle w:val="Hipercze"/>
@@ -2299,7 +2306,7 @@
               <w:noProof/>
             </w:rPr>
           </w:pPr>
-          <w:hyperlink r:id="rId25" w:anchor="_Toc369107290" w:history="1">
+          <w:hyperlink r:id="rId24" w:anchor="_Toc369107290" w:history="1">
             <w:r>
               <w:rPr>
                 <w:rStyle w:val="Hipercze"/>
@@ -2393,7 +2400,7 @@
               <w:noProof/>
             </w:rPr>
           </w:pPr>
-          <w:hyperlink r:id="rId26" w:anchor="_Toc369107291" w:history="1">
+          <w:hyperlink r:id="rId25" w:anchor="_Toc369107291" w:history="1">
             <w:r>
               <w:rPr>
                 <w:rStyle w:val="Hipercze"/>
@@ -2487,7 +2494,7 @@
               <w:noProof/>
             </w:rPr>
           </w:pPr>
-          <w:hyperlink r:id="rId27" w:anchor="_Toc369107292" w:history="1">
+          <w:hyperlink r:id="rId26" w:anchor="_Toc369107292" w:history="1">
             <w:r>
               <w:rPr>
                 <w:rStyle w:val="Hipercze"/>
@@ -2581,7 +2588,7 @@
               <w:noProof/>
             </w:rPr>
           </w:pPr>
-          <w:hyperlink r:id="rId28" w:anchor="_Toc369107293" w:history="1">
+          <w:hyperlink r:id="rId27" w:anchor="_Toc369107293" w:history="1">
             <w:r>
               <w:rPr>
                 <w:rStyle w:val="Hipercze"/>
@@ -2675,7 +2682,7 @@
               <w:noProof/>
             </w:rPr>
           </w:pPr>
-          <w:hyperlink r:id="rId29" w:anchor="_Toc369107294" w:history="1">
+          <w:hyperlink r:id="rId28" w:anchor="_Toc369107294" w:history="1">
             <w:r>
               <w:rPr>
                 <w:rStyle w:val="Hipercze"/>
@@ -2769,7 +2776,7 @@
               <w:noProof/>
             </w:rPr>
           </w:pPr>
-          <w:hyperlink r:id="rId30" w:anchor="_Toc369107295" w:history="1">
+          <w:hyperlink r:id="rId29" w:anchor="_Toc369107295" w:history="1">
             <w:r>
               <w:rPr>
                 <w:rStyle w:val="Hipercze"/>
@@ -2863,7 +2870,7 @@
               <w:noProof/>
             </w:rPr>
           </w:pPr>
-          <w:hyperlink r:id="rId31" w:anchor="_Toc369107296" w:history="1">
+          <w:hyperlink r:id="rId30" w:anchor="_Toc369107296" w:history="1">
             <w:r>
               <w:rPr>
                 <w:rStyle w:val="Hipercze"/>
@@ -2957,7 +2964,7 @@
               <w:noProof/>
             </w:rPr>
           </w:pPr>
-          <w:hyperlink r:id="rId32" w:anchor="_Toc369107297" w:history="1">
+          <w:hyperlink r:id="rId31" w:anchor="_Toc369107297" w:history="1">
             <w:r>
               <w:rPr>
                 <w:rStyle w:val="Hipercze"/>
@@ -3051,7 +3058,7 @@
               <w:noProof/>
             </w:rPr>
           </w:pPr>
-          <w:hyperlink r:id="rId33" w:anchor="_Toc369107298" w:history="1">
+          <w:hyperlink r:id="rId32" w:anchor="_Toc369107298" w:history="1">
             <w:r>
               <w:rPr>
                 <w:rStyle w:val="Hipercze"/>
@@ -3897,13 +3904,7 @@
         <w:t xml:space="preserve"> </w:t>
       </w:r>
       <w:r>
-        <w:t>generowania raportów o dokona</w:t>
-      </w:r>
-      <w:r>
-        <w:t>n</w:t>
-      </w:r>
-      <w:r>
-        <w:t>ych usługach w różnych odcinkach czasu.</w:t>
+        <w:t>generowania raportów o dokonanych usługach w różnych odcinkach czasu.</w:t>
       </w:r>
     </w:p>
     <w:p>
@@ -3970,8 +3971,6 @@
       <w:r>
         <w:t>System musi zachować dane w przypadku nagłej utraty zasilania, zerwania połączenia z serwerem</w:t>
       </w:r>
-      <w:bookmarkStart w:id="13" w:name="_GoBack"/>
-      <w:bookmarkEnd w:id="13"/>
     </w:p>
     <w:p>
       <w:pPr>
@@ -3981,14 +3980,14 @@
           <w:rFonts w:cs="Times New Roman"/>
         </w:rPr>
       </w:pPr>
-      <w:bookmarkStart w:id="14" w:name="_Toc369107284"/>
+      <w:bookmarkStart w:id="13" w:name="_Toc369107284"/>
       <w:r>
         <w:rPr>
           <w:rFonts w:cs="Times New Roman"/>
         </w:rPr>
         <w:t>Jakościowe.</w:t>
       </w:r>
-      <w:bookmarkEnd w:id="14"/>
+      <w:bookmarkEnd w:id="13"/>
     </w:p>
     <w:p>
       <w:pPr>
@@ -3998,14 +3997,14 @@
           <w:rFonts w:cs="Times New Roman"/>
         </w:rPr>
       </w:pPr>
-      <w:bookmarkStart w:id="15" w:name="_Toc369107285"/>
+      <w:bookmarkStart w:id="14" w:name="_Toc369107285"/>
       <w:r>
         <w:rPr>
           <w:rFonts w:cs="Times New Roman"/>
         </w:rPr>
         <w:t>Architektura.</w:t>
       </w:r>
-      <w:bookmarkEnd w:id="15"/>
+      <w:bookmarkEnd w:id="14"/>
     </w:p>
     <w:p>
       <w:pPr>
@@ -4015,14 +4014,14 @@
           <w:rFonts w:cs="Times New Roman"/>
         </w:rPr>
       </w:pPr>
-      <w:bookmarkStart w:id="16" w:name="_Toc369107286"/>
+      <w:bookmarkStart w:id="15" w:name="_Toc369107286"/>
       <w:r>
         <w:rPr>
           <w:rFonts w:cs="Times New Roman"/>
         </w:rPr>
         <w:t>Wymagania techniczno-technologiczne.</w:t>
       </w:r>
-      <w:bookmarkEnd w:id="16"/>
+      <w:bookmarkEnd w:id="15"/>
     </w:p>
     <w:p>
       <w:pPr>
@@ -4082,14 +4081,14 @@
           <w:rFonts w:ascii="Times New Roman" w:hAnsi="Times New Roman" w:cs="Times New Roman"/>
         </w:rPr>
       </w:pPr>
-      <w:bookmarkStart w:id="17" w:name="_Toc369107287"/>
+      <w:bookmarkStart w:id="16" w:name="_Toc369107287"/>
       <w:r>
         <w:rPr>
           <w:rFonts w:ascii="Times New Roman" w:hAnsi="Times New Roman" w:cs="Times New Roman"/>
         </w:rPr>
         <w:t>Propozycje systemu-warianty.</w:t>
       </w:r>
-      <w:bookmarkEnd w:id="17"/>
+      <w:bookmarkEnd w:id="16"/>
     </w:p>
     <w:p>
       <w:pPr>
@@ -4099,14 +4098,14 @@
           <w:rFonts w:cs="Times New Roman"/>
         </w:rPr>
       </w:pPr>
-      <w:bookmarkStart w:id="18" w:name="_Toc369107288"/>
+      <w:bookmarkStart w:id="17" w:name="_Toc369107288"/>
       <w:r>
         <w:rPr>
           <w:rFonts w:cs="Times New Roman"/>
         </w:rPr>
         <w:t>Architektura/technologia/funkcjonalność-wariant 1.</w:t>
       </w:r>
-      <w:bookmarkEnd w:id="18"/>
+      <w:bookmarkEnd w:id="17"/>
     </w:p>
     <w:p>
       <w:pPr>
@@ -4185,16 +4184,7 @@
           <w:szCs w:val="40"/>
         </w:rPr>
         <w:lastRenderedPageBreak/>
-        <w:t>Framework internetowy Javy +Baza danych Oracle/SQL</w:t>
-      </w:r>
-      <w:r>
-        <w:rPr>
-          <w:rFonts w:cs="Times New Roman"/>
-          <w:color w:val="1F497D" w:themeColor="text2"/>
-          <w:sz w:val="40"/>
-          <w:szCs w:val="40"/>
-        </w:rPr>
-        <w:t xml:space="preserve"> Server</w:t>
+        <w:t>Framework internetowy Javy +Baza danych Oracle</w:t>
       </w:r>
     </w:p>
     <w:p>
@@ -4359,14 +4349,14 @@
           <w:rFonts w:cs="Times New Roman"/>
         </w:rPr>
       </w:pPr>
-      <w:bookmarkStart w:id="19" w:name="_Toc369107289"/>
+      <w:bookmarkStart w:id="18" w:name="_Toc369107289"/>
       <w:r>
         <w:rPr>
           <w:rFonts w:cs="Times New Roman"/>
         </w:rPr>
         <w:t>Architektura/technologia/funkcjonalność-wariant 2.</w:t>
       </w:r>
-      <w:bookmarkEnd w:id="19"/>
+      <w:bookmarkEnd w:id="18"/>
     </w:p>
     <w:p>
       <w:pPr>
@@ -4414,16 +4404,7 @@
           <w:sz w:val="40"/>
           <w:szCs w:val="40"/>
         </w:rPr>
-        <w:t>Framework internetowy Javy +Baza danych Oracle/SQL</w:t>
-      </w:r>
-      <w:r>
-        <w:rPr>
-          <w:rFonts w:cs="Times New Roman"/>
-          <w:color w:val="1F497D" w:themeColor="text2"/>
-          <w:sz w:val="40"/>
-          <w:szCs w:val="40"/>
-        </w:rPr>
-        <w:t xml:space="preserve"> Server</w:t>
+        <w:t>Framework internetowy Javy +Baza danych Oracle</w:t>
       </w:r>
     </w:p>
     <w:p>
@@ -4648,14 +4629,14 @@
           <w:rFonts w:cs="Times New Roman"/>
         </w:rPr>
       </w:pPr>
-      <w:bookmarkStart w:id="20" w:name="_Toc369107290"/>
+      <w:bookmarkStart w:id="19" w:name="_Toc369107290"/>
       <w:r>
         <w:rPr>
           <w:rFonts w:cs="Times New Roman"/>
         </w:rPr>
         <w:t>Architektura/technologia/funkcjonalność-wariant 3.</w:t>
       </w:r>
-      <w:bookmarkEnd w:id="20"/>
+      <w:bookmarkEnd w:id="19"/>
     </w:p>
     <w:p>
       <w:pPr>
@@ -4956,14 +4937,14 @@
           <w:rFonts w:ascii="Times New Roman" w:hAnsi="Times New Roman" w:cs="Times New Roman"/>
         </w:rPr>
       </w:pPr>
-      <w:bookmarkStart w:id="21" w:name="_Toc369107291"/>
+      <w:bookmarkStart w:id="20" w:name="_Toc369107291"/>
       <w:r>
         <w:rPr>
           <w:rFonts w:ascii="Times New Roman" w:hAnsi="Times New Roman" w:cs="Times New Roman"/>
         </w:rPr>
         <w:t>Analiza porównawcza wariantów i wnioski.</w:t>
       </w:r>
-      <w:bookmarkEnd w:id="21"/>
+      <w:bookmarkEnd w:id="20"/>
     </w:p>
     <w:p>
       <w:pPr>
@@ -4973,14 +4954,50 @@
           <w:rFonts w:cs="Times New Roman"/>
         </w:rPr>
       </w:pPr>
-      <w:bookmarkStart w:id="22" w:name="_Toc369107292"/>
+      <w:bookmarkStart w:id="21" w:name="_Toc369107292"/>
       <w:r>
         <w:rPr>
           <w:rFonts w:cs="Times New Roman"/>
         </w:rPr>
         <w:t>Porównanie kosztów i korzyści.</w:t>
       </w:r>
-      <w:bookmarkEnd w:id="22"/>
+      <w:bookmarkEnd w:id="21"/>
+    </w:p>
+    <w:p>
+      <w:pPr>
+        <w:ind w:left="1284"/>
+      </w:pPr>
+      <w:r>
+        <w:t xml:space="preserve">Najbardziej kosztowny w produkcji jest wariant 3 ze względu na konieczność zaangażowania największej ilości zasobów ludzkich i czasu, we wdrożeniu natomiast największy koszty są w wariancie 1. </w:t>
+      </w:r>
+      <w:r>
+        <w:t>i</w:t>
+      </w:r>
+      <w:r>
+        <w:t xml:space="preserve"> 2. </w:t>
+      </w:r>
+      <w:r>
+        <w:t>z</w:t>
+      </w:r>
+      <w:r>
+        <w:t>e względu na konieczność zakupu licencji na bazę danych Oracle.</w:t>
+      </w:r>
+    </w:p>
+    <w:p>
+      <w:pPr>
+        <w:ind w:left="1284"/>
+      </w:pPr>
+      <w:r>
+        <w:t xml:space="preserve">Największe korzyści zapewnia wariant 3 ponieważ </w:t>
+      </w:r>
+    </w:p>
+    <w:p>
+      <w:pPr>
+        <w:ind w:left="1284"/>
+      </w:pPr>
+      <w:r>
+        <w:t>Duży koszt wdrożenia wariantu pierwszego wraz z ograniczoną funkcjonalnością powoduje, że jest on mało atrakcyjny.</w:t>
+      </w:r>
     </w:p>
     <w:p>
       <w:pPr>
@@ -4990,14 +5007,38 @@
           <w:rFonts w:cs="Times New Roman"/>
         </w:rPr>
       </w:pPr>
-      <w:bookmarkStart w:id="23" w:name="_Toc369107293"/>
+      <w:bookmarkStart w:id="22" w:name="_Toc369107293"/>
       <w:r>
         <w:rPr>
           <w:rFonts w:cs="Times New Roman"/>
         </w:rPr>
         <w:t>Porównanie wad i zalet.</w:t>
       </w:r>
-      <w:bookmarkEnd w:id="23"/>
+      <w:bookmarkEnd w:id="22"/>
+    </w:p>
+    <w:p>
+      <w:pPr>
+        <w:ind w:left="1284"/>
+      </w:pPr>
+      <w:r>
+        <w:t>Wadami pierwszego wariantu są duże koszty wdrożenia oraz ograniczona funkcjonalność, zaletami natomiast niskie koszty produkcji oraz możliwość szybkiego dostarczenia działającego produktu (krótszy czas produkcji).</w:t>
+      </w:r>
+    </w:p>
+    <w:p>
+      <w:pPr>
+        <w:ind w:left="1284"/>
+      </w:pPr>
+      <w:r>
+        <w:t>Wadą drugiego wariantu są duże koszty zarówno wdrożenia jak i produkcji, zaletą natomiast szeroki wachlarz funkcjonalności.</w:t>
+      </w:r>
+    </w:p>
+    <w:p>
+      <w:pPr>
+        <w:ind w:left="1284"/>
+      </w:pPr>
+      <w:r>
+        <w:t>Trzeci wariant posiada również wysoki koszt, jednak rekompensuje to największą ilością funkcjonalności oraz wysokim komfortem użytkowania ze względu na wprowadzenia load-balancingu żądań do serwera bazodanowego.</w:t>
+      </w:r>
     </w:p>
     <w:p>
       <w:pPr>
@@ -5007,14 +5048,42 @@
           <w:rFonts w:cs="Times New Roman"/>
         </w:rPr>
       </w:pPr>
-      <w:bookmarkStart w:id="24" w:name="_Toc369107294"/>
+      <w:bookmarkStart w:id="23" w:name="_Toc369107294"/>
       <w:r>
         <w:rPr>
           <w:rFonts w:cs="Times New Roman"/>
         </w:rPr>
         <w:t>Wybór najkorzystniejszego wariantu.</w:t>
       </w:r>
+      <w:bookmarkEnd w:id="23"/>
+    </w:p>
+    <w:p>
+      <w:pPr>
+        <w:ind w:left="1284"/>
+      </w:pPr>
+      <w:r>
+        <w:t>Po analizie SWOT najkorzystniejszym wariantem okazał się wariant trzeci. P</w:t>
+      </w:r>
+      <w:r>
+        <w:t>osiada najwięcej</w:t>
+      </w:r>
+      <w:bookmarkStart w:id="24" w:name="_GoBack"/>
       <w:bookmarkEnd w:id="24"/>
+      <w:r>
+        <w:t xml:space="preserve"> funkcjonalności</w:t>
+      </w:r>
+      <w:r>
+        <w:t xml:space="preserve"> ze wszystkich wariantów</w:t>
+      </w:r>
+      <w:r>
+        <w:t xml:space="preserve"> oraz największą dostępność rozwiązania</w:t>
+      </w:r>
+      <w:r>
+        <w:t xml:space="preserve">, cena jest wysoka, jednak w przypadku rozwoju </w:t>
+      </w:r>
+      <w:r>
+        <w:t>warsztatu wariant 3 będzie zapewniał najlepsze wsparcie i najlepszą elastyczność.</w:t>
+      </w:r>
     </w:p>
     <w:p>
       <w:pPr>
@@ -5046,7 +5115,19 @@
         <w:rPr>
           <w:rFonts w:ascii="Times New Roman" w:hAnsi="Times New Roman" w:cs="Times New Roman"/>
         </w:rPr>
-        <w:t>Wstępna ocen ryzyka.</w:t>
+        <w:t>Wstępna ocen</w:t>
+      </w:r>
+      <w:r>
+        <w:rPr>
+          <w:rFonts w:ascii="Times New Roman" w:hAnsi="Times New Roman" w:cs="Times New Roman"/>
+        </w:rPr>
+        <w:t>a</w:t>
+      </w:r>
+      <w:r>
+        <w:rPr>
+          <w:rFonts w:ascii="Times New Roman" w:hAnsi="Times New Roman" w:cs="Times New Roman"/>
+        </w:rPr>
+        <w:t xml:space="preserve"> ryzyka.</w:t>
       </w:r>
       <w:bookmarkEnd w:id="26"/>
     </w:p>
@@ -5083,6 +5164,14 @@
         <w:t>Uwarunkowania prawne.</w:t>
       </w:r>
       <w:bookmarkEnd w:id="28"/>
+    </w:p>
+    <w:p>
+      <w:pPr>
+        <w:ind w:left="432"/>
+      </w:pPr>
+      <w:r>
+        <w:t>System będzie umożliwiał tworzenie prawnych dokumentów potwierdzających wykonanie pewnej usługi (tworzenie i drukowanie faktur),  a więc aby spełniał swoją rolę, generowane dokumenty musza spełniać wszystkie wymogi dotyczące takich dokumentów jakie przewiduje obowiązujące prawo. System również musi uwzględnić możliwość zmiany przepisów prawnych i umożliwić adaptację do tych zmian.</w:t>
+      </w:r>
     </w:p>
     <w:p>
       <w:pPr>
@@ -6325,7 +6414,7 @@
 </file>
 
 <file path=word/numbering.xml><?xml version="1.0" encoding="utf-8"?>
-<w:numbering xmlns:wpc="http://schemas.microsoft.com/office/word/2010/wordprocessingCanvas" xmlns:mc="http://schemas.openxmlformats.org/markup-compatibility/2006" xmlns:o="urn:schemas-microsoft-com:office:office" xmlns:r="http://schemas.openxmlformats.org/officeDocument/2006/relationships" xmlns:m="http://schemas.openxmlformats.org/officeDocument/2006/math" xmlns:v="urn:schemas-microsoft-com:vml" xmlns:wp14="http://schemas.microsoft.com/office/word/2010/wordprocessingDrawing" xmlns:wp="http://schemas.openxmlformats.org/drawingml/2006/wordprocessingDrawing" xmlns:w10="urn:schemas-microsoft-com:office:word" xmlns:w="http://schemas.openxmlformats.org/wordprocessingml/2006/main" xmlns:w14="http://schemas.microsoft.com/office/word/2010/wordml" xmlns:wpg="http://schemas.microsoft.com/office/word/2010/wordprocessingGroup" xmlns:wpi="http://schemas.microsoft.com/office/word/2010/wordprocessingInk" xmlns:wne="http://schemas.microsoft.com/office/word/2006/wordml" xmlns:wps="http://schemas.microsoft.com/office/word/2010/wordprocessingShape" mc:Ignorable="w14 wp14">
+<w:numbering xmlns:wpc="http://schemas.microsoft.com/office/word/2010/wordprocessingCanvas" xmlns:mc="http://schemas.openxmlformats.org/markup-compatibility/2006" xmlns:o="urn:schemas-microsoft-com:office:office" xmlns:r="http://schemas.openxmlformats.org/officeDocument/2006/relationships" xmlns:m="http://schemas.openxmlformats.org/officeDocument/2006/math" xmlns:v="urn:schemas-microsoft-com:vml" xmlns:wp14="http://schemas.microsoft.com/office/word/2010/wordprocessingDrawing" xmlns:wp="http://schemas.openxmlformats.org/drawingml/2006/wordprocessingDrawing" xmlns:w10="urn:schemas-microsoft-com:office:word" xmlns:w="http://schemas.openxmlformats.org/wordprocessingml/2006/main" xmlns:w14="http://schemas.microsoft.com/office/word/2010/wordml" xmlns:w15="http://schemas.microsoft.com/office/word/2012/wordml" xmlns:wpg="http://schemas.microsoft.com/office/word/2010/wordprocessingGroup" xmlns:wpi="http://schemas.microsoft.com/office/word/2010/wordprocessingInk" xmlns:wne="http://schemas.microsoft.com/office/word/2006/wordml" xmlns:wps="http://schemas.microsoft.com/office/word/2010/wordprocessingShape" mc:Ignorable="w14 w15 wp14">
   <w:abstractNum w:abstractNumId="0">
     <w:nsid w:val="00DA60ED"/>
     <w:multiLevelType w:val="hybridMultilevel"/>
@@ -9460,54 +9549,18 @@
   </w:num>
   <w:num w:numId="20">
     <w:abstractNumId w:val="6"/>
-    <w:lvlOverride w:ilvl="0"/>
-    <w:lvlOverride w:ilvl="1"/>
-    <w:lvlOverride w:ilvl="2"/>
-    <w:lvlOverride w:ilvl="3"/>
-    <w:lvlOverride w:ilvl="4"/>
-    <w:lvlOverride w:ilvl="5"/>
-    <w:lvlOverride w:ilvl="6"/>
-    <w:lvlOverride w:ilvl="7"/>
-    <w:lvlOverride w:ilvl="8"/>
   </w:num>
   <w:num w:numId="21">
     <w:abstractNumId w:val="24"/>
-    <w:lvlOverride w:ilvl="0"/>
-    <w:lvlOverride w:ilvl="1"/>
-    <w:lvlOverride w:ilvl="2"/>
-    <w:lvlOverride w:ilvl="3"/>
-    <w:lvlOverride w:ilvl="4"/>
-    <w:lvlOverride w:ilvl="5"/>
-    <w:lvlOverride w:ilvl="6"/>
-    <w:lvlOverride w:ilvl="7"/>
-    <w:lvlOverride w:ilvl="8"/>
   </w:num>
   <w:num w:numId="22">
     <w:abstractNumId w:val="10"/>
-    <w:lvlOverride w:ilvl="0"/>
-    <w:lvlOverride w:ilvl="1"/>
-    <w:lvlOverride w:ilvl="2"/>
-    <w:lvlOverride w:ilvl="3"/>
-    <w:lvlOverride w:ilvl="4"/>
-    <w:lvlOverride w:ilvl="5"/>
-    <w:lvlOverride w:ilvl="6"/>
-    <w:lvlOverride w:ilvl="7"/>
-    <w:lvlOverride w:ilvl="8"/>
   </w:num>
   <w:num w:numId="23">
     <w:abstractNumId w:val="27"/>
   </w:num>
   <w:num w:numId="24">
     <w:abstractNumId w:val="21"/>
-    <w:lvlOverride w:ilvl="0"/>
-    <w:lvlOverride w:ilvl="1"/>
-    <w:lvlOverride w:ilvl="2"/>
-    <w:lvlOverride w:ilvl="3"/>
-    <w:lvlOverride w:ilvl="4"/>
-    <w:lvlOverride w:ilvl="5"/>
-    <w:lvlOverride w:ilvl="6"/>
-    <w:lvlOverride w:ilvl="7"/>
-    <w:lvlOverride w:ilvl="8"/>
   </w:num>
   <w:num w:numId="25">
     <w:abstractNumId w:val="14"/>
@@ -9546,7 +9599,7 @@
 </file>
 
 <file path=word/styles.xml><?xml version="1.0" encoding="utf-8"?>
-<w:styles xmlns:mc="http://schemas.openxmlformats.org/markup-compatibility/2006" xmlns:r="http://schemas.openxmlformats.org/officeDocument/2006/relationships" xmlns:w="http://schemas.openxmlformats.org/wordprocessingml/2006/main" xmlns:w14="http://schemas.microsoft.com/office/word/2010/wordml" mc:Ignorable="w14">
+<w:styles xmlns:mc="http://schemas.openxmlformats.org/markup-compatibility/2006" xmlns:r="http://schemas.openxmlformats.org/officeDocument/2006/relationships" xmlns:w="http://schemas.openxmlformats.org/wordprocessingml/2006/main" xmlns:w14="http://schemas.microsoft.com/office/word/2010/wordml" xmlns:w15="http://schemas.microsoft.com/office/word/2012/wordml" mc:Ignorable="w14 w15">
   <w:docDefaults>
     <w:rPrDefault>
       <w:rPr>
@@ -9562,827 +9615,378 @@
       </w:pPr>
     </w:pPrDefault>
   </w:docDefaults>
-  <w:latentStyles w:defLockedState="0" w:defUIPriority="99" w:defSemiHidden="1" w:defUnhideWhenUsed="1" w:defQFormat="0" w:count="267">
-    <w:lsdException w:name="Normal" w:semiHidden="0" w:uiPriority="0" w:unhideWhenUsed="0" w:qFormat="1"/>
-    <w:lsdException w:name="heading 1" w:semiHidden="0" w:uiPriority="9" w:unhideWhenUsed="0" w:qFormat="1"/>
-    <w:lsdException w:name="heading 2" w:uiPriority="9" w:qFormat="1"/>
-    <w:lsdException w:name="heading 3" w:uiPriority="9" w:qFormat="1"/>
-    <w:lsdException w:name="heading 4" w:uiPriority="9" w:qFormat="1"/>
-    <w:lsdException w:name="heading 5" w:uiPriority="9" w:qFormat="1"/>
-    <w:lsdException w:name="heading 6" w:uiPriority="9" w:qFormat="1"/>
-    <w:lsdException w:name="heading 7" w:uiPriority="9" w:qFormat="1"/>
-    <w:lsdException w:name="heading 8" w:uiPriority="9" w:qFormat="1"/>
-    <w:lsdException w:name="heading 9" w:uiPriority="9" w:qFormat="1"/>
-    <w:lsdException w:name="toc 1" w:uiPriority="39"/>
-    <w:lsdException w:name="toc 2" w:uiPriority="39"/>
-    <w:lsdException w:name="toc 3" w:uiPriority="39"/>
-    <w:lsdException w:name="toc 4" w:uiPriority="39"/>
-    <w:lsdException w:name="toc 5" w:uiPriority="39"/>
-    <w:lsdException w:name="toc 6" w:uiPriority="39"/>
-    <w:lsdException w:name="toc 7" w:uiPriority="39"/>
-    <w:lsdException w:name="toc 8" w:uiPriority="39"/>
-    <w:lsdException w:name="toc 9" w:uiPriority="39"/>
-    <w:lsdException w:name="caption" w:uiPriority="35" w:qFormat="1"/>
-    <w:lsdException w:name="Title" w:semiHidden="0" w:uiPriority="10" w:unhideWhenUsed="0" w:qFormat="1"/>
-    <w:lsdException w:name="Default Paragraph Font" w:uiPriority="1"/>
-    <w:lsdException w:name="Subtitle" w:semiHidden="0" w:uiPriority="11" w:unhideWhenUsed="0" w:qFormat="1"/>
-    <w:lsdException w:name="Strong" w:semiHidden="0" w:uiPriority="22" w:unhideWhenUsed="0" w:qFormat="1"/>
-    <w:lsdException w:name="Emphasis" w:semiHidden="0" w:uiPriority="20" w:unhideWhenUsed="0" w:qFormat="1"/>
-    <w:lsdException w:name="Table Grid" w:semiHidden="0" w:uiPriority="59" w:unhideWhenUsed="0"/>
-    <w:lsdException w:name="Placeholder Text" w:unhideWhenUsed="0"/>
-    <w:lsdException w:name="No Spacing" w:semiHidden="0" w:uiPriority="1" w:unhideWhenUsed="0" w:qFormat="1"/>
-    <w:lsdException w:name="Light Shading" w:semiHidden="0" w:uiPriority="60" w:unhideWhenUsed="0"/>
-    <w:lsdException w:name="Light List" w:semiHidden="0" w:uiPriority="61" w:unhideWhenUsed="0"/>
-    <w:lsdException w:name="Light Grid" w:semiHidden="0" w:uiPriority="62" w:unhideWhenUsed="0"/>
-    <w:lsdException w:name="Medium Shading 1" w:semiHidden="0" w:uiPriority="63" w:unhideWhenUsed="0"/>
-    <w:lsdException w:name="Medium Shading 2" w:semiHidden="0" w:uiPriority="64" w:unhideWhenUsed="0"/>
-    <w:lsdException w:name="Medium List 1" w:semiHidden="0" w:uiPriority="65" w:unhideWhenUsed="0"/>
-    <w:lsdException w:name="Medium List 2" w:semiHidden="0" w:uiPriority="66" w:unhideWhenUsed="0"/>
-    <w:lsdException w:name="Medium Grid 1" w:semiHidden="0" w:uiPriority="67" w:unhideWhenUsed="0"/>
-    <w:lsdException w:name="Medium Grid 2" w:semiHidden="0" w:uiPriority="68" w:unhideWhenUsed="0"/>
-    <w:lsdException w:name="Medium Grid 3" w:semiHidden="0" w:uiPriority="69" w:unhideWhenUsed="0"/>
-    <w:lsdException w:name="Dark List" w:semiHidden="0" w:uiPriority="70" w:unhideWhenUsed="0"/>
-    <w:lsdException w:name="Colorful Shading" w:semiHidden="0" w:uiPriority="71" w:unhideWhenUsed="0"/>
-    <w:lsdException w:name="Colorful List" w:semiHidden="0" w:uiPriority="72" w:unhideWhenUsed="0"/>
-    <w:lsdException w:name="Colorful Grid" w:semiHidden="0" w:uiPriority="73" w:unhideWhenUsed="0"/>
-    <w:lsdException w:name="Light Shading Accent 1" w:semiHidden="0" w:uiPriority="60" w:unhideWhenUsed="0"/>
-    <w:lsdException w:name="Light List Accent 1" w:semiHidden="0" w:uiPriority="61" w:unhideWhenUsed="0"/>
-    <w:lsdException w:name="Light Grid Accent 1" w:semiHidden="0" w:uiPriority="62" w:unhideWhenUsed="0"/>
-    <w:lsdException w:name="Medium Shading 1 Accent 1" w:semiHidden="0" w:uiPriority="63" w:unhideWhenUsed="0"/>
-    <w:lsdException w:name="Medium Shading 2 Accent 1" w:semiHidden="0" w:uiPriority="64" w:unhideWhenUsed="0"/>
-    <w:lsdException w:name="Medium List 1 Accent 1" w:semiHidden="0" w:uiPriority="65" w:unhideWhenUsed="0"/>
-    <w:lsdException w:name="Revision" w:unhideWhenUsed="0"/>
-    <w:lsdException w:name="List Paragraph" w:semiHidden="0" w:uiPriority="34" w:unhideWhenUsed="0" w:qFormat="1"/>
-    <w:lsdException w:name="Quote" w:semiHidden="0" w:uiPriority="29" w:unhideWhenUsed="0" w:qFormat="1"/>
-    <w:lsdException w:name="Intense Quote" w:semiHidden="0" w:uiPriority="30" w:unhideWhenUsed="0" w:qFormat="1"/>
-    <w:lsdException w:name="Medium List 2 Accent 1" w:semiHidden="0" w:uiPriority="66" w:unhideWhenUsed="0"/>
-    <w:lsdException w:name="Medium Grid 1 Accent 1" w:semiHidden="0" w:uiPriority="67" w:unhideWhenUsed="0"/>
-    <w:lsdException w:name="Medium Grid 2 Accent 1" w:semiHidden="0" w:uiPriority="68" w:unhideWhenUsed="0"/>
-    <w:lsdException w:name="Medium Grid 3 Accent 1" w:semiHidden="0" w:uiPriority="69" w:unhideWhenUsed="0"/>
-    <w:lsdException w:name="Dark List Accent 1" w:semiHidden="0" w:uiPriority="70" w:unhideWhenUsed="0"/>
-    <w:lsdException w:name="Colorful Shading Accent 1" w:semiHidden="0" w:uiPriority="71" w:unhideWhenUsed="0"/>
-    <w:lsdException w:name="Colorful List Accent 1" w:semiHidden="0" w:uiPriority="72" w:unhideWhenUsed="0"/>
-    <w:lsdException w:name="Colorful Grid Accent 1" w:semiHidden="0" w:uiPriority="73" w:unhideWhenUsed="0"/>
-    <w:lsdException w:name="Light Shading Accent 2" w:semiHidden="0" w:uiPriority="60" w:unhideWhenUsed="0"/>
-    <w:lsdException w:name="Light List Accent 2" w:semiHidden="0" w:uiPriority="61" w:unhideWhenUsed="0"/>
-    <w:lsdException w:name="Light Grid Accent 2" w:semiHidden="0" w:uiPriority="62" w:unhideWhenUsed="0"/>
-    <w:lsdException w:name="Medium Shading 1 Accent 2" w:semiHidden="0" w:uiPriority="63" w:unhideWhenUsed="0"/>
-    <w:lsdException w:name="Medium Shading 2 Accent 2" w:semiHidden="0" w:uiPriority="64" w:unhideWhenUsed="0"/>
-    <w:lsdException w:name="Medium List 1 Accent 2" w:semiHidden="0" w:uiPriority="65" w:unhideWhenUsed="0"/>
-    <w:lsdException w:name="Medium List 2 Accent 2" w:semiHidden="0" w:uiPriority="66" w:unhideWhenUsed="0"/>
-    <w:lsdException w:name="Medium Grid 1 Accent 2" w:semiHidden="0" w:uiPriority="67" w:unhideWhenUsed="0"/>
-    <w:lsdException w:name="Medium Grid 2 Accent 2" w:semiHidden="0" w:uiPriority="68" w:unhideWhenUsed="0"/>
-    <w:lsdException w:name="Medium Grid 3 Accent 2" w:semiHidden="0" w:uiPriority="69" w:unhideWhenUsed="0"/>
-    <w:lsdException w:name="Dark List Accent 2" w:semiHidden="0" w:uiPriority="70" w:unhideWhenUsed="0"/>
-    <w:lsdException w:name="Colorful Shading Accent 2" w:semiHidden="0" w:uiPriority="71" w:unhideWhenUsed="0"/>
-    <w:lsdException w:name="Colorful List Accent 2" w:semiHidden="0" w:uiPriority="72" w:unhideWhenUsed="0"/>
-    <w:lsdException w:name="Colorful Grid Accent 2" w:semiHidden="0" w:uiPriority="73" w:unhideWhenUsed="0"/>
-    <w:lsdException w:name="Light Shading Accent 3" w:semiHidden="0" w:uiPriority="60" w:unhideWhenUsed="0"/>
-    <w:lsdException w:name="Light List Accent 3" w:semiHidden="0" w:uiPriority="61" w:unhideWhenUsed="0"/>
-    <w:lsdException w:name="Light Grid Accent 3" w:semiHidden="0" w:uiPriority="62" w:unhideWhenUsed="0"/>
-    <w:lsdException w:name="Medium Shading 1 Accent 3" w:semiHidden="0" w:uiPriority="63" w:unhideWhenUsed="0"/>
-    <w:lsdException w:name="Medium Shading 2 Accent 3" w:semiHidden="0" w:uiPriority="64" w:unhideWhenUsed="0"/>
-    <w:lsdException w:name="Medium List 1 Accent 3" w:semiHidden="0" w:uiPriority="65" w:unhideWhenUsed="0"/>
-    <w:lsdException w:name="Medium List 2 Accent 3" w:semiHidden="0" w:uiPriority="66" w:unhideWhenUsed="0"/>
-    <w:lsdException w:name="Medium Grid 1 Accent 3" w:semiHidden="0" w:uiPriority="67" w:unhideWhenUsed="0"/>
-    <w:lsdException w:name="Medium Grid 2 Accent 3" w:semiHidden="0" w:uiPriority="68" w:unhideWhenUsed="0"/>
-    <w:lsdException w:name="Medium Grid 3 Accent 3" w:semiHidden="0" w:uiPriority="69" w:unhideWhenUsed="0"/>
-    <w:lsdException w:name="Dark List Accent 3" w:semiHidden="0" w:uiPriority="70" w:unhideWhenUsed="0"/>
-    <w:lsdException w:name="Colorful Shading Accent 3" w:semiHidden="0" w:uiPriority="71" w:unhideWhenUsed="0"/>
-    <w:lsdException w:name="Colorful List Accent 3" w:semiHidden="0" w:uiPriority="72" w:unhideWhenUsed="0"/>
-    <w:lsdException w:name="Colorful Grid Accent 3" w:semiHidden="0" w:uiPriority="73" w:unhideWhenUsed="0"/>
-    <w:lsdException w:name="Light Shading Accent 4" w:semiHidden="0" w:uiPriority="60" w:unhideWhenUsed="0"/>
-    <w:lsdException w:name="Light List Accent 4" w:semiHidden="0" w:uiPriority="61" w:unhideWhenUsed="0"/>
-    <w:lsdException w:name="Light Grid Accent 4" w:semiHidden="0" w:uiPriority="62" w:unhideWhenUsed="0"/>
-    <w:lsdException w:name="Medium Shading 1 Accent 4" w:semiHidden="0" w:uiPriority="63" w:unhideWhenUsed="0"/>
-    <w:lsdException w:name="Medium Shading 2 Accent 4" w:semiHidden="0" w:uiPriority="64" w:unhideWhenUsed="0"/>
-    <w:lsdException w:name="Medium List 1 Accent 4" w:semiHidden="0" w:uiPriority="65" w:unhideWhenUsed="0"/>
-    <w:lsdException w:name="Medium List 2 Accent 4" w:semiHidden="0" w:uiPriority="66" w:unhideWhenUsed="0"/>
-    <w:lsdException w:name="Medium Grid 1 Accent 4" w:semiHidden="0" w:uiPriority="67" w:unhideWhenUsed="0"/>
-    <w:lsdException w:name="Medium Grid 2 Accent 4" w:semiHidden="0" w:uiPriority="68" w:unhideWhenUsed="0"/>
-    <w:lsdException w:name="Medium Grid 3 Accent 4" w:semiHidden="0" w:uiPriority="69" w:unhideWhenUsed="0"/>
-    <w:lsdException w:name="Dark List Accent 4" w:semiHidden="0" w:uiPriority="70" w:unhideWhenUsed="0"/>
-    <w:lsdException w:name="Colorful Shading Accent 4" w:semiHidden="0" w:uiPriority="71" w:unhideWhenUsed="0"/>
-    <w:lsdException w:name="Colorful List Accent 4" w:semiHidden="0" w:uiPriority="72" w:unhideWhenUsed="0"/>
-    <w:lsdException w:name="Colorful Grid Accent 4" w:semiHidden="0" w:uiPriority="73" w:unhideWhenUsed="0"/>
-    <w:lsdException w:name="Light Shading Accent 5" w:semiHidden="0" w:uiPriority="60" w:unhideWhenUsed="0"/>
-    <w:lsdException w:name="Light List Accent 5" w:semiHidden="0" w:uiPriority="61" w:unhideWhenUsed="0"/>
-    <w:lsdException w:name="Light Grid Accent 5" w:semiHidden="0" w:uiPriority="62" w:unhideWhenUsed="0"/>
-    <w:lsdException w:name="Medium Shading 1 Accent 5" w:semiHidden="0" w:uiPriority="63" w:unhideWhenUsed="0"/>
-    <w:lsdException w:name="Medium Shading 2 Accent 5" w:semiHidden="0" w:uiPriority="64" w:unhideWhenUsed="0"/>
-    <w:lsdException w:name="Medium List 1 Accent 5" w:semiHidden="0" w:uiPriority="65" w:unhideWhenUsed="0"/>
-    <w:lsdException w:name="Medium List 2 Accent 5" w:semiHidden="0" w:uiPriority="66" w:unhideWhenUsed="0"/>
-    <w:lsdException w:name="Medium Grid 1 Accent 5" w:semiHidden="0" w:uiPriority="67" w:unhideWhenUsed="0"/>
-    <w:lsdException w:name="Medium Grid 2 Accent 5" w:semiHidden="0" w:uiPriority="68" w:unhideWhenUsed="0"/>
-    <w:lsdException w:name="Medium Grid 3 Accent 5" w:semiHidden="0" w:uiPriority="69" w:unhideWhenUsed="0"/>
-    <w:lsdException w:name="Dark List Accent 5" w:semiHidden="0" w:uiPriority="70" w:unhideWhenUsed="0"/>
-    <w:lsdException w:name="Colorful Shading Accent 5" w:semiHidden="0" w:uiPriority="71" w:unhideWhenUsed="0"/>
-    <w:lsdException w:name="Colorful List Accent 5" w:semiHidden="0" w:uiPriority="72" w:unhideWhenUsed="0"/>
-    <w:lsdException w:name="Colorful Grid Accent 5" w:semiHidden="0" w:uiPriority="73" w:unhideWhenUsed="0"/>
-    <w:lsdException w:name="Light Shading Accent 6" w:semiHidden="0" w:uiPriority="60" w:unhideWhenUsed="0"/>
-    <w:lsdException w:name="Light List Accent 6" w:semiHidden="0" w:uiPriority="61" w:unhideWhenUsed="0"/>
-    <w:lsdException w:name="Light Grid Accent 6" w:semiHidden="0" w:uiPriority="62" w:unhideWhenUsed="0"/>
-    <w:lsdException w:name="Medium Shading 1 Accent 6" w:semiHidden="0" w:uiPriority="63" w:unhideWhenUsed="0"/>
-    <w:lsdException w:name="Medium Shading 2 Accent 6" w:semiHidden="0" w:uiPriority="64" w:unhideWhenUsed="0"/>
-    <w:lsdException w:name="Medium List 1 Accent 6" w:semiHidden="0" w:uiPriority="65" w:unhideWhenUsed="0"/>
-    <w:lsdException w:name="Medium List 2 Accent 6" w:semiHidden="0" w:uiPriority="66" w:unhideWhenUsed="0"/>
-    <w:lsdException w:name="Medium Grid 1 Accent 6" w:semiHidden="0" w:uiPriority="67" w:unhideWhenUsed="0"/>
-    <w:lsdException w:name="Medium Grid 2 Accent 6" w:semiHidden="0" w:uiPriority="68" w:unhideWhenUsed="0"/>
-    <w:lsdException w:name="Medium Grid 3 Accent 6" w:semiHidden="0" w:uiPriority="69" w:unhideWhenUsed="0"/>
-    <w:lsdException w:name="Dark List Accent 6" w:semiHidden="0" w:uiPriority="70" w:unhideWhenUsed="0"/>
-    <w:lsdException w:name="Colorful Shading Accent 6" w:semiHidden="0" w:uiPriority="71" w:unhideWhenUsed="0"/>
-    <w:lsdException w:name="Colorful List Accent 6" w:semiHidden="0" w:uiPriority="72" w:unhideWhenUsed="0"/>
-    <w:lsdException w:name="Colorful Grid Accent 6" w:semiHidden="0" w:uiPriority="73" w:unhideWhenUsed="0"/>
-    <w:lsdException w:name="Subtle Emphasis" w:semiHidden="0" w:uiPriority="19" w:unhideWhenUsed="0" w:qFormat="1"/>
-    <w:lsdException w:name="Intense Emphasis" w:semiHidden="0" w:uiPriority="21" w:unhideWhenUsed="0" w:qFormat="1"/>
-    <w:lsdException w:name="Subtle Reference" w:semiHidden="0" w:uiPriority="31" w:unhideWhenUsed="0" w:qFormat="1"/>
-    <w:lsdException w:name="Intense Reference" w:semiHidden="0" w:uiPriority="32" w:unhideWhenUsed="0" w:qFormat="1"/>
-    <w:lsdException w:name="Book Title" w:semiHidden="0" w:uiPriority="33" w:unhideWhenUsed="0" w:qFormat="1"/>
-    <w:lsdException w:name="Bibliography" w:uiPriority="37"/>
-    <w:lsdException w:name="TOC Heading" w:uiPriority="39" w:qFormat="1"/>
-  </w:latentStyles>
-  <w:style w:type="paragraph" w:default="1" w:styleId="Normalny">
-    <w:name w:val="Normal"/>
-    <w:qFormat/>
-    <w:rsid w:val="00641D5E"/>
-    <w:rPr>
-      <w:rFonts w:ascii="Times New Roman" w:hAnsi="Times New Roman"/>
-    </w:rPr>
-  </w:style>
-  <w:style w:type="paragraph" w:styleId="Nagwek1">
-    <w:name w:val="heading 1"/>
-    <w:basedOn w:val="Normalny"/>
-    <w:next w:val="Normalny"/>
-    <w:link w:val="Nagwek1Znak"/>
-    <w:uiPriority w:val="9"/>
-    <w:qFormat/>
-    <w:rsid w:val="00125E93"/>
-    <w:pPr>
-      <w:keepNext/>
-      <w:keepLines/>
-      <w:numPr>
-        <w:numId w:val="26"/>
-      </w:numPr>
-      <w:spacing w:before="480" w:after="0"/>
-      <w:outlineLvl w:val="0"/>
-    </w:pPr>
-    <w:rPr>
-      <w:rFonts w:asciiTheme="majorHAnsi" w:eastAsiaTheme="majorEastAsia" w:hAnsiTheme="majorHAnsi" w:cstheme="majorBidi"/>
-      <w:bCs/>
-      <w:szCs w:val="28"/>
-    </w:rPr>
-  </w:style>
-  <w:style w:type="paragraph" w:styleId="Nagwek2">
-    <w:name w:val="heading 2"/>
-    <w:basedOn w:val="Normalny"/>
-    <w:next w:val="Normalny"/>
-    <w:link w:val="Nagwek2Znak"/>
-    <w:uiPriority w:val="9"/>
-    <w:unhideWhenUsed/>
-    <w:qFormat/>
-    <w:rsid w:val="00433B89"/>
-    <w:pPr>
-      <w:keepNext/>
-      <w:keepLines/>
-      <w:numPr>
-        <w:ilvl w:val="1"/>
-        <w:numId w:val="26"/>
-      </w:numPr>
-      <w:spacing w:before="200" w:after="0"/>
-      <w:ind w:left="1284"/>
-      <w:outlineLvl w:val="1"/>
-    </w:pPr>
-    <w:rPr>
-      <w:rFonts w:eastAsiaTheme="majorEastAsia" w:cstheme="majorBidi"/>
-      <w:bCs/>
-      <w:szCs w:val="26"/>
-    </w:rPr>
-  </w:style>
-  <w:style w:type="paragraph" w:styleId="Nagwek3">
-    <w:name w:val="heading 3"/>
-    <w:basedOn w:val="Normalny"/>
-    <w:next w:val="Normalny"/>
-    <w:link w:val="Nagwek3Znak"/>
-    <w:uiPriority w:val="9"/>
-    <w:semiHidden/>
-    <w:unhideWhenUsed/>
-    <w:qFormat/>
-    <w:rsid w:val="00433B89"/>
-    <w:pPr>
-      <w:keepNext/>
-      <w:keepLines/>
-      <w:numPr>
-        <w:ilvl w:val="2"/>
-        <w:numId w:val="26"/>
-      </w:numPr>
-      <w:spacing w:before="200" w:after="0"/>
-      <w:outlineLvl w:val="2"/>
-    </w:pPr>
-    <w:rPr>
-      <w:rFonts w:asciiTheme="majorHAnsi" w:eastAsiaTheme="majorEastAsia" w:hAnsiTheme="majorHAnsi" w:cstheme="majorBidi"/>
-      <w:b/>
-      <w:bCs/>
-      <w:color w:val="4F81BD" w:themeColor="accent1"/>
-    </w:rPr>
-  </w:style>
-  <w:style w:type="paragraph" w:styleId="Nagwek4">
-    <w:name w:val="heading 4"/>
-    <w:basedOn w:val="Normalny"/>
-    <w:next w:val="Normalny"/>
-    <w:link w:val="Nagwek4Znak"/>
-    <w:uiPriority w:val="9"/>
-    <w:semiHidden/>
-    <w:unhideWhenUsed/>
-    <w:qFormat/>
-    <w:rsid w:val="00433B89"/>
-    <w:pPr>
-      <w:keepNext/>
-      <w:keepLines/>
-      <w:numPr>
-        <w:ilvl w:val="3"/>
-        <w:numId w:val="26"/>
-      </w:numPr>
-      <w:spacing w:before="200" w:after="0"/>
-      <w:outlineLvl w:val="3"/>
-    </w:pPr>
-    <w:rPr>
-      <w:rFonts w:asciiTheme="majorHAnsi" w:eastAsiaTheme="majorEastAsia" w:hAnsiTheme="majorHAnsi" w:cstheme="majorBidi"/>
-      <w:b/>
-      <w:bCs/>
-      <w:i/>
-      <w:iCs/>
-      <w:color w:val="4F81BD" w:themeColor="accent1"/>
-    </w:rPr>
-  </w:style>
-  <w:style w:type="paragraph" w:styleId="Nagwek5">
-    <w:name w:val="heading 5"/>
-    <w:basedOn w:val="Normalny"/>
-    <w:next w:val="Normalny"/>
-    <w:link w:val="Nagwek5Znak"/>
-    <w:uiPriority w:val="9"/>
-    <w:semiHidden/>
-    <w:unhideWhenUsed/>
-    <w:qFormat/>
-    <w:rsid w:val="00433B89"/>
-    <w:pPr>
-      <w:keepNext/>
-      <w:keepLines/>
-      <w:numPr>
-        <w:ilvl w:val="4"/>
-        <w:numId w:val="26"/>
-      </w:numPr>
-      <w:spacing w:before="200" w:after="0"/>
-      <w:outlineLvl w:val="4"/>
-    </w:pPr>
-    <w:rPr>
-      <w:rFonts w:asciiTheme="majorHAnsi" w:eastAsiaTheme="majorEastAsia" w:hAnsiTheme="majorHAnsi" w:cstheme="majorBidi"/>
-      <w:color w:val="243F60" w:themeColor="accent1" w:themeShade="7F"/>
-    </w:rPr>
-  </w:style>
-  <w:style w:type="paragraph" w:styleId="Nagwek6">
-    <w:name w:val="heading 6"/>
-    <w:basedOn w:val="Normalny"/>
-    <w:next w:val="Normalny"/>
-    <w:link w:val="Nagwek6Znak"/>
-    <w:uiPriority w:val="9"/>
-    <w:semiHidden/>
-    <w:unhideWhenUsed/>
-    <w:qFormat/>
-    <w:rsid w:val="00433B89"/>
-    <w:pPr>
-      <w:keepNext/>
-      <w:keepLines/>
-      <w:numPr>
-        <w:ilvl w:val="5"/>
-        <w:numId w:val="26"/>
-      </w:numPr>
-      <w:spacing w:before="200" w:after="0"/>
-      <w:outlineLvl w:val="5"/>
-    </w:pPr>
-    <w:rPr>
-      <w:rFonts w:asciiTheme="majorHAnsi" w:eastAsiaTheme="majorEastAsia" w:hAnsiTheme="majorHAnsi" w:cstheme="majorBidi"/>
-      <w:i/>
-      <w:iCs/>
-      <w:color w:val="243F60" w:themeColor="accent1" w:themeShade="7F"/>
-    </w:rPr>
-  </w:style>
-  <w:style w:type="paragraph" w:styleId="Nagwek7">
-    <w:name w:val="heading 7"/>
-    <w:basedOn w:val="Normalny"/>
-    <w:next w:val="Normalny"/>
-    <w:link w:val="Nagwek7Znak"/>
-    <w:uiPriority w:val="9"/>
-    <w:semiHidden/>
-    <w:unhideWhenUsed/>
-    <w:qFormat/>
-    <w:rsid w:val="00433B89"/>
-    <w:pPr>
-      <w:keepNext/>
-      <w:keepLines/>
-      <w:numPr>
-        <w:ilvl w:val="6"/>
-        <w:numId w:val="26"/>
-      </w:numPr>
-      <w:spacing w:before="200" w:after="0"/>
-      <w:outlineLvl w:val="6"/>
-    </w:pPr>
-    <w:rPr>
-      <w:rFonts w:asciiTheme="majorHAnsi" w:eastAsiaTheme="majorEastAsia" w:hAnsiTheme="majorHAnsi" w:cstheme="majorBidi"/>
-      <w:i/>
-      <w:iCs/>
-      <w:color w:val="404040" w:themeColor="text1" w:themeTint="BF"/>
-    </w:rPr>
-  </w:style>
-  <w:style w:type="paragraph" w:styleId="Nagwek8">
-    <w:name w:val="heading 8"/>
-    <w:basedOn w:val="Normalny"/>
-    <w:next w:val="Normalny"/>
-    <w:link w:val="Nagwek8Znak"/>
-    <w:uiPriority w:val="9"/>
-    <w:semiHidden/>
-    <w:unhideWhenUsed/>
-    <w:qFormat/>
-    <w:rsid w:val="00433B89"/>
-    <w:pPr>
-      <w:keepNext/>
-      <w:keepLines/>
-      <w:numPr>
-        <w:ilvl w:val="7"/>
-        <w:numId w:val="26"/>
-      </w:numPr>
-      <w:spacing w:before="200" w:after="0"/>
-      <w:outlineLvl w:val="7"/>
-    </w:pPr>
-    <w:rPr>
-      <w:rFonts w:asciiTheme="majorHAnsi" w:eastAsiaTheme="majorEastAsia" w:hAnsiTheme="majorHAnsi" w:cstheme="majorBidi"/>
-      <w:color w:val="404040" w:themeColor="text1" w:themeTint="BF"/>
-      <w:sz w:val="20"/>
-      <w:szCs w:val="20"/>
-    </w:rPr>
-  </w:style>
-  <w:style w:type="paragraph" w:styleId="Nagwek9">
-    <w:name w:val="heading 9"/>
-    <w:basedOn w:val="Normalny"/>
-    <w:next w:val="Normalny"/>
-    <w:link w:val="Nagwek9Znak"/>
-    <w:uiPriority w:val="9"/>
-    <w:semiHidden/>
-    <w:unhideWhenUsed/>
-    <w:qFormat/>
-    <w:rsid w:val="00433B89"/>
-    <w:pPr>
-      <w:keepNext/>
-      <w:keepLines/>
-      <w:numPr>
-        <w:ilvl w:val="8"/>
-        <w:numId w:val="26"/>
-      </w:numPr>
-      <w:spacing w:before="200" w:after="0"/>
-      <w:outlineLvl w:val="8"/>
-    </w:pPr>
-    <w:rPr>
-      <w:rFonts w:asciiTheme="majorHAnsi" w:eastAsiaTheme="majorEastAsia" w:hAnsiTheme="majorHAnsi" w:cstheme="majorBidi"/>
-      <w:i/>
-      <w:iCs/>
-      <w:color w:val="404040" w:themeColor="text1" w:themeTint="BF"/>
-      <w:sz w:val="20"/>
-      <w:szCs w:val="20"/>
-    </w:rPr>
-  </w:style>
-  <w:style w:type="character" w:default="1" w:styleId="Domylnaczcionkaakapitu">
-    <w:name w:val="Default Paragraph Font"/>
-    <w:uiPriority w:val="1"/>
-    <w:semiHidden/>
-    <w:unhideWhenUsed/>
-  </w:style>
-  <w:style w:type="table" w:default="1" w:styleId="Standardowy">
-    <w:name w:val="Normal Table"/>
-    <w:uiPriority w:val="99"/>
-    <w:semiHidden/>
-    <w:unhideWhenUsed/>
-    <w:tblPr>
-      <w:tblInd w:w="0" w:type="dxa"/>
-      <w:tblCellMar>
-        <w:top w:w="0" w:type="dxa"/>
-        <w:left w:w="108" w:type="dxa"/>
-        <w:bottom w:w="0" w:type="dxa"/>
-        <w:right w:w="108" w:type="dxa"/>
-      </w:tblCellMar>
-    </w:tblPr>
-  </w:style>
-  <w:style w:type="numbering" w:default="1" w:styleId="Bezlisty">
-    <w:name w:val="No List"/>
-    <w:uiPriority w:val="99"/>
-    <w:semiHidden/>
-    <w:unhideWhenUsed/>
-  </w:style>
-  <w:style w:type="table" w:styleId="Tabela-Siatka">
-    <w:name w:val="Table Grid"/>
-    <w:basedOn w:val="Standardowy"/>
-    <w:uiPriority w:val="59"/>
-    <w:rsid w:val="00276FD0"/>
-    <w:pPr>
-      <w:spacing w:after="0" w:line="240" w:lineRule="auto"/>
-    </w:pPr>
-    <w:tblPr>
-      <w:tblInd w:w="0" w:type="dxa"/>
-      <w:tblBorders>
-        <w:top w:val="single" w:sz="4" w:space="0" w:color="auto"/>
-        <w:left w:val="single" w:sz="4" w:space="0" w:color="auto"/>
-        <w:bottom w:val="single" w:sz="4" w:space="0" w:color="auto"/>
-        <w:right w:val="single" w:sz="4" w:space="0" w:color="auto"/>
-        <w:insideH w:val="single" w:sz="4" w:space="0" w:color="auto"/>
-        <w:insideV w:val="single" w:sz="4" w:space="0" w:color="auto"/>
-      </w:tblBorders>
-      <w:tblCellMar>
-        <w:top w:w="0" w:type="dxa"/>
-        <w:left w:w="108" w:type="dxa"/>
-        <w:bottom w:w="0" w:type="dxa"/>
-        <w:right w:w="108" w:type="dxa"/>
-      </w:tblCellMar>
-    </w:tblPr>
-  </w:style>
-  <w:style w:type="paragraph" w:styleId="Akapitzlist">
-    <w:name w:val="List Paragraph"/>
-    <w:basedOn w:val="Normalny"/>
-    <w:uiPriority w:val="34"/>
-    <w:qFormat/>
-    <w:rsid w:val="008C560F"/>
-    <w:pPr>
-      <w:ind w:left="720"/>
-      <w:contextualSpacing/>
-    </w:pPr>
-  </w:style>
-  <w:style w:type="character" w:customStyle="1" w:styleId="Nagwek1Znak">
-    <w:name w:val="Nagłówek 1 Znak"/>
-    <w:basedOn w:val="Domylnaczcionkaakapitu"/>
-    <w:link w:val="Nagwek1"/>
-    <w:uiPriority w:val="9"/>
-    <w:rsid w:val="00125E93"/>
-    <w:rPr>
-      <w:rFonts w:asciiTheme="majorHAnsi" w:eastAsiaTheme="majorEastAsia" w:hAnsiTheme="majorHAnsi" w:cstheme="majorBidi"/>
-      <w:bCs/>
-      <w:szCs w:val="28"/>
-    </w:rPr>
-  </w:style>
-  <w:style w:type="character" w:customStyle="1" w:styleId="Nagwek2Znak">
-    <w:name w:val="Nagłówek 2 Znak"/>
-    <w:basedOn w:val="Domylnaczcionkaakapitu"/>
-    <w:link w:val="Nagwek2"/>
-    <w:uiPriority w:val="9"/>
-    <w:rsid w:val="00433B89"/>
-    <w:rPr>
-      <w:rFonts w:ascii="Times New Roman" w:eastAsiaTheme="majorEastAsia" w:hAnsi="Times New Roman" w:cstheme="majorBidi"/>
-      <w:bCs/>
-      <w:szCs w:val="26"/>
-    </w:rPr>
-  </w:style>
-  <w:style w:type="character" w:styleId="Hipercze">
-    <w:name w:val="Hyperlink"/>
-    <w:basedOn w:val="Domylnaczcionkaakapitu"/>
-    <w:uiPriority w:val="99"/>
-    <w:semiHidden/>
-    <w:unhideWhenUsed/>
-    <w:rsid w:val="00790CD9"/>
-    <w:rPr>
-      <w:color w:val="0000FF" w:themeColor="hyperlink"/>
-      <w:u w:val="single"/>
-    </w:rPr>
-  </w:style>
-  <w:style w:type="paragraph" w:styleId="Spistreci1">
-    <w:name w:val="toc 1"/>
-    <w:basedOn w:val="Normalny"/>
-    <w:next w:val="Normalny"/>
-    <w:autoRedefine/>
-    <w:uiPriority w:val="39"/>
-    <w:semiHidden/>
-    <w:unhideWhenUsed/>
-    <w:rsid w:val="00790CD9"/>
-    <w:pPr>
-      <w:spacing w:after="100"/>
-    </w:pPr>
-  </w:style>
-  <w:style w:type="paragraph" w:styleId="Spistreci2">
-    <w:name w:val="toc 2"/>
-    <w:basedOn w:val="Normalny"/>
-    <w:next w:val="Normalny"/>
-    <w:autoRedefine/>
-    <w:uiPriority w:val="39"/>
-    <w:semiHidden/>
-    <w:unhideWhenUsed/>
-    <w:rsid w:val="00790CD9"/>
-    <w:pPr>
-      <w:spacing w:after="100"/>
-      <w:ind w:left="220"/>
-    </w:pPr>
-  </w:style>
-  <w:style w:type="paragraph" w:styleId="Nagwekspisutreci">
-    <w:name w:val="TOC Heading"/>
-    <w:basedOn w:val="Nagwek1"/>
-    <w:next w:val="Normalny"/>
-    <w:uiPriority w:val="39"/>
-    <w:semiHidden/>
-    <w:unhideWhenUsed/>
-    <w:qFormat/>
-    <w:rsid w:val="00790CD9"/>
-    <w:pPr>
-      <w:outlineLvl w:val="9"/>
-    </w:pPr>
-    <w:rPr>
-      <w:b/>
-      <w:color w:val="365F91" w:themeColor="accent1" w:themeShade="BF"/>
-      <w:sz w:val="28"/>
-      <w:lang w:eastAsia="pl-PL"/>
-    </w:rPr>
-  </w:style>
-  <w:style w:type="paragraph" w:styleId="Tekstdymka">
-    <w:name w:val="Balloon Text"/>
-    <w:basedOn w:val="Normalny"/>
-    <w:link w:val="TekstdymkaZnak"/>
-    <w:uiPriority w:val="99"/>
-    <w:semiHidden/>
-    <w:unhideWhenUsed/>
-    <w:rsid w:val="00790CD9"/>
-    <w:pPr>
-      <w:spacing w:after="0" w:line="240" w:lineRule="auto"/>
-    </w:pPr>
-    <w:rPr>
-      <w:rFonts w:ascii="Tahoma" w:hAnsi="Tahoma" w:cs="Tahoma"/>
-      <w:sz w:val="16"/>
-      <w:szCs w:val="16"/>
-    </w:rPr>
-  </w:style>
-  <w:style w:type="character" w:customStyle="1" w:styleId="TekstdymkaZnak">
-    <w:name w:val="Tekst dymka Znak"/>
-    <w:basedOn w:val="Domylnaczcionkaakapitu"/>
-    <w:link w:val="Tekstdymka"/>
-    <w:uiPriority w:val="99"/>
-    <w:semiHidden/>
-    <w:rsid w:val="00790CD9"/>
-    <w:rPr>
-      <w:rFonts w:ascii="Tahoma" w:hAnsi="Tahoma" w:cs="Tahoma"/>
-      <w:sz w:val="16"/>
-      <w:szCs w:val="16"/>
-    </w:rPr>
-  </w:style>
-  <w:style w:type="character" w:customStyle="1" w:styleId="Nagwek3Znak">
-    <w:name w:val="Nagłówek 3 Znak"/>
-    <w:basedOn w:val="Domylnaczcionkaakapitu"/>
-    <w:link w:val="Nagwek3"/>
-    <w:uiPriority w:val="9"/>
-    <w:semiHidden/>
-    <w:rsid w:val="00433B89"/>
-    <w:rPr>
-      <w:rFonts w:asciiTheme="majorHAnsi" w:eastAsiaTheme="majorEastAsia" w:hAnsiTheme="majorHAnsi" w:cstheme="majorBidi"/>
-      <w:b/>
-      <w:bCs/>
-      <w:color w:val="4F81BD" w:themeColor="accent1"/>
-    </w:rPr>
-  </w:style>
-  <w:style w:type="character" w:customStyle="1" w:styleId="Nagwek4Znak">
-    <w:name w:val="Nagłówek 4 Znak"/>
-    <w:basedOn w:val="Domylnaczcionkaakapitu"/>
-    <w:link w:val="Nagwek4"/>
-    <w:uiPriority w:val="9"/>
-    <w:semiHidden/>
-    <w:rsid w:val="00433B89"/>
-    <w:rPr>
-      <w:rFonts w:asciiTheme="majorHAnsi" w:eastAsiaTheme="majorEastAsia" w:hAnsiTheme="majorHAnsi" w:cstheme="majorBidi"/>
-      <w:b/>
-      <w:bCs/>
-      <w:i/>
-      <w:iCs/>
-      <w:color w:val="4F81BD" w:themeColor="accent1"/>
-    </w:rPr>
-  </w:style>
-  <w:style w:type="character" w:customStyle="1" w:styleId="Nagwek5Znak">
-    <w:name w:val="Nagłówek 5 Znak"/>
-    <w:basedOn w:val="Domylnaczcionkaakapitu"/>
-    <w:link w:val="Nagwek5"/>
-    <w:uiPriority w:val="9"/>
-    <w:semiHidden/>
-    <w:rsid w:val="00433B89"/>
-    <w:rPr>
-      <w:rFonts w:asciiTheme="majorHAnsi" w:eastAsiaTheme="majorEastAsia" w:hAnsiTheme="majorHAnsi" w:cstheme="majorBidi"/>
-      <w:color w:val="243F60" w:themeColor="accent1" w:themeShade="7F"/>
-    </w:rPr>
-  </w:style>
-  <w:style w:type="character" w:customStyle="1" w:styleId="Nagwek6Znak">
-    <w:name w:val="Nagłówek 6 Znak"/>
-    <w:basedOn w:val="Domylnaczcionkaakapitu"/>
-    <w:link w:val="Nagwek6"/>
-    <w:uiPriority w:val="9"/>
-    <w:semiHidden/>
-    <w:rsid w:val="00433B89"/>
-    <w:rPr>
-      <w:rFonts w:asciiTheme="majorHAnsi" w:eastAsiaTheme="majorEastAsia" w:hAnsiTheme="majorHAnsi" w:cstheme="majorBidi"/>
-      <w:i/>
-      <w:iCs/>
-      <w:color w:val="243F60" w:themeColor="accent1" w:themeShade="7F"/>
-    </w:rPr>
-  </w:style>
-  <w:style w:type="character" w:customStyle="1" w:styleId="Nagwek7Znak">
-    <w:name w:val="Nagłówek 7 Znak"/>
-    <w:basedOn w:val="Domylnaczcionkaakapitu"/>
-    <w:link w:val="Nagwek7"/>
-    <w:uiPriority w:val="9"/>
-    <w:semiHidden/>
-    <w:rsid w:val="00433B89"/>
-    <w:rPr>
-      <w:rFonts w:asciiTheme="majorHAnsi" w:eastAsiaTheme="majorEastAsia" w:hAnsiTheme="majorHAnsi" w:cstheme="majorBidi"/>
-      <w:i/>
-      <w:iCs/>
-      <w:color w:val="404040" w:themeColor="text1" w:themeTint="BF"/>
-    </w:rPr>
-  </w:style>
-  <w:style w:type="character" w:customStyle="1" w:styleId="Nagwek8Znak">
-    <w:name w:val="Nagłówek 8 Znak"/>
-    <w:basedOn w:val="Domylnaczcionkaakapitu"/>
-    <w:link w:val="Nagwek8"/>
-    <w:uiPriority w:val="9"/>
-    <w:semiHidden/>
-    <w:rsid w:val="00433B89"/>
-    <w:rPr>
-      <w:rFonts w:asciiTheme="majorHAnsi" w:eastAsiaTheme="majorEastAsia" w:hAnsiTheme="majorHAnsi" w:cstheme="majorBidi"/>
-      <w:color w:val="404040" w:themeColor="text1" w:themeTint="BF"/>
-      <w:sz w:val="20"/>
-      <w:szCs w:val="20"/>
-    </w:rPr>
-  </w:style>
-  <w:style w:type="character" w:customStyle="1" w:styleId="Nagwek9Znak">
-    <w:name w:val="Nagłówek 9 Znak"/>
-    <w:basedOn w:val="Domylnaczcionkaakapitu"/>
-    <w:link w:val="Nagwek9"/>
-    <w:uiPriority w:val="9"/>
-    <w:semiHidden/>
-    <w:rsid w:val="00433B89"/>
-    <w:rPr>
-      <w:rFonts w:asciiTheme="majorHAnsi" w:eastAsiaTheme="majorEastAsia" w:hAnsiTheme="majorHAnsi" w:cstheme="majorBidi"/>
-      <w:i/>
-      <w:iCs/>
-      <w:color w:val="404040" w:themeColor="text1" w:themeTint="BF"/>
-      <w:sz w:val="20"/>
-      <w:szCs w:val="20"/>
-    </w:rPr>
-  </w:style>
-</w:styles>
-</file>
-
-<file path=word/stylesWithEffects.xml><?xml version="1.0" encoding="utf-8"?>
-<w:styles xmlns:wpc="http://schemas.microsoft.com/office/word/2010/wordprocessingCanvas" xmlns:mc="http://schemas.openxmlformats.org/markup-compatibility/2006" xmlns:o="urn:schemas-microsoft-com:office:office" xmlns:r="http://schemas.openxmlformats.org/officeDocument/2006/relationships" xmlns:m="http://schemas.openxmlformats.org/officeDocument/2006/math" xmlns:v="urn:schemas-microsoft-com:vml" xmlns:wp14="http://schemas.microsoft.com/office/word/2010/wordprocessingDrawing" xmlns:wp="http://schemas.openxmlformats.org/drawingml/2006/wordprocessingDrawing" xmlns:w10="urn:schemas-microsoft-com:office:word" xmlns:w="http://schemas.openxmlformats.org/wordprocessingml/2006/main" xmlns:w14="http://schemas.microsoft.com/office/word/2010/wordml" xmlns:wpg="http://schemas.microsoft.com/office/word/2010/wordprocessingGroup" xmlns:wpi="http://schemas.microsoft.com/office/word/2010/wordprocessingInk" xmlns:wne="http://schemas.microsoft.com/office/word/2006/wordml" xmlns:wps="http://schemas.microsoft.com/office/word/2010/wordprocessingShape" mc:Ignorable="w14 wp14">
-  <w:docDefaults>
-    <w:rPrDefault>
-      <w:rPr>
-        <w:rFonts w:asciiTheme="minorHAnsi" w:eastAsiaTheme="minorHAnsi" w:hAnsiTheme="minorHAnsi" w:cstheme="minorBidi"/>
-        <w:sz w:val="22"/>
-        <w:szCs w:val="22"/>
-        <w:lang w:val="pl-PL" w:eastAsia="en-US" w:bidi="ar-SA"/>
-      </w:rPr>
-    </w:rPrDefault>
-    <w:pPrDefault>
-      <w:pPr>
-        <w:spacing w:after="200" w:line="276" w:lineRule="auto"/>
-      </w:pPr>
-    </w:pPrDefault>
-  </w:docDefaults>
-  <w:latentStyles w:defLockedState="0" w:defUIPriority="99" w:defSemiHidden="1" w:defUnhideWhenUsed="1" w:defQFormat="0" w:count="267">
-    <w:lsdException w:name="Normal" w:semiHidden="0" w:uiPriority="0" w:unhideWhenUsed="0" w:qFormat="1"/>
-    <w:lsdException w:name="heading 1" w:semiHidden="0" w:uiPriority="9" w:unhideWhenUsed="0" w:qFormat="1"/>
-    <w:lsdException w:name="heading 2" w:uiPriority="9" w:qFormat="1"/>
-    <w:lsdException w:name="heading 3" w:uiPriority="9" w:qFormat="1"/>
-    <w:lsdException w:name="heading 4" w:uiPriority="9" w:qFormat="1"/>
-    <w:lsdException w:name="heading 5" w:uiPriority="9" w:qFormat="1"/>
-    <w:lsdException w:name="heading 6" w:uiPriority="9" w:qFormat="1"/>
-    <w:lsdException w:name="heading 7" w:uiPriority="9" w:qFormat="1"/>
-    <w:lsdException w:name="heading 8" w:uiPriority="9" w:qFormat="1"/>
-    <w:lsdException w:name="heading 9" w:uiPriority="9" w:qFormat="1"/>
-    <w:lsdException w:name="toc 1" w:uiPriority="39"/>
-    <w:lsdException w:name="toc 2" w:uiPriority="39"/>
-    <w:lsdException w:name="toc 3" w:uiPriority="39"/>
-    <w:lsdException w:name="toc 4" w:uiPriority="39"/>
-    <w:lsdException w:name="toc 5" w:uiPriority="39"/>
-    <w:lsdException w:name="toc 6" w:uiPriority="39"/>
-    <w:lsdException w:name="toc 7" w:uiPriority="39"/>
-    <w:lsdException w:name="toc 8" w:uiPriority="39"/>
-    <w:lsdException w:name="toc 9" w:uiPriority="39"/>
-    <w:lsdException w:name="caption" w:uiPriority="35" w:qFormat="1"/>
-    <w:lsdException w:name="Title" w:semiHidden="0" w:uiPriority="10" w:unhideWhenUsed="0" w:qFormat="1"/>
-    <w:lsdException w:name="Default Paragraph Font" w:uiPriority="1"/>
-    <w:lsdException w:name="Subtitle" w:semiHidden="0" w:uiPriority="11" w:unhideWhenUsed="0" w:qFormat="1"/>
-    <w:lsdException w:name="Strong" w:semiHidden="0" w:uiPriority="22" w:unhideWhenUsed="0" w:qFormat="1"/>
-    <w:lsdException w:name="Emphasis" w:semiHidden="0" w:uiPriority="20" w:unhideWhenUsed="0" w:qFormat="1"/>
-    <w:lsdException w:name="Table Grid" w:semiHidden="0" w:uiPriority="59" w:unhideWhenUsed="0"/>
-    <w:lsdException w:name="Placeholder Text" w:unhideWhenUsed="0"/>
-    <w:lsdException w:name="No Spacing" w:semiHidden="0" w:uiPriority="1" w:unhideWhenUsed="0" w:qFormat="1"/>
-    <w:lsdException w:name="Light Shading" w:semiHidden="0" w:uiPriority="60" w:unhideWhenUsed="0"/>
-    <w:lsdException w:name="Light List" w:semiHidden="0" w:uiPriority="61" w:unhideWhenUsed="0"/>
-    <w:lsdException w:name="Light Grid" w:semiHidden="0" w:uiPriority="62" w:unhideWhenUsed="0"/>
-    <w:lsdException w:name="Medium Shading 1" w:semiHidden="0" w:uiPriority="63" w:unhideWhenUsed="0"/>
-    <w:lsdException w:name="Medium Shading 2" w:semiHidden="0" w:uiPriority="64" w:unhideWhenUsed="0"/>
-    <w:lsdException w:name="Medium List 1" w:semiHidden="0" w:uiPriority="65" w:unhideWhenUsed="0"/>
-    <w:lsdException w:name="Medium List 2" w:semiHidden="0" w:uiPriority="66" w:unhideWhenUsed="0"/>
-    <w:lsdException w:name="Medium Grid 1" w:semiHidden="0" w:uiPriority="67" w:unhideWhenUsed="0"/>
-    <w:lsdException w:name="Medium Grid 2" w:semiHidden="0" w:uiPriority="68" w:unhideWhenUsed="0"/>
-    <w:lsdException w:name="Medium Grid 3" w:semiHidden="0" w:uiPriority="69" w:unhideWhenUsed="0"/>
-    <w:lsdException w:name="Dark List" w:semiHidden="0" w:uiPriority="70" w:unhideWhenUsed="0"/>
-    <w:lsdException w:name="Colorful Shading" w:semiHidden="0" w:uiPriority="71" w:unhideWhenUsed="0"/>
-    <w:lsdException w:name="Colorful List" w:semiHidden="0" w:uiPriority="72" w:unhideWhenUsed="0"/>
-    <w:lsdException w:name="Colorful Grid" w:semiHidden="0" w:uiPriority="73" w:unhideWhenUsed="0"/>
-    <w:lsdException w:name="Light Shading Accent 1" w:semiHidden="0" w:uiPriority="60" w:unhideWhenUsed="0"/>
-    <w:lsdException w:name="Light List Accent 1" w:semiHidden="0" w:uiPriority="61" w:unhideWhenUsed="0"/>
-    <w:lsdException w:name="Light Grid Accent 1" w:semiHidden="0" w:uiPriority="62" w:unhideWhenUsed="0"/>
-    <w:lsdException w:name="Medium Shading 1 Accent 1" w:semiHidden="0" w:uiPriority="63" w:unhideWhenUsed="0"/>
-    <w:lsdException w:name="Medium Shading 2 Accent 1" w:semiHidden="0" w:uiPriority="64" w:unhideWhenUsed="0"/>
-    <w:lsdException w:name="Medium List 1 Accent 1" w:semiHidden="0" w:uiPriority="65" w:unhideWhenUsed="0"/>
-    <w:lsdException w:name="Revision" w:unhideWhenUsed="0"/>
-    <w:lsdException w:name="List Paragraph" w:semiHidden="0" w:uiPriority="34" w:unhideWhenUsed="0" w:qFormat="1"/>
-    <w:lsdException w:name="Quote" w:semiHidden="0" w:uiPriority="29" w:unhideWhenUsed="0" w:qFormat="1"/>
-    <w:lsdException w:name="Intense Quote" w:semiHidden="0" w:uiPriority="30" w:unhideWhenUsed="0" w:qFormat="1"/>
-    <w:lsdException w:name="Medium List 2 Accent 1" w:semiHidden="0" w:uiPriority="66" w:unhideWhenUsed="0"/>
-    <w:lsdException w:name="Medium Grid 1 Accent 1" w:semiHidden="0" w:uiPriority="67" w:unhideWhenUsed="0"/>
-    <w:lsdException w:name="Medium Grid 2 Accent 1" w:semiHidden="0" w:uiPriority="68" w:unhideWhenUsed="0"/>
-    <w:lsdException w:name="Medium Grid 3 Accent 1" w:semiHidden="0" w:uiPriority="69" w:unhideWhenUsed="0"/>
-    <w:lsdException w:name="Dark List Accent 1" w:semiHidden="0" w:uiPriority="70" w:unhideWhenUsed="0"/>
-    <w:lsdException w:name="Colorful Shading Accent 1" w:semiHidden="0" w:uiPriority="71" w:unhideWhenUsed="0"/>
-    <w:lsdException w:name="Colorful List Accent 1" w:semiHidden="0" w:uiPriority="72" w:unhideWhenUsed="0"/>
-    <w:lsdException w:name="Colorful Grid Accent 1" w:semiHidden="0" w:uiPriority="73" w:unhideWhenUsed="0"/>
-    <w:lsdException w:name="Light Shading Accent 2" w:semiHidden="0" w:uiPriority="60" w:unhideWhenUsed="0"/>
-    <w:lsdException w:name="Light List Accent 2" w:semiHidden="0" w:uiPriority="61" w:unhideWhenUsed="0"/>
-    <w:lsdException w:name="Light Grid Accent 2" w:semiHidden="0" w:uiPriority="62" w:unhideWhenUsed="0"/>
-    <w:lsdException w:name="Medium Shading 1 Accent 2" w:semiHidden="0" w:uiPriority="63" w:unhideWhenUsed="0"/>
-    <w:lsdException w:name="Medium Shading 2 Accent 2" w:semiHidden="0" w:uiPriority="64" w:unhideWhenUsed="0"/>
-    <w:lsdException w:name="Medium List 1 Accent 2" w:semiHidden="0" w:uiPriority="65" w:unhideWhenUsed="0"/>
-    <w:lsdException w:name="Medium List 2 Accent 2" w:semiHidden="0" w:uiPriority="66" w:unhideWhenUsed="0"/>
-    <w:lsdException w:name="Medium Grid 1 Accent 2" w:semiHidden="0" w:uiPriority="67" w:unhideWhenUsed="0"/>
-    <w:lsdException w:name="Medium Grid 2 Accent 2" w:semiHidden="0" w:uiPriority="68" w:unhideWhenUsed="0"/>
-    <w:lsdException w:name="Medium Grid 3 Accent 2" w:semiHidden="0" w:uiPriority="69" w:unhideWhenUsed="0"/>
-    <w:lsdException w:name="Dark List Accent 2" w:semiHidden="0" w:uiPriority="70" w:unhideWhenUsed="0"/>
-    <w:lsdException w:name="Colorful Shading Accent 2" w:semiHidden="0" w:uiPriority="71" w:unhideWhenUsed="0"/>
-    <w:lsdException w:name="Colorful List Accent 2" w:semiHidden="0" w:uiPriority="72" w:unhideWhenUsed="0"/>
-    <w:lsdException w:name="Colorful Grid Accent 2" w:semiHidden="0" w:uiPriority="73" w:unhideWhenUsed="0"/>
-    <w:lsdException w:name="Light Shading Accent 3" w:semiHidden="0" w:uiPriority="60" w:unhideWhenUsed="0"/>
-    <w:lsdException w:name="Light List Accent 3" w:semiHidden="0" w:uiPriority="61" w:unhideWhenUsed="0"/>
-    <w:lsdException w:name="Light Grid Accent 3" w:semiHidden="0" w:uiPriority="62" w:unhideWhenUsed="0"/>
-    <w:lsdException w:name="Medium Shading 1 Accent 3" w:semiHidden="0" w:uiPriority="63" w:unhideWhenUsed="0"/>
-    <w:lsdException w:name="Medium Shading 2 Accent 3" w:semiHidden="0" w:uiPriority="64" w:unhideWhenUsed="0"/>
-    <w:lsdException w:name="Medium List 1 Accent 3" w:semiHidden="0" w:uiPriority="65" w:unhideWhenUsed="0"/>
-    <w:lsdException w:name="Medium List 2 Accent 3" w:semiHidden="0" w:uiPriority="66" w:unhideWhenUsed="0"/>
-    <w:lsdException w:name="Medium Grid 1 Accent 3" w:semiHidden="0" w:uiPriority="67" w:unhideWhenUsed="0"/>
-    <w:lsdException w:name="Medium Grid 2 Accent 3" w:semiHidden="0" w:uiPriority="68" w:unhideWhenUsed="0"/>
-    <w:lsdException w:name="Medium Grid 3 Accent 3" w:semiHidden="0" w:uiPriority="69" w:unhideWhenUsed="0"/>
-    <w:lsdException w:name="Dark List Accent 3" w:semiHidden="0" w:uiPriority="70" w:unhideWhenUsed="0"/>
-    <w:lsdException w:name="Colorful Shading Accent 3" w:semiHidden="0" w:uiPriority="71" w:unhideWhenUsed="0"/>
-    <w:lsdException w:name="Colorful List Accent 3" w:semiHidden="0" w:uiPriority="72" w:unhideWhenUsed="0"/>
-    <w:lsdException w:name="Colorful Grid Accent 3" w:semiHidden="0" w:uiPriority="73" w:unhideWhenUsed="0"/>
-    <w:lsdException w:name="Light Shading Accent 4" w:semiHidden="0" w:uiPriority="60" w:unhideWhenUsed="0"/>
-    <w:lsdException w:name="Light List Accent 4" w:semiHidden="0" w:uiPriority="61" w:unhideWhenUsed="0"/>
-    <w:lsdException w:name="Light Grid Accent 4" w:semiHidden="0" w:uiPriority="62" w:unhideWhenUsed="0"/>
-    <w:lsdException w:name="Medium Shading 1 Accent 4" w:semiHidden="0" w:uiPriority="63" w:unhideWhenUsed="0"/>
-    <w:lsdException w:name="Medium Shading 2 Accent 4" w:semiHidden="0" w:uiPriority="64" w:unhideWhenUsed="0"/>
-    <w:lsdException w:name="Medium List 1 Accent 4" w:semiHidden="0" w:uiPriority="65" w:unhideWhenUsed="0"/>
-    <w:lsdException w:name="Medium List 2 Accent 4" w:semiHidden="0" w:uiPriority="66" w:unhideWhenUsed="0"/>
-    <w:lsdException w:name="Medium Grid 1 Accent 4" w:semiHidden="0" w:uiPriority="67" w:unhideWhenUsed="0"/>
-    <w:lsdException w:name="Medium Grid 2 Accent 4" w:semiHidden="0" w:uiPriority="68" w:unhideWhenUsed="0"/>
-    <w:lsdException w:name="Medium Grid 3 Accent 4" w:semiHidden="0" w:uiPriority="69" w:unhideWhenUsed="0"/>
-    <w:lsdException w:name="Dark List Accent 4" w:semiHidden="0" w:uiPriority="70" w:unhideWhenUsed="0"/>
-    <w:lsdException w:name="Colorful Shading Accent 4" w:semiHidden="0" w:uiPriority="71" w:unhideWhenUsed="0"/>
-    <w:lsdException w:name="Colorful List Accent 4" w:semiHidden="0" w:uiPriority="72" w:unhideWhenUsed="0"/>
-    <w:lsdException w:name="Colorful Grid Accent 4" w:semiHidden="0" w:uiPriority="73" w:unhideWhenUsed="0"/>
-    <w:lsdException w:name="Light Shading Accent 5" w:semiHidden="0" w:uiPriority="60" w:unhideWhenUsed="0"/>
-    <w:lsdException w:name="Light List Accent 5" w:semiHidden="0" w:uiPriority="61" w:unhideWhenUsed="0"/>
-    <w:lsdException w:name="Light Grid Accent 5" w:semiHidden="0" w:uiPriority="62" w:unhideWhenUsed="0"/>
-    <w:lsdException w:name="Medium Shading 1 Accent 5" w:semiHidden="0" w:uiPriority="63" w:unhideWhenUsed="0"/>
-    <w:lsdException w:name="Medium Shading 2 Accent 5" w:semiHidden="0" w:uiPriority="64" w:unhideWhenUsed="0"/>
-    <w:lsdException w:name="Medium List 1 Accent 5" w:semiHidden="0" w:uiPriority="65" w:unhideWhenUsed="0"/>
-    <w:lsdException w:name="Medium List 2 Accent 5" w:semiHidden="0" w:uiPriority="66" w:unhideWhenUsed="0"/>
-    <w:lsdException w:name="Medium Grid 1 Accent 5" w:semiHidden="0" w:uiPriority="67" w:unhideWhenUsed="0"/>
-    <w:lsdException w:name="Medium Grid 2 Accent 5" w:semiHidden="0" w:uiPriority="68" w:unhideWhenUsed="0"/>
-    <w:lsdException w:name="Medium Grid 3 Accent 5" w:semiHidden="0" w:uiPriority="69" w:unhideWhenUsed="0"/>
-    <w:lsdException w:name="Dark List Accent 5" w:semiHidden="0" w:uiPriority="70" w:unhideWhenUsed="0"/>
-    <w:lsdException w:name="Colorful Shading Accent 5" w:semiHidden="0" w:uiPriority="71" w:unhideWhenUsed="0"/>
-    <w:lsdException w:name="Colorful List Accent 5" w:semiHidden="0" w:uiPriority="72" w:unhideWhenUsed="0"/>
-    <w:lsdException w:name="Colorful Grid Accent 5" w:semiHidden="0" w:uiPriority="73" w:unhideWhenUsed="0"/>
-    <w:lsdException w:name="Light Shading Accent 6" w:semiHidden="0" w:uiPriority="60" w:unhideWhenUsed="0"/>
-    <w:lsdException w:name="Light List Accent 6" w:semiHidden="0" w:uiPriority="61" w:unhideWhenUsed="0"/>
-    <w:lsdException w:name="Light Grid Accent 6" w:semiHidden="0" w:uiPriority="62" w:unhideWhenUsed="0"/>
-    <w:lsdException w:name="Medium Shading 1 Accent 6" w:semiHidden="0" w:uiPriority="63" w:unhideWhenUsed="0"/>
-    <w:lsdException w:name="Medium Shading 2 Accent 6" w:semiHidden="0" w:uiPriority="64" w:unhideWhenUsed="0"/>
-    <w:lsdException w:name="Medium List 1 Accent 6" w:semiHidden="0" w:uiPriority="65" w:unhideWhenUsed="0"/>
-    <w:lsdException w:name="Medium List 2 Accent 6" w:semiHidden="0" w:uiPriority="66" w:unhideWhenUsed="0"/>
-    <w:lsdException w:name="Medium Grid 1 Accent 6" w:semiHidden="0" w:uiPriority="67" w:unhideWhenUsed="0"/>
-    <w:lsdException w:name="Medium Grid 2 Accent 6" w:semiHidden="0" w:uiPriority="68" w:unhideWhenUsed="0"/>
-    <w:lsdException w:name="Medium Grid 3 Accent 6" w:semiHidden="0" w:uiPriority="69" w:unhideWhenUsed="0"/>
-    <w:lsdException w:name="Dark List Accent 6" w:semiHidden="0" w:uiPriority="70" w:unhideWhenUsed="0"/>
-    <w:lsdException w:name="Colorful Shading Accent 6" w:semiHidden="0" w:uiPriority="71" w:unhideWhenUsed="0"/>
-    <w:lsdException w:name="Colorful List Accent 6" w:semiHidden="0" w:uiPriority="72" w:unhideWhenUsed="0"/>
-    <w:lsdException w:name="Colorful Grid Accent 6" w:semiHidden="0" w:uiPriority="73" w:unhideWhenUsed="0"/>
-    <w:lsdException w:name="Subtle Emphasis" w:semiHidden="0" w:uiPriority="19" w:unhideWhenUsed="0" w:qFormat="1"/>
-    <w:lsdException w:name="Intense Emphasis" w:semiHidden="0" w:uiPriority="21" w:unhideWhenUsed="0" w:qFormat="1"/>
-    <w:lsdException w:name="Subtle Reference" w:semiHidden="0" w:uiPriority="31" w:unhideWhenUsed="0" w:qFormat="1"/>
-    <w:lsdException w:name="Intense Reference" w:semiHidden="0" w:uiPriority="32" w:unhideWhenUsed="0" w:qFormat="1"/>
-    <w:lsdException w:name="Book Title" w:semiHidden="0" w:uiPriority="33" w:unhideWhenUsed="0" w:qFormat="1"/>
-    <w:lsdException w:name="Bibliography" w:uiPriority="37"/>
-    <w:lsdException w:name="TOC Heading" w:uiPriority="39" w:qFormat="1"/>
+  <w:latentStyles w:defLockedState="0" w:defUIPriority="99" w:defSemiHidden="0" w:defUnhideWhenUsed="0" w:defQFormat="0" w:count="371">
+    <w:lsdException w:name="Normal" w:uiPriority="0" w:qFormat="1"/>
+    <w:lsdException w:name="heading 1" w:uiPriority="9" w:qFormat="1"/>
+    <w:lsdException w:name="heading 2" w:semiHidden="1" w:uiPriority="9" w:unhideWhenUsed="1" w:qFormat="1"/>
+    <w:lsdException w:name="heading 3" w:semiHidden="1" w:uiPriority="9" w:unhideWhenUsed="1" w:qFormat="1"/>
+    <w:lsdException w:name="heading 4" w:semiHidden="1" w:uiPriority="9" w:unhideWhenUsed="1" w:qFormat="1"/>
+    <w:lsdException w:name="heading 5" w:semiHidden="1" w:uiPriority="9" w:unhideWhenUsed="1" w:qFormat="1"/>
+    <w:lsdException w:name="heading 6" w:semiHidden="1" w:uiPriority="9" w:unhideWhenUsed="1" w:qFormat="1"/>
+    <w:lsdException w:name="heading 7" w:semiHidden="1" w:uiPriority="9" w:unhideWhenUsed="1" w:qFormat="1"/>
+    <w:lsdException w:name="heading 8" w:semiHidden="1" w:uiPriority="9" w:unhideWhenUsed="1" w:qFormat="1"/>
+    <w:lsdException w:name="heading 9" w:semiHidden="1" w:uiPriority="9" w:unhideWhenUsed="1" w:qFormat="1"/>
+    <w:lsdException w:name="index 1" w:semiHidden="1" w:unhideWhenUsed="1"/>
+    <w:lsdException w:name="index 2" w:semiHidden="1" w:unhideWhenUsed="1"/>
+    <w:lsdException w:name="index 3" w:semiHidden="1" w:unhideWhenUsed="1"/>
+    <w:lsdException w:name="index 4" w:semiHidden="1" w:unhideWhenUsed="1"/>
+    <w:lsdException w:name="index 5" w:semiHidden="1" w:unhideWhenUsed="1"/>
+    <w:lsdException w:name="index 6" w:semiHidden="1" w:unhideWhenUsed="1"/>
+    <w:lsdException w:name="index 7" w:semiHidden="1" w:unhideWhenUsed="1"/>
+    <w:lsdException w:name="index 8" w:semiHidden="1" w:unhideWhenUsed="1"/>
+    <w:lsdException w:name="index 9" w:semiHidden="1" w:unhideWhenUsed="1"/>
+    <w:lsdException w:name="toc 1" w:semiHidden="1" w:uiPriority="39" w:unhideWhenUsed="1"/>
+    <w:lsdException w:name="toc 2" w:semiHidden="1" w:uiPriority="39" w:unhideWhenUsed="1"/>
+    <w:lsdException w:name="toc 3" w:semiHidden="1" w:uiPriority="39" w:unhideWhenUsed="1"/>
+    <w:lsdException w:name="toc 4" w:semiHidden="1" w:uiPriority="39" w:unhideWhenUsed="1"/>
+    <w:lsdException w:name="toc 5" w:semiHidden="1" w:uiPriority="39" w:unhideWhenUsed="1"/>
+    <w:lsdException w:name="toc 6" w:semiHidden="1" w:uiPriority="39" w:unhideWhenUsed="1"/>
+    <w:lsdException w:name="toc 7" w:semiHidden="1" w:uiPriority="39" w:unhideWhenUsed="1"/>
+    <w:lsdException w:name="toc 8" w:semiHidden="1" w:uiPriority="39" w:unhideWhenUsed="1"/>
+    <w:lsdException w:name="toc 9" w:semiHidden="1" w:uiPriority="39" w:unhideWhenUsed="1"/>
+    <w:lsdException w:name="Normal Indent" w:semiHidden="1" w:unhideWhenUsed="1"/>
+    <w:lsdException w:name="footnote text" w:semiHidden="1" w:unhideWhenUsed="1"/>
+    <w:lsdException w:name="annotation text" w:semiHidden="1" w:unhideWhenUsed="1"/>
+    <w:lsdException w:name="header" w:semiHidden="1" w:unhideWhenUsed="1"/>
+    <w:lsdException w:name="footer" w:semiHidden="1" w:unhideWhenUsed="1"/>
+    <w:lsdException w:name="index heading" w:semiHidden="1" w:unhideWhenUsed="1"/>
+    <w:lsdException w:name="caption" w:semiHidden="1" w:uiPriority="35" w:unhideWhenUsed="1" w:qFormat="1"/>
+    <w:lsdException w:name="table of figures" w:semiHidden="1" w:unhideWhenUsed="1"/>
+    <w:lsdException w:name="envelope address" w:semiHidden="1" w:unhideWhenUsed="1"/>
+    <w:lsdException w:name="envelope return" w:semiHidden="1" w:unhideWhenUsed="1"/>
+    <w:lsdException w:name="footnote reference" w:semiHidden="1" w:unhideWhenUsed="1"/>
+    <w:lsdException w:name="annotation reference" w:semiHidden="1" w:unhideWhenUsed="1"/>
+    <w:lsdException w:name="line number" w:semiHidden="1" w:unhideWhenUsed="1"/>
+    <w:lsdException w:name="page number" w:semiHidden="1" w:unhideWhenUsed="1"/>
+    <w:lsdException w:name="endnote reference" w:semiHidden="1" w:unhideWhenUsed="1"/>
+    <w:lsdException w:name="endnote text" w:semiHidden="1" w:unhideWhenUsed="1"/>
+    <w:lsdException w:name="table of authorities" w:semiHidden="1" w:unhideWhenUsed="1"/>
+    <w:lsdException w:name="macro" w:semiHidden="1" w:unhideWhenUsed="1"/>
+    <w:lsdException w:name="toa heading" w:semiHidden="1" w:unhideWhenUsed="1"/>
+    <w:lsdException w:name="List" w:semiHidden="1" w:unhideWhenUsed="1"/>
+    <w:lsdException w:name="List Bullet" w:semiHidden="1" w:unhideWhenUsed="1"/>
+    <w:lsdException w:name="List Number" w:semiHidden="1" w:unhideWhenUsed="1"/>
+    <w:lsdException w:name="List 2" w:semiHidden="1" w:unhideWhenUsed="1"/>
+    <w:lsdException w:name="List 3" w:semiHidden="1" w:unhideWhenUsed="1"/>
+    <w:lsdException w:name="List 4" w:semiHidden="1" w:unhideWhenUsed="1"/>
+    <w:lsdException w:name="List 5" w:semiHidden="1" w:unhideWhenUsed="1"/>
+    <w:lsdException w:name="List Bullet 2" w:semiHidden="1" w:unhideWhenUsed="1"/>
+    <w:lsdException w:name="List Bullet 3" w:semiHidden="1" w:unhideWhenUsed="1"/>
+    <w:lsdException w:name="List Bullet 4" w:semiHidden="1" w:unhideWhenUsed="1"/>
+    <w:lsdException w:name="List Bullet 5" w:semiHidden="1" w:unhideWhenUsed="1"/>
+    <w:lsdException w:name="List Number 2" w:semiHidden="1" w:unhideWhenUsed="1"/>
+    <w:lsdException w:name="List Number 3" w:semiHidden="1" w:unhideWhenUsed="1"/>
+    <w:lsdException w:name="List Number 4" w:semiHidden="1" w:unhideWhenUsed="1"/>
+    <w:lsdException w:name="List Number 5" w:semiHidden="1" w:unhideWhenUsed="1"/>
+    <w:lsdException w:name="Title" w:uiPriority="10" w:qFormat="1"/>
+    <w:lsdException w:name="Closing" w:semiHidden="1" w:unhideWhenUsed="1"/>
+    <w:lsdException w:name="Signature" w:semiHidden="1" w:unhideWhenUsed="1"/>
+    <w:lsdException w:name="Default Paragraph Font" w:semiHidden="1" w:uiPriority="1" w:unhideWhenUsed="1"/>
+    <w:lsdException w:name="Body Text" w:semiHidden="1" w:unhideWhenUsed="1"/>
+    <w:lsdException w:name="Body Text Indent" w:semiHidden="1" w:unhideWhenUsed="1"/>
+    <w:lsdException w:name="List Continue" w:semiHidden="1" w:unhideWhenUsed="1"/>
+    <w:lsdException w:name="List Continue 2" w:semiHidden="1" w:unhideWhenUsed="1"/>
+    <w:lsdException w:name="List Continue 3" w:semiHidden="1" w:unhideWhenUsed="1"/>
+    <w:lsdException w:name="List Continue 4" w:semiHidden="1" w:unhideWhenUsed="1"/>
+    <w:lsdException w:name="List Continue 5" w:semiHidden="1" w:unhideWhenUsed="1"/>
+    <w:lsdException w:name="Message Header" w:semiHidden="1" w:unhideWhenUsed="1"/>
+    <w:lsdException w:name="Subtitle" w:uiPriority="11" w:qFormat="1"/>
+    <w:lsdException w:name="Salutation" w:semiHidden="1" w:unhideWhenUsed="1"/>
+    <w:lsdException w:name="Date" w:semiHidden="1" w:unhideWhenUsed="1"/>
+    <w:lsdException w:name="Body Text First Indent" w:semiHidden="1" w:unhideWhenUsed="1"/>
+    <w:lsdException w:name="Body Text First Indent 2" w:semiHidden="1" w:unhideWhenUsed="1"/>
+    <w:lsdException w:name="Note Heading" w:semiHidden="1" w:unhideWhenUsed="1"/>
+    <w:lsdException w:name="Body Text 2" w:semiHidden="1" w:unhideWhenUsed="1"/>
+    <w:lsdException w:name="Body Text 3" w:semiHidden="1" w:unhideWhenUsed="1"/>
+    <w:lsdException w:name="Body Text Indent 2" w:semiHidden="1" w:unhideWhenUsed="1"/>
+    <w:lsdException w:name="Body Text Indent 3" w:semiHidden="1" w:unhideWhenUsed="1"/>
+    <w:lsdException w:name="Block Text" w:semiHidden="1" w:unhideWhenUsed="1"/>
+    <w:lsdException w:name="Hyperlink" w:semiHidden="1" w:unhideWhenUsed="1"/>
+    <w:lsdException w:name="FollowedHyperlink" w:semiHidden="1" w:unhideWhenUsed="1"/>
+    <w:lsdException w:name="Strong" w:uiPriority="22" w:qFormat="1"/>
+    <w:lsdException w:name="Emphasis" w:uiPriority="20" w:qFormat="1"/>
+    <w:lsdException w:name="Document Map" w:semiHidden="1" w:unhideWhenUsed="1"/>
+    <w:lsdException w:name="Plain Text" w:semiHidden="1" w:unhideWhenUsed="1"/>
+    <w:lsdException w:name="E-mail Signature" w:semiHidden="1" w:unhideWhenUsed="1"/>
+    <w:lsdException w:name="HTML Top of Form" w:semiHidden="1" w:unhideWhenUsed="1"/>
+    <w:lsdException w:name="HTML Bottom of Form" w:semiHidden="1" w:unhideWhenUsed="1"/>
+    <w:lsdException w:name="Normal (Web)" w:semiHidden="1" w:unhideWhenUsed="1"/>
+    <w:lsdException w:name="HTML Acronym" w:semiHidden="1" w:unhideWhenUsed="1"/>
+    <w:lsdException w:name="HTML Address" w:semiHidden="1" w:unhideWhenUsed="1"/>
+    <w:lsdException w:name="HTML Cite" w:semiHidden="1" w:unhideWhenUsed="1"/>
+    <w:lsdException w:name="HTML Code" w:semiHidden="1" w:unhideWhenUsed="1"/>
+    <w:lsdException w:name="HTML Definition" w:semiHidden="1" w:unhideWhenUsed="1"/>
+    <w:lsdException w:name="HTML Keyboard" w:semiHidden="1" w:unhideWhenUsed="1"/>
+    <w:lsdException w:name="HTML Preformatted" w:semiHidden="1" w:unhideWhenUsed="1"/>
+    <w:lsdException w:name="HTML Sample" w:semiHidden="1" w:unhideWhenUsed="1"/>
+    <w:lsdException w:name="HTML Typewriter" w:semiHidden="1" w:unhideWhenUsed="1"/>
+    <w:lsdException w:name="HTML Variable" w:semiHidden="1" w:unhideWhenUsed="1"/>
+    <w:lsdException w:name="Normal Table" w:semiHidden="1" w:unhideWhenUsed="1"/>
+    <w:lsdException w:name="annotation subject" w:semiHidden="1" w:unhideWhenUsed="1"/>
+    <w:lsdException w:name="No List" w:semiHidden="1" w:unhideWhenUsed="1"/>
+    <w:lsdException w:name="Outline List 1" w:semiHidden="1" w:unhideWhenUsed="1"/>
+    <w:lsdException w:name="Outline List 2" w:semiHidden="1" w:unhideWhenUsed="1"/>
+    <w:lsdException w:name="Outline List 3" w:semiHidden="1" w:unhideWhenUsed="1"/>
+    <w:lsdException w:name="Table Simple 1" w:semiHidden="1" w:unhideWhenUsed="1"/>
+    <w:lsdException w:name="Table Simple 2" w:semiHidden="1" w:unhideWhenUsed="1"/>
+    <w:lsdException w:name="Table Simple 3" w:semiHidden="1" w:unhideWhenUsed="1"/>
+    <w:lsdException w:name="Table Classic 1" w:semiHidden="1" w:unhideWhenUsed="1"/>
+    <w:lsdException w:name="Table Classic 2" w:semiHidden="1" w:unhideWhenUsed="1"/>
+    <w:lsdException w:name="Table Classic 3" w:semiHidden="1" w:unhideWhenUsed="1"/>
+    <w:lsdException w:name="Table Classic 4" w:semiHidden="1" w:unhideWhenUsed="1"/>
+    <w:lsdException w:name="Table Colorful 1" w:semiHidden="1" w:unhideWhenUsed="1"/>
+    <w:lsdException w:name="Table Colorful 2" w:semiHidden="1" w:unhideWhenUsed="1"/>
+    <w:lsdException w:name="Table Colorful 3" w:semiHidden="1" w:unhideWhenUsed="1"/>
+    <w:lsdException w:name="Table Columns 1" w:semiHidden="1" w:unhideWhenUsed="1"/>
+    <w:lsdException w:name="Table Columns 2" w:semiHidden="1" w:unhideWhenUsed="1"/>
+    <w:lsdException w:name="Table Columns 3" w:semiHidden="1" w:unhideWhenUsed="1"/>
+    <w:lsdException w:name="Table Columns 4" w:semiHidden="1" w:unhideWhenUsed="1"/>
+    <w:lsdException w:name="Table Columns 5" w:semiHidden="1" w:unhideWhenUsed="1"/>
+    <w:lsdException w:name="Table Grid 1" w:semiHidden="1" w:unhideWhenUsed="1"/>
+    <w:lsdException w:name="Table Grid 2" w:semiHidden="1" w:unhideWhenUsed="1"/>
+    <w:lsdException w:name="Table Grid 3" w:semiHidden="1" w:unhideWhenUsed="1"/>
+    <w:lsdException w:name="Table Grid 4" w:semiHidden="1" w:unhideWhenUsed="1"/>
+    <w:lsdException w:name="Table Grid 5" w:semiHidden="1" w:unhideWhenUsed="1"/>
+    <w:lsdException w:name="Table Grid 6" w:semiHidden="1" w:unhideWhenUsed="1"/>
+    <w:lsdException w:name="Table Grid 7" w:semiHidden="1" w:unhideWhenUsed="1"/>
+    <w:lsdException w:name="Table Grid 8" w:semiHidden="1" w:unhideWhenUsed="1"/>
+    <w:lsdException w:name="Table List 1" w:semiHidden="1" w:unhideWhenUsed="1"/>
+    <w:lsdException w:name="Table List 2" w:semiHidden="1" w:unhideWhenUsed="1"/>
+    <w:lsdException w:name="Table List 3" w:semiHidden="1" w:unhideWhenUsed="1"/>
+    <w:lsdException w:name="Table List 4" w:semiHidden="1" w:unhideWhenUsed="1"/>
+    <w:lsdException w:name="Table List 5" w:semiHidden="1" w:unhideWhenUsed="1"/>
+    <w:lsdException w:name="Table List 6" w:semiHidden="1" w:unhideWhenUsed="1"/>
+    <w:lsdException w:name="Table List 7" w:semiHidden="1" w:unhideWhenUsed="1"/>
+    <w:lsdException w:name="Table List 8" w:semiHidden="1" w:unhideWhenUsed="1"/>
+    <w:lsdException w:name="Table 3D effects 1" w:semiHidden="1" w:unhideWhenUsed="1"/>
+    <w:lsdException w:name="Table 3D effects 2" w:semiHidden="1" w:unhideWhenUsed="1"/>
+    <w:lsdException w:name="Table 3D effects 3" w:semiHidden="1" w:unhideWhenUsed="1"/>
+    <w:lsdException w:name="Table Contemporary" w:semiHidden="1" w:unhideWhenUsed="1"/>
+    <w:lsdException w:name="Table Elegant" w:semiHidden="1" w:unhideWhenUsed="1"/>
+    <w:lsdException w:name="Table Professional" w:semiHidden="1" w:unhideWhenUsed="1"/>
+    <w:lsdException w:name="Table Subtle 1" w:semiHidden="1" w:unhideWhenUsed="1"/>
+    <w:lsdException w:name="Table Subtle 2" w:semiHidden="1" w:unhideWhenUsed="1"/>
+    <w:lsdException w:name="Table Web 1" w:semiHidden="1" w:unhideWhenUsed="1"/>
+    <w:lsdException w:name="Table Web 2" w:semiHidden="1" w:unhideWhenUsed="1"/>
+    <w:lsdException w:name="Table Web 3" w:semiHidden="1" w:unhideWhenUsed="1"/>
+    <w:lsdException w:name="Balloon Text" w:semiHidden="1" w:unhideWhenUsed="1"/>
+    <w:lsdException w:name="Table Grid" w:uiPriority="59"/>
+    <w:lsdException w:name="Table Theme" w:semiHidden="1" w:unhideWhenUsed="1"/>
+    <w:lsdException w:name="Placeholder Text" w:semiHidden="1"/>
+    <w:lsdException w:name="No Spacing" w:uiPriority="1" w:qFormat="1"/>
+    <w:lsdException w:name="Light Shading" w:uiPriority="60"/>
+    <w:lsdException w:name="Light List" w:uiPriority="61"/>
+    <w:lsdException w:name="Light Grid" w:uiPriority="62"/>
+    <w:lsdException w:name="Medium Shading 1" w:uiPriority="63"/>
+    <w:lsdException w:name="Medium Shading 2" w:uiPriority="64"/>
+    <w:lsdException w:name="Medium List 1" w:uiPriority="65"/>
+    <w:lsdException w:name="Medium List 2" w:uiPriority="66"/>
+    <w:lsdException w:name="Medium Grid 1" w:uiPriority="67"/>
+    <w:lsdException w:name="Medium Grid 2" w:uiPriority="68"/>
+    <w:lsdException w:name="Medium Grid 3" w:uiPriority="69"/>
+    <w:lsdException w:name="Dark List" w:uiPriority="70"/>
+    <w:lsdException w:name="Colorful Shading" w:uiPriority="71"/>
+    <w:lsdException w:name="Colorful List" w:uiPriority="72"/>
+    <w:lsdException w:name="Colorful Grid" w:uiPriority="73"/>
+    <w:lsdException w:name="Light Shading Accent 1" w:uiPriority="60"/>
+    <w:lsdException w:name="Light List Accent 1" w:uiPriority="61"/>
+    <w:lsdException w:name="Light Grid Accent 1" w:uiPriority="62"/>
+    <w:lsdException w:name="Medium Shading 1 Accent 1" w:uiPriority="63"/>
+    <w:lsdException w:name="Medium Shading 2 Accent 1" w:uiPriority="64"/>
+    <w:lsdException w:name="Medium List 1 Accent 1" w:uiPriority="65"/>
+    <w:lsdException w:name="Revision" w:semiHidden="1"/>
+    <w:lsdException w:name="List Paragraph" w:uiPriority="34" w:qFormat="1"/>
+    <w:lsdException w:name="Quote" w:uiPriority="29" w:qFormat="1"/>
+    <w:lsdException w:name="Intense Quote" w:uiPriority="30" w:qFormat="1"/>
+    <w:lsdException w:name="Medium List 2 Accent 1" w:uiPriority="66"/>
+    <w:lsdException w:name="Medium Grid 1 Accent 1" w:uiPriority="67"/>
+    <w:lsdException w:name="Medium Grid 2 Accent 1" w:uiPriority="68"/>
+    <w:lsdException w:name="Medium Grid 3 Accent 1" w:uiPriority="69"/>
+    <w:lsdException w:name="Dark List Accent 1" w:uiPriority="70"/>
+    <w:lsdException w:name="Colorful Shading Accent 1" w:uiPriority="71"/>
+    <w:lsdException w:name="Colorful List Accent 1" w:uiPriority="72"/>
+    <w:lsdException w:name="Colorful Grid Accent 1" w:uiPriority="73"/>
+    <w:lsdException w:name="Light Shading Accent 2" w:uiPriority="60"/>
+    <w:lsdException w:name="Light List Accent 2" w:uiPriority="61"/>
+    <w:lsdException w:name="Light Grid Accent 2" w:uiPriority="62"/>
+    <w:lsdException w:name="Medium Shading 1 Accent 2" w:uiPriority="63"/>
+    <w:lsdException w:name="Medium Shading 2 Accent 2" w:uiPriority="64"/>
+    <w:lsdException w:name="Medium List 1 Accent 2" w:uiPriority="65"/>
+    <w:lsdException w:name="Medium List 2 Accent 2" w:uiPriority="66"/>
+    <w:lsdException w:name="Medium Grid 1 Accent 2" w:uiPriority="67"/>
+    <w:lsdException w:name="Medium Grid 2 Accent 2" w:uiPriority="68"/>
+    <w:lsdException w:name="Medium Grid 3 Accent 2" w:uiPriority="69"/>
+    <w:lsdException w:name="Dark List Accent 2" w:uiPriority="70"/>
+    <w:lsdException w:name="Colorful Shading Accent 2" w:uiPriority="71"/>
+    <w:lsdException w:name="Colorful List Accent 2" w:uiPriority="72"/>
+    <w:lsdException w:name="Colorful Grid Accent 2" w:uiPriority="73"/>
+    <w:lsdException w:name="Light Shading Accent 3" w:uiPriority="60"/>
+    <w:lsdException w:name="Light List Accent 3" w:uiPriority="61"/>
+    <w:lsdException w:name="Light Grid Accent 3" w:uiPriority="62"/>
+    <w:lsdException w:name="Medium Shading 1 Accent 3" w:uiPriority="63"/>
+    <w:lsdException w:name="Medium Shading 2 Accent 3" w:uiPriority="64"/>
+    <w:lsdException w:name="Medium List 1 Accent 3" w:uiPriority="65"/>
+    <w:lsdException w:name="Medium List 2 Accent 3" w:uiPriority="66"/>
+    <w:lsdException w:name="Medium Grid 1 Accent 3" w:uiPriority="67"/>
+    <w:lsdException w:name="Medium Grid 2 Accent 3" w:uiPriority="68"/>
+    <w:lsdException w:name="Medium Grid 3 Accent 3" w:uiPriority="69"/>
+    <w:lsdException w:name="Dark List Accent 3" w:uiPriority="70"/>
+    <w:lsdException w:name="Colorful Shading Accent 3" w:uiPriority="71"/>
+    <w:lsdException w:name="Colorful List Accent 3" w:uiPriority="72"/>
+    <w:lsdException w:name="Colorful Grid Accent 3" w:uiPriority="73"/>
+    <w:lsdException w:name="Light Shading Accent 4" w:uiPriority="60"/>
+    <w:lsdException w:name="Light List Accent 4" w:uiPriority="61"/>
+    <w:lsdException w:name="Light Grid Accent 4" w:uiPriority="62"/>
+    <w:lsdException w:name="Medium Shading 1 Accent 4" w:uiPriority="63"/>
+    <w:lsdException w:name="Medium Shading 2 Accent 4" w:uiPriority="64"/>
+    <w:lsdException w:name="Medium List 1 Accent 4" w:uiPriority="65"/>
+    <w:lsdException w:name="Medium List 2 Accent 4" w:uiPriority="66"/>
+    <w:lsdException w:name="Medium Grid 1 Accent 4" w:uiPriority="67"/>
+    <w:lsdException w:name="Medium Grid 2 Accent 4" w:uiPriority="68"/>
+    <w:lsdException w:name="Medium Grid 3 Accent 4" w:uiPriority="69"/>
+    <w:lsdException w:name="Dark List Accent 4" w:uiPriority="70"/>
+    <w:lsdException w:name="Colorful Shading Accent 4" w:uiPriority="71"/>
+    <w:lsdException w:name="Colorful List Accent 4" w:uiPriority="72"/>
+    <w:lsdException w:name="Colorful Grid Accent 4" w:uiPriority="73"/>
+    <w:lsdException w:name="Light Shading Accent 5" w:uiPriority="60"/>
+    <w:lsdException w:name="Light List Accent 5" w:uiPriority="61"/>
+    <w:lsdException w:name="Light Grid Accent 5" w:uiPriority="62"/>
+    <w:lsdException w:name="Medium Shading 1 Accent 5" w:uiPriority="63"/>
+    <w:lsdException w:name="Medium Shading 2 Accent 5" w:uiPriority="64"/>
+    <w:lsdException w:name="Medium List 1 Accent 5" w:uiPriority="65"/>
+    <w:lsdException w:name="Medium List 2 Accent 5" w:uiPriority="66"/>
+    <w:lsdException w:name="Medium Grid 1 Accent 5" w:uiPriority="67"/>
+    <w:lsdException w:name="Medium Grid 2 Accent 5" w:uiPriority="68"/>
+    <w:lsdException w:name="Medium Grid 3 Accent 5" w:uiPriority="69"/>
+    <w:lsdException w:name="Dark List Accent 5" w:uiPriority="70"/>
+    <w:lsdException w:name="Colorful Shading Accent 5" w:uiPriority="71"/>
+    <w:lsdException w:name="Colorful List Accent 5" w:uiPriority="72"/>
+    <w:lsdException w:name="Colorful Grid Accent 5" w:uiPriority="73"/>
+    <w:lsdException w:name="Light Shading Accent 6" w:uiPriority="60"/>
+    <w:lsdException w:name="Light List Accent 6" w:uiPriority="61"/>
+    <w:lsdException w:name="Light Grid Accent 6" w:uiPriority="62"/>
+    <w:lsdException w:name="Medium Shading 1 Accent 6" w:uiPriority="63"/>
+    <w:lsdException w:name="Medium Shading 2 Accent 6" w:uiPriority="64"/>
+    <w:lsdException w:name="Medium List 1 Accent 6" w:uiPriority="65"/>
+    <w:lsdException w:name="Medium List 2 Accent 6" w:uiPriority="66"/>
+    <w:lsdException w:name="Medium Grid 1 Accent 6" w:uiPriority="67"/>
+    <w:lsdException w:name="Medium Grid 2 Accent 6" w:uiPriority="68"/>
+    <w:lsdException w:name="Medium Grid 3 Accent 6" w:uiPriority="69"/>
+    <w:lsdException w:name="Dark List Accent 6" w:uiPriority="70"/>
+    <w:lsdException w:name="Colorful Shading Accent 6" w:uiPriority="71"/>
+    <w:lsdException w:name="Colorful List Accent 6" w:uiPriority="72"/>
+    <w:lsdException w:name="Colorful Grid Accent 6" w:uiPriority="73"/>
+    <w:lsdException w:name="Subtle Emphasis" w:uiPriority="19" w:qFormat="1"/>
+    <w:lsdException w:name="Intense Emphasis" w:uiPriority="21" w:qFormat="1"/>
+    <w:lsdException w:name="Subtle Reference" w:uiPriority="31" w:qFormat="1"/>
+    <w:lsdException w:name="Intense Reference" w:uiPriority="32" w:qFormat="1"/>
+    <w:lsdException w:name="Book Title" w:uiPriority="33" w:qFormat="1"/>
+    <w:lsdException w:name="Bibliography" w:semiHidden="1" w:uiPriority="37" w:unhideWhenUsed="1"/>
+    <w:lsdException w:name="TOC Heading" w:semiHidden="1" w:uiPriority="39" w:unhideWhenUsed="1" w:qFormat="1"/>
+    <w:lsdException w:name="Plain Table 1" w:uiPriority="41"/>
+    <w:lsdException w:name="Plain Table 2" w:uiPriority="42"/>
+    <w:lsdException w:name="Plain Table 3" w:uiPriority="43"/>
+    <w:lsdException w:name="Plain Table 4" w:uiPriority="44"/>
+    <w:lsdException w:name="Plain Table 5" w:uiPriority="45"/>
+    <w:lsdException w:name="Grid Table Light" w:uiPriority="40"/>
+    <w:lsdException w:name="Grid Table 1 Light" w:uiPriority="46"/>
+    <w:lsdException w:name="Grid Table 2" w:uiPriority="47"/>
+    <w:lsdException w:name="Grid Table 3" w:uiPriority="48"/>
+    <w:lsdException w:name="Grid Table 4" w:uiPriority="49"/>
+    <w:lsdException w:name="Grid Table 5 Dark" w:uiPriority="50"/>
+    <w:lsdException w:name="Grid Table 6 Colorful" w:uiPriority="51"/>
+    <w:lsdException w:name="Grid Table 7 Colorful" w:uiPriority="52"/>
+    <w:lsdException w:name="Grid Table 1 Light Accent 1" w:uiPriority="46"/>
+    <w:lsdException w:name="Grid Table 2 Accent 1" w:uiPriority="47"/>
+    <w:lsdException w:name="Grid Table 3 Accent 1" w:uiPriority="48"/>
+    <w:lsdException w:name="Grid Table 4 Accent 1" w:uiPriority="49"/>
+    <w:lsdException w:name="Grid Table 5 Dark Accent 1" w:uiPriority="50"/>
+    <w:lsdException w:name="Grid Table 6 Colorful Accent 1" w:uiPriority="51"/>
+    <w:lsdException w:name="Grid Table 7 Colorful Accent 1" w:uiPriority="52"/>
+    <w:lsdException w:name="Grid Table 1 Light Accent 2" w:uiPriority="46"/>
+    <w:lsdException w:name="Grid Table 2 Accent 2" w:uiPriority="47"/>
+    <w:lsdException w:name="Grid Table 3 Accent 2" w:uiPriority="48"/>
+    <w:lsdException w:name="Grid Table 4 Accent 2" w:uiPriority="49"/>
+    <w:lsdException w:name="Grid Table 5 Dark Accent 2" w:uiPriority="50"/>
+    <w:lsdException w:name="Grid Table 6 Colorful Accent 2" w:uiPriority="51"/>
+    <w:lsdException w:name="Grid Table 7 Colorful Accent 2" w:uiPriority="52"/>
+    <w:lsdException w:name="Grid Table 1 Light Accent 3" w:uiPriority="46"/>
+    <w:lsdException w:name="Grid Table 2 Accent 3" w:uiPriority="47"/>
+    <w:lsdException w:name="Grid Table 3 Accent 3" w:uiPriority="48"/>
+    <w:lsdException w:name="Grid Table 4 Accent 3" w:uiPriority="49"/>
+    <w:lsdException w:name="Grid Table 5 Dark Accent 3" w:uiPriority="50"/>
+    <w:lsdException w:name="Grid Table 6 Colorful Accent 3" w:uiPriority="51"/>
+    <w:lsdException w:name="Grid Table 7 Colorful Accent 3" w:uiPriority="52"/>
+    <w:lsdException w:name="Grid Table 1 Light Accent 4" w:uiPriority="46"/>
+    <w:lsdException w:name="Grid Table 2 Accent 4" w:uiPriority="47"/>
+    <w:lsdException w:name="Grid Table 3 Accent 4" w:uiPriority="48"/>
+    <w:lsdException w:name="Grid Table 4 Accent 4" w:uiPriority="49"/>
+    <w:lsdException w:name="Grid Table 5 Dark Accent 4" w:uiPriority="50"/>
+    <w:lsdException w:name="Grid Table 6 Colorful Accent 4" w:uiPriority="51"/>
+    <w:lsdException w:name="Grid Table 7 Colorful Accent 4" w:uiPriority="52"/>
+    <w:lsdException w:name="Grid Table 1 Light Accent 5" w:uiPriority="46"/>
+    <w:lsdException w:name="Grid Table 2 Accent 5" w:uiPriority="47"/>
+    <w:lsdException w:name="Grid Table 3 Accent 5" w:uiPriority="48"/>
+    <w:lsdException w:name="Grid Table 4 Accent 5" w:uiPriority="49"/>
+    <w:lsdException w:name="Grid Table 5 Dark Accent 5" w:uiPriority="50"/>
+    <w:lsdException w:name="Grid Table 6 Colorful Accent 5" w:uiPriority="51"/>
+    <w:lsdException w:name="Grid Table 7 Colorful Accent 5" w:uiPriority="52"/>
+    <w:lsdException w:name="Grid Table 1 Light Accent 6" w:uiPriority="46"/>
+    <w:lsdException w:name="Grid Table 2 Accent 6" w:uiPriority="47"/>
+    <w:lsdException w:name="Grid Table 3 Accent 6" w:uiPriority="48"/>
+    <w:lsdException w:name="Grid Table 4 Accent 6" w:uiPriority="49"/>
+    <w:lsdException w:name="Grid Table 5 Dark Accent 6" w:uiPriority="50"/>
+    <w:lsdException w:name="Grid Table 6 Colorful Accent 6" w:uiPriority="51"/>
+    <w:lsdException w:name="Grid Table 7 Colorful Accent 6" w:uiPriority="52"/>
+    <w:lsdException w:name="List Table 1 Light" w:uiPriority="46"/>
+    <w:lsdException w:name="List Table 2" w:uiPriority="47"/>
+    <w:lsdException w:name="List Table 3" w:uiPriority="48"/>
+    <w:lsdException w:name="List Table 4" w:uiPriority="49"/>
+    <w:lsdException w:name="List Table 5 Dark" w:uiPriority="50"/>
+    <w:lsdException w:name="List Table 6 Colorful" w:uiPriority="51"/>
+    <w:lsdException w:name="List Table 7 Colorful" w:uiPriority="52"/>
+    <w:lsdException w:name="List Table 1 Light Accent 1" w:uiPriority="46"/>
+    <w:lsdException w:name="List Table 2 Accent 1" w:uiPriority="47"/>
+    <w:lsdException w:name="List Table 3 Accent 1" w:uiPriority="48"/>
+    <w:lsdException w:name="List Table 4 Accent 1" w:uiPriority="49"/>
+    <w:lsdException w:name="List Table 5 Dark Accent 1" w:uiPriority="50"/>
+    <w:lsdException w:name="List Table 6 Colorful Accent 1" w:uiPriority="51"/>
+    <w:lsdException w:name="List Table 7 Colorful Accent 1" w:uiPriority="52"/>
+    <w:lsdException w:name="List Table 1 Light Accent 2" w:uiPriority="46"/>
+    <w:lsdException w:name="List Table 2 Accent 2" w:uiPriority="47"/>
+    <w:lsdException w:name="List Table 3 Accent 2" w:uiPriority="48"/>
+    <w:lsdException w:name="List Table 4 Accent 2" w:uiPriority="49"/>
+    <w:lsdException w:name="List Table 5 Dark Accent 2" w:uiPriority="50"/>
+    <w:lsdException w:name="List Table 6 Colorful Accent 2" w:uiPriority="51"/>
+    <w:lsdException w:name="List Table 7 Colorful Accent 2" w:uiPriority="52"/>
+    <w:lsdException w:name="List Table 1 Light Accent 3" w:uiPriority="46"/>
+    <w:lsdException w:name="List Table 2 Accent 3" w:uiPriority="47"/>
+    <w:lsdException w:name="List Table 3 Accent 3" w:uiPriority="48"/>
+    <w:lsdException w:name="List Table 4 Accent 3" w:uiPriority="49"/>
+    <w:lsdException w:name="List Table 5 Dark Accent 3" w:uiPriority="50"/>
+    <w:lsdException w:name="List Table 6 Colorful Accent 3" w:uiPriority="51"/>
+    <w:lsdException w:name="List Table 7 Colorful Accent 3" w:uiPriority="52"/>
+    <w:lsdException w:name="List Table 1 Light Accent 4" w:uiPriority="46"/>
+    <w:lsdException w:name="List Table 2 Accent 4" w:uiPriority="47"/>
+    <w:lsdException w:name="List Table 3 Accent 4" w:uiPriority="48"/>
+    <w:lsdException w:name="List Table 4 Accent 4" w:uiPriority="49"/>
+    <w:lsdException w:name="List Table 5 Dark Accent 4" w:uiPriority="50"/>
+    <w:lsdException w:name="List Table 6 Colorful Accent 4" w:uiPriority="51"/>
+    <w:lsdException w:name="List Table 7 Colorful Accent 4" w:uiPriority="52"/>
+    <w:lsdException w:name="List Table 1 Light Accent 5" w:uiPriority="46"/>
+    <w:lsdException w:name="List Table 2 Accent 5" w:uiPriority="47"/>
+    <w:lsdException w:name="List Table 3 Accent 5" w:uiPriority="48"/>
+    <w:lsdException w:name="List Table 4 Accent 5" w:uiPriority="49"/>
+    <w:lsdException w:name="List Table 5 Dark Accent 5" w:uiPriority="50"/>
+    <w:lsdException w:name="List Table 6 Colorful Accent 5" w:uiPriority="51"/>
+    <w:lsdException w:name="List Table 7 Colorful Accent 5" w:uiPriority="52"/>
+    <w:lsdException w:name="List Table 1 Light Accent 6" w:uiPriority="46"/>
+    <w:lsdException w:name="List Table 2 Accent 6" w:uiPriority="47"/>
+    <w:lsdException w:name="List Table 3 Accent 6" w:uiPriority="48"/>
+    <w:lsdException w:name="List Table 4 Accent 6" w:uiPriority="49"/>
+    <w:lsdException w:name="List Table 5 Dark Accent 6" w:uiPriority="50"/>
+    <w:lsdException w:name="List Table 6 Colorful Accent 6" w:uiPriority="51"/>
+    <w:lsdException w:name="List Table 7 Colorful Accent 6" w:uiPriority="52"/>
   </w:latentStyles>
   <w:style w:type="paragraph" w:default="1" w:styleId="Normalny">
     <w:name w:val="Normal"/>

</xml_diff>

<commit_message>
punkt 8 i 9
</commit_message>
<xml_diff>
--- a/Internetowy system zarządzania warsztatem samochodowym.docx
+++ b/Internetowy system zarządzania warsztatem samochodowym.docx
@@ -1,6 +1,6 @@
 
 <file path=word/document.xml><?xml version="1.0" encoding="utf-8"?>
-<w:document xmlns:wpc="http://schemas.microsoft.com/office/word/2010/wordprocessingCanvas" xmlns:mc="http://schemas.openxmlformats.org/markup-compatibility/2006" xmlns:o="urn:schemas-microsoft-com:office:office" xmlns:r="http://schemas.openxmlformats.org/officeDocument/2006/relationships" xmlns:m="http://schemas.openxmlformats.org/officeDocument/2006/math" xmlns:v="urn:schemas-microsoft-com:vml" xmlns:wp14="http://schemas.microsoft.com/office/word/2010/wordprocessingDrawing" xmlns:wp="http://schemas.openxmlformats.org/drawingml/2006/wordprocessingDrawing" xmlns:w10="urn:schemas-microsoft-com:office:word" xmlns:w="http://schemas.openxmlformats.org/wordprocessingml/2006/main" xmlns:w14="http://schemas.microsoft.com/office/word/2010/wordml" xmlns:wpg="http://schemas.microsoft.com/office/word/2010/wordprocessingGroup" xmlns:wpi="http://schemas.microsoft.com/office/word/2010/wordprocessingInk" xmlns:wne="http://schemas.microsoft.com/office/word/2006/wordml" xmlns:wps="http://schemas.microsoft.com/office/word/2010/wordprocessingShape" mc:Ignorable="w14 wp14">
+<w:document xmlns:wpc="http://schemas.microsoft.com/office/word/2010/wordprocessingCanvas" xmlns:mc="http://schemas.openxmlformats.org/markup-compatibility/2006" xmlns:o="urn:schemas-microsoft-com:office:office" xmlns:r="http://schemas.openxmlformats.org/officeDocument/2006/relationships" xmlns:m="http://schemas.openxmlformats.org/officeDocument/2006/math" xmlns:v="urn:schemas-microsoft-com:vml" xmlns:wp14="http://schemas.microsoft.com/office/word/2010/wordprocessingDrawing" xmlns:wp="http://schemas.openxmlformats.org/drawingml/2006/wordprocessingDrawing" xmlns:w10="urn:schemas-microsoft-com:office:word" xmlns:w="http://schemas.openxmlformats.org/wordprocessingml/2006/main" xmlns:w14="http://schemas.microsoft.com/office/word/2010/wordml" xmlns:w15="http://schemas.microsoft.com/office/word/2012/wordml" xmlns:wpg="http://schemas.microsoft.com/office/word/2010/wordprocessingGroup" xmlns:wpi="http://schemas.microsoft.com/office/word/2010/wordprocessingInk" xmlns:wne="http://schemas.microsoft.com/office/word/2006/wordml" xmlns:wps="http://schemas.microsoft.com/office/word/2010/wordprocessingShape" mc:Ignorable="w14 w15 wp14">
   <w:body>
     <w:p>
       <w:pPr>
@@ -534,7 +534,7 @@
             </w:rPr>
             <w:fldChar w:fldCharType="separate"/>
           </w:r>
-          <w:hyperlink r:id="rId6" w:anchor="_Toc369107271" w:history="1">
+          <w:hyperlink r:id="rId5" w:anchor="_Toc369107271" w:history="1">
             <w:r>
               <w:rPr>
                 <w:rStyle w:val="Hipercze"/>
@@ -628,7 +628,7 @@
               <w:noProof/>
             </w:rPr>
           </w:pPr>
-          <w:hyperlink r:id="rId7" w:anchor="_Toc369107272" w:history="1">
+          <w:hyperlink r:id="rId6" w:anchor="_Toc369107272" w:history="1">
             <w:r>
               <w:rPr>
                 <w:rStyle w:val="Hipercze"/>
@@ -722,7 +722,7 @@
               <w:noProof/>
             </w:rPr>
           </w:pPr>
-          <w:hyperlink r:id="rId8" w:anchor="_Toc369107273" w:history="1">
+          <w:hyperlink r:id="rId7" w:anchor="_Toc369107273" w:history="1">
             <w:r>
               <w:rPr>
                 <w:rStyle w:val="Hipercze"/>
@@ -816,7 +816,7 @@
               <w:noProof/>
             </w:rPr>
           </w:pPr>
-          <w:hyperlink r:id="rId9" w:anchor="_Toc369107274" w:history="1">
+          <w:hyperlink r:id="rId8" w:anchor="_Toc369107274" w:history="1">
             <w:r>
               <w:rPr>
                 <w:rStyle w:val="Hipercze"/>
@@ -910,7 +910,7 @@
               <w:noProof/>
             </w:rPr>
           </w:pPr>
-          <w:hyperlink r:id="rId10" w:anchor="_Toc369107275" w:history="1">
+          <w:hyperlink r:id="rId9" w:anchor="_Toc369107275" w:history="1">
             <w:r>
               <w:rPr>
                 <w:rStyle w:val="Hipercze"/>
@@ -1004,7 +1004,7 @@
               <w:noProof/>
             </w:rPr>
           </w:pPr>
-          <w:hyperlink r:id="rId11" w:anchor="_Toc369107276" w:history="1">
+          <w:hyperlink r:id="rId10" w:anchor="_Toc369107276" w:history="1">
             <w:r>
               <w:rPr>
                 <w:rStyle w:val="Hipercze"/>
@@ -1098,7 +1098,7 @@
               <w:noProof/>
             </w:rPr>
           </w:pPr>
-          <w:hyperlink r:id="rId12" w:anchor="_Toc369107277" w:history="1">
+          <w:hyperlink r:id="rId11" w:anchor="_Toc369107277" w:history="1">
             <w:r>
               <w:rPr>
                 <w:rStyle w:val="Hipercze"/>
@@ -1192,7 +1192,7 @@
               <w:noProof/>
             </w:rPr>
           </w:pPr>
-          <w:hyperlink r:id="rId13" w:anchor="_Toc369107278" w:history="1">
+          <w:hyperlink r:id="rId12" w:anchor="_Toc369107278" w:history="1">
             <w:r>
               <w:rPr>
                 <w:rStyle w:val="Hipercze"/>
@@ -1286,7 +1286,7 @@
               <w:noProof/>
             </w:rPr>
           </w:pPr>
-          <w:hyperlink r:id="rId14" w:anchor="_Toc369107279" w:history="1">
+          <w:hyperlink r:id="rId13" w:anchor="_Toc369107279" w:history="1">
             <w:r>
               <w:rPr>
                 <w:rStyle w:val="Hipercze"/>
@@ -1380,7 +1380,7 @@
               <w:noProof/>
             </w:rPr>
           </w:pPr>
-          <w:hyperlink r:id="rId15" w:anchor="_Toc369107280" w:history="1">
+          <w:hyperlink r:id="rId14" w:anchor="_Toc369107280" w:history="1">
             <w:r>
               <w:rPr>
                 <w:rStyle w:val="Hipercze"/>
@@ -1474,7 +1474,7 @@
               <w:noProof/>
             </w:rPr>
           </w:pPr>
-          <w:hyperlink r:id="rId16" w:anchor="_Toc369107281" w:history="1">
+          <w:hyperlink r:id="rId15" w:anchor="_Toc369107281" w:history="1">
             <w:r>
               <w:rPr>
                 <w:rStyle w:val="Hipercze"/>
@@ -1568,7 +1568,7 @@
               <w:noProof/>
             </w:rPr>
           </w:pPr>
-          <w:hyperlink r:id="rId17" w:anchor="_Toc369107282" w:history="1">
+          <w:hyperlink r:id="rId16" w:anchor="_Toc369107282" w:history="1">
             <w:r>
               <w:rPr>
                 <w:rStyle w:val="Hipercze"/>
@@ -1662,7 +1662,7 @@
               <w:noProof/>
             </w:rPr>
           </w:pPr>
-          <w:hyperlink r:id="rId18" w:anchor="_Toc369107283" w:history="1">
+          <w:hyperlink r:id="rId17" w:anchor="_Toc369107283" w:history="1">
             <w:r>
               <w:rPr>
                 <w:rStyle w:val="Hipercze"/>
@@ -1756,7 +1756,7 @@
               <w:noProof/>
             </w:rPr>
           </w:pPr>
-          <w:hyperlink r:id="rId19" w:anchor="_Toc369107284" w:history="1">
+          <w:hyperlink r:id="rId18" w:anchor="_Toc369107284" w:history="1">
             <w:r>
               <w:rPr>
                 <w:rStyle w:val="Hipercze"/>
@@ -1850,7 +1850,7 @@
               <w:noProof/>
             </w:rPr>
           </w:pPr>
-          <w:hyperlink r:id="rId20" w:anchor="_Toc369107285" w:history="1">
+          <w:hyperlink r:id="rId19" w:anchor="_Toc369107285" w:history="1">
             <w:r>
               <w:rPr>
                 <w:rStyle w:val="Hipercze"/>
@@ -1944,7 +1944,7 @@
               <w:noProof/>
             </w:rPr>
           </w:pPr>
-          <w:hyperlink r:id="rId21" w:anchor="_Toc369107286" w:history="1">
+          <w:hyperlink r:id="rId20" w:anchor="_Toc369107286" w:history="1">
             <w:r>
               <w:rPr>
                 <w:rStyle w:val="Hipercze"/>
@@ -2038,7 +2038,7 @@
               <w:noProof/>
             </w:rPr>
           </w:pPr>
-          <w:hyperlink r:id="rId22" w:anchor="_Toc369107287" w:history="1">
+          <w:hyperlink r:id="rId21" w:anchor="_Toc369107287" w:history="1">
             <w:r>
               <w:rPr>
                 <w:rStyle w:val="Hipercze"/>
@@ -2132,7 +2132,7 @@
               <w:noProof/>
             </w:rPr>
           </w:pPr>
-          <w:hyperlink r:id="rId23" w:anchor="_Toc369107288" w:history="1">
+          <w:hyperlink r:id="rId22" w:anchor="_Toc369107288" w:history="1">
             <w:r>
               <w:rPr>
                 <w:rStyle w:val="Hipercze"/>
@@ -2226,7 +2226,7 @@
               <w:noProof/>
             </w:rPr>
           </w:pPr>
-          <w:hyperlink r:id="rId24" w:anchor="_Toc369107289" w:history="1">
+          <w:hyperlink r:id="rId23" w:anchor="_Toc369107289" w:history="1">
             <w:r>
               <w:rPr>
                 <w:rStyle w:val="Hipercze"/>
@@ -2320,7 +2320,7 @@
               <w:noProof/>
             </w:rPr>
           </w:pPr>
-          <w:hyperlink r:id="rId25" w:anchor="_Toc369107290" w:history="1">
+          <w:hyperlink r:id="rId24" w:anchor="_Toc369107290" w:history="1">
             <w:r>
               <w:rPr>
                 <w:rStyle w:val="Hipercze"/>
@@ -2414,7 +2414,7 @@
               <w:noProof/>
             </w:rPr>
           </w:pPr>
-          <w:hyperlink r:id="rId26" w:anchor="_Toc369107291" w:history="1">
+          <w:hyperlink r:id="rId25" w:anchor="_Toc369107291" w:history="1">
             <w:r>
               <w:rPr>
                 <w:rStyle w:val="Hipercze"/>
@@ -2508,7 +2508,7 @@
               <w:noProof/>
             </w:rPr>
           </w:pPr>
-          <w:hyperlink r:id="rId27" w:anchor="_Toc369107292" w:history="1">
+          <w:hyperlink r:id="rId26" w:anchor="_Toc369107292" w:history="1">
             <w:r>
               <w:rPr>
                 <w:rStyle w:val="Hipercze"/>
@@ -2602,7 +2602,7 @@
               <w:noProof/>
             </w:rPr>
           </w:pPr>
-          <w:hyperlink r:id="rId28" w:anchor="_Toc369107293" w:history="1">
+          <w:hyperlink r:id="rId27" w:anchor="_Toc369107293" w:history="1">
             <w:r>
               <w:rPr>
                 <w:rStyle w:val="Hipercze"/>
@@ -2696,7 +2696,7 @@
               <w:noProof/>
             </w:rPr>
           </w:pPr>
-          <w:hyperlink r:id="rId29" w:anchor="_Toc369107294" w:history="1">
+          <w:hyperlink r:id="rId28" w:anchor="_Toc369107294" w:history="1">
             <w:r>
               <w:rPr>
                 <w:rStyle w:val="Hipercze"/>
@@ -2790,7 +2790,7 @@
               <w:noProof/>
             </w:rPr>
           </w:pPr>
-          <w:hyperlink r:id="rId30" w:anchor="_Toc369107295" w:history="1">
+          <w:hyperlink r:id="rId29" w:anchor="_Toc369107295" w:history="1">
             <w:r>
               <w:rPr>
                 <w:rStyle w:val="Hipercze"/>
@@ -2884,7 +2884,7 @@
               <w:noProof/>
             </w:rPr>
           </w:pPr>
-          <w:hyperlink r:id="rId31" w:anchor="_Toc369107296" w:history="1">
+          <w:hyperlink r:id="rId30" w:anchor="_Toc369107296" w:history="1">
             <w:r>
               <w:rPr>
                 <w:rStyle w:val="Hipercze"/>
@@ -2978,7 +2978,7 @@
               <w:noProof/>
             </w:rPr>
           </w:pPr>
-          <w:hyperlink r:id="rId32" w:anchor="_Toc369107297" w:history="1">
+          <w:hyperlink r:id="rId31" w:anchor="_Toc369107297" w:history="1">
             <w:r>
               <w:rPr>
                 <w:rStyle w:val="Hipercze"/>
@@ -3072,7 +3072,7 @@
               <w:noProof/>
             </w:rPr>
           </w:pPr>
-          <w:hyperlink r:id="rId33" w:anchor="_Toc369107298" w:history="1">
+          <w:hyperlink r:id="rId32" w:anchor="_Toc369107298" w:history="1">
             <w:r>
               <w:rPr>
                 <w:rStyle w:val="Hipercze"/>
@@ -4289,27 +4289,51 @@
         <w:ind w:left="1284"/>
         <w:rPr>
           <w:rFonts w:cs="Times New Roman"/>
-          <w:color w:val="1F497D" w:themeColor="text2"/>
-          <w:sz w:val="40"/>
           <w:szCs w:val="40"/>
         </w:rPr>
       </w:pPr>
       <w:r>
         <w:rPr>
           <w:rFonts w:cs="Times New Roman"/>
-          <w:color w:val="1F497D" w:themeColor="text2"/>
-          <w:sz w:val="40"/>
           <w:szCs w:val="40"/>
         </w:rPr>
         <w:lastRenderedPageBreak/>
-        <w:t xml:space="preserve">Framework internetowy Javy +Baza danych </w:t>
+        <w:t xml:space="preserve">PHP </w:t>
       </w:r>
       <w:proofErr w:type="spellStart"/>
       <w:r>
         <w:rPr>
           <w:rFonts w:cs="Times New Roman"/>
-          <w:color w:val="1F497D" w:themeColor="text2"/>
-          <w:sz w:val="40"/>
+          <w:szCs w:val="40"/>
+        </w:rPr>
+        <w:t>Symfony</w:t>
+      </w:r>
+      <w:proofErr w:type="spellEnd"/>
+      <w:r>
+        <w:rPr>
+          <w:rFonts w:cs="Times New Roman"/>
+          <w:szCs w:val="40"/>
+        </w:rPr>
+        <w:t xml:space="preserve"> +</w:t>
+      </w:r>
+      <w:r>
+        <w:rPr>
+          <w:rFonts w:cs="Times New Roman"/>
+          <w:szCs w:val="40"/>
+        </w:rPr>
+        <w:t xml:space="preserve"> </w:t>
+      </w:r>
+      <w:r>
+        <w:rPr>
+          <w:rFonts w:cs="Times New Roman"/>
+          <w:szCs w:val="40"/>
+        </w:rPr>
+        <w:t xml:space="preserve">Baza danych </w:t>
+      </w:r>
+      <w:proofErr w:type="spellStart"/>
+      <w:r>
+        <w:rPr>
+          <w:rFonts w:cs="Times New Roman"/>
           <w:szCs w:val="40"/>
         </w:rPr>
         <w:t>Oracle</w:t>
@@ -4540,26 +4564,27 @@
         <w:ind w:left="1284"/>
         <w:rPr>
           <w:rFonts w:cs="Times New Roman"/>
-          <w:color w:val="1F497D" w:themeColor="text2"/>
-          <w:sz w:val="40"/>
           <w:szCs w:val="40"/>
         </w:rPr>
       </w:pPr>
       <w:r>
         <w:rPr>
           <w:rFonts w:cs="Times New Roman"/>
-          <w:color w:val="1F497D" w:themeColor="text2"/>
-          <w:sz w:val="40"/>
           <w:szCs w:val="40"/>
         </w:rPr>
-        <w:t xml:space="preserve">Framework internetowy Javy +Baza danych </w:t>
+        <w:t>Java Spring MVC</w:t>
+      </w:r>
+      <w:r>
+        <w:rPr>
+          <w:rFonts w:cs="Times New Roman"/>
+          <w:szCs w:val="40"/>
+        </w:rPr>
+        <w:t xml:space="preserve"> +Baza danych </w:t>
       </w:r>
       <w:proofErr w:type="spellStart"/>
       <w:r>
         <w:rPr>
           <w:rFonts w:cs="Times New Roman"/>
-          <w:color w:val="1F497D" w:themeColor="text2"/>
-          <w:sz w:val="40"/>
           <w:szCs w:val="40"/>
         </w:rPr>
         <w:t>Oracle</w:t>
@@ -4738,7 +4763,6 @@
         </w:numPr>
       </w:pPr>
       <w:r>
-        <w:lastRenderedPageBreak/>
         <w:t>Raporty kontrahenta zawierające podsumowania sprzedaży towarów/wykonanych usług</w:t>
       </w:r>
     </w:p>
@@ -4776,6 +4800,7 @@
         <w:ind w:left="1416" w:firstLine="708"/>
       </w:pPr>
       <w:r>
+        <w:lastRenderedPageBreak/>
         <w:t>Wszystkie powyższe czynności mogą być wykonane działając na tablecie/</w:t>
       </w:r>
       <w:proofErr w:type="spellStart"/>
@@ -5215,7 +5240,11 @@
         <w:ind w:left="1284"/>
       </w:pPr>
       <w:r>
-        <w:t xml:space="preserve">Najbardziej kosztowny w produkcji jest wariant 3 ze względu na konieczność zaangażowania największej ilości zasobów ludzkich i czasu, we wdrożeniu natomiast największy koszty są w wariancie 1. </w:t>
+        <w:t xml:space="preserve">Najbardziej kosztowny w produkcji jest wariant 3 ze względu na konieczność zaangażowania największej ilości zasobów ludzkich i czasu, we wdrożeniu natomiast </w:t>
+      </w:r>
+      <w:r>
+        <w:lastRenderedPageBreak/>
+        <w:t xml:space="preserve">największy koszty są w wariancie 1. </w:t>
       </w:r>
       <w:r>
         <w:t>i</w:t>
@@ -5496,8 +5525,6 @@
       <w:r>
         <w:t>Programowanie zmian, zakończenie projektu – 2 tygodnie</w:t>
       </w:r>
-      <w:bookmarkStart w:id="25" w:name="_GoBack"/>
-      <w:bookmarkEnd w:id="25"/>
     </w:p>
     <w:p>
       <w:pPr>
@@ -5507,12 +5534,11 @@
           <w:rFonts w:ascii="Times New Roman" w:hAnsi="Times New Roman" w:cs="Times New Roman"/>
         </w:rPr>
       </w:pPr>
-      <w:bookmarkStart w:id="26" w:name="_Toc369107296"/>
+      <w:bookmarkStart w:id="25" w:name="_Toc369107296"/>
       <w:r>
         <w:rPr>
           <w:rFonts w:ascii="Times New Roman" w:hAnsi="Times New Roman" w:cs="Times New Roman"/>
         </w:rPr>
-        <w:lastRenderedPageBreak/>
         <w:t>Wstępna ocen</w:t>
       </w:r>
       <w:r>
@@ -5527,7 +5553,18 @@
         </w:rPr>
         <w:t xml:space="preserve"> ryzyka.</w:t>
       </w:r>
-      <w:bookmarkEnd w:id="26"/>
+      <w:bookmarkEnd w:id="25"/>
+    </w:p>
+    <w:p>
+      <w:pPr>
+        <w:ind w:left="432"/>
+      </w:pPr>
+      <w:r>
+        <w:t xml:space="preserve">Projekt podczas realizacji nie będzie wpływał na żadne panujące procesy biznesowe. </w:t>
+      </w:r>
+      <w:r>
+        <w:t>Jedyne straty jakie mogą wystąpić to poniesione koszty pracy zasobów ludzkich podczas projektu w przypadku gdy produkt końcowy okaże się nienadający do użytku (zbyt trudny, za mało intuicyjny), to ryzyko minimalizujemy za pomocą wynajęcia ekspertów z firm konsultingowych którzy będą mieli za zadanie „doglądać” projektu.</w:t>
+      </w:r>
     </w:p>
     <w:p>
       <w:pPr>
@@ -5537,13 +5574,24 @@
           <w:rFonts w:ascii="Times New Roman" w:hAnsi="Times New Roman" w:cs="Times New Roman"/>
         </w:rPr>
       </w:pPr>
-      <w:bookmarkStart w:id="27" w:name="_Toc369107297"/>
+      <w:bookmarkStart w:id="26" w:name="_Toc369107297"/>
       <w:r>
         <w:rPr>
           <w:rFonts w:ascii="Times New Roman" w:hAnsi="Times New Roman" w:cs="Times New Roman"/>
         </w:rPr>
+        <w:lastRenderedPageBreak/>
         <w:t>Koszty i zyski.</w:t>
       </w:r>
+      <w:bookmarkEnd w:id="26"/>
+    </w:p>
+    <w:p>
+      <w:pPr>
+        <w:ind w:left="432"/>
+      </w:pPr>
+      <w:r>
+        <w:t>Kosztami realizacji projektu są koszty wytworzenia systemu, natomiast zyskami jest efektowniejsze zarządzanie warsztatem oraz bardziej prestiżowa, sprawniejsza i szybsza obsługa klientów.</w:t>
+      </w:r>
+      <w:bookmarkStart w:id="27" w:name="_GoBack"/>
       <w:bookmarkEnd w:id="27"/>
     </w:p>
     <w:p>
@@ -6812,7 +6860,7 @@
 </file>
 
 <file path=word/numbering.xml><?xml version="1.0" encoding="utf-8"?>
-<w:numbering xmlns:wpc="http://schemas.microsoft.com/office/word/2010/wordprocessingCanvas" xmlns:mc="http://schemas.openxmlformats.org/markup-compatibility/2006" xmlns:o="urn:schemas-microsoft-com:office:office" xmlns:r="http://schemas.openxmlformats.org/officeDocument/2006/relationships" xmlns:m="http://schemas.openxmlformats.org/officeDocument/2006/math" xmlns:v="urn:schemas-microsoft-com:vml" xmlns:wp14="http://schemas.microsoft.com/office/word/2010/wordprocessingDrawing" xmlns:wp="http://schemas.openxmlformats.org/drawingml/2006/wordprocessingDrawing" xmlns:w10="urn:schemas-microsoft-com:office:word" xmlns:w="http://schemas.openxmlformats.org/wordprocessingml/2006/main" xmlns:w14="http://schemas.microsoft.com/office/word/2010/wordml" xmlns:wpg="http://schemas.microsoft.com/office/word/2010/wordprocessingGroup" xmlns:wpi="http://schemas.microsoft.com/office/word/2010/wordprocessingInk" xmlns:wne="http://schemas.microsoft.com/office/word/2006/wordml" xmlns:wps="http://schemas.microsoft.com/office/word/2010/wordprocessingShape" mc:Ignorable="w14 wp14">
+<w:numbering xmlns:wpc="http://schemas.microsoft.com/office/word/2010/wordprocessingCanvas" xmlns:mc="http://schemas.openxmlformats.org/markup-compatibility/2006" xmlns:o="urn:schemas-microsoft-com:office:office" xmlns:r="http://schemas.openxmlformats.org/officeDocument/2006/relationships" xmlns:m="http://schemas.openxmlformats.org/officeDocument/2006/math" xmlns:v="urn:schemas-microsoft-com:vml" xmlns:wp14="http://schemas.microsoft.com/office/word/2010/wordprocessingDrawing" xmlns:wp="http://schemas.openxmlformats.org/drawingml/2006/wordprocessingDrawing" xmlns:w10="urn:schemas-microsoft-com:office:word" xmlns:w="http://schemas.openxmlformats.org/wordprocessingml/2006/main" xmlns:w14="http://schemas.microsoft.com/office/word/2010/wordml" xmlns:w15="http://schemas.microsoft.com/office/word/2012/wordml" xmlns:wpg="http://schemas.microsoft.com/office/word/2010/wordprocessingGroup" xmlns:wpi="http://schemas.microsoft.com/office/word/2010/wordprocessingInk" xmlns:wne="http://schemas.microsoft.com/office/word/2006/wordml" xmlns:wps="http://schemas.microsoft.com/office/word/2010/wordprocessingShape" mc:Ignorable="w14 w15 wp14">
   <w:abstractNum w:abstractNumId="0">
     <w:nsid w:val="00DA60ED"/>
     <w:multiLevelType w:val="hybridMultilevel"/>
@@ -10113,7 +10161,7 @@
 </file>
 
 <file path=word/styles.xml><?xml version="1.0" encoding="utf-8"?>
-<w:styles xmlns:mc="http://schemas.openxmlformats.org/markup-compatibility/2006" xmlns:r="http://schemas.openxmlformats.org/officeDocument/2006/relationships" xmlns:w="http://schemas.openxmlformats.org/wordprocessingml/2006/main" xmlns:w14="http://schemas.microsoft.com/office/word/2010/wordml" mc:Ignorable="w14">
+<w:styles xmlns:mc="http://schemas.openxmlformats.org/markup-compatibility/2006" xmlns:r="http://schemas.openxmlformats.org/officeDocument/2006/relationships" xmlns:w="http://schemas.openxmlformats.org/wordprocessingml/2006/main" xmlns:w14="http://schemas.microsoft.com/office/word/2010/wordml" xmlns:w15="http://schemas.microsoft.com/office/word/2012/wordml" mc:Ignorable="w14 w15">
   <w:docDefaults>
     <w:rPrDefault>
       <w:rPr>
@@ -10129,827 +10177,378 @@
       </w:pPr>
     </w:pPrDefault>
   </w:docDefaults>
-  <w:latentStyles w:defLockedState="0" w:defUIPriority="99" w:defSemiHidden="1" w:defUnhideWhenUsed="1" w:defQFormat="0" w:count="267">
-    <w:lsdException w:name="Normal" w:semiHidden="0" w:uiPriority="0" w:unhideWhenUsed="0" w:qFormat="1"/>
-    <w:lsdException w:name="heading 1" w:semiHidden="0" w:uiPriority="9" w:unhideWhenUsed="0" w:qFormat="1"/>
-    <w:lsdException w:name="heading 2" w:uiPriority="9" w:qFormat="1"/>
-    <w:lsdException w:name="heading 3" w:uiPriority="9" w:qFormat="1"/>
-    <w:lsdException w:name="heading 4" w:uiPriority="9" w:qFormat="1"/>
-    <w:lsdException w:name="heading 5" w:uiPriority="9" w:qFormat="1"/>
-    <w:lsdException w:name="heading 6" w:uiPriority="9" w:qFormat="1"/>
-    <w:lsdException w:name="heading 7" w:uiPriority="9" w:qFormat="1"/>
-    <w:lsdException w:name="heading 8" w:uiPriority="9" w:qFormat="1"/>
-    <w:lsdException w:name="heading 9" w:uiPriority="9" w:qFormat="1"/>
-    <w:lsdException w:name="toc 1" w:uiPriority="39"/>
-    <w:lsdException w:name="toc 2" w:uiPriority="39"/>
-    <w:lsdException w:name="toc 3" w:uiPriority="39"/>
-    <w:lsdException w:name="toc 4" w:uiPriority="39"/>
-    <w:lsdException w:name="toc 5" w:uiPriority="39"/>
-    <w:lsdException w:name="toc 6" w:uiPriority="39"/>
-    <w:lsdException w:name="toc 7" w:uiPriority="39"/>
-    <w:lsdException w:name="toc 8" w:uiPriority="39"/>
-    <w:lsdException w:name="toc 9" w:uiPriority="39"/>
-    <w:lsdException w:name="caption" w:uiPriority="35" w:qFormat="1"/>
-    <w:lsdException w:name="Title" w:semiHidden="0" w:uiPriority="10" w:unhideWhenUsed="0" w:qFormat="1"/>
-    <w:lsdException w:name="Default Paragraph Font" w:uiPriority="1"/>
-    <w:lsdException w:name="Subtitle" w:semiHidden="0" w:uiPriority="11" w:unhideWhenUsed="0" w:qFormat="1"/>
-    <w:lsdException w:name="Strong" w:semiHidden="0" w:uiPriority="22" w:unhideWhenUsed="0" w:qFormat="1"/>
-    <w:lsdException w:name="Emphasis" w:semiHidden="0" w:uiPriority="20" w:unhideWhenUsed="0" w:qFormat="1"/>
-    <w:lsdException w:name="Table Grid" w:semiHidden="0" w:uiPriority="59" w:unhideWhenUsed="0"/>
-    <w:lsdException w:name="Placeholder Text" w:unhideWhenUsed="0"/>
-    <w:lsdException w:name="No Spacing" w:semiHidden="0" w:uiPriority="1" w:unhideWhenUsed="0" w:qFormat="1"/>
-    <w:lsdException w:name="Light Shading" w:semiHidden="0" w:uiPriority="60" w:unhideWhenUsed="0"/>
-    <w:lsdException w:name="Light List" w:semiHidden="0" w:uiPriority="61" w:unhideWhenUsed="0"/>
-    <w:lsdException w:name="Light Grid" w:semiHidden="0" w:uiPriority="62" w:unhideWhenUsed="0"/>
-    <w:lsdException w:name="Medium Shading 1" w:semiHidden="0" w:uiPriority="63" w:unhideWhenUsed="0"/>
-    <w:lsdException w:name="Medium Shading 2" w:semiHidden="0" w:uiPriority="64" w:unhideWhenUsed="0"/>
-    <w:lsdException w:name="Medium List 1" w:semiHidden="0" w:uiPriority="65" w:unhideWhenUsed="0"/>
-    <w:lsdException w:name="Medium List 2" w:semiHidden="0" w:uiPriority="66" w:unhideWhenUsed="0"/>
-    <w:lsdException w:name="Medium Grid 1" w:semiHidden="0" w:uiPriority="67" w:unhideWhenUsed="0"/>
-    <w:lsdException w:name="Medium Grid 2" w:semiHidden="0" w:uiPriority="68" w:unhideWhenUsed="0"/>
-    <w:lsdException w:name="Medium Grid 3" w:semiHidden="0" w:uiPriority="69" w:unhideWhenUsed="0"/>
-    <w:lsdException w:name="Dark List" w:semiHidden="0" w:uiPriority="70" w:unhideWhenUsed="0"/>
-    <w:lsdException w:name="Colorful Shading" w:semiHidden="0" w:uiPriority="71" w:unhideWhenUsed="0"/>
-    <w:lsdException w:name="Colorful List" w:semiHidden="0" w:uiPriority="72" w:unhideWhenUsed="0"/>
-    <w:lsdException w:name="Colorful Grid" w:semiHidden="0" w:uiPriority="73" w:unhideWhenUsed="0"/>
-    <w:lsdException w:name="Light Shading Accent 1" w:semiHidden="0" w:uiPriority="60" w:unhideWhenUsed="0"/>
-    <w:lsdException w:name="Light List Accent 1" w:semiHidden="0" w:uiPriority="61" w:unhideWhenUsed="0"/>
-    <w:lsdException w:name="Light Grid Accent 1" w:semiHidden="0" w:uiPriority="62" w:unhideWhenUsed="0"/>
-    <w:lsdException w:name="Medium Shading 1 Accent 1" w:semiHidden="0" w:uiPriority="63" w:unhideWhenUsed="0"/>
-    <w:lsdException w:name="Medium Shading 2 Accent 1" w:semiHidden="0" w:uiPriority="64" w:unhideWhenUsed="0"/>
-    <w:lsdException w:name="Medium List 1 Accent 1" w:semiHidden="0" w:uiPriority="65" w:unhideWhenUsed="0"/>
-    <w:lsdException w:name="Revision" w:unhideWhenUsed="0"/>
-    <w:lsdException w:name="List Paragraph" w:semiHidden="0" w:uiPriority="34" w:unhideWhenUsed="0" w:qFormat="1"/>
-    <w:lsdException w:name="Quote" w:semiHidden="0" w:uiPriority="29" w:unhideWhenUsed="0" w:qFormat="1"/>
-    <w:lsdException w:name="Intense Quote" w:semiHidden="0" w:uiPriority="30" w:unhideWhenUsed="0" w:qFormat="1"/>
-    <w:lsdException w:name="Medium List 2 Accent 1" w:semiHidden="0" w:uiPriority="66" w:unhideWhenUsed="0"/>
-    <w:lsdException w:name="Medium Grid 1 Accent 1" w:semiHidden="0" w:uiPriority="67" w:unhideWhenUsed="0"/>
-    <w:lsdException w:name="Medium Grid 2 Accent 1" w:semiHidden="0" w:uiPriority="68" w:unhideWhenUsed="0"/>
-    <w:lsdException w:name="Medium Grid 3 Accent 1" w:semiHidden="0" w:uiPriority="69" w:unhideWhenUsed="0"/>
-    <w:lsdException w:name="Dark List Accent 1" w:semiHidden="0" w:uiPriority="70" w:unhideWhenUsed="0"/>
-    <w:lsdException w:name="Colorful Shading Accent 1" w:semiHidden="0" w:uiPriority="71" w:unhideWhenUsed="0"/>
-    <w:lsdException w:name="Colorful List Accent 1" w:semiHidden="0" w:uiPriority="72" w:unhideWhenUsed="0"/>
-    <w:lsdException w:name="Colorful Grid Accent 1" w:semiHidden="0" w:uiPriority="73" w:unhideWhenUsed="0"/>
-    <w:lsdException w:name="Light Shading Accent 2" w:semiHidden="0" w:uiPriority="60" w:unhideWhenUsed="0"/>
-    <w:lsdException w:name="Light List Accent 2" w:semiHidden="0" w:uiPriority="61" w:unhideWhenUsed="0"/>
-    <w:lsdException w:name="Light Grid Accent 2" w:semiHidden="0" w:uiPriority="62" w:unhideWhenUsed="0"/>
-    <w:lsdException w:name="Medium Shading 1 Accent 2" w:semiHidden="0" w:uiPriority="63" w:unhideWhenUsed="0"/>
-    <w:lsdException w:name="Medium Shading 2 Accent 2" w:semiHidden="0" w:uiPriority="64" w:unhideWhenUsed="0"/>
-    <w:lsdException w:name="Medium List 1 Accent 2" w:semiHidden="0" w:uiPriority="65" w:unhideWhenUsed="0"/>
-    <w:lsdException w:name="Medium List 2 Accent 2" w:semiHidden="0" w:uiPriority="66" w:unhideWhenUsed="0"/>
-    <w:lsdException w:name="Medium Grid 1 Accent 2" w:semiHidden="0" w:uiPriority="67" w:unhideWhenUsed="0"/>
-    <w:lsdException w:name="Medium Grid 2 Accent 2" w:semiHidden="0" w:uiPriority="68" w:unhideWhenUsed="0"/>
-    <w:lsdException w:name="Medium Grid 3 Accent 2" w:semiHidden="0" w:uiPriority="69" w:unhideWhenUsed="0"/>
-    <w:lsdException w:name="Dark List Accent 2" w:semiHidden="0" w:uiPriority="70" w:unhideWhenUsed="0"/>
-    <w:lsdException w:name="Colorful Shading Accent 2" w:semiHidden="0" w:uiPriority="71" w:unhideWhenUsed="0"/>
-    <w:lsdException w:name="Colorful List Accent 2" w:semiHidden="0" w:uiPriority="72" w:unhideWhenUsed="0"/>
-    <w:lsdException w:name="Colorful Grid Accent 2" w:semiHidden="0" w:uiPriority="73" w:unhideWhenUsed="0"/>
-    <w:lsdException w:name="Light Shading Accent 3" w:semiHidden="0" w:uiPriority="60" w:unhideWhenUsed="0"/>
-    <w:lsdException w:name="Light List Accent 3" w:semiHidden="0" w:uiPriority="61" w:unhideWhenUsed="0"/>
-    <w:lsdException w:name="Light Grid Accent 3" w:semiHidden="0" w:uiPriority="62" w:unhideWhenUsed="0"/>
-    <w:lsdException w:name="Medium Shading 1 Accent 3" w:semiHidden="0" w:uiPriority="63" w:unhideWhenUsed="0"/>
-    <w:lsdException w:name="Medium Shading 2 Accent 3" w:semiHidden="0" w:uiPriority="64" w:unhideWhenUsed="0"/>
-    <w:lsdException w:name="Medium List 1 Accent 3" w:semiHidden="0" w:uiPriority="65" w:unhideWhenUsed="0"/>
-    <w:lsdException w:name="Medium List 2 Accent 3" w:semiHidden="0" w:uiPriority="66" w:unhideWhenUsed="0"/>
-    <w:lsdException w:name="Medium Grid 1 Accent 3" w:semiHidden="0" w:uiPriority="67" w:unhideWhenUsed="0"/>
-    <w:lsdException w:name="Medium Grid 2 Accent 3" w:semiHidden="0" w:uiPriority="68" w:unhideWhenUsed="0"/>
-    <w:lsdException w:name="Medium Grid 3 Accent 3" w:semiHidden="0" w:uiPriority="69" w:unhideWhenUsed="0"/>
-    <w:lsdException w:name="Dark List Accent 3" w:semiHidden="0" w:uiPriority="70" w:unhideWhenUsed="0"/>
-    <w:lsdException w:name="Colorful Shading Accent 3" w:semiHidden="0" w:uiPriority="71" w:unhideWhenUsed="0"/>
-    <w:lsdException w:name="Colorful List Accent 3" w:semiHidden="0" w:uiPriority="72" w:unhideWhenUsed="0"/>
-    <w:lsdException w:name="Colorful Grid Accent 3" w:semiHidden="0" w:uiPriority="73" w:unhideWhenUsed="0"/>
-    <w:lsdException w:name="Light Shading Accent 4" w:semiHidden="0" w:uiPriority="60" w:unhideWhenUsed="0"/>
-    <w:lsdException w:name="Light List Accent 4" w:semiHidden="0" w:uiPriority="61" w:unhideWhenUsed="0"/>
-    <w:lsdException w:name="Light Grid Accent 4" w:semiHidden="0" w:uiPriority="62" w:unhideWhenUsed="0"/>
-    <w:lsdException w:name="Medium Shading 1 Accent 4" w:semiHidden="0" w:uiPriority="63" w:unhideWhenUsed="0"/>
-    <w:lsdException w:name="Medium Shading 2 Accent 4" w:semiHidden="0" w:uiPriority="64" w:unhideWhenUsed="0"/>
-    <w:lsdException w:name="Medium List 1 Accent 4" w:semiHidden="0" w:uiPriority="65" w:unhideWhenUsed="0"/>
-    <w:lsdException w:name="Medium List 2 Accent 4" w:semiHidden="0" w:uiPriority="66" w:unhideWhenUsed="0"/>
-    <w:lsdException w:name="Medium Grid 1 Accent 4" w:semiHidden="0" w:uiPriority="67" w:unhideWhenUsed="0"/>
-    <w:lsdException w:name="Medium Grid 2 Accent 4" w:semiHidden="0" w:uiPriority="68" w:unhideWhenUsed="0"/>
-    <w:lsdException w:name="Medium Grid 3 Accent 4" w:semiHidden="0" w:uiPriority="69" w:unhideWhenUsed="0"/>
-    <w:lsdException w:name="Dark List Accent 4" w:semiHidden="0" w:uiPriority="70" w:unhideWhenUsed="0"/>
-    <w:lsdException w:name="Colorful Shading Accent 4" w:semiHidden="0" w:uiPriority="71" w:unhideWhenUsed="0"/>
-    <w:lsdException w:name="Colorful List Accent 4" w:semiHidden="0" w:uiPriority="72" w:unhideWhenUsed="0"/>
-    <w:lsdException w:name="Colorful Grid Accent 4" w:semiHidden="0" w:uiPriority="73" w:unhideWhenUsed="0"/>
-    <w:lsdException w:name="Light Shading Accent 5" w:semiHidden="0" w:uiPriority="60" w:unhideWhenUsed="0"/>
-    <w:lsdException w:name="Light List Accent 5" w:semiHidden="0" w:uiPriority="61" w:unhideWhenUsed="0"/>
-    <w:lsdException w:name="Light Grid Accent 5" w:semiHidden="0" w:uiPriority="62" w:unhideWhenUsed="0"/>
-    <w:lsdException w:name="Medium Shading 1 Accent 5" w:semiHidden="0" w:uiPriority="63" w:unhideWhenUsed="0"/>
-    <w:lsdException w:name="Medium Shading 2 Accent 5" w:semiHidden="0" w:uiPriority="64" w:unhideWhenUsed="0"/>
-    <w:lsdException w:name="Medium List 1 Accent 5" w:semiHidden="0" w:uiPriority="65" w:unhideWhenUsed="0"/>
-    <w:lsdException w:name="Medium List 2 Accent 5" w:semiHidden="0" w:uiPriority="66" w:unhideWhenUsed="0"/>
-    <w:lsdException w:name="Medium Grid 1 Accent 5" w:semiHidden="0" w:uiPriority="67" w:unhideWhenUsed="0"/>
-    <w:lsdException w:name="Medium Grid 2 Accent 5" w:semiHidden="0" w:uiPriority="68" w:unhideWhenUsed="0"/>
-    <w:lsdException w:name="Medium Grid 3 Accent 5" w:semiHidden="0" w:uiPriority="69" w:unhideWhenUsed="0"/>
-    <w:lsdException w:name="Dark List Accent 5" w:semiHidden="0" w:uiPriority="70" w:unhideWhenUsed="0"/>
-    <w:lsdException w:name="Colorful Shading Accent 5" w:semiHidden="0" w:uiPriority="71" w:unhideWhenUsed="0"/>
-    <w:lsdException w:name="Colorful List Accent 5" w:semiHidden="0" w:uiPriority="72" w:unhideWhenUsed="0"/>
-    <w:lsdException w:name="Colorful Grid Accent 5" w:semiHidden="0" w:uiPriority="73" w:unhideWhenUsed="0"/>
-    <w:lsdException w:name="Light Shading Accent 6" w:semiHidden="0" w:uiPriority="60" w:unhideWhenUsed="0"/>
-    <w:lsdException w:name="Light List Accent 6" w:semiHidden="0" w:uiPriority="61" w:unhideWhenUsed="0"/>
-    <w:lsdException w:name="Light Grid Accent 6" w:semiHidden="0" w:uiPriority="62" w:unhideWhenUsed="0"/>
-    <w:lsdException w:name="Medium Shading 1 Accent 6" w:semiHidden="0" w:uiPriority="63" w:unhideWhenUsed="0"/>
-    <w:lsdException w:name="Medium Shading 2 Accent 6" w:semiHidden="0" w:uiPriority="64" w:unhideWhenUsed="0"/>
-    <w:lsdException w:name="Medium List 1 Accent 6" w:semiHidden="0" w:uiPriority="65" w:unhideWhenUsed="0"/>
-    <w:lsdException w:name="Medium List 2 Accent 6" w:semiHidden="0" w:uiPriority="66" w:unhideWhenUsed="0"/>
-    <w:lsdException w:name="Medium Grid 1 Accent 6" w:semiHidden="0" w:uiPriority="67" w:unhideWhenUsed="0"/>
-    <w:lsdException w:name="Medium Grid 2 Accent 6" w:semiHidden="0" w:uiPriority="68" w:unhideWhenUsed="0"/>
-    <w:lsdException w:name="Medium Grid 3 Accent 6" w:semiHidden="0" w:uiPriority="69" w:unhideWhenUsed="0"/>
-    <w:lsdException w:name="Dark List Accent 6" w:semiHidden="0" w:uiPriority="70" w:unhideWhenUsed="0"/>
-    <w:lsdException w:name="Colorful Shading Accent 6" w:semiHidden="0" w:uiPriority="71" w:unhideWhenUsed="0"/>
-    <w:lsdException w:name="Colorful List Accent 6" w:semiHidden="0" w:uiPriority="72" w:unhideWhenUsed="0"/>
-    <w:lsdException w:name="Colorful Grid Accent 6" w:semiHidden="0" w:uiPriority="73" w:unhideWhenUsed="0"/>
-    <w:lsdException w:name="Subtle Emphasis" w:semiHidden="0" w:uiPriority="19" w:unhideWhenUsed="0" w:qFormat="1"/>
-    <w:lsdException w:name="Intense Emphasis" w:semiHidden="0" w:uiPriority="21" w:unhideWhenUsed="0" w:qFormat="1"/>
-    <w:lsdException w:name="Subtle Reference" w:semiHidden="0" w:uiPriority="31" w:unhideWhenUsed="0" w:qFormat="1"/>
-    <w:lsdException w:name="Intense Reference" w:semiHidden="0" w:uiPriority="32" w:unhideWhenUsed="0" w:qFormat="1"/>
-    <w:lsdException w:name="Book Title" w:semiHidden="0" w:uiPriority="33" w:unhideWhenUsed="0" w:qFormat="1"/>
-    <w:lsdException w:name="Bibliography" w:uiPriority="37"/>
-    <w:lsdException w:name="TOC Heading" w:uiPriority="39" w:qFormat="1"/>
-  </w:latentStyles>
-  <w:style w:type="paragraph" w:default="1" w:styleId="Normalny">
-    <w:name w:val="Normal"/>
-    <w:qFormat/>
-    <w:rsid w:val="00641D5E"/>
-    <w:rPr>
-      <w:rFonts w:ascii="Times New Roman" w:hAnsi="Times New Roman"/>
-    </w:rPr>
-  </w:style>
-  <w:style w:type="paragraph" w:styleId="Nagwek1">
-    <w:name w:val="heading 1"/>
-    <w:basedOn w:val="Normalny"/>
-    <w:next w:val="Normalny"/>
-    <w:link w:val="Nagwek1Znak"/>
-    <w:uiPriority w:val="9"/>
-    <w:qFormat/>
-    <w:rsid w:val="00125E93"/>
-    <w:pPr>
-      <w:keepNext/>
-      <w:keepLines/>
-      <w:numPr>
-        <w:numId w:val="26"/>
-      </w:numPr>
-      <w:spacing w:before="480" w:after="0"/>
-      <w:outlineLvl w:val="0"/>
-    </w:pPr>
-    <w:rPr>
-      <w:rFonts w:asciiTheme="majorHAnsi" w:eastAsiaTheme="majorEastAsia" w:hAnsiTheme="majorHAnsi" w:cstheme="majorBidi"/>
-      <w:bCs/>
-      <w:szCs w:val="28"/>
-    </w:rPr>
-  </w:style>
-  <w:style w:type="paragraph" w:styleId="Nagwek2">
-    <w:name w:val="heading 2"/>
-    <w:basedOn w:val="Normalny"/>
-    <w:next w:val="Normalny"/>
-    <w:link w:val="Nagwek2Znak"/>
-    <w:uiPriority w:val="9"/>
-    <w:unhideWhenUsed/>
-    <w:qFormat/>
-    <w:rsid w:val="00433B89"/>
-    <w:pPr>
-      <w:keepNext/>
-      <w:keepLines/>
-      <w:numPr>
-        <w:ilvl w:val="1"/>
-        <w:numId w:val="26"/>
-      </w:numPr>
-      <w:spacing w:before="200" w:after="0"/>
-      <w:ind w:left="1284"/>
-      <w:outlineLvl w:val="1"/>
-    </w:pPr>
-    <w:rPr>
-      <w:rFonts w:eastAsiaTheme="majorEastAsia" w:cstheme="majorBidi"/>
-      <w:bCs/>
-      <w:szCs w:val="26"/>
-    </w:rPr>
-  </w:style>
-  <w:style w:type="paragraph" w:styleId="Nagwek3">
-    <w:name w:val="heading 3"/>
-    <w:basedOn w:val="Normalny"/>
-    <w:next w:val="Normalny"/>
-    <w:link w:val="Nagwek3Znak"/>
-    <w:uiPriority w:val="9"/>
-    <w:semiHidden/>
-    <w:unhideWhenUsed/>
-    <w:qFormat/>
-    <w:rsid w:val="00433B89"/>
-    <w:pPr>
-      <w:keepNext/>
-      <w:keepLines/>
-      <w:numPr>
-        <w:ilvl w:val="2"/>
-        <w:numId w:val="26"/>
-      </w:numPr>
-      <w:spacing w:before="200" w:after="0"/>
-      <w:outlineLvl w:val="2"/>
-    </w:pPr>
-    <w:rPr>
-      <w:rFonts w:asciiTheme="majorHAnsi" w:eastAsiaTheme="majorEastAsia" w:hAnsiTheme="majorHAnsi" w:cstheme="majorBidi"/>
-      <w:b/>
-      <w:bCs/>
-      <w:color w:val="4F81BD" w:themeColor="accent1"/>
-    </w:rPr>
-  </w:style>
-  <w:style w:type="paragraph" w:styleId="Nagwek4">
-    <w:name w:val="heading 4"/>
-    <w:basedOn w:val="Normalny"/>
-    <w:next w:val="Normalny"/>
-    <w:link w:val="Nagwek4Znak"/>
-    <w:uiPriority w:val="9"/>
-    <w:semiHidden/>
-    <w:unhideWhenUsed/>
-    <w:qFormat/>
-    <w:rsid w:val="00433B89"/>
-    <w:pPr>
-      <w:keepNext/>
-      <w:keepLines/>
-      <w:numPr>
-        <w:ilvl w:val="3"/>
-        <w:numId w:val="26"/>
-      </w:numPr>
-      <w:spacing w:before="200" w:after="0"/>
-      <w:outlineLvl w:val="3"/>
-    </w:pPr>
-    <w:rPr>
-      <w:rFonts w:asciiTheme="majorHAnsi" w:eastAsiaTheme="majorEastAsia" w:hAnsiTheme="majorHAnsi" w:cstheme="majorBidi"/>
-      <w:b/>
-      <w:bCs/>
-      <w:i/>
-      <w:iCs/>
-      <w:color w:val="4F81BD" w:themeColor="accent1"/>
-    </w:rPr>
-  </w:style>
-  <w:style w:type="paragraph" w:styleId="Nagwek5">
-    <w:name w:val="heading 5"/>
-    <w:basedOn w:val="Normalny"/>
-    <w:next w:val="Normalny"/>
-    <w:link w:val="Nagwek5Znak"/>
-    <w:uiPriority w:val="9"/>
-    <w:semiHidden/>
-    <w:unhideWhenUsed/>
-    <w:qFormat/>
-    <w:rsid w:val="00433B89"/>
-    <w:pPr>
-      <w:keepNext/>
-      <w:keepLines/>
-      <w:numPr>
-        <w:ilvl w:val="4"/>
-        <w:numId w:val="26"/>
-      </w:numPr>
-      <w:spacing w:before="200" w:after="0"/>
-      <w:outlineLvl w:val="4"/>
-    </w:pPr>
-    <w:rPr>
-      <w:rFonts w:asciiTheme="majorHAnsi" w:eastAsiaTheme="majorEastAsia" w:hAnsiTheme="majorHAnsi" w:cstheme="majorBidi"/>
-      <w:color w:val="243F60" w:themeColor="accent1" w:themeShade="7F"/>
-    </w:rPr>
-  </w:style>
-  <w:style w:type="paragraph" w:styleId="Nagwek6">
-    <w:name w:val="heading 6"/>
-    <w:basedOn w:val="Normalny"/>
-    <w:next w:val="Normalny"/>
-    <w:link w:val="Nagwek6Znak"/>
-    <w:uiPriority w:val="9"/>
-    <w:semiHidden/>
-    <w:unhideWhenUsed/>
-    <w:qFormat/>
-    <w:rsid w:val="00433B89"/>
-    <w:pPr>
-      <w:keepNext/>
-      <w:keepLines/>
-      <w:numPr>
-        <w:ilvl w:val="5"/>
-        <w:numId w:val="26"/>
-      </w:numPr>
-      <w:spacing w:before="200" w:after="0"/>
-      <w:outlineLvl w:val="5"/>
-    </w:pPr>
-    <w:rPr>
-      <w:rFonts w:asciiTheme="majorHAnsi" w:eastAsiaTheme="majorEastAsia" w:hAnsiTheme="majorHAnsi" w:cstheme="majorBidi"/>
-      <w:i/>
-      <w:iCs/>
-      <w:color w:val="243F60" w:themeColor="accent1" w:themeShade="7F"/>
-    </w:rPr>
-  </w:style>
-  <w:style w:type="paragraph" w:styleId="Nagwek7">
-    <w:name w:val="heading 7"/>
-    <w:basedOn w:val="Normalny"/>
-    <w:next w:val="Normalny"/>
-    <w:link w:val="Nagwek7Znak"/>
-    <w:uiPriority w:val="9"/>
-    <w:semiHidden/>
-    <w:unhideWhenUsed/>
-    <w:qFormat/>
-    <w:rsid w:val="00433B89"/>
-    <w:pPr>
-      <w:keepNext/>
-      <w:keepLines/>
-      <w:numPr>
-        <w:ilvl w:val="6"/>
-        <w:numId w:val="26"/>
-      </w:numPr>
-      <w:spacing w:before="200" w:after="0"/>
-      <w:outlineLvl w:val="6"/>
-    </w:pPr>
-    <w:rPr>
-      <w:rFonts w:asciiTheme="majorHAnsi" w:eastAsiaTheme="majorEastAsia" w:hAnsiTheme="majorHAnsi" w:cstheme="majorBidi"/>
-      <w:i/>
-      <w:iCs/>
-      <w:color w:val="404040" w:themeColor="text1" w:themeTint="BF"/>
-    </w:rPr>
-  </w:style>
-  <w:style w:type="paragraph" w:styleId="Nagwek8">
-    <w:name w:val="heading 8"/>
-    <w:basedOn w:val="Normalny"/>
-    <w:next w:val="Normalny"/>
-    <w:link w:val="Nagwek8Znak"/>
-    <w:uiPriority w:val="9"/>
-    <w:semiHidden/>
-    <w:unhideWhenUsed/>
-    <w:qFormat/>
-    <w:rsid w:val="00433B89"/>
-    <w:pPr>
-      <w:keepNext/>
-      <w:keepLines/>
-      <w:numPr>
-        <w:ilvl w:val="7"/>
-        <w:numId w:val="26"/>
-      </w:numPr>
-      <w:spacing w:before="200" w:after="0"/>
-      <w:outlineLvl w:val="7"/>
-    </w:pPr>
-    <w:rPr>
-      <w:rFonts w:asciiTheme="majorHAnsi" w:eastAsiaTheme="majorEastAsia" w:hAnsiTheme="majorHAnsi" w:cstheme="majorBidi"/>
-      <w:color w:val="404040" w:themeColor="text1" w:themeTint="BF"/>
-      <w:sz w:val="20"/>
-      <w:szCs w:val="20"/>
-    </w:rPr>
-  </w:style>
-  <w:style w:type="paragraph" w:styleId="Nagwek9">
-    <w:name w:val="heading 9"/>
-    <w:basedOn w:val="Normalny"/>
-    <w:next w:val="Normalny"/>
-    <w:link w:val="Nagwek9Znak"/>
-    <w:uiPriority w:val="9"/>
-    <w:semiHidden/>
-    <w:unhideWhenUsed/>
-    <w:qFormat/>
-    <w:rsid w:val="00433B89"/>
-    <w:pPr>
-      <w:keepNext/>
-      <w:keepLines/>
-      <w:numPr>
-        <w:ilvl w:val="8"/>
-        <w:numId w:val="26"/>
-      </w:numPr>
-      <w:spacing w:before="200" w:after="0"/>
-      <w:outlineLvl w:val="8"/>
-    </w:pPr>
-    <w:rPr>
-      <w:rFonts w:asciiTheme="majorHAnsi" w:eastAsiaTheme="majorEastAsia" w:hAnsiTheme="majorHAnsi" w:cstheme="majorBidi"/>
-      <w:i/>
-      <w:iCs/>
-      <w:color w:val="404040" w:themeColor="text1" w:themeTint="BF"/>
-      <w:sz w:val="20"/>
-      <w:szCs w:val="20"/>
-    </w:rPr>
-  </w:style>
-  <w:style w:type="character" w:default="1" w:styleId="Domylnaczcionkaakapitu">
-    <w:name w:val="Default Paragraph Font"/>
-    <w:uiPriority w:val="1"/>
-    <w:semiHidden/>
-    <w:unhideWhenUsed/>
-  </w:style>
-  <w:style w:type="table" w:default="1" w:styleId="Standardowy">
-    <w:name w:val="Normal Table"/>
-    <w:uiPriority w:val="99"/>
-    <w:semiHidden/>
-    <w:unhideWhenUsed/>
-    <w:tblPr>
-      <w:tblInd w:w="0" w:type="dxa"/>
-      <w:tblCellMar>
-        <w:top w:w="0" w:type="dxa"/>
-        <w:left w:w="108" w:type="dxa"/>
-        <w:bottom w:w="0" w:type="dxa"/>
-        <w:right w:w="108" w:type="dxa"/>
-      </w:tblCellMar>
-    </w:tblPr>
-  </w:style>
-  <w:style w:type="numbering" w:default="1" w:styleId="Bezlisty">
-    <w:name w:val="No List"/>
-    <w:uiPriority w:val="99"/>
-    <w:semiHidden/>
-    <w:unhideWhenUsed/>
-  </w:style>
-  <w:style w:type="table" w:styleId="Tabela-Siatka">
-    <w:name w:val="Table Grid"/>
-    <w:basedOn w:val="Standardowy"/>
-    <w:uiPriority w:val="59"/>
-    <w:rsid w:val="00276FD0"/>
-    <w:pPr>
-      <w:spacing w:after="0" w:line="240" w:lineRule="auto"/>
-    </w:pPr>
-    <w:tblPr>
-      <w:tblInd w:w="0" w:type="dxa"/>
-      <w:tblBorders>
-        <w:top w:val="single" w:sz="4" w:space="0" w:color="auto"/>
-        <w:left w:val="single" w:sz="4" w:space="0" w:color="auto"/>
-        <w:bottom w:val="single" w:sz="4" w:space="0" w:color="auto"/>
-        <w:right w:val="single" w:sz="4" w:space="0" w:color="auto"/>
-        <w:insideH w:val="single" w:sz="4" w:space="0" w:color="auto"/>
-        <w:insideV w:val="single" w:sz="4" w:space="0" w:color="auto"/>
-      </w:tblBorders>
-      <w:tblCellMar>
-        <w:top w:w="0" w:type="dxa"/>
-        <w:left w:w="108" w:type="dxa"/>
-        <w:bottom w:w="0" w:type="dxa"/>
-        <w:right w:w="108" w:type="dxa"/>
-      </w:tblCellMar>
-    </w:tblPr>
-  </w:style>
-  <w:style w:type="paragraph" w:styleId="Akapitzlist">
-    <w:name w:val="List Paragraph"/>
-    <w:basedOn w:val="Normalny"/>
-    <w:uiPriority w:val="34"/>
-    <w:qFormat/>
-    <w:rsid w:val="008C560F"/>
-    <w:pPr>
-      <w:ind w:left="720"/>
-      <w:contextualSpacing/>
-    </w:pPr>
-  </w:style>
-  <w:style w:type="character" w:customStyle="1" w:styleId="Nagwek1Znak">
-    <w:name w:val="Nagłówek 1 Znak"/>
-    <w:basedOn w:val="Domylnaczcionkaakapitu"/>
-    <w:link w:val="Nagwek1"/>
-    <w:uiPriority w:val="9"/>
-    <w:rsid w:val="00125E93"/>
-    <w:rPr>
-      <w:rFonts w:asciiTheme="majorHAnsi" w:eastAsiaTheme="majorEastAsia" w:hAnsiTheme="majorHAnsi" w:cstheme="majorBidi"/>
-      <w:bCs/>
-      <w:szCs w:val="28"/>
-    </w:rPr>
-  </w:style>
-  <w:style w:type="character" w:customStyle="1" w:styleId="Nagwek2Znak">
-    <w:name w:val="Nagłówek 2 Znak"/>
-    <w:basedOn w:val="Domylnaczcionkaakapitu"/>
-    <w:link w:val="Nagwek2"/>
-    <w:uiPriority w:val="9"/>
-    <w:rsid w:val="00433B89"/>
-    <w:rPr>
-      <w:rFonts w:ascii="Times New Roman" w:eastAsiaTheme="majorEastAsia" w:hAnsi="Times New Roman" w:cstheme="majorBidi"/>
-      <w:bCs/>
-      <w:szCs w:val="26"/>
-    </w:rPr>
-  </w:style>
-  <w:style w:type="character" w:styleId="Hipercze">
-    <w:name w:val="Hyperlink"/>
-    <w:basedOn w:val="Domylnaczcionkaakapitu"/>
-    <w:uiPriority w:val="99"/>
-    <w:semiHidden/>
-    <w:unhideWhenUsed/>
-    <w:rsid w:val="00790CD9"/>
-    <w:rPr>
-      <w:color w:val="0000FF" w:themeColor="hyperlink"/>
-      <w:u w:val="single"/>
-    </w:rPr>
-  </w:style>
-  <w:style w:type="paragraph" w:styleId="Spistreci1">
-    <w:name w:val="toc 1"/>
-    <w:basedOn w:val="Normalny"/>
-    <w:next w:val="Normalny"/>
-    <w:autoRedefine/>
-    <w:uiPriority w:val="39"/>
-    <w:semiHidden/>
-    <w:unhideWhenUsed/>
-    <w:rsid w:val="00790CD9"/>
-    <w:pPr>
-      <w:spacing w:after="100"/>
-    </w:pPr>
-  </w:style>
-  <w:style w:type="paragraph" w:styleId="Spistreci2">
-    <w:name w:val="toc 2"/>
-    <w:basedOn w:val="Normalny"/>
-    <w:next w:val="Normalny"/>
-    <w:autoRedefine/>
-    <w:uiPriority w:val="39"/>
-    <w:semiHidden/>
-    <w:unhideWhenUsed/>
-    <w:rsid w:val="00790CD9"/>
-    <w:pPr>
-      <w:spacing w:after="100"/>
-      <w:ind w:left="220"/>
-    </w:pPr>
-  </w:style>
-  <w:style w:type="paragraph" w:styleId="Nagwekspisutreci">
-    <w:name w:val="TOC Heading"/>
-    <w:basedOn w:val="Nagwek1"/>
-    <w:next w:val="Normalny"/>
-    <w:uiPriority w:val="39"/>
-    <w:semiHidden/>
-    <w:unhideWhenUsed/>
-    <w:qFormat/>
-    <w:rsid w:val="00790CD9"/>
-    <w:pPr>
-      <w:outlineLvl w:val="9"/>
-    </w:pPr>
-    <w:rPr>
-      <w:b/>
-      <w:color w:val="365F91" w:themeColor="accent1" w:themeShade="BF"/>
-      <w:sz w:val="28"/>
-      <w:lang w:eastAsia="pl-PL"/>
-    </w:rPr>
-  </w:style>
-  <w:style w:type="paragraph" w:styleId="Tekstdymka">
-    <w:name w:val="Balloon Text"/>
-    <w:basedOn w:val="Normalny"/>
-    <w:link w:val="TekstdymkaZnak"/>
-    <w:uiPriority w:val="99"/>
-    <w:semiHidden/>
-    <w:unhideWhenUsed/>
-    <w:rsid w:val="00790CD9"/>
-    <w:pPr>
-      <w:spacing w:after="0" w:line="240" w:lineRule="auto"/>
-    </w:pPr>
-    <w:rPr>
-      <w:rFonts w:ascii="Tahoma" w:hAnsi="Tahoma" w:cs="Tahoma"/>
-      <w:sz w:val="16"/>
-      <w:szCs w:val="16"/>
-    </w:rPr>
-  </w:style>
-  <w:style w:type="character" w:customStyle="1" w:styleId="TekstdymkaZnak">
-    <w:name w:val="Tekst dymka Znak"/>
-    <w:basedOn w:val="Domylnaczcionkaakapitu"/>
-    <w:link w:val="Tekstdymka"/>
-    <w:uiPriority w:val="99"/>
-    <w:semiHidden/>
-    <w:rsid w:val="00790CD9"/>
-    <w:rPr>
-      <w:rFonts w:ascii="Tahoma" w:hAnsi="Tahoma" w:cs="Tahoma"/>
-      <w:sz w:val="16"/>
-      <w:szCs w:val="16"/>
-    </w:rPr>
-  </w:style>
-  <w:style w:type="character" w:customStyle="1" w:styleId="Nagwek3Znak">
-    <w:name w:val="Nagłówek 3 Znak"/>
-    <w:basedOn w:val="Domylnaczcionkaakapitu"/>
-    <w:link w:val="Nagwek3"/>
-    <w:uiPriority w:val="9"/>
-    <w:semiHidden/>
-    <w:rsid w:val="00433B89"/>
-    <w:rPr>
-      <w:rFonts w:asciiTheme="majorHAnsi" w:eastAsiaTheme="majorEastAsia" w:hAnsiTheme="majorHAnsi" w:cstheme="majorBidi"/>
-      <w:b/>
-      <w:bCs/>
-      <w:color w:val="4F81BD" w:themeColor="accent1"/>
-    </w:rPr>
-  </w:style>
-  <w:style w:type="character" w:customStyle="1" w:styleId="Nagwek4Znak">
-    <w:name w:val="Nagłówek 4 Znak"/>
-    <w:basedOn w:val="Domylnaczcionkaakapitu"/>
-    <w:link w:val="Nagwek4"/>
-    <w:uiPriority w:val="9"/>
-    <w:semiHidden/>
-    <w:rsid w:val="00433B89"/>
-    <w:rPr>
-      <w:rFonts w:asciiTheme="majorHAnsi" w:eastAsiaTheme="majorEastAsia" w:hAnsiTheme="majorHAnsi" w:cstheme="majorBidi"/>
-      <w:b/>
-      <w:bCs/>
-      <w:i/>
-      <w:iCs/>
-      <w:color w:val="4F81BD" w:themeColor="accent1"/>
-    </w:rPr>
-  </w:style>
-  <w:style w:type="character" w:customStyle="1" w:styleId="Nagwek5Znak">
-    <w:name w:val="Nagłówek 5 Znak"/>
-    <w:basedOn w:val="Domylnaczcionkaakapitu"/>
-    <w:link w:val="Nagwek5"/>
-    <w:uiPriority w:val="9"/>
-    <w:semiHidden/>
-    <w:rsid w:val="00433B89"/>
-    <w:rPr>
-      <w:rFonts w:asciiTheme="majorHAnsi" w:eastAsiaTheme="majorEastAsia" w:hAnsiTheme="majorHAnsi" w:cstheme="majorBidi"/>
-      <w:color w:val="243F60" w:themeColor="accent1" w:themeShade="7F"/>
-    </w:rPr>
-  </w:style>
-  <w:style w:type="character" w:customStyle="1" w:styleId="Nagwek6Znak">
-    <w:name w:val="Nagłówek 6 Znak"/>
-    <w:basedOn w:val="Domylnaczcionkaakapitu"/>
-    <w:link w:val="Nagwek6"/>
-    <w:uiPriority w:val="9"/>
-    <w:semiHidden/>
-    <w:rsid w:val="00433B89"/>
-    <w:rPr>
-      <w:rFonts w:asciiTheme="majorHAnsi" w:eastAsiaTheme="majorEastAsia" w:hAnsiTheme="majorHAnsi" w:cstheme="majorBidi"/>
-      <w:i/>
-      <w:iCs/>
-      <w:color w:val="243F60" w:themeColor="accent1" w:themeShade="7F"/>
-    </w:rPr>
-  </w:style>
-  <w:style w:type="character" w:customStyle="1" w:styleId="Nagwek7Znak">
-    <w:name w:val="Nagłówek 7 Znak"/>
-    <w:basedOn w:val="Domylnaczcionkaakapitu"/>
-    <w:link w:val="Nagwek7"/>
-    <w:uiPriority w:val="9"/>
-    <w:semiHidden/>
-    <w:rsid w:val="00433B89"/>
-    <w:rPr>
-      <w:rFonts w:asciiTheme="majorHAnsi" w:eastAsiaTheme="majorEastAsia" w:hAnsiTheme="majorHAnsi" w:cstheme="majorBidi"/>
-      <w:i/>
-      <w:iCs/>
-      <w:color w:val="404040" w:themeColor="text1" w:themeTint="BF"/>
-    </w:rPr>
-  </w:style>
-  <w:style w:type="character" w:customStyle="1" w:styleId="Nagwek8Znak">
-    <w:name w:val="Nagłówek 8 Znak"/>
-    <w:basedOn w:val="Domylnaczcionkaakapitu"/>
-    <w:link w:val="Nagwek8"/>
-    <w:uiPriority w:val="9"/>
-    <w:semiHidden/>
-    <w:rsid w:val="00433B89"/>
-    <w:rPr>
-      <w:rFonts w:asciiTheme="majorHAnsi" w:eastAsiaTheme="majorEastAsia" w:hAnsiTheme="majorHAnsi" w:cstheme="majorBidi"/>
-      <w:color w:val="404040" w:themeColor="text1" w:themeTint="BF"/>
-      <w:sz w:val="20"/>
-      <w:szCs w:val="20"/>
-    </w:rPr>
-  </w:style>
-  <w:style w:type="character" w:customStyle="1" w:styleId="Nagwek9Znak">
-    <w:name w:val="Nagłówek 9 Znak"/>
-    <w:basedOn w:val="Domylnaczcionkaakapitu"/>
-    <w:link w:val="Nagwek9"/>
-    <w:uiPriority w:val="9"/>
-    <w:semiHidden/>
-    <w:rsid w:val="00433B89"/>
-    <w:rPr>
-      <w:rFonts w:asciiTheme="majorHAnsi" w:eastAsiaTheme="majorEastAsia" w:hAnsiTheme="majorHAnsi" w:cstheme="majorBidi"/>
-      <w:i/>
-      <w:iCs/>
-      <w:color w:val="404040" w:themeColor="text1" w:themeTint="BF"/>
-      <w:sz w:val="20"/>
-      <w:szCs w:val="20"/>
-    </w:rPr>
-  </w:style>
-</w:styles>
-</file>
-
-<file path=word/stylesWithEffects.xml><?xml version="1.0" encoding="utf-8"?>
-<w:styles xmlns:wpc="http://schemas.microsoft.com/office/word/2010/wordprocessingCanvas" xmlns:mc="http://schemas.openxmlformats.org/markup-compatibility/2006" xmlns:o="urn:schemas-microsoft-com:office:office" xmlns:r="http://schemas.openxmlformats.org/officeDocument/2006/relationships" xmlns:m="http://schemas.openxmlformats.org/officeDocument/2006/math" xmlns:v="urn:schemas-microsoft-com:vml" xmlns:wp14="http://schemas.microsoft.com/office/word/2010/wordprocessingDrawing" xmlns:wp="http://schemas.openxmlformats.org/drawingml/2006/wordprocessingDrawing" xmlns:w10="urn:schemas-microsoft-com:office:word" xmlns:w="http://schemas.openxmlformats.org/wordprocessingml/2006/main" xmlns:w14="http://schemas.microsoft.com/office/word/2010/wordml" xmlns:wpg="http://schemas.microsoft.com/office/word/2010/wordprocessingGroup" xmlns:wpi="http://schemas.microsoft.com/office/word/2010/wordprocessingInk" xmlns:wne="http://schemas.microsoft.com/office/word/2006/wordml" xmlns:wps="http://schemas.microsoft.com/office/word/2010/wordprocessingShape" mc:Ignorable="w14 wp14">
-  <w:docDefaults>
-    <w:rPrDefault>
-      <w:rPr>
-        <w:rFonts w:asciiTheme="minorHAnsi" w:eastAsiaTheme="minorHAnsi" w:hAnsiTheme="minorHAnsi" w:cstheme="minorBidi"/>
-        <w:sz w:val="22"/>
-        <w:szCs w:val="22"/>
-        <w:lang w:val="pl-PL" w:eastAsia="en-US" w:bidi="ar-SA"/>
-      </w:rPr>
-    </w:rPrDefault>
-    <w:pPrDefault>
-      <w:pPr>
-        <w:spacing w:after="200" w:line="276" w:lineRule="auto"/>
-      </w:pPr>
-    </w:pPrDefault>
-  </w:docDefaults>
-  <w:latentStyles w:defLockedState="0" w:defUIPriority="99" w:defSemiHidden="1" w:defUnhideWhenUsed="1" w:defQFormat="0" w:count="267">
-    <w:lsdException w:name="Normal" w:semiHidden="0" w:uiPriority="0" w:unhideWhenUsed="0" w:qFormat="1"/>
-    <w:lsdException w:name="heading 1" w:semiHidden="0" w:uiPriority="9" w:unhideWhenUsed="0" w:qFormat="1"/>
-    <w:lsdException w:name="heading 2" w:uiPriority="9" w:qFormat="1"/>
-    <w:lsdException w:name="heading 3" w:uiPriority="9" w:qFormat="1"/>
-    <w:lsdException w:name="heading 4" w:uiPriority="9" w:qFormat="1"/>
-    <w:lsdException w:name="heading 5" w:uiPriority="9" w:qFormat="1"/>
-    <w:lsdException w:name="heading 6" w:uiPriority="9" w:qFormat="1"/>
-    <w:lsdException w:name="heading 7" w:uiPriority="9" w:qFormat="1"/>
-    <w:lsdException w:name="heading 8" w:uiPriority="9" w:qFormat="1"/>
-    <w:lsdException w:name="heading 9" w:uiPriority="9" w:qFormat="1"/>
-    <w:lsdException w:name="toc 1" w:uiPriority="39"/>
-    <w:lsdException w:name="toc 2" w:uiPriority="39"/>
-    <w:lsdException w:name="toc 3" w:uiPriority="39"/>
-    <w:lsdException w:name="toc 4" w:uiPriority="39"/>
-    <w:lsdException w:name="toc 5" w:uiPriority="39"/>
-    <w:lsdException w:name="toc 6" w:uiPriority="39"/>
-    <w:lsdException w:name="toc 7" w:uiPriority="39"/>
-    <w:lsdException w:name="toc 8" w:uiPriority="39"/>
-    <w:lsdException w:name="toc 9" w:uiPriority="39"/>
-    <w:lsdException w:name="caption" w:uiPriority="35" w:qFormat="1"/>
-    <w:lsdException w:name="Title" w:semiHidden="0" w:uiPriority="10" w:unhideWhenUsed="0" w:qFormat="1"/>
-    <w:lsdException w:name="Default Paragraph Font" w:uiPriority="1"/>
-    <w:lsdException w:name="Subtitle" w:semiHidden="0" w:uiPriority="11" w:unhideWhenUsed="0" w:qFormat="1"/>
-    <w:lsdException w:name="Strong" w:semiHidden="0" w:uiPriority="22" w:unhideWhenUsed="0" w:qFormat="1"/>
-    <w:lsdException w:name="Emphasis" w:semiHidden="0" w:uiPriority="20" w:unhideWhenUsed="0" w:qFormat="1"/>
-    <w:lsdException w:name="Table Grid" w:semiHidden="0" w:uiPriority="59" w:unhideWhenUsed="0"/>
-    <w:lsdException w:name="Placeholder Text" w:unhideWhenUsed="0"/>
-    <w:lsdException w:name="No Spacing" w:semiHidden="0" w:uiPriority="1" w:unhideWhenUsed="0" w:qFormat="1"/>
-    <w:lsdException w:name="Light Shading" w:semiHidden="0" w:uiPriority="60" w:unhideWhenUsed="0"/>
-    <w:lsdException w:name="Light List" w:semiHidden="0" w:uiPriority="61" w:unhideWhenUsed="0"/>
-    <w:lsdException w:name="Light Grid" w:semiHidden="0" w:uiPriority="62" w:unhideWhenUsed="0"/>
-    <w:lsdException w:name="Medium Shading 1" w:semiHidden="0" w:uiPriority="63" w:unhideWhenUsed="0"/>
-    <w:lsdException w:name="Medium Shading 2" w:semiHidden="0" w:uiPriority="64" w:unhideWhenUsed="0"/>
-    <w:lsdException w:name="Medium List 1" w:semiHidden="0" w:uiPriority="65" w:unhideWhenUsed="0"/>
-    <w:lsdException w:name="Medium List 2" w:semiHidden="0" w:uiPriority="66" w:unhideWhenUsed="0"/>
-    <w:lsdException w:name="Medium Grid 1" w:semiHidden="0" w:uiPriority="67" w:unhideWhenUsed="0"/>
-    <w:lsdException w:name="Medium Grid 2" w:semiHidden="0" w:uiPriority="68" w:unhideWhenUsed="0"/>
-    <w:lsdException w:name="Medium Grid 3" w:semiHidden="0" w:uiPriority="69" w:unhideWhenUsed="0"/>
-    <w:lsdException w:name="Dark List" w:semiHidden="0" w:uiPriority="70" w:unhideWhenUsed="0"/>
-    <w:lsdException w:name="Colorful Shading" w:semiHidden="0" w:uiPriority="71" w:unhideWhenUsed="0"/>
-    <w:lsdException w:name="Colorful List" w:semiHidden="0" w:uiPriority="72" w:unhideWhenUsed="0"/>
-    <w:lsdException w:name="Colorful Grid" w:semiHidden="0" w:uiPriority="73" w:unhideWhenUsed="0"/>
-    <w:lsdException w:name="Light Shading Accent 1" w:semiHidden="0" w:uiPriority="60" w:unhideWhenUsed="0"/>
-    <w:lsdException w:name="Light List Accent 1" w:semiHidden="0" w:uiPriority="61" w:unhideWhenUsed="0"/>
-    <w:lsdException w:name="Light Grid Accent 1" w:semiHidden="0" w:uiPriority="62" w:unhideWhenUsed="0"/>
-    <w:lsdException w:name="Medium Shading 1 Accent 1" w:semiHidden="0" w:uiPriority="63" w:unhideWhenUsed="0"/>
-    <w:lsdException w:name="Medium Shading 2 Accent 1" w:semiHidden="0" w:uiPriority="64" w:unhideWhenUsed="0"/>
-    <w:lsdException w:name="Medium List 1 Accent 1" w:semiHidden="0" w:uiPriority="65" w:unhideWhenUsed="0"/>
-    <w:lsdException w:name="Revision" w:unhideWhenUsed="0"/>
-    <w:lsdException w:name="List Paragraph" w:semiHidden="0" w:uiPriority="34" w:unhideWhenUsed="0" w:qFormat="1"/>
-    <w:lsdException w:name="Quote" w:semiHidden="0" w:uiPriority="29" w:unhideWhenUsed="0" w:qFormat="1"/>
-    <w:lsdException w:name="Intense Quote" w:semiHidden="0" w:uiPriority="30" w:unhideWhenUsed="0" w:qFormat="1"/>
-    <w:lsdException w:name="Medium List 2 Accent 1" w:semiHidden="0" w:uiPriority="66" w:unhideWhenUsed="0"/>
-    <w:lsdException w:name="Medium Grid 1 Accent 1" w:semiHidden="0" w:uiPriority="67" w:unhideWhenUsed="0"/>
-    <w:lsdException w:name="Medium Grid 2 Accent 1" w:semiHidden="0" w:uiPriority="68" w:unhideWhenUsed="0"/>
-    <w:lsdException w:name="Medium Grid 3 Accent 1" w:semiHidden="0" w:uiPriority="69" w:unhideWhenUsed="0"/>
-    <w:lsdException w:name="Dark List Accent 1" w:semiHidden="0" w:uiPriority="70" w:unhideWhenUsed="0"/>
-    <w:lsdException w:name="Colorful Shading Accent 1" w:semiHidden="0" w:uiPriority="71" w:unhideWhenUsed="0"/>
-    <w:lsdException w:name="Colorful List Accent 1" w:semiHidden="0" w:uiPriority="72" w:unhideWhenUsed="0"/>
-    <w:lsdException w:name="Colorful Grid Accent 1" w:semiHidden="0" w:uiPriority="73" w:unhideWhenUsed="0"/>
-    <w:lsdException w:name="Light Shading Accent 2" w:semiHidden="0" w:uiPriority="60" w:unhideWhenUsed="0"/>
-    <w:lsdException w:name="Light List Accent 2" w:semiHidden="0" w:uiPriority="61" w:unhideWhenUsed="0"/>
-    <w:lsdException w:name="Light Grid Accent 2" w:semiHidden="0" w:uiPriority="62" w:unhideWhenUsed="0"/>
-    <w:lsdException w:name="Medium Shading 1 Accent 2" w:semiHidden="0" w:uiPriority="63" w:unhideWhenUsed="0"/>
-    <w:lsdException w:name="Medium Shading 2 Accent 2" w:semiHidden="0" w:uiPriority="64" w:unhideWhenUsed="0"/>
-    <w:lsdException w:name="Medium List 1 Accent 2" w:semiHidden="0" w:uiPriority="65" w:unhideWhenUsed="0"/>
-    <w:lsdException w:name="Medium List 2 Accent 2" w:semiHidden="0" w:uiPriority="66" w:unhideWhenUsed="0"/>
-    <w:lsdException w:name="Medium Grid 1 Accent 2" w:semiHidden="0" w:uiPriority="67" w:unhideWhenUsed="0"/>
-    <w:lsdException w:name="Medium Grid 2 Accent 2" w:semiHidden="0" w:uiPriority="68" w:unhideWhenUsed="0"/>
-    <w:lsdException w:name="Medium Grid 3 Accent 2" w:semiHidden="0" w:uiPriority="69" w:unhideWhenUsed="0"/>
-    <w:lsdException w:name="Dark List Accent 2" w:semiHidden="0" w:uiPriority="70" w:unhideWhenUsed="0"/>
-    <w:lsdException w:name="Colorful Shading Accent 2" w:semiHidden="0" w:uiPriority="71" w:unhideWhenUsed="0"/>
-    <w:lsdException w:name="Colorful List Accent 2" w:semiHidden="0" w:uiPriority="72" w:unhideWhenUsed="0"/>
-    <w:lsdException w:name="Colorful Grid Accent 2" w:semiHidden="0" w:uiPriority="73" w:unhideWhenUsed="0"/>
-    <w:lsdException w:name="Light Shading Accent 3" w:semiHidden="0" w:uiPriority="60" w:unhideWhenUsed="0"/>
-    <w:lsdException w:name="Light List Accent 3" w:semiHidden="0" w:uiPriority="61" w:unhideWhenUsed="0"/>
-    <w:lsdException w:name="Light Grid Accent 3" w:semiHidden="0" w:uiPriority="62" w:unhideWhenUsed="0"/>
-    <w:lsdException w:name="Medium Shading 1 Accent 3" w:semiHidden="0" w:uiPriority="63" w:unhideWhenUsed="0"/>
-    <w:lsdException w:name="Medium Shading 2 Accent 3" w:semiHidden="0" w:uiPriority="64" w:unhideWhenUsed="0"/>
-    <w:lsdException w:name="Medium List 1 Accent 3" w:semiHidden="0" w:uiPriority="65" w:unhideWhenUsed="0"/>
-    <w:lsdException w:name="Medium List 2 Accent 3" w:semiHidden="0" w:uiPriority="66" w:unhideWhenUsed="0"/>
-    <w:lsdException w:name="Medium Grid 1 Accent 3" w:semiHidden="0" w:uiPriority="67" w:unhideWhenUsed="0"/>
-    <w:lsdException w:name="Medium Grid 2 Accent 3" w:semiHidden="0" w:uiPriority="68" w:unhideWhenUsed="0"/>
-    <w:lsdException w:name="Medium Grid 3 Accent 3" w:semiHidden="0" w:uiPriority="69" w:unhideWhenUsed="0"/>
-    <w:lsdException w:name="Dark List Accent 3" w:semiHidden="0" w:uiPriority="70" w:unhideWhenUsed="0"/>
-    <w:lsdException w:name="Colorful Shading Accent 3" w:semiHidden="0" w:uiPriority="71" w:unhideWhenUsed="0"/>
-    <w:lsdException w:name="Colorful List Accent 3" w:semiHidden="0" w:uiPriority="72" w:unhideWhenUsed="0"/>
-    <w:lsdException w:name="Colorful Grid Accent 3" w:semiHidden="0" w:uiPriority="73" w:unhideWhenUsed="0"/>
-    <w:lsdException w:name="Light Shading Accent 4" w:semiHidden="0" w:uiPriority="60" w:unhideWhenUsed="0"/>
-    <w:lsdException w:name="Light List Accent 4" w:semiHidden="0" w:uiPriority="61" w:unhideWhenUsed="0"/>
-    <w:lsdException w:name="Light Grid Accent 4" w:semiHidden="0" w:uiPriority="62" w:unhideWhenUsed="0"/>
-    <w:lsdException w:name="Medium Shading 1 Accent 4" w:semiHidden="0" w:uiPriority="63" w:unhideWhenUsed="0"/>
-    <w:lsdException w:name="Medium Shading 2 Accent 4" w:semiHidden="0" w:uiPriority="64" w:unhideWhenUsed="0"/>
-    <w:lsdException w:name="Medium List 1 Accent 4" w:semiHidden="0" w:uiPriority="65" w:unhideWhenUsed="0"/>
-    <w:lsdException w:name="Medium List 2 Accent 4" w:semiHidden="0" w:uiPriority="66" w:unhideWhenUsed="0"/>
-    <w:lsdException w:name="Medium Grid 1 Accent 4" w:semiHidden="0" w:uiPriority="67" w:unhideWhenUsed="0"/>
-    <w:lsdException w:name="Medium Grid 2 Accent 4" w:semiHidden="0" w:uiPriority="68" w:unhideWhenUsed="0"/>
-    <w:lsdException w:name="Medium Grid 3 Accent 4" w:semiHidden="0" w:uiPriority="69" w:unhideWhenUsed="0"/>
-    <w:lsdException w:name="Dark List Accent 4" w:semiHidden="0" w:uiPriority="70" w:unhideWhenUsed="0"/>
-    <w:lsdException w:name="Colorful Shading Accent 4" w:semiHidden="0" w:uiPriority="71" w:unhideWhenUsed="0"/>
-    <w:lsdException w:name="Colorful List Accent 4" w:semiHidden="0" w:uiPriority="72" w:unhideWhenUsed="0"/>
-    <w:lsdException w:name="Colorful Grid Accent 4" w:semiHidden="0" w:uiPriority="73" w:unhideWhenUsed="0"/>
-    <w:lsdException w:name="Light Shading Accent 5" w:semiHidden="0" w:uiPriority="60" w:unhideWhenUsed="0"/>
-    <w:lsdException w:name="Light List Accent 5" w:semiHidden="0" w:uiPriority="61" w:unhideWhenUsed="0"/>
-    <w:lsdException w:name="Light Grid Accent 5" w:semiHidden="0" w:uiPriority="62" w:unhideWhenUsed="0"/>
-    <w:lsdException w:name="Medium Shading 1 Accent 5" w:semiHidden="0" w:uiPriority="63" w:unhideWhenUsed="0"/>
-    <w:lsdException w:name="Medium Shading 2 Accent 5" w:semiHidden="0" w:uiPriority="64" w:unhideWhenUsed="0"/>
-    <w:lsdException w:name="Medium List 1 Accent 5" w:semiHidden="0" w:uiPriority="65" w:unhideWhenUsed="0"/>
-    <w:lsdException w:name="Medium List 2 Accent 5" w:semiHidden="0" w:uiPriority="66" w:unhideWhenUsed="0"/>
-    <w:lsdException w:name="Medium Grid 1 Accent 5" w:semiHidden="0" w:uiPriority="67" w:unhideWhenUsed="0"/>
-    <w:lsdException w:name="Medium Grid 2 Accent 5" w:semiHidden="0" w:uiPriority="68" w:unhideWhenUsed="0"/>
-    <w:lsdException w:name="Medium Grid 3 Accent 5" w:semiHidden="0" w:uiPriority="69" w:unhideWhenUsed="0"/>
-    <w:lsdException w:name="Dark List Accent 5" w:semiHidden="0" w:uiPriority="70" w:unhideWhenUsed="0"/>
-    <w:lsdException w:name="Colorful Shading Accent 5" w:semiHidden="0" w:uiPriority="71" w:unhideWhenUsed="0"/>
-    <w:lsdException w:name="Colorful List Accent 5" w:semiHidden="0" w:uiPriority="72" w:unhideWhenUsed="0"/>
-    <w:lsdException w:name="Colorful Grid Accent 5" w:semiHidden="0" w:uiPriority="73" w:unhideWhenUsed="0"/>
-    <w:lsdException w:name="Light Shading Accent 6" w:semiHidden="0" w:uiPriority="60" w:unhideWhenUsed="0"/>
-    <w:lsdException w:name="Light List Accent 6" w:semiHidden="0" w:uiPriority="61" w:unhideWhenUsed="0"/>
-    <w:lsdException w:name="Light Grid Accent 6" w:semiHidden="0" w:uiPriority="62" w:unhideWhenUsed="0"/>
-    <w:lsdException w:name="Medium Shading 1 Accent 6" w:semiHidden="0" w:uiPriority="63" w:unhideWhenUsed="0"/>
-    <w:lsdException w:name="Medium Shading 2 Accent 6" w:semiHidden="0" w:uiPriority="64" w:unhideWhenUsed="0"/>
-    <w:lsdException w:name="Medium List 1 Accent 6" w:semiHidden="0" w:uiPriority="65" w:unhideWhenUsed="0"/>
-    <w:lsdException w:name="Medium List 2 Accent 6" w:semiHidden="0" w:uiPriority="66" w:unhideWhenUsed="0"/>
-    <w:lsdException w:name="Medium Grid 1 Accent 6" w:semiHidden="0" w:uiPriority="67" w:unhideWhenUsed="0"/>
-    <w:lsdException w:name="Medium Grid 2 Accent 6" w:semiHidden="0" w:uiPriority="68" w:unhideWhenUsed="0"/>
-    <w:lsdException w:name="Medium Grid 3 Accent 6" w:semiHidden="0" w:uiPriority="69" w:unhideWhenUsed="0"/>
-    <w:lsdException w:name="Dark List Accent 6" w:semiHidden="0" w:uiPriority="70" w:unhideWhenUsed="0"/>
-    <w:lsdException w:name="Colorful Shading Accent 6" w:semiHidden="0" w:uiPriority="71" w:unhideWhenUsed="0"/>
-    <w:lsdException w:name="Colorful List Accent 6" w:semiHidden="0" w:uiPriority="72" w:unhideWhenUsed="0"/>
-    <w:lsdException w:name="Colorful Grid Accent 6" w:semiHidden="0" w:uiPriority="73" w:unhideWhenUsed="0"/>
-    <w:lsdException w:name="Subtle Emphasis" w:semiHidden="0" w:uiPriority="19" w:unhideWhenUsed="0" w:qFormat="1"/>
-    <w:lsdException w:name="Intense Emphasis" w:semiHidden="0" w:uiPriority="21" w:unhideWhenUsed="0" w:qFormat="1"/>
-    <w:lsdException w:name="Subtle Reference" w:semiHidden="0" w:uiPriority="31" w:unhideWhenUsed="0" w:qFormat="1"/>
-    <w:lsdException w:name="Intense Reference" w:semiHidden="0" w:uiPriority="32" w:unhideWhenUsed="0" w:qFormat="1"/>
-    <w:lsdException w:name="Book Title" w:semiHidden="0" w:uiPriority="33" w:unhideWhenUsed="0" w:qFormat="1"/>
-    <w:lsdException w:name="Bibliography" w:uiPriority="37"/>
-    <w:lsdException w:name="TOC Heading" w:uiPriority="39" w:qFormat="1"/>
+  <w:latentStyles w:defLockedState="0" w:defUIPriority="99" w:defSemiHidden="0" w:defUnhideWhenUsed="0" w:defQFormat="0" w:count="371">
+    <w:lsdException w:name="Normal" w:uiPriority="0" w:qFormat="1"/>
+    <w:lsdException w:name="heading 1" w:uiPriority="9" w:qFormat="1"/>
+    <w:lsdException w:name="heading 2" w:semiHidden="1" w:uiPriority="9" w:unhideWhenUsed="1" w:qFormat="1"/>
+    <w:lsdException w:name="heading 3" w:semiHidden="1" w:uiPriority="9" w:unhideWhenUsed="1" w:qFormat="1"/>
+    <w:lsdException w:name="heading 4" w:semiHidden="1" w:uiPriority="9" w:unhideWhenUsed="1" w:qFormat="1"/>
+    <w:lsdException w:name="heading 5" w:semiHidden="1" w:uiPriority="9" w:unhideWhenUsed="1" w:qFormat="1"/>
+    <w:lsdException w:name="heading 6" w:semiHidden="1" w:uiPriority="9" w:unhideWhenUsed="1" w:qFormat="1"/>
+    <w:lsdException w:name="heading 7" w:semiHidden="1" w:uiPriority="9" w:unhideWhenUsed="1" w:qFormat="1"/>
+    <w:lsdException w:name="heading 8" w:semiHidden="1" w:uiPriority="9" w:unhideWhenUsed="1" w:qFormat="1"/>
+    <w:lsdException w:name="heading 9" w:semiHidden="1" w:uiPriority="9" w:unhideWhenUsed="1" w:qFormat="1"/>
+    <w:lsdException w:name="index 1" w:semiHidden="1" w:unhideWhenUsed="1"/>
+    <w:lsdException w:name="index 2" w:semiHidden="1" w:unhideWhenUsed="1"/>
+    <w:lsdException w:name="index 3" w:semiHidden="1" w:unhideWhenUsed="1"/>
+    <w:lsdException w:name="index 4" w:semiHidden="1" w:unhideWhenUsed="1"/>
+    <w:lsdException w:name="index 5" w:semiHidden="1" w:unhideWhenUsed="1"/>
+    <w:lsdException w:name="index 6" w:semiHidden="1" w:unhideWhenUsed="1"/>
+    <w:lsdException w:name="index 7" w:semiHidden="1" w:unhideWhenUsed="1"/>
+    <w:lsdException w:name="index 8" w:semiHidden="1" w:unhideWhenUsed="1"/>
+    <w:lsdException w:name="index 9" w:semiHidden="1" w:unhideWhenUsed="1"/>
+    <w:lsdException w:name="toc 1" w:semiHidden="1" w:uiPriority="39" w:unhideWhenUsed="1"/>
+    <w:lsdException w:name="toc 2" w:semiHidden="1" w:uiPriority="39" w:unhideWhenUsed="1"/>
+    <w:lsdException w:name="toc 3" w:semiHidden="1" w:uiPriority="39" w:unhideWhenUsed="1"/>
+    <w:lsdException w:name="toc 4" w:semiHidden="1" w:uiPriority="39" w:unhideWhenUsed="1"/>
+    <w:lsdException w:name="toc 5" w:semiHidden="1" w:uiPriority="39" w:unhideWhenUsed="1"/>
+    <w:lsdException w:name="toc 6" w:semiHidden="1" w:uiPriority="39" w:unhideWhenUsed="1"/>
+    <w:lsdException w:name="toc 7" w:semiHidden="1" w:uiPriority="39" w:unhideWhenUsed="1"/>
+    <w:lsdException w:name="toc 8" w:semiHidden="1" w:uiPriority="39" w:unhideWhenUsed="1"/>
+    <w:lsdException w:name="toc 9" w:semiHidden="1" w:uiPriority="39" w:unhideWhenUsed="1"/>
+    <w:lsdException w:name="Normal Indent" w:semiHidden="1" w:unhideWhenUsed="1"/>
+    <w:lsdException w:name="footnote text" w:semiHidden="1" w:unhideWhenUsed="1"/>
+    <w:lsdException w:name="annotation text" w:semiHidden="1" w:unhideWhenUsed="1"/>
+    <w:lsdException w:name="header" w:semiHidden="1" w:unhideWhenUsed="1"/>
+    <w:lsdException w:name="footer" w:semiHidden="1" w:unhideWhenUsed="1"/>
+    <w:lsdException w:name="index heading" w:semiHidden="1" w:unhideWhenUsed="1"/>
+    <w:lsdException w:name="caption" w:semiHidden="1" w:uiPriority="35" w:unhideWhenUsed="1" w:qFormat="1"/>
+    <w:lsdException w:name="table of figures" w:semiHidden="1" w:unhideWhenUsed="1"/>
+    <w:lsdException w:name="envelope address" w:semiHidden="1" w:unhideWhenUsed="1"/>
+    <w:lsdException w:name="envelope return" w:semiHidden="1" w:unhideWhenUsed="1"/>
+    <w:lsdException w:name="footnote reference" w:semiHidden="1" w:unhideWhenUsed="1"/>
+    <w:lsdException w:name="annotation reference" w:semiHidden="1" w:unhideWhenUsed="1"/>
+    <w:lsdException w:name="line number" w:semiHidden="1" w:unhideWhenUsed="1"/>
+    <w:lsdException w:name="page number" w:semiHidden="1" w:unhideWhenUsed="1"/>
+    <w:lsdException w:name="endnote reference" w:semiHidden="1" w:unhideWhenUsed="1"/>
+    <w:lsdException w:name="endnote text" w:semiHidden="1" w:unhideWhenUsed="1"/>
+    <w:lsdException w:name="table of authorities" w:semiHidden="1" w:unhideWhenUsed="1"/>
+    <w:lsdException w:name="macro" w:semiHidden="1" w:unhideWhenUsed="1"/>
+    <w:lsdException w:name="toa heading" w:semiHidden="1" w:unhideWhenUsed="1"/>
+    <w:lsdException w:name="List" w:semiHidden="1" w:unhideWhenUsed="1"/>
+    <w:lsdException w:name="List Bullet" w:semiHidden="1" w:unhideWhenUsed="1"/>
+    <w:lsdException w:name="List Number" w:semiHidden="1" w:unhideWhenUsed="1"/>
+    <w:lsdException w:name="List 2" w:semiHidden="1" w:unhideWhenUsed="1"/>
+    <w:lsdException w:name="List 3" w:semiHidden="1" w:unhideWhenUsed="1"/>
+    <w:lsdException w:name="List 4" w:semiHidden="1" w:unhideWhenUsed="1"/>
+    <w:lsdException w:name="List 5" w:semiHidden="1" w:unhideWhenUsed="1"/>
+    <w:lsdException w:name="List Bullet 2" w:semiHidden="1" w:unhideWhenUsed="1"/>
+    <w:lsdException w:name="List Bullet 3" w:semiHidden="1" w:unhideWhenUsed="1"/>
+    <w:lsdException w:name="List Bullet 4" w:semiHidden="1" w:unhideWhenUsed="1"/>
+    <w:lsdException w:name="List Bullet 5" w:semiHidden="1" w:unhideWhenUsed="1"/>
+    <w:lsdException w:name="List Number 2" w:semiHidden="1" w:unhideWhenUsed="1"/>
+    <w:lsdException w:name="List Number 3" w:semiHidden="1" w:unhideWhenUsed="1"/>
+    <w:lsdException w:name="List Number 4" w:semiHidden="1" w:unhideWhenUsed="1"/>
+    <w:lsdException w:name="List Number 5" w:semiHidden="1" w:unhideWhenUsed="1"/>
+    <w:lsdException w:name="Title" w:uiPriority="10" w:qFormat="1"/>
+    <w:lsdException w:name="Closing" w:semiHidden="1" w:unhideWhenUsed="1"/>
+    <w:lsdException w:name="Signature" w:semiHidden="1" w:unhideWhenUsed="1"/>
+    <w:lsdException w:name="Default Paragraph Font" w:semiHidden="1" w:uiPriority="1" w:unhideWhenUsed="1"/>
+    <w:lsdException w:name="Body Text" w:semiHidden="1" w:unhideWhenUsed="1"/>
+    <w:lsdException w:name="Body Text Indent" w:semiHidden="1" w:unhideWhenUsed="1"/>
+    <w:lsdException w:name="List Continue" w:semiHidden="1" w:unhideWhenUsed="1"/>
+    <w:lsdException w:name="List Continue 2" w:semiHidden="1" w:unhideWhenUsed="1"/>
+    <w:lsdException w:name="List Continue 3" w:semiHidden="1" w:unhideWhenUsed="1"/>
+    <w:lsdException w:name="List Continue 4" w:semiHidden="1" w:unhideWhenUsed="1"/>
+    <w:lsdException w:name="List Continue 5" w:semiHidden="1" w:unhideWhenUsed="1"/>
+    <w:lsdException w:name="Message Header" w:semiHidden="1" w:unhideWhenUsed="1"/>
+    <w:lsdException w:name="Subtitle" w:uiPriority="11" w:qFormat="1"/>
+    <w:lsdException w:name="Salutation" w:semiHidden="1" w:unhideWhenUsed="1"/>
+    <w:lsdException w:name="Date" w:semiHidden="1" w:unhideWhenUsed="1"/>
+    <w:lsdException w:name="Body Text First Indent" w:semiHidden="1" w:unhideWhenUsed="1"/>
+    <w:lsdException w:name="Body Text First Indent 2" w:semiHidden="1" w:unhideWhenUsed="1"/>
+    <w:lsdException w:name="Note Heading" w:semiHidden="1" w:unhideWhenUsed="1"/>
+    <w:lsdException w:name="Body Text 2" w:semiHidden="1" w:unhideWhenUsed="1"/>
+    <w:lsdException w:name="Body Text 3" w:semiHidden="1" w:unhideWhenUsed="1"/>
+    <w:lsdException w:name="Body Text Indent 2" w:semiHidden="1" w:unhideWhenUsed="1"/>
+    <w:lsdException w:name="Body Text Indent 3" w:semiHidden="1" w:unhideWhenUsed="1"/>
+    <w:lsdException w:name="Block Text" w:semiHidden="1" w:unhideWhenUsed="1"/>
+    <w:lsdException w:name="Hyperlink" w:semiHidden="1" w:unhideWhenUsed="1"/>
+    <w:lsdException w:name="FollowedHyperlink" w:semiHidden="1" w:unhideWhenUsed="1"/>
+    <w:lsdException w:name="Strong" w:uiPriority="22" w:qFormat="1"/>
+    <w:lsdException w:name="Emphasis" w:uiPriority="20" w:qFormat="1"/>
+    <w:lsdException w:name="Document Map" w:semiHidden="1" w:unhideWhenUsed="1"/>
+    <w:lsdException w:name="Plain Text" w:semiHidden="1" w:unhideWhenUsed="1"/>
+    <w:lsdException w:name="E-mail Signature" w:semiHidden="1" w:unhideWhenUsed="1"/>
+    <w:lsdException w:name="HTML Top of Form" w:semiHidden="1" w:unhideWhenUsed="1"/>
+    <w:lsdException w:name="HTML Bottom of Form" w:semiHidden="1" w:unhideWhenUsed="1"/>
+    <w:lsdException w:name="Normal (Web)" w:semiHidden="1" w:unhideWhenUsed="1"/>
+    <w:lsdException w:name="HTML Acronym" w:semiHidden="1" w:unhideWhenUsed="1"/>
+    <w:lsdException w:name="HTML Address" w:semiHidden="1" w:unhideWhenUsed="1"/>
+    <w:lsdException w:name="HTML Cite" w:semiHidden="1" w:unhideWhenUsed="1"/>
+    <w:lsdException w:name="HTML Code" w:semiHidden="1" w:unhideWhenUsed="1"/>
+    <w:lsdException w:name="HTML Definition" w:semiHidden="1" w:unhideWhenUsed="1"/>
+    <w:lsdException w:name="HTML Keyboard" w:semiHidden="1" w:unhideWhenUsed="1"/>
+    <w:lsdException w:name="HTML Preformatted" w:semiHidden="1" w:unhideWhenUsed="1"/>
+    <w:lsdException w:name="HTML Sample" w:semiHidden="1" w:unhideWhenUsed="1"/>
+    <w:lsdException w:name="HTML Typewriter" w:semiHidden="1" w:unhideWhenUsed="1"/>
+    <w:lsdException w:name="HTML Variable" w:semiHidden="1" w:unhideWhenUsed="1"/>
+    <w:lsdException w:name="Normal Table" w:semiHidden="1" w:unhideWhenUsed="1"/>
+    <w:lsdException w:name="annotation subject" w:semiHidden="1" w:unhideWhenUsed="1"/>
+    <w:lsdException w:name="No List" w:semiHidden="1" w:unhideWhenUsed="1"/>
+    <w:lsdException w:name="Outline List 1" w:semiHidden="1" w:unhideWhenUsed="1"/>
+    <w:lsdException w:name="Outline List 2" w:semiHidden="1" w:unhideWhenUsed="1"/>
+    <w:lsdException w:name="Outline List 3" w:semiHidden="1" w:unhideWhenUsed="1"/>
+    <w:lsdException w:name="Table Simple 1" w:semiHidden="1" w:unhideWhenUsed="1"/>
+    <w:lsdException w:name="Table Simple 2" w:semiHidden="1" w:unhideWhenUsed="1"/>
+    <w:lsdException w:name="Table Simple 3" w:semiHidden="1" w:unhideWhenUsed="1"/>
+    <w:lsdException w:name="Table Classic 1" w:semiHidden="1" w:unhideWhenUsed="1"/>
+    <w:lsdException w:name="Table Classic 2" w:semiHidden="1" w:unhideWhenUsed="1"/>
+    <w:lsdException w:name="Table Classic 3" w:semiHidden="1" w:unhideWhenUsed="1"/>
+    <w:lsdException w:name="Table Classic 4" w:semiHidden="1" w:unhideWhenUsed="1"/>
+    <w:lsdException w:name="Table Colorful 1" w:semiHidden="1" w:unhideWhenUsed="1"/>
+    <w:lsdException w:name="Table Colorful 2" w:semiHidden="1" w:unhideWhenUsed="1"/>
+    <w:lsdException w:name="Table Colorful 3" w:semiHidden="1" w:unhideWhenUsed="1"/>
+    <w:lsdException w:name="Table Columns 1" w:semiHidden="1" w:unhideWhenUsed="1"/>
+    <w:lsdException w:name="Table Columns 2" w:semiHidden="1" w:unhideWhenUsed="1"/>
+    <w:lsdException w:name="Table Columns 3" w:semiHidden="1" w:unhideWhenUsed="1"/>
+    <w:lsdException w:name="Table Columns 4" w:semiHidden="1" w:unhideWhenUsed="1"/>
+    <w:lsdException w:name="Table Columns 5" w:semiHidden="1" w:unhideWhenUsed="1"/>
+    <w:lsdException w:name="Table Grid 1" w:semiHidden="1" w:unhideWhenUsed="1"/>
+    <w:lsdException w:name="Table Grid 2" w:semiHidden="1" w:unhideWhenUsed="1"/>
+    <w:lsdException w:name="Table Grid 3" w:semiHidden="1" w:unhideWhenUsed="1"/>
+    <w:lsdException w:name="Table Grid 4" w:semiHidden="1" w:unhideWhenUsed="1"/>
+    <w:lsdException w:name="Table Grid 5" w:semiHidden="1" w:unhideWhenUsed="1"/>
+    <w:lsdException w:name="Table Grid 6" w:semiHidden="1" w:unhideWhenUsed="1"/>
+    <w:lsdException w:name="Table Grid 7" w:semiHidden="1" w:unhideWhenUsed="1"/>
+    <w:lsdException w:name="Table Grid 8" w:semiHidden="1" w:unhideWhenUsed="1"/>
+    <w:lsdException w:name="Table List 1" w:semiHidden="1" w:unhideWhenUsed="1"/>
+    <w:lsdException w:name="Table List 2" w:semiHidden="1" w:unhideWhenUsed="1"/>
+    <w:lsdException w:name="Table List 3" w:semiHidden="1" w:unhideWhenUsed="1"/>
+    <w:lsdException w:name="Table List 4" w:semiHidden="1" w:unhideWhenUsed="1"/>
+    <w:lsdException w:name="Table List 5" w:semiHidden="1" w:unhideWhenUsed="1"/>
+    <w:lsdException w:name="Table List 6" w:semiHidden="1" w:unhideWhenUsed="1"/>
+    <w:lsdException w:name="Table List 7" w:semiHidden="1" w:unhideWhenUsed="1"/>
+    <w:lsdException w:name="Table List 8" w:semiHidden="1" w:unhideWhenUsed="1"/>
+    <w:lsdException w:name="Table 3D effects 1" w:semiHidden="1" w:unhideWhenUsed="1"/>
+    <w:lsdException w:name="Table 3D effects 2" w:semiHidden="1" w:unhideWhenUsed="1"/>
+    <w:lsdException w:name="Table 3D effects 3" w:semiHidden="1" w:unhideWhenUsed="1"/>
+    <w:lsdException w:name="Table Contemporary" w:semiHidden="1" w:unhideWhenUsed="1"/>
+    <w:lsdException w:name="Table Elegant" w:semiHidden="1" w:unhideWhenUsed="1"/>
+    <w:lsdException w:name="Table Professional" w:semiHidden="1" w:unhideWhenUsed="1"/>
+    <w:lsdException w:name="Table Subtle 1" w:semiHidden="1" w:unhideWhenUsed="1"/>
+    <w:lsdException w:name="Table Subtle 2" w:semiHidden="1" w:unhideWhenUsed="1"/>
+    <w:lsdException w:name="Table Web 1" w:semiHidden="1" w:unhideWhenUsed="1"/>
+    <w:lsdException w:name="Table Web 2" w:semiHidden="1" w:unhideWhenUsed="1"/>
+    <w:lsdException w:name="Table Web 3" w:semiHidden="1" w:unhideWhenUsed="1"/>
+    <w:lsdException w:name="Balloon Text" w:semiHidden="1" w:unhideWhenUsed="1"/>
+    <w:lsdException w:name="Table Grid" w:uiPriority="59"/>
+    <w:lsdException w:name="Table Theme" w:semiHidden="1" w:unhideWhenUsed="1"/>
+    <w:lsdException w:name="Placeholder Text" w:semiHidden="1"/>
+    <w:lsdException w:name="No Spacing" w:uiPriority="1" w:qFormat="1"/>
+    <w:lsdException w:name="Light Shading" w:uiPriority="60"/>
+    <w:lsdException w:name="Light List" w:uiPriority="61"/>
+    <w:lsdException w:name="Light Grid" w:uiPriority="62"/>
+    <w:lsdException w:name="Medium Shading 1" w:uiPriority="63"/>
+    <w:lsdException w:name="Medium Shading 2" w:uiPriority="64"/>
+    <w:lsdException w:name="Medium List 1" w:uiPriority="65"/>
+    <w:lsdException w:name="Medium List 2" w:uiPriority="66"/>
+    <w:lsdException w:name="Medium Grid 1" w:uiPriority="67"/>
+    <w:lsdException w:name="Medium Grid 2" w:uiPriority="68"/>
+    <w:lsdException w:name="Medium Grid 3" w:uiPriority="69"/>
+    <w:lsdException w:name="Dark List" w:uiPriority="70"/>
+    <w:lsdException w:name="Colorful Shading" w:uiPriority="71"/>
+    <w:lsdException w:name="Colorful List" w:uiPriority="72"/>
+    <w:lsdException w:name="Colorful Grid" w:uiPriority="73"/>
+    <w:lsdException w:name="Light Shading Accent 1" w:uiPriority="60"/>
+    <w:lsdException w:name="Light List Accent 1" w:uiPriority="61"/>
+    <w:lsdException w:name="Light Grid Accent 1" w:uiPriority="62"/>
+    <w:lsdException w:name="Medium Shading 1 Accent 1" w:uiPriority="63"/>
+    <w:lsdException w:name="Medium Shading 2 Accent 1" w:uiPriority="64"/>
+    <w:lsdException w:name="Medium List 1 Accent 1" w:uiPriority="65"/>
+    <w:lsdException w:name="Revision" w:semiHidden="1"/>
+    <w:lsdException w:name="List Paragraph" w:uiPriority="34" w:qFormat="1"/>
+    <w:lsdException w:name="Quote" w:uiPriority="29" w:qFormat="1"/>
+    <w:lsdException w:name="Intense Quote" w:uiPriority="30" w:qFormat="1"/>
+    <w:lsdException w:name="Medium List 2 Accent 1" w:uiPriority="66"/>
+    <w:lsdException w:name="Medium Grid 1 Accent 1" w:uiPriority="67"/>
+    <w:lsdException w:name="Medium Grid 2 Accent 1" w:uiPriority="68"/>
+    <w:lsdException w:name="Medium Grid 3 Accent 1" w:uiPriority="69"/>
+    <w:lsdException w:name="Dark List Accent 1" w:uiPriority="70"/>
+    <w:lsdException w:name="Colorful Shading Accent 1" w:uiPriority="71"/>
+    <w:lsdException w:name="Colorful List Accent 1" w:uiPriority="72"/>
+    <w:lsdException w:name="Colorful Grid Accent 1" w:uiPriority="73"/>
+    <w:lsdException w:name="Light Shading Accent 2" w:uiPriority="60"/>
+    <w:lsdException w:name="Light List Accent 2" w:uiPriority="61"/>
+    <w:lsdException w:name="Light Grid Accent 2" w:uiPriority="62"/>
+    <w:lsdException w:name="Medium Shading 1 Accent 2" w:uiPriority="63"/>
+    <w:lsdException w:name="Medium Shading 2 Accent 2" w:uiPriority="64"/>
+    <w:lsdException w:name="Medium List 1 Accent 2" w:uiPriority="65"/>
+    <w:lsdException w:name="Medium List 2 Accent 2" w:uiPriority="66"/>
+    <w:lsdException w:name="Medium Grid 1 Accent 2" w:uiPriority="67"/>
+    <w:lsdException w:name="Medium Grid 2 Accent 2" w:uiPriority="68"/>
+    <w:lsdException w:name="Medium Grid 3 Accent 2" w:uiPriority="69"/>
+    <w:lsdException w:name="Dark List Accent 2" w:uiPriority="70"/>
+    <w:lsdException w:name="Colorful Shading Accent 2" w:uiPriority="71"/>
+    <w:lsdException w:name="Colorful List Accent 2" w:uiPriority="72"/>
+    <w:lsdException w:name="Colorful Grid Accent 2" w:uiPriority="73"/>
+    <w:lsdException w:name="Light Shading Accent 3" w:uiPriority="60"/>
+    <w:lsdException w:name="Light List Accent 3" w:uiPriority="61"/>
+    <w:lsdException w:name="Light Grid Accent 3" w:uiPriority="62"/>
+    <w:lsdException w:name="Medium Shading 1 Accent 3" w:uiPriority="63"/>
+    <w:lsdException w:name="Medium Shading 2 Accent 3" w:uiPriority="64"/>
+    <w:lsdException w:name="Medium List 1 Accent 3" w:uiPriority="65"/>
+    <w:lsdException w:name="Medium List 2 Accent 3" w:uiPriority="66"/>
+    <w:lsdException w:name="Medium Grid 1 Accent 3" w:uiPriority="67"/>
+    <w:lsdException w:name="Medium Grid 2 Accent 3" w:uiPriority="68"/>
+    <w:lsdException w:name="Medium Grid 3 Accent 3" w:uiPriority="69"/>
+    <w:lsdException w:name="Dark List Accent 3" w:uiPriority="70"/>
+    <w:lsdException w:name="Colorful Shading Accent 3" w:uiPriority="71"/>
+    <w:lsdException w:name="Colorful List Accent 3" w:uiPriority="72"/>
+    <w:lsdException w:name="Colorful Grid Accent 3" w:uiPriority="73"/>
+    <w:lsdException w:name="Light Shading Accent 4" w:uiPriority="60"/>
+    <w:lsdException w:name="Light List Accent 4" w:uiPriority="61"/>
+    <w:lsdException w:name="Light Grid Accent 4" w:uiPriority="62"/>
+    <w:lsdException w:name="Medium Shading 1 Accent 4" w:uiPriority="63"/>
+    <w:lsdException w:name="Medium Shading 2 Accent 4" w:uiPriority="64"/>
+    <w:lsdException w:name="Medium List 1 Accent 4" w:uiPriority="65"/>
+    <w:lsdException w:name="Medium List 2 Accent 4" w:uiPriority="66"/>
+    <w:lsdException w:name="Medium Grid 1 Accent 4" w:uiPriority="67"/>
+    <w:lsdException w:name="Medium Grid 2 Accent 4" w:uiPriority="68"/>
+    <w:lsdException w:name="Medium Grid 3 Accent 4" w:uiPriority="69"/>
+    <w:lsdException w:name="Dark List Accent 4" w:uiPriority="70"/>
+    <w:lsdException w:name="Colorful Shading Accent 4" w:uiPriority="71"/>
+    <w:lsdException w:name="Colorful List Accent 4" w:uiPriority="72"/>
+    <w:lsdException w:name="Colorful Grid Accent 4" w:uiPriority="73"/>
+    <w:lsdException w:name="Light Shading Accent 5" w:uiPriority="60"/>
+    <w:lsdException w:name="Light List Accent 5" w:uiPriority="61"/>
+    <w:lsdException w:name="Light Grid Accent 5" w:uiPriority="62"/>
+    <w:lsdException w:name="Medium Shading 1 Accent 5" w:uiPriority="63"/>
+    <w:lsdException w:name="Medium Shading 2 Accent 5" w:uiPriority="64"/>
+    <w:lsdException w:name="Medium List 1 Accent 5" w:uiPriority="65"/>
+    <w:lsdException w:name="Medium List 2 Accent 5" w:uiPriority="66"/>
+    <w:lsdException w:name="Medium Grid 1 Accent 5" w:uiPriority="67"/>
+    <w:lsdException w:name="Medium Grid 2 Accent 5" w:uiPriority="68"/>
+    <w:lsdException w:name="Medium Grid 3 Accent 5" w:uiPriority="69"/>
+    <w:lsdException w:name="Dark List Accent 5" w:uiPriority="70"/>
+    <w:lsdException w:name="Colorful Shading Accent 5" w:uiPriority="71"/>
+    <w:lsdException w:name="Colorful List Accent 5" w:uiPriority="72"/>
+    <w:lsdException w:name="Colorful Grid Accent 5" w:uiPriority="73"/>
+    <w:lsdException w:name="Light Shading Accent 6" w:uiPriority="60"/>
+    <w:lsdException w:name="Light List Accent 6" w:uiPriority="61"/>
+    <w:lsdException w:name="Light Grid Accent 6" w:uiPriority="62"/>
+    <w:lsdException w:name="Medium Shading 1 Accent 6" w:uiPriority="63"/>
+    <w:lsdException w:name="Medium Shading 2 Accent 6" w:uiPriority="64"/>
+    <w:lsdException w:name="Medium List 1 Accent 6" w:uiPriority="65"/>
+    <w:lsdException w:name="Medium List 2 Accent 6" w:uiPriority="66"/>
+    <w:lsdException w:name="Medium Grid 1 Accent 6" w:uiPriority="67"/>
+    <w:lsdException w:name="Medium Grid 2 Accent 6" w:uiPriority="68"/>
+    <w:lsdException w:name="Medium Grid 3 Accent 6" w:uiPriority="69"/>
+    <w:lsdException w:name="Dark List Accent 6" w:uiPriority="70"/>
+    <w:lsdException w:name="Colorful Shading Accent 6" w:uiPriority="71"/>
+    <w:lsdException w:name="Colorful List Accent 6" w:uiPriority="72"/>
+    <w:lsdException w:name="Colorful Grid Accent 6" w:uiPriority="73"/>
+    <w:lsdException w:name="Subtle Emphasis" w:uiPriority="19" w:qFormat="1"/>
+    <w:lsdException w:name="Intense Emphasis" w:uiPriority="21" w:qFormat="1"/>
+    <w:lsdException w:name="Subtle Reference" w:uiPriority="31" w:qFormat="1"/>
+    <w:lsdException w:name="Intense Reference" w:uiPriority="32" w:qFormat="1"/>
+    <w:lsdException w:name="Book Title" w:uiPriority="33" w:qFormat="1"/>
+    <w:lsdException w:name="Bibliography" w:semiHidden="1" w:uiPriority="37" w:unhideWhenUsed="1"/>
+    <w:lsdException w:name="TOC Heading" w:semiHidden="1" w:uiPriority="39" w:unhideWhenUsed="1" w:qFormat="1"/>
+    <w:lsdException w:name="Plain Table 1" w:uiPriority="41"/>
+    <w:lsdException w:name="Plain Table 2" w:uiPriority="42"/>
+    <w:lsdException w:name="Plain Table 3" w:uiPriority="43"/>
+    <w:lsdException w:name="Plain Table 4" w:uiPriority="44"/>
+    <w:lsdException w:name="Plain Table 5" w:uiPriority="45"/>
+    <w:lsdException w:name="Grid Table Light" w:uiPriority="40"/>
+    <w:lsdException w:name="Grid Table 1 Light" w:uiPriority="46"/>
+    <w:lsdException w:name="Grid Table 2" w:uiPriority="47"/>
+    <w:lsdException w:name="Grid Table 3" w:uiPriority="48"/>
+    <w:lsdException w:name="Grid Table 4" w:uiPriority="49"/>
+    <w:lsdException w:name="Grid Table 5 Dark" w:uiPriority="50"/>
+    <w:lsdException w:name="Grid Table 6 Colorful" w:uiPriority="51"/>
+    <w:lsdException w:name="Grid Table 7 Colorful" w:uiPriority="52"/>
+    <w:lsdException w:name="Grid Table 1 Light Accent 1" w:uiPriority="46"/>
+    <w:lsdException w:name="Grid Table 2 Accent 1" w:uiPriority="47"/>
+    <w:lsdException w:name="Grid Table 3 Accent 1" w:uiPriority="48"/>
+    <w:lsdException w:name="Grid Table 4 Accent 1" w:uiPriority="49"/>
+    <w:lsdException w:name="Grid Table 5 Dark Accent 1" w:uiPriority="50"/>
+    <w:lsdException w:name="Grid Table 6 Colorful Accent 1" w:uiPriority="51"/>
+    <w:lsdException w:name="Grid Table 7 Colorful Accent 1" w:uiPriority="52"/>
+    <w:lsdException w:name="Grid Table 1 Light Accent 2" w:uiPriority="46"/>
+    <w:lsdException w:name="Grid Table 2 Accent 2" w:uiPriority="47"/>
+    <w:lsdException w:name="Grid Table 3 Accent 2" w:uiPriority="48"/>
+    <w:lsdException w:name="Grid Table 4 Accent 2" w:uiPriority="49"/>
+    <w:lsdException w:name="Grid Table 5 Dark Accent 2" w:uiPriority="50"/>
+    <w:lsdException w:name="Grid Table 6 Colorful Accent 2" w:uiPriority="51"/>
+    <w:lsdException w:name="Grid Table 7 Colorful Accent 2" w:uiPriority="52"/>
+    <w:lsdException w:name="Grid Table 1 Light Accent 3" w:uiPriority="46"/>
+    <w:lsdException w:name="Grid Table 2 Accent 3" w:uiPriority="47"/>
+    <w:lsdException w:name="Grid Table 3 Accent 3" w:uiPriority="48"/>
+    <w:lsdException w:name="Grid Table 4 Accent 3" w:uiPriority="49"/>
+    <w:lsdException w:name="Grid Table 5 Dark Accent 3" w:uiPriority="50"/>
+    <w:lsdException w:name="Grid Table 6 Colorful Accent 3" w:uiPriority="51"/>
+    <w:lsdException w:name="Grid Table 7 Colorful Accent 3" w:uiPriority="52"/>
+    <w:lsdException w:name="Grid Table 1 Light Accent 4" w:uiPriority="46"/>
+    <w:lsdException w:name="Grid Table 2 Accent 4" w:uiPriority="47"/>
+    <w:lsdException w:name="Grid Table 3 Accent 4" w:uiPriority="48"/>
+    <w:lsdException w:name="Grid Table 4 Accent 4" w:uiPriority="49"/>
+    <w:lsdException w:name="Grid Table 5 Dark Accent 4" w:uiPriority="50"/>
+    <w:lsdException w:name="Grid Table 6 Colorful Accent 4" w:uiPriority="51"/>
+    <w:lsdException w:name="Grid Table 7 Colorful Accent 4" w:uiPriority="52"/>
+    <w:lsdException w:name="Grid Table 1 Light Accent 5" w:uiPriority="46"/>
+    <w:lsdException w:name="Grid Table 2 Accent 5" w:uiPriority="47"/>
+    <w:lsdException w:name="Grid Table 3 Accent 5" w:uiPriority="48"/>
+    <w:lsdException w:name="Grid Table 4 Accent 5" w:uiPriority="49"/>
+    <w:lsdException w:name="Grid Table 5 Dark Accent 5" w:uiPriority="50"/>
+    <w:lsdException w:name="Grid Table 6 Colorful Accent 5" w:uiPriority="51"/>
+    <w:lsdException w:name="Grid Table 7 Colorful Accent 5" w:uiPriority="52"/>
+    <w:lsdException w:name="Grid Table 1 Light Accent 6" w:uiPriority="46"/>
+    <w:lsdException w:name="Grid Table 2 Accent 6" w:uiPriority="47"/>
+    <w:lsdException w:name="Grid Table 3 Accent 6" w:uiPriority="48"/>
+    <w:lsdException w:name="Grid Table 4 Accent 6" w:uiPriority="49"/>
+    <w:lsdException w:name="Grid Table 5 Dark Accent 6" w:uiPriority="50"/>
+    <w:lsdException w:name="Grid Table 6 Colorful Accent 6" w:uiPriority="51"/>
+    <w:lsdException w:name="Grid Table 7 Colorful Accent 6" w:uiPriority="52"/>
+    <w:lsdException w:name="List Table 1 Light" w:uiPriority="46"/>
+    <w:lsdException w:name="List Table 2" w:uiPriority="47"/>
+    <w:lsdException w:name="List Table 3" w:uiPriority="48"/>
+    <w:lsdException w:name="List Table 4" w:uiPriority="49"/>
+    <w:lsdException w:name="List Table 5 Dark" w:uiPriority="50"/>
+    <w:lsdException w:name="List Table 6 Colorful" w:uiPriority="51"/>
+    <w:lsdException w:name="List Table 7 Colorful" w:uiPriority="52"/>
+    <w:lsdException w:name="List Table 1 Light Accent 1" w:uiPriority="46"/>
+    <w:lsdException w:name="List Table 2 Accent 1" w:uiPriority="47"/>
+    <w:lsdException w:name="List Table 3 Accent 1" w:uiPriority="48"/>
+    <w:lsdException w:name="List Table 4 Accent 1" w:uiPriority="49"/>
+    <w:lsdException w:name="List Table 5 Dark Accent 1" w:uiPriority="50"/>
+    <w:lsdException w:name="List Table 6 Colorful Accent 1" w:uiPriority="51"/>
+    <w:lsdException w:name="List Table 7 Colorful Accent 1" w:uiPriority="52"/>
+    <w:lsdException w:name="List Table 1 Light Accent 2" w:uiPriority="46"/>
+    <w:lsdException w:name="List Table 2 Accent 2" w:uiPriority="47"/>
+    <w:lsdException w:name="List Table 3 Accent 2" w:uiPriority="48"/>
+    <w:lsdException w:name="List Table 4 Accent 2" w:uiPriority="49"/>
+    <w:lsdException w:name="List Table 5 Dark Accent 2" w:uiPriority="50"/>
+    <w:lsdException w:name="List Table 6 Colorful Accent 2" w:uiPriority="51"/>
+    <w:lsdException w:name="List Table 7 Colorful Accent 2" w:uiPriority="52"/>
+    <w:lsdException w:name="List Table 1 Light Accent 3" w:uiPriority="46"/>
+    <w:lsdException w:name="List Table 2 Accent 3" w:uiPriority="47"/>
+    <w:lsdException w:name="List Table 3 Accent 3" w:uiPriority="48"/>
+    <w:lsdException w:name="List Table 4 Accent 3" w:uiPriority="49"/>
+    <w:lsdException w:name="List Table 5 Dark Accent 3" w:uiPriority="50"/>
+    <w:lsdException w:name="List Table 6 Colorful Accent 3" w:uiPriority="51"/>
+    <w:lsdException w:name="List Table 7 Colorful Accent 3" w:uiPriority="52"/>
+    <w:lsdException w:name="List Table 1 Light Accent 4" w:uiPriority="46"/>
+    <w:lsdException w:name="List Table 2 Accent 4" w:uiPriority="47"/>
+    <w:lsdException w:name="List Table 3 Accent 4" w:uiPriority="48"/>
+    <w:lsdException w:name="List Table 4 Accent 4" w:uiPriority="49"/>
+    <w:lsdException w:name="List Table 5 Dark Accent 4" w:uiPriority="50"/>
+    <w:lsdException w:name="List Table 6 Colorful Accent 4" w:uiPriority="51"/>
+    <w:lsdException w:name="List Table 7 Colorful Accent 4" w:uiPriority="52"/>
+    <w:lsdException w:name="List Table 1 Light Accent 5" w:uiPriority="46"/>
+    <w:lsdException w:name="List Table 2 Accent 5" w:uiPriority="47"/>
+    <w:lsdException w:name="List Table 3 Accent 5" w:uiPriority="48"/>
+    <w:lsdException w:name="List Table 4 Accent 5" w:uiPriority="49"/>
+    <w:lsdException w:name="List Table 5 Dark Accent 5" w:uiPriority="50"/>
+    <w:lsdException w:name="List Table 6 Colorful Accent 5" w:uiPriority="51"/>
+    <w:lsdException w:name="List Table 7 Colorful Accent 5" w:uiPriority="52"/>
+    <w:lsdException w:name="List Table 1 Light Accent 6" w:uiPriority="46"/>
+    <w:lsdException w:name="List Table 2 Accent 6" w:uiPriority="47"/>
+    <w:lsdException w:name="List Table 3 Accent 6" w:uiPriority="48"/>
+    <w:lsdException w:name="List Table 4 Accent 6" w:uiPriority="49"/>
+    <w:lsdException w:name="List Table 5 Dark Accent 6" w:uiPriority="50"/>
+    <w:lsdException w:name="List Table 6 Colorful Accent 6" w:uiPriority="51"/>
+    <w:lsdException w:name="List Table 7 Colorful Accent 6" w:uiPriority="52"/>
   </w:latentStyles>
   <w:style w:type="paragraph" w:default="1" w:styleId="Normalny">
     <w:name w:val="Normal"/>

</xml_diff>

<commit_message>
dalsze zmaiany, swot, wymagania, podsumowanie
</commit_message>
<xml_diff>
--- a/Internetowy system zarządzania warsztatem samochodowym.docx
+++ b/Internetowy system zarządzania warsztatem samochodowym.docx
@@ -130,21 +130,7 @@
         <w:rPr>
           <w:rFonts w:cs="Times New Roman"/>
         </w:rPr>
-        <w:t xml:space="preserve">Jacek </w:t>
-      </w:r>
-      <w:proofErr w:type="spellStart"/>
-      <w:r>
-        <w:rPr>
-          <w:rFonts w:cs="Times New Roman"/>
-        </w:rPr>
-        <w:t>Sienniak</w:t>
-      </w:r>
-      <w:proofErr w:type="spellEnd"/>
-      <w:r>
-        <w:rPr>
-          <w:rFonts w:cs="Times New Roman"/>
-        </w:rPr>
-        <w:t xml:space="preserve"> </w:t>
+        <w:t xml:space="preserve">Jacek Sienniak </w:t>
       </w:r>
       <w:r>
         <w:rPr>
@@ -3217,6 +3203,19 @@
         <w:t>W ciągłej fazie rozwoju. Zawartość sekcji może ulegać zmianie</w:t>
       </w:r>
     </w:p>
+    <w:p>
+      <w:pPr>
+        <w:ind w:left="432" w:firstLine="419"/>
+      </w:pPr>
+      <w:r>
+        <w:t>W niniejszym dokumencie zawarte są rozważania nad możliwością zrealizowania internetowego i mobilnego systemu zarządzania warsztatem samochodowym.</w:t>
+      </w:r>
+      <w:r>
+        <w:t xml:space="preserve"> Zaprezentowane są tutaj 3 warianty rozwiązania. Różnią się one funkcjonalnością jakie oferują oraz technologią w jakiej są wykonane . Cechą, która je łączy jest podobna architektura. W oparciu o wzorzec MVC ( Model, Widok ,Kontroler) system został tak zaprojektowany, że użytkownik posługując się dostarczonym interfejsem oddziałuje na system, a ten posługując się kontrolerami przetwarza wyniki pracy i wysyła je do bazy danych lub odczytuje z niej informacje przesyłając je potem klientowi do zaprezentowania na interfejsie. Dzięki temu można rozdzielić model danych ,który przechowuje informacje od klienta , który widzi tylko i wyłącznie sam interfejs użytkownika i steruje systemem wywołując akcje kontrolera.</w:t>
+      </w:r>
+      <w:bookmarkStart w:id="1" w:name="_GoBack"/>
+      <w:bookmarkEnd w:id="1"/>
+    </w:p>
     <w:p/>
     <w:p>
       <w:pPr>
@@ -3226,14 +3225,14 @@
           <w:rFonts w:ascii="Times New Roman" w:hAnsi="Times New Roman" w:cs="Times New Roman"/>
         </w:rPr>
       </w:pPr>
-      <w:bookmarkStart w:id="1" w:name="_Toc369107272"/>
+      <w:bookmarkStart w:id="2" w:name="_Toc369107272"/>
       <w:r>
         <w:rPr>
           <w:rFonts w:ascii="Times New Roman" w:hAnsi="Times New Roman" w:cs="Times New Roman"/>
         </w:rPr>
         <w:t>Założenia realizacji studium.</w:t>
       </w:r>
-      <w:bookmarkEnd w:id="1"/>
+      <w:bookmarkEnd w:id="2"/>
     </w:p>
     <w:p>
       <w:pPr>
@@ -3243,14 +3242,14 @@
           <w:rFonts w:cs="Times New Roman"/>
         </w:rPr>
       </w:pPr>
-      <w:bookmarkStart w:id="2" w:name="_Toc369107273"/>
+      <w:bookmarkStart w:id="3" w:name="_Toc369107273"/>
       <w:r>
         <w:rPr>
           <w:rFonts w:cs="Times New Roman"/>
         </w:rPr>
         <w:t>Zlecający i podstawa wykonania studium.</w:t>
       </w:r>
-      <w:bookmarkEnd w:id="2"/>
+      <w:bookmarkEnd w:id="3"/>
     </w:p>
     <w:p>
       <w:pPr>
@@ -3307,21 +3306,7 @@
               <w:rPr>
                 <w:rFonts w:cs="Times New Roman"/>
               </w:rPr>
-              <w:t xml:space="preserve">BMW. </w:t>
-            </w:r>
-            <w:proofErr w:type="spellStart"/>
-            <w:r>
-              <w:rPr>
-                <w:rFonts w:cs="Times New Roman"/>
-              </w:rPr>
-              <w:t>Stando</w:t>
-            </w:r>
-            <w:proofErr w:type="spellEnd"/>
-            <w:r>
-              <w:rPr>
-                <w:rFonts w:cs="Times New Roman"/>
-              </w:rPr>
-              <w:t xml:space="preserve"> Service</w:t>
+              <w:t>BMW. Stando Service</w:t>
             </w:r>
           </w:p>
           <w:p>
@@ -3330,19 +3315,11 @@
                 <w:rFonts w:cs="Times New Roman"/>
               </w:rPr>
             </w:pPr>
-            <w:proofErr w:type="spellStart"/>
-            <w:r>
-              <w:rPr>
-                <w:rFonts w:cs="Times New Roman"/>
-              </w:rPr>
-              <w:t>ul.Główna</w:t>
-            </w:r>
-            <w:proofErr w:type="spellEnd"/>
-            <w:r>
-              <w:rPr>
-                <w:rFonts w:cs="Times New Roman"/>
-              </w:rPr>
-              <w:t xml:space="preserve"> 2a, Psary </w:t>
+            <w:r>
+              <w:rPr>
+                <w:rFonts w:cs="Times New Roman"/>
+              </w:rPr>
+              <w:t xml:space="preserve">ul.Główna 2a, Psary </w:t>
             </w:r>
           </w:p>
           <w:p>
@@ -3389,14 +3366,12 @@
                 <w:rFonts w:cs="Times New Roman"/>
               </w:rPr>
             </w:pPr>
-            <w:proofErr w:type="spellStart"/>
             <w:r>
               <w:rPr>
                 <w:rFonts w:cs="Times New Roman"/>
               </w:rPr>
               <w:t>StyleAuto</w:t>
             </w:r>
-            <w:proofErr w:type="spellEnd"/>
           </w:p>
           <w:p>
             <w:pPr>
@@ -3491,21 +3466,7 @@
               <w:rPr>
                 <w:rFonts w:cs="Times New Roman"/>
               </w:rPr>
-              <w:t xml:space="preserve">ul. </w:t>
-            </w:r>
-            <w:proofErr w:type="spellStart"/>
-            <w:r>
-              <w:rPr>
-                <w:rFonts w:cs="Times New Roman"/>
-              </w:rPr>
-              <w:t>Partynicka</w:t>
-            </w:r>
-            <w:proofErr w:type="spellEnd"/>
-            <w:r>
-              <w:rPr>
-                <w:rFonts w:cs="Times New Roman"/>
-              </w:rPr>
-              <w:t xml:space="preserve"> 53, 53-031 Wrocław</w:t>
+              <w:t>ul. Partynicka 53, 53-031 Wrocław</w:t>
             </w:r>
           </w:p>
           <w:p>
@@ -3515,19 +3476,11 @@
                 <w:rFonts w:cs="Times New Roman"/>
               </w:rPr>
             </w:pPr>
-            <w:proofErr w:type="spellStart"/>
-            <w:r>
-              <w:rPr>
-                <w:rFonts w:cs="Times New Roman"/>
-              </w:rPr>
-              <w:t>tel</w:t>
-            </w:r>
-            <w:proofErr w:type="spellEnd"/>
-            <w:r>
-              <w:rPr>
-                <w:rFonts w:cs="Times New Roman"/>
-              </w:rPr>
-              <w:t>: (071) 3398321</w:t>
+            <w:r>
+              <w:rPr>
+                <w:rFonts w:cs="Times New Roman"/>
+              </w:rPr>
+              <w:t>tel: (071) 3398321</w:t>
             </w:r>
           </w:p>
         </w:tc>
@@ -3549,14 +3502,14 @@
           <w:rFonts w:cs="Times New Roman"/>
         </w:rPr>
       </w:pPr>
-      <w:bookmarkStart w:id="3" w:name="_Toc369107274"/>
+      <w:bookmarkStart w:id="4" w:name="_Toc369107274"/>
       <w:r>
         <w:rPr>
           <w:rFonts w:cs="Times New Roman"/>
         </w:rPr>
         <w:t>Temat studium.</w:t>
       </w:r>
-      <w:bookmarkEnd w:id="3"/>
+      <w:bookmarkEnd w:id="4"/>
     </w:p>
     <w:p>
       <w:pPr>
@@ -3574,14 +3527,14 @@
           <w:rFonts w:cs="Times New Roman"/>
         </w:rPr>
       </w:pPr>
-      <w:bookmarkStart w:id="4" w:name="_Toc369107275"/>
+      <w:bookmarkStart w:id="5" w:name="_Toc369107275"/>
       <w:r>
         <w:rPr>
           <w:rFonts w:cs="Times New Roman"/>
         </w:rPr>
         <w:t>Cel studium wykonalności.</w:t>
       </w:r>
-      <w:bookmarkEnd w:id="4"/>
+      <w:bookmarkEnd w:id="5"/>
     </w:p>
     <w:p>
       <w:pPr>
@@ -3671,14 +3624,14 @@
           <w:rFonts w:cs="Times New Roman"/>
         </w:rPr>
       </w:pPr>
-      <w:bookmarkStart w:id="5" w:name="_Toc369107276"/>
+      <w:bookmarkStart w:id="6" w:name="_Toc369107276"/>
       <w:r>
         <w:rPr>
           <w:rFonts w:cs="Times New Roman"/>
         </w:rPr>
         <w:t>Ograniczenia.</w:t>
       </w:r>
-      <w:bookmarkEnd w:id="5"/>
+      <w:bookmarkEnd w:id="6"/>
     </w:p>
     <w:p>
       <w:pPr>
@@ -3688,14 +3641,14 @@
           <w:rFonts w:ascii="Times New Roman" w:hAnsi="Times New Roman" w:cs="Times New Roman"/>
         </w:rPr>
       </w:pPr>
-      <w:bookmarkStart w:id="6" w:name="_Toc369107277"/>
+      <w:bookmarkStart w:id="7" w:name="_Toc369107277"/>
       <w:r>
         <w:rPr>
           <w:rFonts w:ascii="Times New Roman" w:hAnsi="Times New Roman" w:cs="Times New Roman"/>
         </w:rPr>
         <w:t>Opis stanu istniejącego.</w:t>
       </w:r>
-      <w:bookmarkEnd w:id="6"/>
+      <w:bookmarkEnd w:id="7"/>
     </w:p>
     <w:p>
       <w:pPr>
@@ -3705,14 +3658,14 @@
           <w:rFonts w:cs="Times New Roman"/>
         </w:rPr>
       </w:pPr>
-      <w:bookmarkStart w:id="7" w:name="_Toc369107278"/>
+      <w:bookmarkStart w:id="8" w:name="_Toc369107278"/>
       <w:r>
         <w:rPr>
           <w:rFonts w:cs="Times New Roman"/>
         </w:rPr>
         <w:t>Istniejące systemy, użytkownicy, przetwarzane dane.</w:t>
       </w:r>
-      <w:bookmarkEnd w:id="7"/>
+      <w:bookmarkEnd w:id="8"/>
     </w:p>
     <w:p>
       <w:pPr>
@@ -3727,14 +3680,15 @@
           <w:rFonts w:cs="Times New Roman"/>
         </w:rPr>
       </w:pPr>
-      <w:bookmarkStart w:id="8" w:name="_Toc369107279"/>
-      <w:r>
-        <w:rPr>
-          <w:rFonts w:cs="Times New Roman"/>
-        </w:rPr>
+      <w:bookmarkStart w:id="9" w:name="_Toc369107279"/>
+      <w:r>
+        <w:rPr>
+          <w:rFonts w:cs="Times New Roman"/>
+        </w:rPr>
+        <w:lastRenderedPageBreak/>
         <w:t>Podobne systemy dostępne na rynku.</w:t>
       </w:r>
-      <w:bookmarkEnd w:id="8"/>
+      <w:bookmarkEnd w:id="9"/>
     </w:p>
     <w:p>
       <w:pPr>
@@ -3756,27 +3710,22 @@
           <w:rFonts w:cs="Times New Roman"/>
         </w:rPr>
       </w:pPr>
-      <w:bookmarkStart w:id="9" w:name="_Toc369107280"/>
+      <w:bookmarkStart w:id="10" w:name="_Toc369107280"/>
       <w:r>
         <w:rPr>
           <w:rFonts w:cs="Times New Roman"/>
         </w:rPr>
         <w:t>Problem i motywacja do realizacji nowego systemu.</w:t>
       </w:r>
-      <w:bookmarkEnd w:id="9"/>
+      <w:bookmarkEnd w:id="10"/>
     </w:p>
     <w:p>
       <w:pPr>
         <w:ind w:left="1284"/>
       </w:pPr>
       <w:r>
-        <w:t xml:space="preserve">Na rynku brak jest wyspecjalizowanego w dziedzinie serwisu samochodów systemu, który pozwala na wygodne i efektywne zarządzenie warsztatem samochodowym udostępniając dodatkowo możliwość zarządzania zakładem poprzez </w:t>
-      </w:r>
-      <w:proofErr w:type="spellStart"/>
-      <w:r>
-        <w:t>smartfon</w:t>
-      </w:r>
-      <w:proofErr w:type="spellEnd"/>
+        <w:t>Na rynku brak jest wyspecjalizowanego w dziedzinie serwisu samochodów systemu, który pozwala na wygodne i efektywne zarządzenie warsztatem samochodowym udostępniając dodatkowo możliwość zarządzania zakładem poprzez smartfon</w:t>
+      </w:r>
       <w:r>
         <w:t>.</w:t>
       </w:r>
@@ -3789,15 +3738,14 @@
           <w:rFonts w:ascii="Times New Roman" w:hAnsi="Times New Roman" w:cs="Times New Roman"/>
         </w:rPr>
       </w:pPr>
-      <w:bookmarkStart w:id="10" w:name="_Toc369107281"/>
+      <w:bookmarkStart w:id="11" w:name="_Toc369107281"/>
       <w:r>
         <w:rPr>
           <w:rFonts w:ascii="Times New Roman" w:hAnsi="Times New Roman" w:cs="Times New Roman"/>
         </w:rPr>
-        <w:lastRenderedPageBreak/>
         <w:t>Wymagania dla systemu.</w:t>
       </w:r>
-      <w:bookmarkEnd w:id="10"/>
+      <w:bookmarkEnd w:id="11"/>
     </w:p>
     <w:p>
       <w:pPr>
@@ -3807,14 +3755,14 @@
           <w:rFonts w:cs="Times New Roman"/>
         </w:rPr>
       </w:pPr>
-      <w:bookmarkStart w:id="11" w:name="_Toc369107282"/>
+      <w:bookmarkStart w:id="12" w:name="_Toc369107282"/>
       <w:r>
         <w:rPr>
           <w:rFonts w:cs="Times New Roman"/>
         </w:rPr>
         <w:t>Funkcjonalne.</w:t>
       </w:r>
-      <w:bookmarkEnd w:id="11"/>
+      <w:bookmarkEnd w:id="12"/>
     </w:p>
     <w:p>
       <w:pPr>
@@ -3980,14 +3928,14 @@
           <w:rFonts w:cs="Times New Roman"/>
         </w:rPr>
       </w:pPr>
-      <w:bookmarkStart w:id="12" w:name="_Toc369107283"/>
+      <w:bookmarkStart w:id="13" w:name="_Toc369107283"/>
       <w:r>
         <w:rPr>
           <w:rFonts w:cs="Times New Roman"/>
         </w:rPr>
         <w:t>Niefunkcjonalne.</w:t>
       </w:r>
-      <w:bookmarkEnd w:id="12"/>
+      <w:bookmarkEnd w:id="13"/>
     </w:p>
     <w:p>
       <w:pPr>
@@ -4039,20 +3987,92 @@
     </w:p>
     <w:p>
       <w:pPr>
+        <w:pStyle w:val="Akapitzlist"/>
+        <w:numPr>
+          <w:ilvl w:val="0"/>
+          <w:numId w:val="35"/>
+        </w:numPr>
+      </w:pPr>
+      <w:r>
+        <w:t>Dane podczas przesyłania ich za pośrednictwem Internetu muszą być zaszyfrowane.</w:t>
+      </w:r>
+    </w:p>
+    <w:p>
+      <w:pPr>
         <w:pStyle w:val="Nagwek2"/>
         <w:spacing w:before="0"/>
         <w:rPr>
           <w:rFonts w:cs="Times New Roman"/>
         </w:rPr>
       </w:pPr>
-      <w:bookmarkStart w:id="13" w:name="_Toc369107284"/>
+      <w:bookmarkStart w:id="14" w:name="_Toc369107284"/>
       <w:r>
         <w:rPr>
           <w:rFonts w:cs="Times New Roman"/>
         </w:rPr>
         <w:t>Jakościowe.</w:t>
       </w:r>
-      <w:bookmarkEnd w:id="13"/>
+      <w:bookmarkEnd w:id="14"/>
+    </w:p>
+    <w:p>
+      <w:pPr>
+        <w:pStyle w:val="Akapitzlist"/>
+        <w:numPr>
+          <w:ilvl w:val="0"/>
+          <w:numId w:val="37"/>
+        </w:numPr>
+      </w:pPr>
+      <w:r>
+        <w:t>Wymagane jest ,aby projekt powstawał w oparciu o metodykę SCRUM.</w:t>
+      </w:r>
+    </w:p>
+    <w:p>
+      <w:pPr>
+        <w:pStyle w:val="Akapitzlist"/>
+        <w:numPr>
+          <w:ilvl w:val="0"/>
+          <w:numId w:val="37"/>
+        </w:numPr>
+      </w:pPr>
+      <w:r>
+        <w:t>System musi być zrealizowany w oparciu o wzorzec projektowy MVC.</w:t>
+      </w:r>
+    </w:p>
+    <w:p>
+      <w:pPr>
+        <w:pStyle w:val="Akapitzlist"/>
+        <w:numPr>
+          <w:ilvl w:val="0"/>
+          <w:numId w:val="37"/>
+        </w:numPr>
+      </w:pPr>
+      <w:r>
+        <w:t>System musi zaspokajać wymagania funkcjonalne, które zostały zdefiniowane.</w:t>
+      </w:r>
+    </w:p>
+    <w:p>
+      <w:pPr>
+        <w:pStyle w:val="Akapitzlist"/>
+        <w:numPr>
+          <w:ilvl w:val="0"/>
+          <w:numId w:val="37"/>
+        </w:numPr>
+      </w:pPr>
+      <w:r>
+        <w:t>System musi udostępniać przejrzysty i czytelny interfejs.</w:t>
+      </w:r>
+    </w:p>
+    <w:p>
+      <w:pPr>
+        <w:pStyle w:val="Akapitzlist"/>
+        <w:numPr>
+          <w:ilvl w:val="0"/>
+          <w:numId w:val="37"/>
+        </w:numPr>
+      </w:pPr>
+      <w:r>
+        <w:t>Liczba awarii systemu w ciągu roku nie może przekraczać 5</w:t>
+      </w:r>
     </w:p>
     <w:p>
       <w:pPr>
@@ -4062,14 +4082,15 @@
           <w:rFonts w:cs="Times New Roman"/>
         </w:rPr>
       </w:pPr>
-      <w:bookmarkStart w:id="14" w:name="_Toc369107285"/>
-      <w:r>
-        <w:rPr>
-          <w:rFonts w:cs="Times New Roman"/>
-        </w:rPr>
+      <w:bookmarkStart w:id="15" w:name="_Toc369107285"/>
+      <w:r>
+        <w:rPr>
+          <w:rFonts w:cs="Times New Roman"/>
+        </w:rPr>
+        <w:lastRenderedPageBreak/>
         <w:t>Architektura.</w:t>
       </w:r>
-      <w:bookmarkEnd w:id="14"/>
+      <w:bookmarkEnd w:id="15"/>
     </w:p>
     <w:p>
       <w:pPr>
@@ -4079,14 +4100,14 @@
           <w:rFonts w:cs="Times New Roman"/>
         </w:rPr>
       </w:pPr>
-      <w:bookmarkStart w:id="15" w:name="_Toc369107286"/>
+      <w:bookmarkStart w:id="16" w:name="_Toc369107286"/>
       <w:r>
         <w:rPr>
           <w:rFonts w:cs="Times New Roman"/>
         </w:rPr>
         <w:t>Wymagania techniczno-technologiczne.</w:t>
       </w:r>
-      <w:bookmarkEnd w:id="15"/>
+      <w:bookmarkEnd w:id="16"/>
     </w:p>
     <w:p>
       <w:pPr>
@@ -4105,23 +4126,7 @@
         </w:numPr>
       </w:pPr>
       <w:r>
-        <w:t xml:space="preserve">System </w:t>
-      </w:r>
-      <w:proofErr w:type="spellStart"/>
-      <w:r>
-        <w:t>operacyjny:Windows</w:t>
-      </w:r>
-      <w:proofErr w:type="spellEnd"/>
-      <w:r>
-        <w:t xml:space="preserve"> XP SP2 lub </w:t>
-      </w:r>
-      <w:proofErr w:type="spellStart"/>
-      <w:r>
-        <w:t>nowszy,Linux</w:t>
-      </w:r>
-      <w:proofErr w:type="spellEnd"/>
-      <w:r>
-        <w:t>, Mac OS</w:t>
+        <w:t>System operacyjny:Windows XP SP2 lub nowszy,Linux, Mac OS</w:t>
       </w:r>
     </w:p>
     <w:p>
@@ -4133,32 +4138,14 @@
         </w:numPr>
       </w:pPr>
       <w:r>
-        <w:t xml:space="preserve">Przeglądarka: Mozilla </w:t>
-      </w:r>
-      <w:proofErr w:type="spellStart"/>
-      <w:r>
-        <w:t>Firefox</w:t>
-      </w:r>
-      <w:proofErr w:type="spellEnd"/>
-      <w:r>
-        <w:t xml:space="preserve"> 14 lub nowsza, Opera 11 lub nowsza, Google Chrome, Internet Explorer 9.0 lub nowszy</w:t>
-      </w:r>
-      <w:r>
-        <w:t xml:space="preserve">, </w:t>
-      </w:r>
-      <w:proofErr w:type="spellStart"/>
-      <w:r>
-        <w:t>Safar</w:t>
-      </w:r>
-      <w:proofErr w:type="spellEnd"/>
-      <w:r>
-        <w:t xml:space="preserve"> z włączoną obsługą Java </w:t>
-      </w:r>
-      <w:proofErr w:type="spellStart"/>
-      <w:r>
-        <w:t>Script</w:t>
-      </w:r>
-      <w:proofErr w:type="spellEnd"/>
+        <w:t>Przeglądarka: Mozilla Firefox 14 lub nowsza, Opera 11 lub nowsza, Google Chrome, Internet Explorer 9.0 lub nowszy</w:t>
+      </w:r>
+      <w:r>
+        <w:t>, Safar</w:t>
+      </w:r>
+      <w:r>
+        <w:t xml:space="preserve"> z włączoną obsługą Java Script</w:t>
+      </w:r>
     </w:p>
     <w:p>
       <w:pPr>
@@ -4169,13 +4156,11 @@
         </w:numPr>
       </w:pPr>
       <w:r>
-        <w:t xml:space="preserve">Stałe połączenie z </w:t>
-      </w:r>
-      <w:proofErr w:type="spellStart"/>
-      <w:r>
-        <w:t>internetem</w:t>
-      </w:r>
-      <w:proofErr w:type="spellEnd"/>
+        <w:t>Stałe połączenie z internetem</w:t>
+      </w:r>
+      <w:r>
+        <w:t xml:space="preserve"> o przepustowości min 2 Mbit/s</w:t>
+      </w:r>
     </w:p>
     <w:p>
       <w:pPr>
@@ -4185,14 +4170,14 @@
           <w:rFonts w:ascii="Times New Roman" w:hAnsi="Times New Roman" w:cs="Times New Roman"/>
         </w:rPr>
       </w:pPr>
-      <w:bookmarkStart w:id="16" w:name="_Toc369107287"/>
+      <w:bookmarkStart w:id="17" w:name="_Toc369107287"/>
       <w:r>
         <w:rPr>
           <w:rFonts w:ascii="Times New Roman" w:hAnsi="Times New Roman" w:cs="Times New Roman"/>
         </w:rPr>
         <w:t>Propozycje systemu-warianty.</w:t>
       </w:r>
-      <w:bookmarkEnd w:id="16"/>
+      <w:bookmarkEnd w:id="17"/>
     </w:p>
     <w:p>
       <w:pPr>
@@ -4202,14 +4187,14 @@
           <w:rFonts w:cs="Times New Roman"/>
         </w:rPr>
       </w:pPr>
-      <w:bookmarkStart w:id="17" w:name="_Toc369107288"/>
+      <w:bookmarkStart w:id="18" w:name="_Toc369107288"/>
       <w:r>
         <w:rPr>
           <w:rFonts w:cs="Times New Roman"/>
         </w:rPr>
         <w:t>Architektura/technologia/funkcjonalność-wariant 1.</w:t>
       </w:r>
-      <w:bookmarkEnd w:id="17"/>
+      <w:bookmarkEnd w:id="18"/>
     </w:p>
     <w:p>
       <w:pPr>
@@ -4223,21 +4208,7 @@
         <w:rPr>
           <w:rFonts w:cs="Times New Roman"/>
         </w:rPr>
-        <w:t>System (</w:t>
-      </w:r>
-      <w:proofErr w:type="spellStart"/>
-      <w:r>
-        <w:rPr>
-          <w:rFonts w:cs="Times New Roman"/>
-        </w:rPr>
-        <w:t>webowy,mobilny</w:t>
-      </w:r>
-      <w:proofErr w:type="spellEnd"/>
-      <w:r>
-        <w:rPr>
-          <w:rFonts w:cs="Times New Roman"/>
-        </w:rPr>
-        <w:t>) zapewniający podstawową funkcjonalność (przyjmowanie zleceń napraw, faktury itp.) używając do tego mniejszej ilości zasobów ludzkich.</w:t>
+        <w:t>System (webowy,mobilny) zapewniający podstawową funkcjonalność (przyjmowanie zleceń napraw, faktury itp.) używając do tego mniejszej ilości zasobów ludzkich.</w:t>
       </w:r>
       <w:r>
         <w:rPr>
@@ -4301,20 +4272,8 @@
           <w:sz w:val="40"/>
           <w:szCs w:val="40"/>
         </w:rPr>
-        <w:lastRenderedPageBreak/>
-        <w:t xml:space="preserve">Framework internetowy Javy +Baza danych </w:t>
-      </w:r>
-      <w:proofErr w:type="spellStart"/>
-      <w:r>
-        <w:rPr>
-          <w:rFonts w:cs="Times New Roman"/>
-          <w:color w:val="1F497D" w:themeColor="text2"/>
-          <w:sz w:val="40"/>
-          <w:szCs w:val="40"/>
-        </w:rPr>
-        <w:t>Oracle</w:t>
-      </w:r>
-      <w:proofErr w:type="spellEnd"/>
+        <w:t>Framework internetowy Javy +Baza danych Oracle</w:t>
+      </w:r>
     </w:p>
     <w:p>
       <w:pPr>
@@ -4467,13 +4426,8 @@
         <w:ind w:left="2004"/>
       </w:pPr>
       <w:r>
-        <w:t>Wszystkie powyższe czynności mogą być wykonane działając na tablecie/</w:t>
-      </w:r>
-      <w:proofErr w:type="spellStart"/>
-      <w:r>
-        <w:t>smartfonie</w:t>
-      </w:r>
-      <w:proofErr w:type="spellEnd"/>
+        <w:t>Wszystkie powyższe czynności mogą być wykonane działając na tablecie/smartfonie</w:t>
+      </w:r>
     </w:p>
     <w:p>
       <w:pPr>
@@ -4483,14 +4437,14 @@
           <w:rFonts w:cs="Times New Roman"/>
         </w:rPr>
       </w:pPr>
-      <w:bookmarkStart w:id="18" w:name="_Toc369107289"/>
+      <w:bookmarkStart w:id="19" w:name="_Toc369107289"/>
       <w:r>
         <w:rPr>
           <w:rFonts w:cs="Times New Roman"/>
         </w:rPr>
         <w:t>Architektura/technologia/funkcjonalność-wariant 2.</w:t>
       </w:r>
-      <w:bookmarkEnd w:id="18"/>
+      <w:bookmarkEnd w:id="19"/>
     </w:p>
     <w:p>
       <w:pPr>
@@ -4503,21 +4457,7 @@
         <w:rPr>
           <w:rFonts w:cs="Times New Roman"/>
         </w:rPr>
-        <w:t>System (</w:t>
-      </w:r>
-      <w:proofErr w:type="spellStart"/>
-      <w:r>
-        <w:rPr>
-          <w:rFonts w:cs="Times New Roman"/>
-        </w:rPr>
-        <w:t>webowy,mobilny</w:t>
-      </w:r>
-      <w:proofErr w:type="spellEnd"/>
-      <w:r>
-        <w:rPr>
-          <w:rFonts w:cs="Times New Roman"/>
-        </w:rPr>
-        <w:t>) zapewniający szerszą funkcjonalność od poprzedniej z większym budżetem przy wykorzystaniu większych zasobów ludzkich.</w:t>
+        <w:t>System (webowy,mobilny) zapewniający szerszą funkcjonalność od poprzedniej z większym budżetem przy wykorzystaniu większych zasobów ludzkich.</w:t>
       </w:r>
     </w:p>
     <w:p/>
@@ -4552,19 +4492,9 @@
           <w:sz w:val="40"/>
           <w:szCs w:val="40"/>
         </w:rPr>
-        <w:t xml:space="preserve">Framework internetowy Javy +Baza danych </w:t>
-      </w:r>
-      <w:proofErr w:type="spellStart"/>
-      <w:r>
-        <w:rPr>
-          <w:rFonts w:cs="Times New Roman"/>
-          <w:color w:val="1F497D" w:themeColor="text2"/>
-          <w:sz w:val="40"/>
-          <w:szCs w:val="40"/>
-        </w:rPr>
-        <w:t>Oracle</w:t>
-      </w:r>
-      <w:proofErr w:type="spellEnd"/>
+        <w:lastRenderedPageBreak/>
+        <w:t>Framework internetowy Javy +Baza danych Oracle</w:t>
+      </w:r>
     </w:p>
     <w:p>
       <w:pPr>
@@ -4738,7 +4668,6 @@
         </w:numPr>
       </w:pPr>
       <w:r>
-        <w:lastRenderedPageBreak/>
         <w:t>Raporty kontrahenta zawierające podsumowania sprzedaży towarów/wykonanych usług</w:t>
       </w:r>
     </w:p>
@@ -4776,13 +4705,8 @@
         <w:ind w:left="1416" w:firstLine="708"/>
       </w:pPr>
       <w:r>
-        <w:t>Wszystkie powyższe czynności mogą być wykonane działając na tablecie/</w:t>
-      </w:r>
-      <w:proofErr w:type="spellStart"/>
-      <w:r>
-        <w:t>smartfonie</w:t>
-      </w:r>
-      <w:proofErr w:type="spellEnd"/>
+        <w:t>Wszystkie powyższe czynności mogą być wykonane działając na tablecie/smartfonie</w:t>
+      </w:r>
     </w:p>
     <w:p/>
     <w:p>
@@ -4793,14 +4717,14 @@
           <w:rFonts w:cs="Times New Roman"/>
         </w:rPr>
       </w:pPr>
-      <w:bookmarkStart w:id="19" w:name="_Toc369107290"/>
+      <w:bookmarkStart w:id="20" w:name="_Toc369107290"/>
       <w:r>
         <w:rPr>
           <w:rFonts w:cs="Times New Roman"/>
         </w:rPr>
         <w:t>Architektura/technologia/funkcjonalność-wariant 3.</w:t>
       </w:r>
-      <w:bookmarkEnd w:id="19"/>
+      <w:bookmarkEnd w:id="20"/>
     </w:p>
     <w:p>
       <w:pPr>
@@ -4813,21 +4737,7 @@
         <w:rPr>
           <w:rFonts w:cs="Times New Roman"/>
         </w:rPr>
-        <w:t>System (</w:t>
-      </w:r>
-      <w:proofErr w:type="spellStart"/>
-      <w:r>
-        <w:rPr>
-          <w:rFonts w:cs="Times New Roman"/>
-        </w:rPr>
-        <w:t>webowy,mobilny</w:t>
-      </w:r>
-      <w:proofErr w:type="spellEnd"/>
-      <w:r>
-        <w:rPr>
-          <w:rFonts w:cs="Times New Roman"/>
-        </w:rPr>
-        <w:t>) zapewniający szerszą funkcjonalność przy większym budżecie na projekt.</w:t>
+        <w:t>System (webowy,mobilny) zapewniający szerszą funkcjonalność przy większym budżecie na projekt.</w:t>
       </w:r>
       <w:r>
         <w:rPr>
@@ -4861,86 +4771,34 @@
         <w:rPr>
           <w:rFonts w:cs="Times New Roman"/>
         </w:rPr>
-        <w:t xml:space="preserve">Część interfejsowa dla wersji internetowej zrealizowana w </w:t>
-      </w:r>
-      <w:proofErr w:type="spellStart"/>
-      <w:r>
-        <w:rPr>
-          <w:rFonts w:cs="Times New Roman"/>
-        </w:rPr>
-        <w:t>framework</w:t>
-      </w:r>
-      <w:proofErr w:type="spellEnd"/>
-      <w:r>
-        <w:rPr>
-          <w:rFonts w:cs="Times New Roman"/>
-        </w:rPr>
-        <w:t xml:space="preserve"> Java </w:t>
-      </w:r>
-      <w:proofErr w:type="spellStart"/>
-      <w:r>
-        <w:rPr>
-          <w:rFonts w:cs="Times New Roman"/>
-        </w:rPr>
-        <w:t>Script</w:t>
-      </w:r>
-      <w:proofErr w:type="spellEnd"/>
+        <w:t>Część interfejsowa dla wersji internetowej zrealizowana w framework Java Script ExtJs 4.2</w:t>
+      </w:r>
+    </w:p>
+    <w:p>
+      <w:pPr>
+        <w:ind w:left="1284"/>
+        <w:rPr>
+          <w:rFonts w:cs="Times New Roman"/>
+        </w:rPr>
+      </w:pPr>
+      <w:r>
+        <w:rPr>
+          <w:rFonts w:cs="Times New Roman"/>
+        </w:rPr>
+        <w:t>Część serwerowa zrealizowana w framework asp.net MVC4 z wykorzystaniem relacyjnych baz danych Ms SQL 2012 Enterprise</w:t>
+      </w:r>
       <w:r>
         <w:rPr>
           <w:rFonts w:cs="Times New Roman"/>
         </w:rPr>
         <w:t xml:space="preserve"> </w:t>
       </w:r>
-      <w:proofErr w:type="spellStart"/>
-      <w:r>
-        <w:rPr>
-          <w:rFonts w:cs="Times New Roman"/>
-        </w:rPr>
-        <w:t>ExtJs</w:t>
-      </w:r>
-      <w:proofErr w:type="spellEnd"/>
-      <w:r>
-        <w:rPr>
-          <w:rFonts w:cs="Times New Roman"/>
-        </w:rPr>
-        <w:t xml:space="preserve"> 4.2</w:t>
-      </w:r>
-    </w:p>
-    <w:p>
-      <w:pPr>
-        <w:ind w:left="1284"/>
-        <w:rPr>
-          <w:rFonts w:cs="Times New Roman"/>
-        </w:rPr>
-      </w:pPr>
-      <w:r>
-        <w:rPr>
-          <w:rFonts w:cs="Times New Roman"/>
-        </w:rPr>
-        <w:t xml:space="preserve">Część serwerowa zrealizowana w </w:t>
-      </w:r>
-      <w:proofErr w:type="spellStart"/>
-      <w:r>
-        <w:rPr>
-          <w:rFonts w:cs="Times New Roman"/>
-        </w:rPr>
-        <w:t>framework</w:t>
-      </w:r>
-      <w:proofErr w:type="spellEnd"/>
-      <w:r>
-        <w:rPr>
-          <w:rFonts w:cs="Times New Roman"/>
-        </w:rPr>
-        <w:t xml:space="preserve"> asp.net MVC4 z wykorzystaniem relacyjnych baz danych Ms SQL 2012 </w:t>
-      </w:r>
-      <w:proofErr w:type="spellStart"/>
-      <w:r>
-        <w:rPr>
-          <w:rFonts w:cs="Times New Roman"/>
-        </w:rPr>
-        <w:t>EnterpriseEdition</w:t>
-      </w:r>
-      <w:proofErr w:type="spellEnd"/>
+      <w:r>
+        <w:rPr>
+          <w:rFonts w:cs="Times New Roman"/>
+        </w:rPr>
+        <w:t>Edition</w:t>
+      </w:r>
     </w:p>
     <w:p>
       <w:pPr>
@@ -4993,6 +4851,7 @@
         </w:numPr>
       </w:pPr>
       <w:r>
+        <w:lastRenderedPageBreak/>
         <w:t>Serwisowe zlecenia naprawy pojazdów</w:t>
       </w:r>
     </w:p>
@@ -5160,13 +5019,8 @@
         <w:ind w:left="1416" w:firstLine="708"/>
       </w:pPr>
       <w:r>
-        <w:t>Wszystkie powyższe czynności mogą być wykonane działając na tablecie/</w:t>
-      </w:r>
-      <w:proofErr w:type="spellStart"/>
-      <w:r>
-        <w:t>smartfonie</w:t>
-      </w:r>
-      <w:proofErr w:type="spellEnd"/>
+        <w:t>Wszystkie powyższe czynności mogą być wykonane działając na tablecie/smartfonie</w:t>
+      </w:r>
       <w:r>
         <w:t>.</w:t>
       </w:r>
@@ -5184,14 +5038,14 @@
           <w:rFonts w:ascii="Times New Roman" w:hAnsi="Times New Roman" w:cs="Times New Roman"/>
         </w:rPr>
       </w:pPr>
-      <w:bookmarkStart w:id="20" w:name="_Toc369107291"/>
+      <w:bookmarkStart w:id="21" w:name="_Toc369107291"/>
       <w:r>
         <w:rPr>
           <w:rFonts w:ascii="Times New Roman" w:hAnsi="Times New Roman" w:cs="Times New Roman"/>
         </w:rPr>
         <w:t>Analiza porównawcza wariantów i wnioski.</w:t>
       </w:r>
-      <w:bookmarkEnd w:id="20"/>
+      <w:bookmarkEnd w:id="21"/>
     </w:p>
     <w:p>
       <w:pPr>
@@ -5201,14 +5055,14 @@
           <w:rFonts w:cs="Times New Roman"/>
         </w:rPr>
       </w:pPr>
-      <w:bookmarkStart w:id="21" w:name="_Toc369107292"/>
+      <w:bookmarkStart w:id="22" w:name="_Toc369107292"/>
       <w:r>
         <w:rPr>
           <w:rFonts w:cs="Times New Roman"/>
         </w:rPr>
         <w:t>Porównanie kosztów i korzyści.</w:t>
       </w:r>
-      <w:bookmarkEnd w:id="21"/>
+      <w:bookmarkEnd w:id="22"/>
     </w:p>
     <w:p>
       <w:pPr>
@@ -5227,15 +5081,7 @@
         <w:t>z</w:t>
       </w:r>
       <w:r>
-        <w:t xml:space="preserve">e względu na konieczność zakupu licencji na bazę danych </w:t>
-      </w:r>
-      <w:proofErr w:type="spellStart"/>
-      <w:r>
-        <w:t>Oracle</w:t>
-      </w:r>
-      <w:proofErr w:type="spellEnd"/>
-      <w:r>
-        <w:t>.</w:t>
+        <w:t>e względu na konieczność zakupu licencji na bazę danych Oracle.</w:t>
       </w:r>
     </w:p>
     <w:p>
@@ -5262,14 +5108,14 @@
           <w:rFonts w:cs="Times New Roman"/>
         </w:rPr>
       </w:pPr>
-      <w:bookmarkStart w:id="22" w:name="_Toc369107293"/>
+      <w:bookmarkStart w:id="23" w:name="_Toc369107293"/>
       <w:r>
         <w:rPr>
           <w:rFonts w:cs="Times New Roman"/>
         </w:rPr>
         <w:t>Porównanie wad i zalet.</w:t>
       </w:r>
-      <w:bookmarkEnd w:id="22"/>
+      <w:bookmarkEnd w:id="23"/>
     </w:p>
     <w:p>
       <w:pPr>
@@ -5292,15 +5138,7 @@
         <w:ind w:left="1284"/>
       </w:pPr>
       <w:r>
-        <w:t xml:space="preserve">Trzeci wariant posiada również wysoki koszt, jednak rekompensuje to największą ilością funkcjonalności oraz wysokim komfortem użytkowania ze względu na wprowadzenia </w:t>
-      </w:r>
-      <w:proofErr w:type="spellStart"/>
-      <w:r>
-        <w:t>load-balancingu</w:t>
-      </w:r>
-      <w:proofErr w:type="spellEnd"/>
-      <w:r>
-        <w:t xml:space="preserve"> żądań do serwera bazodanowego.</w:t>
+        <w:t>Trzeci wariant posiada również wysoki koszt, jednak rekompensuje to największą ilością funkcjonalności oraz wysokim komfortem użytkowania ze względu na wprowadzenia load-balancingu żądań do serwera bazodanowego.</w:t>
       </w:r>
     </w:p>
     <w:p>
@@ -5311,14 +5149,14 @@
           <w:rFonts w:cs="Times New Roman"/>
         </w:rPr>
       </w:pPr>
-      <w:bookmarkStart w:id="23" w:name="_Toc369107294"/>
+      <w:bookmarkStart w:id="24" w:name="_Toc369107294"/>
       <w:r>
         <w:rPr>
           <w:rFonts w:cs="Times New Roman"/>
         </w:rPr>
         <w:t>Wybór najkorzystniejszego wariantu.</w:t>
       </w:r>
-      <w:bookmarkEnd w:id="23"/>
+      <w:bookmarkEnd w:id="24"/>
     </w:p>
     <w:p>
       <w:pPr>
@@ -5357,14 +5195,15 @@
           <w:rFonts w:ascii="Times New Roman" w:hAnsi="Times New Roman" w:cs="Times New Roman"/>
         </w:rPr>
       </w:pPr>
-      <w:bookmarkStart w:id="24" w:name="_Toc369107295"/>
+      <w:bookmarkStart w:id="25" w:name="_Toc369107295"/>
       <w:r>
         <w:rPr>
           <w:rFonts w:ascii="Times New Roman" w:hAnsi="Times New Roman" w:cs="Times New Roman"/>
         </w:rPr>
+        <w:lastRenderedPageBreak/>
         <w:t>Strategia i wstępny harmonogram wytworzenia/pozyskania systemu.</w:t>
       </w:r>
-      <w:bookmarkEnd w:id="24"/>
+      <w:bookmarkEnd w:id="25"/>
     </w:p>
     <w:p>
       <w:pPr>
@@ -5406,15 +5245,7 @@
         </w:numPr>
       </w:pPr>
       <w:r>
-        <w:t xml:space="preserve">Projektowanie architektury wraz z wytworzeniem proof of </w:t>
-      </w:r>
-      <w:proofErr w:type="spellStart"/>
-      <w:r>
-        <w:t>concept</w:t>
-      </w:r>
-      <w:proofErr w:type="spellEnd"/>
-      <w:r>
-        <w:t xml:space="preserve"> – 4 tygodnie</w:t>
+        <w:t>Projektowanie architektury wraz z wytworzeniem proof of concept – 4 tygodnie</w:t>
       </w:r>
     </w:p>
     <w:p>
@@ -5426,15 +5257,7 @@
         </w:numPr>
       </w:pPr>
       <w:r>
-        <w:t xml:space="preserve">Analiza i testy proof of </w:t>
-      </w:r>
-      <w:proofErr w:type="spellStart"/>
-      <w:r>
-        <w:t>concept</w:t>
-      </w:r>
-      <w:proofErr w:type="spellEnd"/>
-      <w:r>
-        <w:t xml:space="preserve"> – 2 tygodnie</w:t>
+        <w:t>Analiza i testy proof of concept – 2 tygodnie</w:t>
       </w:r>
     </w:p>
     <w:p>
@@ -5496,8 +5319,6 @@
       <w:r>
         <w:t>Programowanie zmian, zakończenie projektu – 2 tygodnie</w:t>
       </w:r>
-      <w:bookmarkStart w:id="25" w:name="_GoBack"/>
-      <w:bookmarkEnd w:id="25"/>
     </w:p>
     <w:p>
       <w:pPr>
@@ -5512,7 +5333,6 @@
         <w:rPr>
           <w:rFonts w:ascii="Times New Roman" w:hAnsi="Times New Roman" w:cs="Times New Roman"/>
         </w:rPr>
-        <w:lastRenderedPageBreak/>
         <w:t>Wstępna ocen</w:t>
       </w:r>
       <w:r>
@@ -5760,6 +5580,24 @@
           </w:p>
           <w:p>
             <w:pPr>
+              <w:pStyle w:val="Akapitzlist"/>
+              <w:numPr>
+                <w:ilvl w:val="0"/>
+                <w:numId w:val="31"/>
+              </w:numPr>
+              <w:rPr>
+                <w:rFonts w:cs="Times New Roman"/>
+              </w:rPr>
+            </w:pPr>
+            <w:r>
+              <w:rPr>
+                <w:rFonts w:cs="Times New Roman"/>
+              </w:rPr>
+              <w:t>Łatwy proces wdrożenia użytkowników</w:t>
+            </w:r>
+          </w:p>
+          <w:p>
+            <w:pPr>
               <w:rPr>
                 <w:rFonts w:cs="Times New Roman"/>
               </w:rPr>
@@ -5816,6 +5654,48 @@
                 <w:rFonts w:cs="Times New Roman"/>
               </w:rPr>
               <w:t>najwydajniejszych</w:t>
+            </w:r>
+          </w:p>
+          <w:p>
+            <w:pPr>
+              <w:pStyle w:val="Akapitzlist"/>
+              <w:numPr>
+                <w:ilvl w:val="0"/>
+                <w:numId w:val="31"/>
+              </w:numPr>
+              <w:rPr>
+                <w:rFonts w:cs="Times New Roman"/>
+              </w:rPr>
+            </w:pPr>
+            <w:r>
+              <w:rPr>
+                <w:rFonts w:cs="Times New Roman"/>
+              </w:rPr>
+              <w:t>Brak możliwości elektronicznej płatności</w:t>
+            </w:r>
+          </w:p>
+          <w:p>
+            <w:pPr>
+              <w:pStyle w:val="Akapitzlist"/>
+              <w:numPr>
+                <w:ilvl w:val="0"/>
+                <w:numId w:val="31"/>
+              </w:numPr>
+              <w:rPr>
+                <w:rFonts w:cs="Times New Roman"/>
+              </w:rPr>
+            </w:pPr>
+            <w:r>
+              <w:rPr>
+                <w:rFonts w:cs="Times New Roman"/>
+              </w:rPr>
+              <w:t>Wymagane połączenie z I</w:t>
+            </w:r>
+            <w:r>
+              <w:rPr>
+                <w:rFonts w:cs="Times New Roman"/>
+              </w:rPr>
+              <w:t>nternetem</w:t>
             </w:r>
           </w:p>
         </w:tc>
@@ -6222,6 +6102,42 @@
               <w:t>Większy stopień skomplikowania projektu</w:t>
             </w:r>
           </w:p>
+          <w:p>
+            <w:pPr>
+              <w:pStyle w:val="Akapitzlist"/>
+              <w:numPr>
+                <w:ilvl w:val="0"/>
+                <w:numId w:val="22"/>
+              </w:numPr>
+              <w:rPr>
+                <w:rFonts w:cs="Times New Roman"/>
+              </w:rPr>
+            </w:pPr>
+            <w:r>
+              <w:rPr>
+                <w:rFonts w:cs="Times New Roman"/>
+              </w:rPr>
+              <w:t>Trudniejszy proces wdrożenia użytkowników</w:t>
+            </w:r>
+          </w:p>
+          <w:p>
+            <w:pPr>
+              <w:pStyle w:val="Akapitzlist"/>
+              <w:numPr>
+                <w:ilvl w:val="0"/>
+                <w:numId w:val="22"/>
+              </w:numPr>
+              <w:rPr>
+                <w:rFonts w:cs="Times New Roman"/>
+              </w:rPr>
+            </w:pPr>
+            <w:r>
+              <w:rPr>
+                <w:rFonts w:cs="Times New Roman"/>
+              </w:rPr>
+              <w:t>Wymagane połączenie z internetem</w:t>
+            </w:r>
+          </w:p>
         </w:tc>
       </w:tr>
       <w:tr>
@@ -6351,6 +6267,24 @@
               <w:t>Opóźnienia w działaniu systemu</w:t>
             </w:r>
           </w:p>
+          <w:p>
+            <w:pPr>
+              <w:pStyle w:val="Akapitzlist"/>
+              <w:numPr>
+                <w:ilvl w:val="0"/>
+                <w:numId w:val="23"/>
+              </w:numPr>
+              <w:rPr>
+                <w:rFonts w:cs="Times New Roman"/>
+              </w:rPr>
+            </w:pPr>
+            <w:r>
+              <w:rPr>
+                <w:rFonts w:cs="Times New Roman"/>
+              </w:rPr>
+              <w:t>Poważniejsze zmiany funkcjonalności mogą być skomplikowane</w:t>
+            </w:r>
+          </w:p>
         </w:tc>
       </w:tr>
     </w:tbl>
@@ -6420,7 +6354,6 @@
         <w:rPr>
           <w:rFonts w:cs="Times New Roman"/>
         </w:rPr>
-        <w:lastRenderedPageBreak/>
         <w:t>Wariant 3</w:t>
       </w:r>
     </w:p>
@@ -6570,6 +6503,14 @@
           </w:p>
           <w:p>
             <w:pPr>
+              <w:ind w:left="360"/>
+              <w:rPr>
+                <w:rFonts w:cs="Times New Roman"/>
+              </w:rPr>
+            </w:pPr>
+          </w:p>
+          <w:p>
+            <w:pPr>
               <w:pStyle w:val="Akapitzlist"/>
               <w:rPr>
                 <w:rFonts w:cs="Times New Roman"/>
@@ -6630,6 +6571,56 @@
               <w:t>Większe koszty z tytułu licencji na system.</w:t>
             </w:r>
           </w:p>
+          <w:p>
+            <w:pPr>
+              <w:pStyle w:val="Akapitzlist"/>
+              <w:numPr>
+                <w:ilvl w:val="0"/>
+                <w:numId w:val="24"/>
+              </w:numPr>
+              <w:rPr>
+                <w:rFonts w:cs="Times New Roman"/>
+              </w:rPr>
+            </w:pPr>
+            <w:r>
+              <w:rPr>
+                <w:rFonts w:cs="Times New Roman"/>
+              </w:rPr>
+              <w:t>Większy stopień skomplikowania projektu</w:t>
+            </w:r>
+          </w:p>
+          <w:p>
+            <w:pPr>
+              <w:pStyle w:val="Akapitzlist"/>
+              <w:numPr>
+                <w:ilvl w:val="0"/>
+                <w:numId w:val="24"/>
+              </w:numPr>
+              <w:rPr>
+                <w:rFonts w:cs="Times New Roman"/>
+              </w:rPr>
+            </w:pPr>
+            <w:r>
+              <w:rPr>
+                <w:rFonts w:cs="Times New Roman"/>
+              </w:rPr>
+              <w:t>Wymagane połączenie z I</w:t>
+            </w:r>
+            <w:r>
+              <w:rPr>
+                <w:rFonts w:cs="Times New Roman"/>
+              </w:rPr>
+              <w:t>nternetem</w:t>
+            </w:r>
+          </w:p>
+          <w:p>
+            <w:pPr>
+              <w:pStyle w:val="Akapitzlist"/>
+              <w:rPr>
+                <w:rFonts w:cs="Times New Roman"/>
+              </w:rPr>
+            </w:pPr>
+          </w:p>
         </w:tc>
       </w:tr>
       <w:tr>
@@ -6771,6 +6762,42 @@
           <w:p>
             <w:pPr>
               <w:pStyle w:val="Akapitzlist"/>
+              <w:numPr>
+                <w:ilvl w:val="0"/>
+                <w:numId w:val="25"/>
+              </w:numPr>
+              <w:rPr>
+                <w:rFonts w:cs="Times New Roman"/>
+              </w:rPr>
+            </w:pPr>
+            <w:r>
+              <w:rPr>
+                <w:rFonts w:cs="Times New Roman"/>
+              </w:rPr>
+              <w:t>Skomplikowanie projektu utrudni jego utrzymanie</w:t>
+            </w:r>
+          </w:p>
+          <w:p>
+            <w:pPr>
+              <w:pStyle w:val="Akapitzlist"/>
+              <w:numPr>
+                <w:ilvl w:val="0"/>
+                <w:numId w:val="25"/>
+              </w:numPr>
+              <w:rPr>
+                <w:rFonts w:cs="Times New Roman"/>
+              </w:rPr>
+            </w:pPr>
+            <w:r>
+              <w:rPr>
+                <w:rFonts w:cs="Times New Roman"/>
+              </w:rPr>
+              <w:t>Trudności w procesie wdrożenia użytkowników systemu</w:t>
+            </w:r>
+          </w:p>
+          <w:p>
+            <w:pPr>
+              <w:pStyle w:val="Akapitzlist"/>
               <w:rPr>
                 <w:rFonts w:cs="Times New Roman"/>
               </w:rPr>
@@ -7896,6 +7923,92 @@
     </w:lvl>
   </w:abstractNum>
   <w:abstractNum w:abstractNumId="11">
+    <w:nsid w:val="316A5CA4"/>
+    <w:multiLevelType w:val="hybridMultilevel"/>
+    <w:tmpl w:val="766454BA"/>
+    <w:lvl w:ilvl="0" w:tplc="04150017">
+      <w:start w:val="1"/>
+      <w:numFmt w:val="lowerLetter"/>
+      <w:lvlText w:val="%1)"/>
+      <w:lvlJc w:val="left"/>
+      <w:pPr>
+        <w:ind w:left="2004" w:hanging="360"/>
+      </w:pPr>
+    </w:lvl>
+    <w:lvl w:ilvl="1" w:tplc="04150019" w:tentative="1">
+      <w:start w:val="1"/>
+      <w:numFmt w:val="lowerLetter"/>
+      <w:lvlText w:val="%2."/>
+      <w:lvlJc w:val="left"/>
+      <w:pPr>
+        <w:ind w:left="2724" w:hanging="360"/>
+      </w:pPr>
+    </w:lvl>
+    <w:lvl w:ilvl="2" w:tplc="0415001B" w:tentative="1">
+      <w:start w:val="1"/>
+      <w:numFmt w:val="lowerRoman"/>
+      <w:lvlText w:val="%3."/>
+      <w:lvlJc w:val="right"/>
+      <w:pPr>
+        <w:ind w:left="3444" w:hanging="180"/>
+      </w:pPr>
+    </w:lvl>
+    <w:lvl w:ilvl="3" w:tplc="0415000F" w:tentative="1">
+      <w:start w:val="1"/>
+      <w:numFmt w:val="decimal"/>
+      <w:lvlText w:val="%4."/>
+      <w:lvlJc w:val="left"/>
+      <w:pPr>
+        <w:ind w:left="4164" w:hanging="360"/>
+      </w:pPr>
+    </w:lvl>
+    <w:lvl w:ilvl="4" w:tplc="04150019" w:tentative="1">
+      <w:start w:val="1"/>
+      <w:numFmt w:val="lowerLetter"/>
+      <w:lvlText w:val="%5."/>
+      <w:lvlJc w:val="left"/>
+      <w:pPr>
+        <w:ind w:left="4884" w:hanging="360"/>
+      </w:pPr>
+    </w:lvl>
+    <w:lvl w:ilvl="5" w:tplc="0415001B" w:tentative="1">
+      <w:start w:val="1"/>
+      <w:numFmt w:val="lowerRoman"/>
+      <w:lvlText w:val="%6."/>
+      <w:lvlJc w:val="right"/>
+      <w:pPr>
+        <w:ind w:left="5604" w:hanging="180"/>
+      </w:pPr>
+    </w:lvl>
+    <w:lvl w:ilvl="6" w:tplc="0415000F" w:tentative="1">
+      <w:start w:val="1"/>
+      <w:numFmt w:val="decimal"/>
+      <w:lvlText w:val="%7."/>
+      <w:lvlJc w:val="left"/>
+      <w:pPr>
+        <w:ind w:left="6324" w:hanging="360"/>
+      </w:pPr>
+    </w:lvl>
+    <w:lvl w:ilvl="7" w:tplc="04150019" w:tentative="1">
+      <w:start w:val="1"/>
+      <w:numFmt w:val="lowerLetter"/>
+      <w:lvlText w:val="%8."/>
+      <w:lvlJc w:val="left"/>
+      <w:pPr>
+        <w:ind w:left="7044" w:hanging="360"/>
+      </w:pPr>
+    </w:lvl>
+    <w:lvl w:ilvl="8" w:tplc="0415001B" w:tentative="1">
+      <w:start w:val="1"/>
+      <w:numFmt w:val="lowerRoman"/>
+      <w:lvlText w:val="%9."/>
+      <w:lvlJc w:val="right"/>
+      <w:pPr>
+        <w:ind w:left="7764" w:hanging="180"/>
+      </w:pPr>
+    </w:lvl>
+  </w:abstractNum>
+  <w:abstractNum w:abstractNumId="12">
     <w:nsid w:val="398C7177"/>
     <w:multiLevelType w:val="hybridMultilevel"/>
     <w:tmpl w:val="874041C6"/>
@@ -8008,7 +8121,7 @@
       </w:rPr>
     </w:lvl>
   </w:abstractNum>
-  <w:abstractNum w:abstractNumId="12">
+  <w:abstractNum w:abstractNumId="13">
     <w:nsid w:val="498B197E"/>
     <w:multiLevelType w:val="multilevel"/>
     <w:tmpl w:val="23BA1F98"/>
@@ -8121,7 +8234,7 @@
       </w:rPr>
     </w:lvl>
   </w:abstractNum>
-  <w:abstractNum w:abstractNumId="13">
+  <w:abstractNum w:abstractNumId="14">
     <w:nsid w:val="4A346589"/>
     <w:multiLevelType w:val="multilevel"/>
     <w:tmpl w:val="23BA1F98"/>
@@ -8234,7 +8347,7 @@
       </w:rPr>
     </w:lvl>
   </w:abstractNum>
-  <w:abstractNum w:abstractNumId="14">
+  <w:abstractNum w:abstractNumId="15">
     <w:nsid w:val="4DD5215D"/>
     <w:multiLevelType w:val="hybridMultilevel"/>
     <w:tmpl w:val="632E6CB8"/>
@@ -8347,7 +8460,7 @@
       </w:rPr>
     </w:lvl>
   </w:abstractNum>
-  <w:abstractNum w:abstractNumId="15">
+  <w:abstractNum w:abstractNumId="16">
     <w:nsid w:val="53CF6CAB"/>
     <w:multiLevelType w:val="multilevel"/>
     <w:tmpl w:val="23BA1F98"/>
@@ -8460,7 +8573,7 @@
       </w:rPr>
     </w:lvl>
   </w:abstractNum>
-  <w:abstractNum w:abstractNumId="16">
+  <w:abstractNum w:abstractNumId="17">
     <w:nsid w:val="552E1A38"/>
     <w:multiLevelType w:val="hybridMultilevel"/>
     <w:tmpl w:val="74149298"/>
@@ -8550,7 +8663,7 @@
       </w:pPr>
     </w:lvl>
   </w:abstractNum>
-  <w:abstractNum w:abstractNumId="17">
+  <w:abstractNum w:abstractNumId="18">
     <w:nsid w:val="5D4A38D4"/>
     <w:multiLevelType w:val="hybridMultilevel"/>
     <w:tmpl w:val="E0887442"/>
@@ -8663,7 +8776,7 @@
       </w:rPr>
     </w:lvl>
   </w:abstractNum>
-  <w:abstractNum w:abstractNumId="18">
+  <w:abstractNum w:abstractNumId="19">
     <w:nsid w:val="5ED14001"/>
     <w:multiLevelType w:val="hybridMultilevel"/>
     <w:tmpl w:val="2B304286"/>
@@ -8776,7 +8889,7 @@
       </w:rPr>
     </w:lvl>
   </w:abstractNum>
-  <w:abstractNum w:abstractNumId="19">
+  <w:abstractNum w:abstractNumId="20">
     <w:nsid w:val="60B82ED5"/>
     <w:multiLevelType w:val="multilevel"/>
     <w:tmpl w:val="CA686C16"/>
@@ -8889,7 +9002,7 @@
       </w:rPr>
     </w:lvl>
   </w:abstractNum>
-  <w:abstractNum w:abstractNumId="20">
+  <w:abstractNum w:abstractNumId="21">
     <w:nsid w:val="62DB35C7"/>
     <w:multiLevelType w:val="multilevel"/>
     <w:tmpl w:val="23BA1F98"/>
@@ -9002,7 +9115,7 @@
       </w:rPr>
     </w:lvl>
   </w:abstractNum>
-  <w:abstractNum w:abstractNumId="21">
+  <w:abstractNum w:abstractNumId="22">
     <w:nsid w:val="6388303F"/>
     <w:multiLevelType w:val="hybridMultilevel"/>
     <w:tmpl w:val="52C02616"/>
@@ -9115,7 +9228,7 @@
       </w:rPr>
     </w:lvl>
   </w:abstractNum>
-  <w:abstractNum w:abstractNumId="22">
+  <w:abstractNum w:abstractNumId="23">
     <w:nsid w:val="64EE456B"/>
     <w:multiLevelType w:val="hybridMultilevel"/>
     <w:tmpl w:val="94027502"/>
@@ -9228,7 +9341,7 @@
       </w:rPr>
     </w:lvl>
   </w:abstractNum>
-  <w:abstractNum w:abstractNumId="23">
+  <w:abstractNum w:abstractNumId="24">
     <w:nsid w:val="6B8523AB"/>
     <w:multiLevelType w:val="hybridMultilevel"/>
     <w:tmpl w:val="1F266104"/>
@@ -9341,7 +9454,7 @@
       </w:rPr>
     </w:lvl>
   </w:abstractNum>
-  <w:abstractNum w:abstractNumId="24">
+  <w:abstractNum w:abstractNumId="25">
     <w:nsid w:val="6CD03CD1"/>
     <w:multiLevelType w:val="multilevel"/>
     <w:tmpl w:val="B0A89FAA"/>
@@ -9454,7 +9567,7 @@
       </w:rPr>
     </w:lvl>
   </w:abstractNum>
-  <w:abstractNum w:abstractNumId="25">
+  <w:abstractNum w:abstractNumId="26">
     <w:nsid w:val="73BF4388"/>
     <w:multiLevelType w:val="hybridMultilevel"/>
     <w:tmpl w:val="D40A1092"/>
@@ -9567,7 +9680,7 @@
       </w:rPr>
     </w:lvl>
   </w:abstractNum>
-  <w:abstractNum w:abstractNumId="26">
+  <w:abstractNum w:abstractNumId="27">
     <w:nsid w:val="75D06CD7"/>
     <w:multiLevelType w:val="multilevel"/>
     <w:tmpl w:val="04150025"/>
@@ -9662,7 +9775,7 @@
       </w:pPr>
     </w:lvl>
   </w:abstractNum>
-  <w:abstractNum w:abstractNumId="27">
+  <w:abstractNum w:abstractNumId="28">
     <w:nsid w:val="7A387E98"/>
     <w:multiLevelType w:val="multilevel"/>
     <w:tmpl w:val="E15AF526"/>
@@ -9775,7 +9888,7 @@
       </w:rPr>
     </w:lvl>
   </w:abstractNum>
-  <w:abstractNum w:abstractNumId="28">
+  <w:abstractNum w:abstractNumId="29">
     <w:nsid w:val="7D503A26"/>
     <w:multiLevelType w:val="hybridMultilevel"/>
     <w:tmpl w:val="8DD8127A"/>
@@ -9888,7 +10001,7 @@
       </w:rPr>
     </w:lvl>
   </w:abstractNum>
-  <w:abstractNum w:abstractNumId="29">
+  <w:abstractNum w:abstractNumId="30">
     <w:nsid w:val="7FD4302F"/>
     <w:multiLevelType w:val="multilevel"/>
     <w:tmpl w:val="556C84EA"/>
@@ -10005,82 +10118,82 @@
     <w:abstractNumId w:val="0"/>
   </w:num>
   <w:num w:numId="2">
-    <w:abstractNumId w:val="11"/>
+    <w:abstractNumId w:val="12"/>
   </w:num>
   <w:num w:numId="3">
     <w:abstractNumId w:val="1"/>
   </w:num>
   <w:num w:numId="4">
-    <w:abstractNumId w:val="24"/>
+    <w:abstractNumId w:val="25"/>
   </w:num>
   <w:num w:numId="5">
-    <w:abstractNumId w:val="27"/>
+    <w:abstractNumId w:val="28"/>
   </w:num>
   <w:num w:numId="6">
-    <w:abstractNumId w:val="29"/>
+    <w:abstractNumId w:val="30"/>
   </w:num>
   <w:num w:numId="7">
-    <w:abstractNumId w:val="19"/>
+    <w:abstractNumId w:val="20"/>
   </w:num>
   <w:num w:numId="8">
-    <w:abstractNumId w:val="20"/>
+    <w:abstractNumId w:val="21"/>
   </w:num>
   <w:num w:numId="9">
-    <w:abstractNumId w:val="12"/>
+    <w:abstractNumId w:val="13"/>
   </w:num>
   <w:num w:numId="10">
-    <w:abstractNumId w:val="15"/>
+    <w:abstractNumId w:val="16"/>
   </w:num>
   <w:num w:numId="11">
-    <w:abstractNumId w:val="13"/>
+    <w:abstractNumId w:val="14"/>
   </w:num>
   <w:num w:numId="12">
     <w:abstractNumId w:val="9"/>
   </w:num>
   <w:num w:numId="13">
-    <w:abstractNumId w:val="16"/>
+    <w:abstractNumId w:val="17"/>
   </w:num>
   <w:num w:numId="14">
     <w:abstractNumId w:val="6"/>
   </w:num>
   <w:num w:numId="15">
-    <w:abstractNumId w:val="25"/>
+    <w:abstractNumId w:val="26"/>
   </w:num>
   <w:num w:numId="16">
     <w:abstractNumId w:val="10"/>
   </w:num>
   <w:num w:numId="17">
-    <w:abstractNumId w:val="28"/>
+    <w:abstractNumId w:val="29"/>
   </w:num>
   <w:num w:numId="18">
-    <w:abstractNumId w:val="22"/>
+    <w:abstractNumId w:val="23"/>
   </w:num>
   <w:num w:numId="19">
-    <w:abstractNumId w:val="14"/>
+    <w:abstractNumId w:val="15"/>
   </w:num>
   <w:num w:numId="20">
     <w:abstractNumId w:val="6"/>
   </w:num>
   <w:num w:numId="21">
-    <w:abstractNumId w:val="25"/>
+    <w:abstractNumId w:val="26"/>
   </w:num>
   <w:num w:numId="22">
     <w:abstractNumId w:val="10"/>
   </w:num>
   <w:num w:numId="23">
-    <w:abstractNumId w:val="28"/>
+    <w:abstractNumId w:val="29"/>
   </w:num>
   <w:num w:numId="24">
-    <w:abstractNumId w:val="22"/>
+    <w:abstractNumId w:val="23"/>
   </w:num>
   <w:num w:numId="25">
-    <w:abstractNumId w:val="14"/>
+    <w:abstractNumId w:val="15"/>
   </w:num>
   <w:num w:numId="26">
-    <w:abstractNumId w:val="26"/>
+    <w:abstractNumId w:val="27"/>
   </w:num>
   <w:num w:numId="27">
-    <w:abstractNumId w:val="18"/>
+    <w:abstractNumId w:val="19"/>
   </w:num>
   <w:num w:numId="28">
     <w:abstractNumId w:val="4"/>
@@ -10092,10 +10205,10 @@
     <w:abstractNumId w:val="3"/>
   </w:num>
   <w:num w:numId="31">
-    <w:abstractNumId w:val="17"/>
+    <w:abstractNumId w:val="18"/>
   </w:num>
   <w:num w:numId="32">
-    <w:abstractNumId w:val="23"/>
+    <w:abstractNumId w:val="24"/>
   </w:num>
   <w:num w:numId="33">
     <w:abstractNumId w:val="8"/>
@@ -10107,7 +10220,10 @@
     <w:abstractNumId w:val="2"/>
   </w:num>
   <w:num w:numId="36">
-    <w:abstractNumId w:val="21"/>
+    <w:abstractNumId w:val="22"/>
+  </w:num>
+  <w:num w:numId="37">
+    <w:abstractNumId w:val="11"/>
   </w:num>
 </w:numbering>
 </file>

</xml_diff>